<commit_message>
Discussion added to the draft
</commit_message>
<xml_diff>
--- a/Manuscript/5.Draft/Manuscript_Draft.docx
+++ b/Manuscript/5.Draft/Manuscript_Draft.docx
@@ -2121,7 +2121,13 @@
         <w:t>(Ka/Ks+Re/Ks+</w:t>
       </w:r>
       <w:r>
-        <w:t xml:space="preserve">CCSM) </w:t>
+        <w:t>CCSM</w:t>
+      </w:r>
+      <w:r>
+        <w:t>+FD+PPI+GO</w:t>
+      </w:r>
+      <w:r>
+        <w:t xml:space="preserve">) </w:t>
       </w:r>
       <w:r>
         <w:t xml:space="preserve">and </w:t>
@@ -2205,11 +2211,17 @@
         <w:t xml:space="preserve">calculated </w:t>
       </w:r>
       <w:r>
-        <w:t xml:space="preserve">5% FDR as a threshold. DFD thresholds were 0.93 and 0.46 for high and low diversified </w:t>
+        <w:t xml:space="preserve">5% FDR as a threshold. DFD </w:t>
+      </w:r>
+      <w:r>
+        <w:t xml:space="preserve">strict </w:t>
+      </w:r>
+      <w:r>
+        <w:t xml:space="preserve">thresholds were 0.93 and 0.46 for high </w:t>
       </w:r>
       <w:r>
         <w:lastRenderedPageBreak/>
-        <w:t xml:space="preserve">pairs, respectively </w:t>
+        <w:t xml:space="preserve">and low diversified pairs, respectively </w:t>
       </w:r>
       <w:r>
         <w:t>(</w:t>
@@ -2379,7 +2391,10 @@
         <w:t>mutants have no ab</w:t>
       </w:r>
       <w:r>
-        <w:t>normal phenotype and the doublé-</w:t>
+        <w:t>normal phenotype and the double</w:t>
+      </w:r>
+      <w:r>
+        <w:t>-</w:t>
       </w:r>
       <w:r>
         <w:t>mutant is lethal;</w:t>
@@ -2746,7 +2761,13 @@
         <w:t>Defining functional genomics conservation score</w:t>
       </w:r>
       <w:r>
-        <w:t xml:space="preserve"> and database</w:t>
+        <w:t xml:space="preserve"> and </w:t>
+      </w:r>
+      <w:r>
+        <w:t xml:space="preserve">the </w:t>
+      </w:r>
+      <w:r>
+        <w:t>database</w:t>
       </w:r>
     </w:p>
     <w:p>
@@ -4516,7 +4537,7 @@
         <w:fldChar w:fldCharType="begin" w:fldLock="1"/>
       </w:r>
       <w:r>
-        <w:instrText>ADDIN CSL_CITATION {"citationItems":[{"id":"ITEM-1","itemData":{"DOI":"10.1093/mp/ssn089","author":[{"dropping-particle":"","family":"Strodtkotter","given":"Inga","non-dropping-particle":"","parse-names":false,"suffix":""},{"dropping-particle":"","family":"Padmasreea","given":"Kollipara","non-dropping-particle":"","parse-names":false,"suffix":""},{"dropping-particle":"","family":"Dinakara","given":"Challabathula","non-dropping-particle":"","parse-names":false,"suffix":""},{"dropping-particle":"","family":"Spetha","given":"Birgit","non-dropping-particle":"","parse-names":false,"suffix":""},{"dropping-particle":"","family":"Niazi","given":"Pamela S.","non-dropping-particle":"","parse-names":false,"suffix":""},{"dropping-particle":"","family":"Wojtera","given":"Joanna","non-dropping-particle":"","parse-names":false,"suffix":""},{"dropping-particle":"","family":"Voss","given":"Ingo","non-dropping-particle":"","parse-names":false,"suffix":""},{"dropping-particle":"","family":"Do","given":"Phuc Thi","non-dropping-particle":"","parse-names":false,"suffix":""},{"dropping-particle":"","family":"Nunes-Nesi","given":"Adriano","non-dropping-particle":"","parse-names":false,"suffix":""},{"dropping-particle":"","family":"Fernie","given":"Alisdair R.","non-dropping-particle":"","parse-names":false,"suffix":""},{"dropping-particle":"","family":"Linke","given":"Vera","non-dropping-particle":"","parse-names":false,"suffix":""},{"dropping-particle":"","family":"Raghavendrab","given":"Agepati S.","non-dropping-particle":"","parse-names":false,"suffix":""},{"dropping-particle":"","family":"Scheibe","given":"Renate","non-dropping-particle":"","parse-names":false,"suffix":""}],"container-title":"Molecular Plant","id":"ITEM-1","issue":"2","issued":{"date-parts":[["2009"]]},"title":"Induction of the AOX1D Isoform of Alternative Oxidase in A . thaliana T-DNA Insertion Lines Lacking Isoform AOX1A Is Insufficient to Optimize Photosynthesis when Treated with Antimycin A","type":"article-journal","volume":"2"},"uris":["http://www.mendeley.com/documents/?uuid=60540885-3c18-4ac6-8c74-46bbce9534c3"]}],"mendeley":{"formattedCitation":"(Strodtkotter et al., 2009)","plainTextFormattedCitation":"(Strodtkotter et al., 2009)"},"properties":{"noteIndex":0},"schema":"https://github.com/citation-style-language/schema/raw/master/csl-citation.json"}</w:instrText>
+        <w:instrText>ADDIN CSL_CITATION {"citationItems":[{"id":"ITEM-1","itemData":{"DOI":"10.1093/mp/ssn089","author":[{"dropping-particle":"","family":"Strodtkotter","given":"Inga","non-dropping-particle":"","parse-names":false,"suffix":""},{"dropping-particle":"","family":"Padmasreea","given":"Kollipara","non-dropping-particle":"","parse-names":false,"suffix":""},{"dropping-particle":"","family":"Dinakara","given":"Challabathula","non-dropping-particle":"","parse-names":false,"suffix":""},{"dropping-particle":"","family":"Spetha","given":"Birgit","non-dropping-particle":"","parse-names":false,"suffix":""},{"dropping-particle":"","family":"Niazi","given":"Pamela S.","non-dropping-particle":"","parse-names":false,"suffix":""},{"dropping-particle":"","family":"Wojtera","given":"Joanna","non-dropping-particle":"","parse-names":false,"suffix":""},{"dropping-particle":"","family":"Voss","given":"Ingo","non-dropping-particle":"","parse-names":false,"suffix":""},{"dropping-particle":"","family":"Do","given":"Phuc Thi","non-dropping-particle":"","parse-names":false,"suffix":""},{"dropping-particle":"","family":"Nunes-Nesi","given":"Adriano","non-dropping-particle":"","parse-names":false,"suffix":""},{"dropping-particle":"","family":"Fernie","given":"Alisdair R.","non-dropping-particle":"","parse-names":false,"suffix":""},{"dropping-particle":"","family":"Linke","given":"Vera","non-dropping-particle":"","parse-names":false,"suffix":""},{"dropping-particle":"","family":"Raghavendrab","given":"Agepati S.","non-dropping-particle":"","parse-names":false,"suffix":""},{"dropping-particle":"","family":"Scheibe","given":"Renate","non-dropping-particle":"","parse-names":false,"suffix":""}],"container-title":"Molecular Plant","id":"ITEM-1","issue":"2","issued":{"date-parts":[["2009"]]},"title":"Induction of the AOX1D Isoform of Alternative Oxidase in A . thaliana T-DNA Insertion Lines Lacking Isoform AOX1A Is Insufficient to Optimize Photosynthesis when Treated with Antimycin A","type":"article-journal","volume":"2"},"uris":["http://www.mendeley.com/documents/?uuid=60540885-3c18-4ac6-8c74-46bbce9534c3"]}],"mendeley":{"formattedCitation":"(Strodtkotter et al., 2009)","plainTextFormattedCitation":"(Strodtkotter et al., 2009)","previouslyFormattedCitation":"(Strodtkotter et al., 2009)"},"properties":{"noteIndex":0},"schema":"https://github.com/citation-style-language/schema/raw/master/csl-citation.json"}</w:instrText>
       </w:r>
       <w:r>
         <w:fldChar w:fldCharType="separate"/>
@@ -4825,18 +4846,739 @@
       <w:r>
         <w:t>in relation</w:t>
       </w:r>
-      <w:bookmarkStart w:id="0" w:name="_GoBack"/>
-      <w:bookmarkEnd w:id="0"/>
       <w:r>
         <w:t xml:space="preserve"> to this reference.</w:t>
       </w:r>
     </w:p>
-    <w:p/>
-    <w:p/>
-    <w:p/>
-    <w:p/>
-    <w:p/>
-    <w:p/>
+    <w:p>
+      <w:pPr>
+        <w:pStyle w:val="Ttulo2"/>
+      </w:pPr>
+      <w:r>
+        <w:t>Discussion</w:t>
+      </w:r>
+    </w:p>
+    <w:p>
+      <w:pPr>
+        <w:pStyle w:val="Textoindependiente"/>
+        <w:rPr>
+          <w:lang w:val="en-US"/>
+        </w:rPr>
+      </w:pPr>
+      <w:r>
+        <w:t>We introduced PlantFUNCO, a database to allow the community further inspection of the crosstalk between evolution and phenotypic plasticity in terms of epigenomics/functional-genomics. This database is derived from two resources presented and analysed in this work for three well-established plant models. On one hand, we generated inter-species CS using hiHMM (</w:t>
+      </w:r>
+      <w:r>
+        <w:rPr>
+          <w:b/>
+        </w:rPr>
+        <w:t>fig. 1</w:t>
+      </w:r>
+      <w:r>
+        <w:t xml:space="preserve">). </w:t>
+      </w:r>
+      <w:r>
+        <w:rPr>
+          <w:lang w:val="en-US"/>
+        </w:rPr>
+        <w:t xml:space="preserve">While this flexible framework provides a consistent definition of CS across multiple genomes, making easier direct comparison between them, the stack approach allows the understanding of the potential epigenomic regulation over several tissues/conditions such as differentiating constitutively active/repressive regions </w:t>
+      </w:r>
+      <w:r>
+        <w:rPr>
+          <w:lang w:val="en-US"/>
+        </w:rPr>
+        <w:fldChar w:fldCharType="begin" w:fldLock="1"/>
+      </w:r>
+      <w:r>
+        <w:rPr>
+          <w:lang w:val="en-US"/>
+        </w:rPr>
+        <w:instrText>ADDIN CSL_CITATION {"citationItems":[{"id":"ITEM-1","itemData":{"author":[{"dropping-particle":"","family":"Vu","given":"Ha","non-dropping-particle":"","parse-names":false,"suffix":""},{"dropping-particle":"","family":"Ernst","given":"Jason","non-dropping-particle":"","parse-names":false,"suffix":""}],"container-title":"Genome Biology","id":"ITEM-1","issue":"9","issued":{"date-parts":[["2022"]]},"page":"1-37","title":"Universal annotation of the human genome through integration of over a thousand epigenomic datasets","type":"article-journal","volume":"23"},"uris":["http://www.mendeley.com/documents/?uuid=aee2afad-a2a6-4d4e-a2b8-d8862793fb9d"]}],"mendeley":{"formattedCitation":"(Vu &amp; Ernst, 2022)","plainTextFormattedCitation":"(Vu &amp; Ernst, 2022)","previouslyFormattedCitation":"(Vu &amp; Ernst, 2022)"},"properties":{"noteIndex":0},"schema":"https://github.com/citation-style-language/schema/raw/master/csl-citation.json"}</w:instrText>
+      </w:r>
+      <w:r>
+        <w:rPr>
+          <w:lang w:val="en-US"/>
+        </w:rPr>
+        <w:fldChar w:fldCharType="separate"/>
+      </w:r>
+      <w:r>
+        <w:rPr>
+          <w:noProof/>
+          <w:lang w:val="en-US"/>
+        </w:rPr>
+        <w:t>(Vu &amp; Ernst, 2022)</w:t>
+      </w:r>
+      <w:r>
+        <w:rPr>
+          <w:lang w:val="en-US"/>
+        </w:rPr>
+        <w:fldChar w:fldCharType="end"/>
+      </w:r>
+      <w:r>
+        <w:rPr>
+          <w:lang w:val="en-US"/>
+        </w:rPr>
+        <w:t>. CS link with different types of evolutionary information setted a foundation for the epigenomics inter-species perspective (</w:t>
+      </w:r>
+      <w:r>
+        <w:rPr>
+          <w:b/>
+          <w:lang w:val="en-US"/>
+        </w:rPr>
+        <w:t>fig. 2</w:t>
+      </w:r>
+      <w:r>
+        <w:rPr>
+          <w:lang w:val="en-US"/>
+        </w:rPr>
+        <w:t xml:space="preserve">; </w:t>
+      </w:r>
+      <w:r>
+        <w:rPr>
+          <w:b/>
+          <w:lang w:val="en-US"/>
+        </w:rPr>
+        <w:t>fig. 3</w:t>
+      </w:r>
+      <w:r>
+        <w:rPr>
+          <w:lang w:val="en-US"/>
+        </w:rPr>
+        <w:t>;</w:t>
+      </w:r>
+      <w:r>
+        <w:rPr>
+          <w:lang w:val="en-US"/>
+        </w:rPr>
+        <w:t xml:space="preserve"> </w:t>
+      </w:r>
+      <w:r>
+        <w:rPr>
+          <w:b/>
+          <w:lang w:val="en-US"/>
+        </w:rPr>
+        <w:t>supplemental</w:t>
+      </w:r>
+      <w:r>
+        <w:rPr>
+          <w:b/>
+          <w:lang w:val="en-US"/>
+        </w:rPr>
+        <w:t xml:space="preserve"> </w:t>
+      </w:r>
+      <w:r>
+        <w:rPr>
+          <w:b/>
+          <w:lang w:val="en-US"/>
+        </w:rPr>
+        <w:lastRenderedPageBreak/>
+        <w:t>fig. S3</w:t>
+      </w:r>
+      <w:r>
+        <w:rPr>
+          <w:lang w:val="en-US"/>
+        </w:rPr>
+        <w:t>). It should be noted that all the approaches have trade-offs so this resource should be considered complementary to and not a replacement to other single-species/condition annotations. On the other hand, we obtained functional genomics conservation scores using LECIF. In accordance to the abovementioned framework, LECIF can handle very diverse datasets and take advantage of it to quantify functional conservation. Plants LECIF-score elucidated functional-genomics cross-species agreement without being correlated with other comparative-genomics sources (</w:t>
+      </w:r>
+      <w:r>
+        <w:rPr>
+          <w:b/>
+          <w:lang w:val="en-US"/>
+        </w:rPr>
+        <w:t>fig. 5</w:t>
+      </w:r>
+      <w:r>
+        <w:rPr>
+          <w:lang w:val="en-US"/>
+        </w:rPr>
+        <w:t xml:space="preserve">). Hence, probably reflecting a complementary side of the evolution. Despite the greater divergence between plants models compared to metazoans </w:t>
+      </w:r>
+      <w:r>
+        <w:rPr>
+          <w:lang w:val="en-US"/>
+        </w:rPr>
+        <w:fldChar w:fldCharType="begin" w:fldLock="1"/>
+      </w:r>
+      <w:r>
+        <w:rPr>
+          <w:lang w:val="en-US"/>
+        </w:rPr>
+        <w:instrText>ADDIN CSL_CITATION {"citationItems":[{"id":"ITEM-1","itemData":{"DOI":"10.1038/nature13415","ISSN":"0028-0836","author":[{"dropping-particle":"","family":"Ho","given":"Joshua W K","non-dropping-particle":"","parse-names":false,"suffix":""},{"dropping-particle":"","family":"Jung","given":"Youngsook L","non-dropping-particle":"","parse-names":false,"suffix":""},{"dropping-particle":"","family":"Liu","given":"Tao","non-dropping-particle":"","parse-names":false,"suffix":""},{"dropping-particle":"","family":"Alver","given":"Burak H","non-dropping-particle":"","parse-names":false,"suffix":""},{"dropping-particle":"","family":"Lee","given":"Soohyun","non-dropping-particle":"","parse-names":false,"suffix":""},{"dropping-particle":"","family":"Ikegami","given":"Kohta","non-dropping-particle":"","parse-names":false,"suffix":""},{"dropping-particle":"","family":"Sohn","given":"Kyung-ah","non-dropping-particle":"","parse-names":false,"suffix":""},{"dropping-particle":"","family":"Minoda","given":"Aki","non-dropping-particle":"","parse-names":false,"suffix":""},{"dropping-particle":"","family":"Tolstorukov","given":"Michael Y","non-dropping-particle":"","parse-names":false,"suffix":""},{"dropping-particle":"","family":"Appert","given":"Alex","non-dropping-particle":"","parse-names":false,"suffix":""},{"dropping-particle":"","family":"Parker","given":"Stephen C J","non-dropping-particle":"","parse-names":false,"suffix":""},{"dropping-particle":"","family":"Gu","given":"Tingting","non-dropping-particle":"","parse-names":false,"suffix":""},{"dropping-particle":"","family":"Kundaje","given":"Anshul","non-dropping-particle":"","parse-names":false,"suffix":""},{"dropping-particle":"","family":"Riddle","given":"Nicole C","non-dropping-particle":"","parse-names":false,"suffix":""},{"dropping-particle":"","family":"Bishop","given":"Eric","non-dropping-particle":"","parse-names":false,"suffix":""},{"dropping-particle":"","family":"Egelhofer","given":"Thea A","non-dropping-particle":"","parse-names":false,"suffix":""},{"dropping-particle":"","family":"Hu","given":"Shawn","non-dropping-particle":"","parse-names":false,"suffix":""},{"dropping-particle":"","family":"Alekseyenko","given":"Artyom A","non-dropping-particle":"","parse-names":false,"suffix":""},{"dropping-particle":"","family":"Rechtsteiner","given":"Andreas","non-dropping-particle":"","parse-names":false,"suffix":""},{"dropping-particle":"","family":"Asker","given":"Dalal","non-dropping-particle":"","parse-names":false,"suffix":""},{"dropping-particle":"","family":"Belsky","given":"Jason A","non-dropping-particle":"","parse-names":false,"suffix":""},{"dropping-particle":"","family":"Bowman","given":"Sarah K","non-dropping-particle":"","parse-names":false,"suffix":""},{"dropping-particle":"","family":"Chen","given":"Q Brent","non-dropping-particle":"","parse-names":false,"suffix":""},{"dropping-particle":"","family":"Chen","given":"Ron A","non-dropping-particle":"","parse-names":false,"suffix":""},{"dropping-particle":"","family":"Day","given":"Daniel S","non-dropping-particle":"","parse-names":false,"suffix":""},{"dropping-particle":"","family":"Dong","given":"Yan","non-dropping-particle":"","parse-names":false,"suffix":""},{"dropping-particle":"","family":"Dose","given":"Andrea C","non-dropping-particle":"","parse-names":false,"suffix":""},{"dropping-particle":"","family":"Duan","given":"Xikun","non-dropping-particle":"","parse-names":false,"suffix":""},{"dropping-particle":"","family":"Epstein","given":"Charles B","non-dropping-particle":"","parse-names":false,"suffix":""},{"dropping-particle":"","family":"Ercan","given":"Sevinc","non-dropping-particle":"","parse-names":false,"suffix":""},{"dropping-particle":"","family":"Feingold","given":"Elise A","non-dropping-particle":"","parse-names":false,"suffix":""},{"dropping-particle":"","family":"Ferrari","given":"Francesco","non-dropping-particle":"","parse-names":false,"suffix":""},{"dropping-particle":"","family":"Garrigues","given":"Jacob M","non-dropping-particle":"","parse-names":false,"suffix":""},{"dropping-particle":"","family":"Gehlenborg","given":"Nils","non-dropping-particle":"","parse-names":false,"suffix":""},{"dropping-particle":"","family":"Good","given":"Peter J","non-dropping-particle":"","parse-names":false,"suffix":""},{"dropping-particle":"","family":"Haseley","given":"Psalm","non-dropping-particle":"","parse-names":false,"suffix":""},{"dropping-particle":"","family":"He","given":"Daniel","non-dropping-particle":"","parse-names":false,"suffix":""},{"dropping-particle":"","family":"Herrmann","given":"Moritz","non-dropping-particle":"","parse-names":false,"suffix":""},{"dropping-particle":"","family":"Hoffman","given":"Michael M","non-dropping-particle":"","parse-names":false,"suffix":""},{"dropping-particle":"","family":"Jeffers","given":"Tess E","non-dropping-particle":"","parse-names":false,"suffix":""},{"dropping-particle":"V","family":"Kharchenko","given":"Peter","non-dropping-particle":"","parse-names":false,"suffix":""},{"dropping-particle":"","family":"Kolasinska-zwierz","given":"Paulina","non-dropping-particle":"","parse-names":false,"suffix":""},{"dropping-particle":"V","family":"Kotwaliwale","given":"Chitra","non-dropping-particle":"","parse-names":false,"suffix":""},{"dropping-particle":"","family":"Kumar","given":"Nischay","non-dropping-particle":"","parse-names":false,"suffix":""},{"dropping-particle":"","family":"Langley","given":"Sasha A","non-dropping-particle":"","parse-names":false,"suffix":""},{"dropping-particle":"","family":"Larschan","given":"Erica N","non-dropping-particle":"","parse-names":false,"suffix":""},{"dropping-particle":"","family":"Latorre","given":"Isabel","non-dropping-particle":"","parse-names":false,"suffix":""},{"dropping-particle":"","family":"Libbrecht","given":"Maxwell W","non-dropping-particle":"","parse-names":false,"suffix":""},{"dropping-particle":"","family":"Lin","given":"Xueqiu","non-dropping-particle":"","parse-names":false,"suffix":""},{"dropping-particle":"","family":"Park","given":"Richard","non-dropping-particle":"","parse-names":false,"suffix":""},{"dropping-particle":"","family":"Pazin","given":"Michael J","non-dropping-particle":"","parse-names":false,"suffix":""},{"dropping-particle":"","family":"Pham","given":"Hoang N","non-dropping-particle":"","parse-names":false,"suffix":""},{"dropping-particle":"","family":"Plachetka","given":"Annette","non-dropping-particle":"","parse-names":false,"suffix":""},{"dropping-particle":"","family":"Qin","given":"Bo","non-dropping-particle":"","parse-names":false,"suffix":""},{"dropping-particle":"","family":"Schwartz","given":"Yuri B","non-dropping-particle":"","parse-names":false,"suffix":""},{"dropping-particle":"","family":"Shoresh","given":"Noam","non-dropping-particle":"","parse-names":false,"suffix":""},{"dropping-particle":"","family":"Stempor","given":"Przemyslaw","non-dropping-particle":"","parse-names":false,"suffix":""},{"dropping-particle":"","family":"Vielle","given":"Anne","non-dropping-particle":"","parse-names":false,"suffix":""},{"dropping-particle":"","family":"Wang","given":"Chengyang","non-dropping-particle":"","parse-names":false,"suffix":""},{"dropping-particle":"","family":"Whittle","given":"Christina M","non-dropping-particle":"","parse-names":false,"suffix":""},{"dropping-particle":"","family":"Xue","given":"Huiling","non-dropping-particle":"","parse-names":false,"suffix":""},{"dropping-particle":"","family":"Kingston","given":"Robert E","non-dropping-particle":"","parse-names":false,"suffix":""},{"dropping-particle":"","family":"Kim","given":"Ju Han","non-dropping-particle":"","parse-names":false,"suffix":""},{"dropping-particle":"","family":"Bernstein","given":"Bradley E","non-dropping-particle":"","parse-names":false,"suffix":""},{"dropping-particle":"","family":"Dernburg","given":"Abby F","non-dropping-particle":"","parse-names":false,"suffix":""},{"dropping-particle":"","family":"Pirrotta","given":"Vincenzo","non-dropping-particle":"","parse-names":false,"suffix":""},{"dropping-particle":"","family":"Kuroda","given":"Mitzi I","non-dropping-particle":"","parse-names":false,"suffix":""},{"dropping-particle":"","family":"Noble","given":"William S","non-dropping-particle":"","parse-names":false,"suffix":""},{"dropping-particle":"","family":"Tullius","given":"Thomas D","non-dropping-particle":"","parse-names":false,"suffix":""},{"dropping-particle":"","family":"Kellis","given":"Manolis","non-dropping-particle":"","parse-names":false,"suffix":""},{"dropping-particle":"","family":"Macalpine","given":"David M","non-dropping-particle":"","parse-names":false,"suffix":""},{"dropping-particle":"","family":"Strome","given":"Susan","non-dropping-particle":"","parse-names":false,"suffix":""},{"dropping-particle":"","family":"Elgin","given":"Sarah C R","non-dropping-particle":"","parse-names":false,"suffix":""},{"dropping-particle":"","family":"Liu","given":"Xiaole Shirley","non-dropping-particle":"","parse-names":false,"suffix":""},{"dropping-particle":"","family":"Lieb","given":"Jason D","non-dropping-particle":"","parse-names":false,"suffix":""},{"dropping-particle":"","family":"Ahringer","given":"Julie","non-dropping-particle":"","parse-names":false,"suffix":""},{"dropping-particle":"","family":"Karpen","given":"Gary H","non-dropping-particle":"","parse-names":false,"suffix":""},{"dropping-particle":"","family":"Park","given":"Peter J","non-dropping-particle":"","parse-names":false,"suffix":""}],"container-title":"Nature","id":"ITEM-1","issue":"7515","issued":{"date-parts":[["2014"]]},"page":"449-452","publisher":"Nature Publishing Group","title":"Comparative analysis of metazoan chromatin organization","type":"article-journal","volume":"512"},"uris":["http://www.mendeley.com/documents/?uuid=310b4176-95e6-40ac-97aa-b09e1513e77a"]},{"id":"ITEM-2","itemData":{"DOI":"10.1038/s41467-021-22653-8","ISSN":"2041-1723","author":[{"dropping-particle":"Bin","family":"Kwon","given":"Soo","non-dropping-particle":"","parse-names":false,"suffix":""},{"dropping-particle":"","family":"Ernst","given":"Jason","non-dropping-particle":"","parse-names":false,"suffix":""}],"container-title":"Nature Communications","id":"ITEM-2","issued":{"date-parts":[["2021"]]},"page":"2495","publisher":"Springer US","title":"Learning a genome-wide score of human–mouse conservation at the functional genomics level","type":"article-journal","volume":"12"},"uris":["http://www.mendeley.com/documents/?uuid=fa26fc2d-7dc8-49d4-8993-5946d90ce2df"]}],"mendeley":{"formattedCitation":"(Ho et al., 2014; Kwon &amp; Ernst, 2021)","plainTextFormattedCitation":"(Ho et al., 2014; Kwon &amp; Ernst, 2021)","previouslyFormattedCitation":"(Ho et al., 2014; Kwon &amp; Ernst, 2021)"},"properties":{"noteIndex":0},"schema":"https://github.com/citation-style-language/schema/raw/master/csl-citation.json"}</w:instrText>
+      </w:r>
+      <w:r>
+        <w:rPr>
+          <w:lang w:val="en-US"/>
+        </w:rPr>
+        <w:fldChar w:fldCharType="separate"/>
+      </w:r>
+      <w:r>
+        <w:rPr>
+          <w:noProof/>
+          <w:lang w:val="en-US"/>
+        </w:rPr>
+        <w:t>(Ho et al., 2014; Kwon &amp; Ernst, 2021)</w:t>
+      </w:r>
+      <w:r>
+        <w:rPr>
+          <w:lang w:val="en-US"/>
+        </w:rPr>
+        <w:fldChar w:fldCharType="end"/>
+      </w:r>
+      <w:r>
+        <w:rPr>
+          <w:lang w:val="en-US"/>
+        </w:rPr>
+        <w:t>, both resources results are coungruent with a higher plant epigenomic/functional complexity probed by more states with species-specific features and lower values of LECIF-scores.</w:t>
+      </w:r>
+    </w:p>
+    <w:p>
+      <w:pPr>
+        <w:pStyle w:val="Saludo"/>
+      </w:pPr>
+      <w:r>
+        <w:t xml:space="preserve">A major focus of this study was to illustrate an application of the generated resources. Due to the holistic approach adopted and exploiting that our inter-species CS could differ between constituvely active/repressive regions, we replicated two previously published models predicting paralogous functional divergence in Arabidopsis </w:t>
+      </w:r>
+      <w:r>
+        <w:fldChar w:fldCharType="begin" w:fldLock="1"/>
+      </w:r>
+      <w:r>
+        <w:instrText>ADDIN CSL_CITATION {"citationItems":[{"id":"ITEM-1","itemData":{"DOI":"10.1093/molbev/msaa302","ISSN":"15371719","PMID":"33290522","abstract":"Gene duplication is a major mechanism to create new genes. After gene duplication, some duplicated genes undergo functionalization, whereas others largely maintain redundant functions. Duplicated genes comprise various degrees of functional diversification in plants. However, the evolutionary fate of high and low diversified duplicates is unclear at genomic scale. To infer high and low diversified duplicates in Arabidopsis thaliana genome, we generated a prediction method for predicting whether a pair of duplicate genes was subjected to high or low diversification based on the phenotypes of knock-out mutants. Among 4,017 pairs of recently duplicated A. thaliana genes, 1,052 and 600 are high and low diversified duplicate pairs, respectively. The predictions were validated based on the phenotypes of generated knock-down transgenic plants. We determined that the high diversified duplicates resulting from tandem duplications tend to have lineage-specific functions, whereas the low diversified duplicates produced by whole-genome duplications are related to essential signaling pathways. To assess the evolutionary impact of high and low diversified duplicates in closely related species, we compared the retention rates and selection pressures on the orthologs of A. thaliana duplicates in two closely related species. Interestingly, high diversified duplicates resulting from tandem duplications tend to be retained in multiple lineages under positive selection. Low diversified duplicates by whole-genome duplications tend to be retained in multiple lineages under purifying selection. Taken together, the functional diversities determined by different duplication mechanisms had distinct effects on plant evolution.","author":[{"dropping-particle":"","family":"Ezoe","given":"Akihiro","non-dropping-particle":"","parse-names":false,"suffix":""},{"dropping-particle":"","family":"Shirai","given":"Kazumasa","non-dropping-particle":"","parse-names":false,"suffix":""},{"dropping-particle":"","family":"Hanada","given":"Kousuke","non-dropping-particle":"","parse-names":false,"suffix":""}],"container-title":"Molecular biology and evolution","id":"ITEM-1","issue":"4","issued":{"date-parts":[["2021"]]},"page":"1447-1459","title":"Degree of Functional Divergence in Duplicates Is Associated with Distinct Roles in Plant Evolution","type":"article-journal","volume":"38"},"uris":["http://www.mendeley.com/documents/?uuid=8b7af9ca-d863-46a8-b1cc-f5bf2353ac0b"]},{"id":"ITEM-2","itemData":{"DOI":"10.1093/molbev/msab111","author":[{"dropping-particle":"","family":"Cusack","given":"Siobhan A","non-dropping-particle":"","parse-names":false,"suffix":""},{"dropping-particle":"","family":"Wang","given":"Peipei","non-dropping-particle":"","parse-names":false,"suffix":""},{"dropping-particle":"","family":"Lotreck","given":"Serena G","non-dropping-particle":"","parse-names":false,"suffix":""},{"dropping-particle":"","family":"Moore","given":"Bethany M","non-dropping-particle":"","parse-names":false,"suffix":""},{"dropping-particle":"","family":"Meng","given":"Fanrui","non-dropping-particle":"","parse-names":false,"suffix":""},{"dropping-particle":"","family":"Conner","given":"Jeffrey K","non-dropping-particle":"","parse-names":false,"suffix":""},{"dropping-particle":"","family":"Krysan","given":"Patrick J","non-dropping-particle":"","parse-names":false,"suffix":""},{"dropping-particle":"","family":"Lehti-shiu","given":"Melissa D","non-dropping-particle":"","parse-names":false,"suffix":""},{"dropping-particle":"","family":"Shiu","given":"Shin-han","non-dropping-particle":"","parse-names":false,"suffix":""}],"container-title":"Molecular Biology and Evolution","id":"ITEM-2","issue":"8","issued":{"date-parts":[["2021"]]},"page":"3397-3414","title":"Predictive Models of Genetic Redundancy in Arabidopsis thaliana","type":"article-journal","volume":"38"},"uris":["http://www.mendeley.com/documents/?uuid=15f27853-0aaf-422e-823e-172943c2d1a2"]}],"mendeley":{"formattedCitation":"(Cusack et al., 2021; Ezoe et al., 2021)","plainTextFormattedCitation":"(Cusack et al., 2021; Ezoe et al., 2021)","previouslyFormattedCitation":"(Cusack et al., 2021; Ezoe, Shirai, &amp; Hanada, 2021)"},"properties":{"noteIndex":0},"schema":"https://github.com/citation-style-language/schema/raw/master/csl-citation.json"}</w:instrText>
+      </w:r>
+      <w:r>
+        <w:fldChar w:fldCharType="separate"/>
+      </w:r>
+      <w:r>
+        <w:rPr>
+          <w:noProof/>
+        </w:rPr>
+        <w:t>(Cusack et al., 2021; Ezoe et al., 2021)</w:t>
+      </w:r>
+      <w:r>
+        <w:fldChar w:fldCharType="end"/>
+      </w:r>
+      <w:r>
+        <w:t xml:space="preserve"> including our CS information. We evaluted if CS simmilarity could be a determinant of duplicates degree of functional divergence under the initial hypothesis that two paralogs covered by different state profiles are more likely to present </w:t>
+      </w:r>
+      <w:r>
+        <w:t>distinct</w:t>
+      </w:r>
+      <w:r>
+        <w:t xml:space="preserve"> functions. Although models are far from being perfect, useful information about gene features can be extrapolated. These models independently reported CS information as relevant and including this type of data improved general redundancy predictions (</w:t>
+      </w:r>
+      <w:r>
+        <w:rPr>
+          <w:b/>
+        </w:rPr>
+        <w:t>fig. 4</w:t>
+      </w:r>
+      <w:r>
+        <w:t>). Thus, showing an example of how PlantFUNCO integrative resources could be effectively employed to genomic elements prediction.</w:t>
+      </w:r>
+    </w:p>
+    <w:p>
+      <w:pPr>
+        <w:pStyle w:val="Saludo"/>
+      </w:pPr>
+      <w:r>
+        <w:t xml:space="preserve">An important goal of a database is to functionally translate applications into solutions for explaining complex biological mechanisms, so we decided to check redundancy predictions of AOX genes. DFD values were high enough to be considered and AOX earlier research made their context of high biological interest. Very briefly, past reports were mainly focused in the dominant isoform </w:t>
+      </w:r>
+      <w:r>
+        <w:rPr>
+          <w:i/>
+        </w:rPr>
+        <w:t>AOX1A</w:t>
+      </w:r>
+      <w:r>
+        <w:t xml:space="preserve"> </w:t>
+      </w:r>
+      <w:r>
+        <w:fldChar w:fldCharType="begin" w:fldLock="1"/>
+      </w:r>
+      <w:r>
+        <w:instrText>ADDIN CSL_CITATION {"citationItems":[{"id":"ITEM-1","itemData":{"DOI":"10.1104/pp.107.115121","author":[{"dropping-particle":"","family":"Giraud","given":"Estelle","non-dropping-particle":"","parse-names":false,"suffix":""},{"dropping-particle":"","family":"Ho","given":"Lois H M","non-dropping-particle":"","parse-names":false,"suffix":""},{"dropping-particle":"","family":"Clifton","given":"Rachel","non-dropping-particle":"","parse-names":false,"suffix":""},{"dropping-particle":"","family":"Carroll","given":"Adam","non-dropping-particle":"","parse-names":false,"suffix":""},{"dropping-particle":"","family":"Estavillo","given":"Gonzalo","non-dropping-particle":"","parse-names":false,"suffix":""},{"dropping-particle":"","family":"Tan","given":"Yew-foon","non-dropping-particle":"","parse-names":false,"suffix":""},{"dropping-particle":"","family":"Howell","given":"Katharine A","non-dropping-particle":"","parse-names":false,"suffix":""},{"dropping-particle":"","family":"Ivanova","given":"Aneta","non-dropping-particle":"","parse-names":false,"suffix":""},{"dropping-particle":"","family":"Pogson","given":"Barry J","non-dropping-particle":"","parse-names":false,"suffix":""},{"dropping-particle":"","family":"Millar","given":"A Harvey","non-dropping-particle":"","parse-names":false,"suffix":""},{"dropping-particle":"","family":"Whelan","given":"James","non-dropping-particle":"","parse-names":false,"suffix":""}],"container-title":"Plant Physiology","id":"ITEM-1","issue":"June","issued":{"date-parts":[["2008"]]},"page":"595-610","title":"The Absence of ALTERNATIVE OXIDASE1a in Arabidopsis Results in Acute Sensitivity to Combined","type":"article-journal","volume":"147"},"uris":["http://www.mendeley.com/documents/?uuid=731f7edc-5c1a-4e6c-9294-72df00108924"]}],"mendeley":{"formattedCitation":"(Giraud et al., 2008)","plainTextFormattedCitation":"(Giraud et al., 2008)","previouslyFormattedCitation":"(Giraud et al., 2008)"},"properties":{"noteIndex":0},"schema":"https://github.com/citation-style-language/schema/raw/master/csl-citation.json"}</w:instrText>
+      </w:r>
+      <w:r>
+        <w:fldChar w:fldCharType="separate"/>
+      </w:r>
+      <w:r>
+        <w:rPr>
+          <w:noProof/>
+        </w:rPr>
+        <w:t>(Giraud et al., 2008)</w:t>
+      </w:r>
+      <w:r>
+        <w:fldChar w:fldCharType="end"/>
+      </w:r>
+      <w:r>
+        <w:t xml:space="preserve"> which have a partial redundancy relation described with </w:t>
+      </w:r>
+      <w:r>
+        <w:rPr>
+          <w:i/>
+        </w:rPr>
+        <w:t>AOX1D</w:t>
+      </w:r>
+      <w:r>
+        <w:t xml:space="preserve"> </w:t>
+      </w:r>
+      <w:r>
+        <w:fldChar w:fldCharType="begin" w:fldLock="1"/>
+      </w:r>
+      <w:r>
+        <w:instrText>ADDIN CSL_CITATION {"citationItems":[{"id":"ITEM-1","itemData":{"DOI":"10.1093/mp/ssn089","author":[{"dropping-particle":"","family":"Strodtkotter","given":"Inga","non-dropping-particle":"","parse-names":false,"suffix":""},{"dropping-particle":"","family":"Padmasreea","given":"Kollipara","non-dropping-particle":"","parse-names":false,"suffix":""},{"dropping-particle":"","family":"Dinakara","given":"Challabathula","non-dropping-particle":"","parse-names":false,"suffix":""},{"dropping-particle":"","family":"Spetha","given":"Birgit","non-dropping-particle":"","parse-names":false,"suffix":""},{"dropping-particle":"","family":"Niazi","given":"Pamela S.","non-dropping-particle":"","parse-names":false,"suffix":""},{"dropping-particle":"","family":"Wojtera","given":"Joanna","non-dropping-particle":"","parse-names":false,"suffix":""},{"dropping-particle":"","family":"Voss","given":"Ingo","non-dropping-particle":"","parse-names":false,"suffix":""},{"dropping-particle":"","family":"Do","given":"Phuc Thi","non-dropping-particle":"","parse-names":false,"suffix":""},{"dropping-particle":"","family":"Nunes-Nesi","given":"Adriano","non-dropping-particle":"","parse-names":false,"suffix":""},{"dropping-particle":"","family":"Fernie","given":"Alisdair R.","non-dropping-particle":"","parse-names":false,"suffix":""},{"dropping-particle":"","family":"Linke","given":"Vera","non-dropping-particle":"","parse-names":false,"suffix":""},{"dropping-particle":"","family":"Raghavendrab","given":"Agepati S.","non-dropping-particle":"","parse-names":false,"suffix":""},{"dropping-particle":"","family":"Scheibe","given":"Renate","non-dropping-particle":"","parse-names":false,"suffix":""}],"container-title":"Molecular Plant","id":"ITEM-1","issue":"2","issued":{"date-parts":[["2009"]]},"title":"Induction of the AOX1D Isoform of Alternative Oxidase in A . thaliana T-DNA Insertion Lines Lacking Isoform AOX1A Is Insufficient to Optimize Photosynthesis when Treated with Antimycin A","type":"article-journal","volume":"2"},"uris":["http://www.mendeley.com/documents/?uuid=60540885-3c18-4ac6-8c74-46bbce9534c3"]}],"mendeley":{"formattedCitation":"(Strodtkotter et al., 2009)","plainTextFormattedCitation":"(Strodtkotter et al., 2009)","previouslyFormattedCitation":"(Strodtkotter et al., 2009)"},"properties":{"noteIndex":0},"schema":"https://github.com/citation-style-language/schema/raw/master/csl-citation.json"}</w:instrText>
+      </w:r>
+      <w:r>
+        <w:fldChar w:fldCharType="separate"/>
+      </w:r>
+      <w:r>
+        <w:rPr>
+          <w:noProof/>
+        </w:rPr>
+        <w:t>(Strodtkotter et al., 2009)</w:t>
+      </w:r>
+      <w:r>
+        <w:fldChar w:fldCharType="end"/>
+      </w:r>
+      <w:r>
+        <w:t xml:space="preserve">, but current literature is not congruent with the use of single </w:t>
+      </w:r>
+      <w:r>
+        <w:rPr>
+          <w:i/>
+        </w:rPr>
+        <w:t xml:space="preserve">aox1a </w:t>
+      </w:r>
+      <w:r>
+        <w:t xml:space="preserve">or double </w:t>
+      </w:r>
+      <w:r>
+        <w:rPr>
+          <w:i/>
+        </w:rPr>
+        <w:t xml:space="preserve">aox1a-aox1d </w:t>
+      </w:r>
+      <w:r>
+        <w:t xml:space="preserve">mutants to discover retrograde-signalling/metabolism/stress-response causal drivers </w:t>
+      </w:r>
+      <w:r>
+        <w:fldChar w:fldCharType="begin" w:fldLock="1"/>
+      </w:r>
+      <w:r>
+        <w:instrText>ADDIN CSL_CITATION {"citationItems":[{"id":"ITEM-1","itemData":{"DOI":"10.1105/tpc.113.117168","author":[{"dropping-particle":"De","family":"Clercq","given":"Inge","non-dropping-particle":"","parse-names":false,"suffix":""},{"dropping-particle":"","family":"Vermeirssen","given":"Vanessa","non-dropping-particle":"","parse-names":false,"suffix":""},{"dropping-particle":"Van","family":"Aken","given":"Olivier","non-dropping-particle":"","parse-names":false,"suffix":""},{"dropping-particle":"","family":"Vandepoele","given":"Klaas","non-dropping-particle":"","parse-names":false,"suffix":""},{"dropping-particle":"","family":"Murcha","given":"Monika W","non-dropping-particle":"","parse-names":false,"suffix":""},{"dropping-particle":"","family":"Law","given":"Simon R","non-dropping-particle":"","parse-names":false,"suffix":""},{"dropping-particle":"","family":"Ng","given":"Sophia","non-dropping-particle":"","parse-names":false,"suffix":""},{"dropping-particle":"","family":"Ivanova","given":"Aneta","non-dropping-particle":"","parse-names":false,"suffix":""},{"dropping-particle":"","family":"Rombaut","given":"Debbie","non-dropping-particle":"","parse-names":false,"suffix":""},{"dropping-particle":"","family":"Jaspers","given":"Pinja","non-dropping-particle":"","parse-names":false,"suffix":""},{"dropping-particle":"Van De","family":"Peer","given":"Yves","non-dropping-particle":"","parse-names":false,"suffix":""},{"dropping-particle":"","family":"Whelan","given":"James","non-dropping-particle":"","parse-names":false,"suffix":""},{"dropping-particle":"Van","family":"Breusegem","given":"Frank","non-dropping-particle":"","parse-names":false,"suffix":""}],"container-title":"The Plant Cell","id":"ITEM-1","issue":"September","issued":{"date-parts":[["2013"]]},"page":"3472-3490","title":"The Membrane-Bound NAC Transcription Factor ANAC013 Functions in Mitochondrial Retrograde Regulation of the Oxidative Stress Response in Arabidopsis","type":"article-journal","volume":"25"},"uris":["http://www.mendeley.com/documents/?uuid=4f8e6594-2ab8-4df4-bc12-bdad90177484"]},{"id":"ITEM-2","itemData":{"DOI":"10.1104/pp.109.139782","author":[{"dropping-particle":"","family":"Giraud","given":"Estelle","non-dropping-particle":"","parse-names":false,"suffix":""},{"dropping-particle":"Van","family":"Aken","given":"Olivier","non-dropping-particle":"","parse-names":false,"suffix":""},{"dropping-particle":"","family":"Ho","given":"Lois H M","non-dropping-particle":"","parse-names":false,"suffix":""},{"dropping-particle":"","family":"Whelan","given":"James","non-dropping-particle":"","parse-names":false,"suffix":""}],"container-title":"Plant Physiology","id":"ITEM-2","issue":"July","issued":{"date-parts":[["2009"]]},"page":"1286-1296","title":"The Transcription Factor ABI4 Is a Regulator of Mitochondrial Retrograde Expression of","type":"article-journal","volume":"150"},"uris":["http://www.mendeley.com/documents/?uuid=6b194666-108e-466d-bb0a-64c629d085c7"]},{"id":"ITEM-3","itemData":{"author":[{"dropping-particle":"","family":"Oh Khim","given":"Glenda Guek","non-dropping-particle":"","parse-names":false,"suffix":""},{"dropping-particle":"","family":"Leary","given":"Brendan M O","non-dropping-particle":"","parse-names":false,"suffix":""},{"dropping-particle":"","family":"Signorelli","given":"Santiago","non-dropping-particle":"","parse-names":false,"suffix":""},{"dropping-particle":"","family":"Millar","given":"A Harvey","non-dropping-particle":"","parse-names":false,"suffix":""}],"container-title":"Plant Physiology","id":"ITEM-3","issued":{"date-parts":[["2022"]]},"page":"1521-1536","title":"Alternative oxidase ( AOX ) 1a and 1d limit proline- induced oxidative stress and aid salinity recovery in Arabidopsis","type":"article-journal","volume":"188"},"uris":["http://www.mendeley.com/documents/?uuid=ed95fb49-0f7c-4974-b75b-f647cf1c6b6a"]},{"id":"ITEM-4","itemData":{"DOI":"10.1093/plphys/kiad233","ISSN":"0032-0889","author":[{"dropping-particle":"","family":"Oh Khim","given":"Glenda Guek","non-dropping-particle":"","parse-names":false,"suffix":""},{"dropping-particle":"","family":"Kumari","given":"Vinti","non-dropping-particle":"","parse-names":false,"suffix":""},{"dropping-particle":"","family":"Millar","given":"A Harvey","non-dropping-particle":"","parse-names":false,"suffix":""},{"dropping-particle":"","family":"Leary","given":"Brendan M O","non-dropping-particle":"","parse-names":false,"suffix":""}],"container-title":"Plant Physiology","id":"ITEM-4","issue":"4","issued":{"date-parts":[["2023"]]},"page":"2958-2970","publisher":"Oxford University Press","title":"Alternative oxidase 1a and 1d enable metabolic flexibility during Ala catabolism in Arabidopsis Research Article","type":"article-journal","volume":"192"},"uris":["http://www.mendeley.com/documents/?uuid=368206a8-26cb-4a18-b120-424d0af0edea"]}],"mendeley":{"formattedCitation":"(Clercq et al., 2013; Giraud, Aken, Ho, &amp; Whelan, 2009; Oh Khim, Kumari, Millar, &amp; Leary, 2023; Oh Khim, Leary, Signorelli, &amp; Millar, 2022)","manualFormatting":"(Giraud, et al., 2009; Clercq et al., 2013; Oh Khim, et al., 2022; Oh Khim, et al., 2023)","plainTextFormattedCitation":"(Clercq et al., 2013; Giraud, Aken, Ho, &amp; Whelan, 2009; Oh Khim, Kumari, Millar, &amp; Leary, 2023; Oh Khim, Leary, Signorelli, &amp; Millar, 2022)","previouslyFormattedCitation":"(Clercq et al., 2013; Giraud, Aken, Ho, &amp; Whelan, 2009; Oh Khim, Kumari, Millar, &amp; Leary, 2023; Oh Khim, Leary, Signorelli, &amp; Millar, 2022)"},"properties":{"noteIndex":0},"schema":"https://github.com/citation-style-language/schema/raw/master/csl-citation.json"}</w:instrText>
+      </w:r>
+      <w:r>
+        <w:fldChar w:fldCharType="separate"/>
+      </w:r>
+      <w:r>
+        <w:rPr>
+          <w:noProof/>
+        </w:rPr>
+        <w:t>(</w:t>
+      </w:r>
+      <w:r>
+        <w:rPr>
+          <w:noProof/>
+        </w:rPr>
+        <w:t xml:space="preserve">Giraud, </w:t>
+      </w:r>
+      <w:r>
+        <w:rPr>
+          <w:noProof/>
+        </w:rPr>
+        <w:t>et al.,</w:t>
+      </w:r>
+      <w:r>
+        <w:rPr>
+          <w:noProof/>
+        </w:rPr>
+        <w:t xml:space="preserve"> 2009</w:t>
+      </w:r>
+      <w:r>
+        <w:rPr>
+          <w:noProof/>
+        </w:rPr>
+        <w:t>; Clercq et al., 2013</w:t>
+      </w:r>
+      <w:r>
+        <w:rPr>
+          <w:noProof/>
+        </w:rPr>
+        <w:t xml:space="preserve">; Oh Khim, </w:t>
+      </w:r>
+      <w:r>
+        <w:rPr>
+          <w:noProof/>
+        </w:rPr>
+        <w:t>et al., 2022</w:t>
+      </w:r>
+      <w:r>
+        <w:rPr>
+          <w:noProof/>
+        </w:rPr>
+        <w:t xml:space="preserve">; Oh Khim, </w:t>
+      </w:r>
+      <w:r>
+        <w:rPr>
+          <w:noProof/>
+        </w:rPr>
+        <w:t>et al., 2023</w:t>
+      </w:r>
+      <w:r>
+        <w:rPr>
+          <w:noProof/>
+        </w:rPr>
+        <w:t>)</w:t>
+      </w:r>
+      <w:r>
+        <w:fldChar w:fldCharType="end"/>
+      </w:r>
+      <w:r>
+        <w:t>. Additionally, more AOX isoforms exists but their relationships were still not addressed. To test our redundancy predictions we monitorized seedlings phenotypes in root-expressed AOX single knockout mutants (</w:t>
+      </w:r>
+      <w:r>
+        <w:rPr>
+          <w:i/>
+        </w:rPr>
+        <w:t>aox1a</w:t>
+      </w:r>
+      <w:r>
+        <w:t xml:space="preserve">, </w:t>
+      </w:r>
+      <w:r>
+        <w:rPr>
+          <w:i/>
+        </w:rPr>
+        <w:t xml:space="preserve">aox1d </w:t>
+      </w:r>
+      <w:r>
+        <w:t xml:space="preserve">and </w:t>
+      </w:r>
+      <w:r>
+        <w:rPr>
+          <w:i/>
+        </w:rPr>
+        <w:t>aox1c</w:t>
+      </w:r>
+      <w:r>
+        <w:t xml:space="preserve">) under drought-heat and oxidative </w:t>
+      </w:r>
+      <w:r>
+        <w:lastRenderedPageBreak/>
+        <w:t>stresses (</w:t>
+      </w:r>
+      <w:r>
+        <w:rPr>
+          <w:b/>
+        </w:rPr>
+        <w:t>fig. 6</w:t>
+      </w:r>
+      <w:r>
+        <w:t>). The abnormal seedling growth observed for all the single mutants in control and mock conditions validated our high functional divergent predictions because in case of redundancy other duplicates could rescue these phenotypes (</w:t>
+      </w:r>
+      <w:r>
+        <w:rPr>
+          <w:noProof/>
+        </w:rPr>
+        <w:t>Ezoe, Shirai, &amp; Hanada, 2021</w:t>
+      </w:r>
+      <w:r>
+        <w:rPr>
+          <w:noProof/>
+        </w:rPr>
+        <w:t>)</w:t>
+      </w:r>
+      <w:r>
+        <w:t xml:space="preserve">. Our findings suggested that the dominant isoform </w:t>
+      </w:r>
+      <w:r>
+        <w:rPr>
+          <w:i/>
+        </w:rPr>
+        <w:t xml:space="preserve">AOX1A </w:t>
+      </w:r>
+      <w:r>
+        <w:t xml:space="preserve">could retain the ancestral AOX function because it was marked as functionally conserved with the distant-related </w:t>
+      </w:r>
+      <w:r>
+        <w:rPr>
+          <w:i/>
+        </w:rPr>
+        <w:t xml:space="preserve">O. sativa </w:t>
+      </w:r>
+      <w:r>
+        <w:t xml:space="preserve">and was the only one covered by an active CS, so all the redundancy relations could be pontentially compared to </w:t>
+      </w:r>
+      <w:r>
+        <w:t>this gene</w:t>
+      </w:r>
+      <w:r>
+        <w:rPr>
+          <w:i/>
+        </w:rPr>
+        <w:t xml:space="preserve">. </w:t>
+      </w:r>
+      <w:r>
+        <w:t xml:space="preserve">Taking into account that oxidative stress was more severe than drought-heat conditions, we found putative evidence of a probable stress-dependent partial non-mutual redundacy of </w:t>
+      </w:r>
+      <w:r>
+        <w:rPr>
+          <w:i/>
+        </w:rPr>
+        <w:t xml:space="preserve">AOX1D </w:t>
+      </w:r>
+      <w:r>
+        <w:t xml:space="preserve">to </w:t>
+      </w:r>
+      <w:r>
+        <w:rPr>
+          <w:i/>
+        </w:rPr>
+        <w:t>AOX1A</w:t>
+      </w:r>
+      <w:r>
+        <w:t xml:space="preserve">. While </w:t>
+      </w:r>
+      <w:r>
+        <w:rPr>
+          <w:i/>
+        </w:rPr>
+        <w:t xml:space="preserve">AOX1D </w:t>
+      </w:r>
+      <w:r>
+        <w:t xml:space="preserve">could partially alleviate </w:t>
+      </w:r>
+      <w:r>
+        <w:rPr>
+          <w:i/>
+        </w:rPr>
+        <w:t xml:space="preserve">aox1a </w:t>
+      </w:r>
+      <w:r>
+        <w:t xml:space="preserve">raw hydrogen peroxide content in drought-heat (no significant), during more severe oxidative conditions </w:t>
+      </w:r>
+      <w:r>
+        <w:rPr>
+          <w:i/>
+        </w:rPr>
+        <w:t xml:space="preserve">AOX1D </w:t>
+      </w:r>
+      <w:r>
+        <w:t xml:space="preserve">would not be enough to supply </w:t>
+      </w:r>
+      <w:r>
+        <w:rPr>
+          <w:i/>
+        </w:rPr>
+        <w:t>AOX1A</w:t>
+      </w:r>
+      <w:r>
+        <w:t xml:space="preserve"> function (significant) </w:t>
+      </w:r>
+      <w:r>
+        <w:fldChar w:fldCharType="begin" w:fldLock="1"/>
+      </w:r>
+      <w:r>
+        <w:instrText>ADDIN CSL_CITATION {"citationItems":[{"id":"ITEM-1","itemData":{"DOI":"10.1093/mp/ssn089","author":[{"dropping-particle":"","family":"Strodtkotter","given":"Inga","non-dropping-particle":"","parse-names":false,"suffix":""},{"dropping-particle":"","family":"Padmasreea","given":"Kollipara","non-dropping-particle":"","parse-names":false,"suffix":""},{"dropping-particle":"","family":"Dinakara","given":"Challabathula","non-dropping-particle":"","parse-names":false,"suffix":""},{"dropping-particle":"","family":"Spetha","given":"Birgit","non-dropping-particle":"","parse-names":false,"suffix":""},{"dropping-particle":"","family":"Niazi","given":"Pamela S.","non-dropping-particle":"","parse-names":false,"suffix":""},{"dropping-particle":"","family":"Wojtera","given":"Joanna","non-dropping-particle":"","parse-names":false,"suffix":""},{"dropping-particle":"","family":"Voss","given":"Ingo","non-dropping-particle":"","parse-names":false,"suffix":""},{"dropping-particle":"","family":"Do","given":"Phuc Thi","non-dropping-particle":"","parse-names":false,"suffix":""},{"dropping-particle":"","family":"Nunes-Nesi","given":"Adriano","non-dropping-particle":"","parse-names":false,"suffix":""},{"dropping-particle":"","family":"Fernie","given":"Alisdair R.","non-dropping-particle":"","parse-names":false,"suffix":""},{"dropping-particle":"","family":"Linke","given":"Vera","non-dropping-particle":"","parse-names":false,"suffix":""},{"dropping-particle":"","family":"Raghavendrab","given":"Agepati S.","non-dropping-particle":"","parse-names":false,"suffix":""},{"dropping-particle":"","family":"Scheibe","given":"Renate","non-dropping-particle":"","parse-names":false,"suffix":""}],"container-title":"Molecular Plant","id":"ITEM-1","issue":"2","issued":{"date-parts":[["2009"]]},"title":"Induction of the AOX1D Isoform of Alternative Oxidase in A . thaliana T-DNA Insertion Lines Lacking Isoform AOX1A Is Insufficient to Optimize Photosynthesis when Treated with Antimycin A","type":"article-journal","volume":"2"},"uris":["http://www.mendeley.com/documents/?uuid=60540885-3c18-4ac6-8c74-46bbce9534c3"]}],"mendeley":{"formattedCitation":"(Strodtkotter et al., 2009)","plainTextFormattedCitation":"(Strodtkotter et al., 2009)","previouslyFormattedCitation":"(Strodtkotter et al., 2009)"},"properties":{"noteIndex":0},"schema":"https://github.com/citation-style-language/schema/raw/master/csl-citation.json"}</w:instrText>
+      </w:r>
+      <w:r>
+        <w:fldChar w:fldCharType="separate"/>
+      </w:r>
+      <w:r>
+        <w:rPr>
+          <w:noProof/>
+        </w:rPr>
+        <w:t>(Strodtkotter et al., 2009)</w:t>
+      </w:r>
+      <w:r>
+        <w:fldChar w:fldCharType="end"/>
+      </w:r>
+      <w:r>
+        <w:t xml:space="preserve">. It is defined as a potential non-mutual relation because in all the cases </w:t>
+      </w:r>
+      <w:r>
+        <w:rPr>
+          <w:i/>
+        </w:rPr>
+        <w:t>aox1d</w:t>
+      </w:r>
+      <w:r>
+        <w:t xml:space="preserve"> phenotypes remained significant. Finally, nonmeaningful differences in raw hydrogen peroxide content for both stresses and WT-like root length under drought-heat in </w:t>
+      </w:r>
+      <w:r>
+        <w:rPr>
+          <w:i/>
+        </w:rPr>
+        <w:t>aox1c</w:t>
+      </w:r>
+      <w:r>
+        <w:t xml:space="preserve"> would probably propose </w:t>
+      </w:r>
+      <w:r>
+        <w:rPr>
+          <w:i/>
+        </w:rPr>
+        <w:t xml:space="preserve">AOX1C </w:t>
+      </w:r>
+      <w:r>
+        <w:t xml:space="preserve">as a non-stress-responsive gene. This could agree to the already described </w:t>
+      </w:r>
+      <w:r>
+        <w:rPr>
+          <w:i/>
+        </w:rPr>
+        <w:t xml:space="preserve">AOX1C </w:t>
+      </w:r>
+      <w:r>
+        <w:t xml:space="preserve">AA expression insensitivity </w:t>
+      </w:r>
+      <w:r>
+        <w:fldChar w:fldCharType="begin" w:fldLock="1"/>
+      </w:r>
+      <w:r>
+        <w:instrText>ADDIN CSL_CITATION {"citationItems":[{"id":"ITEM-1","itemData":{"DOI":"10.1093/pcp/pcp090","author":[{"dropping-particle":"","family":"Yoshida","given":"Keisuke","non-dropping-particle":"","parse-names":false,"suffix":""},{"dropping-particle":"","family":"Noguchi","given":"Ko","non-dropping-particle":"","parse-names":false,"suffix":""}],"container-title":"Plant and Cell Physiology","id":"ITEM-1","issue":"8","issued":{"date-parts":[["2009"]]},"page":"1449-1462","title":"Differential Gene Expression Profiles of the Mitochondrial Respiratory Components in Illuminated Arabidopsis Leaves","type":"article-journal","volume":"50"},"uris":["http://www.mendeley.com/documents/?uuid=c6ef5316-70a1-4d6d-b49a-885bd4b13554"]}],"mendeley":{"formattedCitation":"(Yoshida &amp; Noguchi, 2009)","plainTextFormattedCitation":"(Yoshida &amp; Noguchi, 2009)","previouslyFormattedCitation":"(Yoshida &amp; Noguchi, 2009)"},"properties":{"noteIndex":0},"schema":"https://github.com/citation-style-language/schema/raw/master/csl-citation.json"}</w:instrText>
+      </w:r>
+      <w:r>
+        <w:fldChar w:fldCharType="separate"/>
+      </w:r>
+      <w:r>
+        <w:rPr>
+          <w:noProof/>
+        </w:rPr>
+        <w:t>(Yoshida &amp; Noguchi, 2009)</w:t>
+      </w:r>
+      <w:r>
+        <w:fldChar w:fldCharType="end"/>
+      </w:r>
+      <w:r>
+        <w:t xml:space="preserve">, but we still found root length significant differences in our severe oxidative assay. That said and compared to other genotypes, p-value was close to significance absence so </w:t>
+      </w:r>
+      <w:r>
+        <w:rPr>
+          <w:i/>
+        </w:rPr>
+        <w:t xml:space="preserve">AOX1C </w:t>
+      </w:r>
+      <w:r>
+        <w:t xml:space="preserve">may only be related to stress under severe conditions and could be probably defined as almost non-stress-responsive. In summary, stress seems to be a crucial evolutionary force driving sub-/neo-functionalization </w:t>
+      </w:r>
+      <w:r>
+        <w:fldChar w:fldCharType="begin" w:fldLock="1"/>
+      </w:r>
+      <w:r>
+        <w:instrText>ADDIN CSL_CITATION {"citationItems":[{"id":"ITEM-1","itemData":{"DOI":"10.1104/pp.16.00523","ISBN":"0000000164702","author":[{"dropping-particle":"","family":"Panchy","given":"Nicholas","non-dropping-particle":"","parse-names":false,"suffix":""},{"dropping-particle":"","family":"Lehti-shiu","given":"Melissa","non-dropping-particle":"","parse-names":false,"suffix":""},{"dropping-particle":"","family":"Shiu","given":"Shin-han","non-dropping-particle":"","parse-names":false,"suffix":""}],"container-title":"Plant Physiology","id":"ITEM-1","issue":"August","issued":{"date-parts":[["2016"]]},"page":"2294-2316","title":"Evolution of Gene Duplication in Plants","type":"article-journal","volume":"171"},"uris":["http://www.mendeley.com/documents/?uuid=b928ca58-c7d6-4e89-a273-edd8d804a570"]}],"mendeley":{"formattedCitation":"(Panchy, Lehti-shiu, &amp; Shiu, 2016)","plainTextFormattedCitation":"(Panchy, Lehti-shiu, &amp; Shiu, 2016)","previouslyFormattedCitation":"(Panchy, Lehti-shiu, &amp; Shiu, 2016)"},"properties":{"noteIndex":0},"schema":"https://github.com/citation-style-language/schema/raw/master/csl-citation.json"}</w:instrText>
+      </w:r>
+      <w:r>
+        <w:fldChar w:fldCharType="separate"/>
+      </w:r>
+      <w:r>
+        <w:rPr>
+          <w:noProof/>
+        </w:rPr>
+        <w:t>(Panchy, Lehti-shiu, &amp; Shiu, 2016)</w:t>
+      </w:r>
+      <w:r>
+        <w:fldChar w:fldCharType="end"/>
+      </w:r>
+      <w:r>
+        <w:t xml:space="preserve"> in AOX genes and we characterized the unknown </w:t>
+      </w:r>
+      <w:r>
+        <w:rPr>
+          <w:i/>
+        </w:rPr>
+        <w:t xml:space="preserve">AOX1C </w:t>
+      </w:r>
+      <w:r>
+        <w:t>as</w:t>
+      </w:r>
+      <w:r>
+        <w:rPr>
+          <w:i/>
+        </w:rPr>
+        <w:t xml:space="preserve"> </w:t>
+      </w:r>
+      <w:r>
+        <w:t>almost stress-insensitive in seedling stages. Furthermore, extra attention should be taken when using double AOX mutants to interrogate causal determinants of biological processes because all AOX genes evaluated appeared to be functionally divergent during early development.</w:t>
+      </w:r>
+    </w:p>
+    <w:p>
+      <w:r>
+        <w:t xml:space="preserve">While we expect PlantFUNCO to be useful, we do note a few limitations. There could be states/regions that are functionally conserved, but have low scores/agreement in the database, since the evidence was not present in our collection. While the interpretation of the resources generated is less ambiguous due to the broad-shallow perspective adopted, we also perceived that PlantFUNCO is limited by the input functional genomics resolution and does not provide the direct information about which particular tracks/conditions supported the evidence. The results promoted the potential application of PlantFUNCO to further test new hypothesis in the context of duplicates evolution and other genomic elements prediction. For example, as CS are determinants of paralog functional divergence and LECIF-scores highlight regions with high phenotypic </w:t>
+      </w:r>
+      <w:r>
+        <w:lastRenderedPageBreak/>
+        <w:t>simmilarity it could be possible to identify genes that are more likely to retain ancestral functions if high scores are found between orthologous in distant-related species (</w:t>
+      </w:r>
+      <w:r>
+        <w:rPr>
+          <w:b/>
+        </w:rPr>
+        <w:t>fig. 5; topleft panel</w:t>
+      </w:r>
+      <w:r>
+        <w:t xml:space="preserve">). Here we focused on </w:t>
+      </w:r>
+      <w:r>
+        <w:rPr>
+          <w:i/>
+        </w:rPr>
+        <w:t>A. thaliana</w:t>
+      </w:r>
+      <w:r>
+        <w:t xml:space="preserve">, </w:t>
+      </w:r>
+      <w:r>
+        <w:rPr>
+          <w:i/>
+        </w:rPr>
+        <w:t>O. sativa</w:t>
+      </w:r>
+      <w:r>
+        <w:t xml:space="preserve"> and </w:t>
+      </w:r>
+      <w:r>
+        <w:rPr>
+          <w:i/>
+        </w:rPr>
+        <w:t>Z. mays</w:t>
+      </w:r>
+      <w:r>
+        <w:t>, that are widely used models in plant science research with substantial high-quality public data available. Given the increasing availability of epigenomic</w:t>
+      </w:r>
+      <w:r>
+        <w:t>s</w:t>
+      </w:r>
+      <w:r>
+        <w:t xml:space="preserve"> and functional genomics datasets, the utility of PlantFUNCO will continue to grow and serve as an additional resource to simplify functional conservation annotations for a more diverse set of species like </w:t>
+      </w:r>
+      <w:r>
+        <w:rPr>
+          <w:i/>
+        </w:rPr>
+        <w:t>Chlamydomonas reinhardtii</w:t>
+      </w:r>
+      <w:r>
+        <w:t xml:space="preserve">, </w:t>
+      </w:r>
+      <w:r>
+        <w:rPr>
+          <w:i/>
+        </w:rPr>
+        <w:t xml:space="preserve">Marchantia polymorhpha </w:t>
+      </w:r>
+      <w:r>
+        <w:t xml:space="preserve">and </w:t>
+      </w:r>
+      <w:r>
+        <w:rPr>
+          <w:i/>
+        </w:rPr>
+        <w:t>Solanum lycopersicum</w:t>
+      </w:r>
+      <w:r>
+        <w:t>. All in all, PlantFUNCO aim to leverage data diversity and extrapolate findings from different models to determine the extent of molecular conservation, thus, deepen our understanding of how plants phenotypic plasticity has fascinatingly evolved.</w:t>
+      </w:r>
+    </w:p>
     <w:p>
       <w:pPr>
         <w:pStyle w:val="Ttulo1"/>
@@ -4848,7 +5590,6 @@
         <w:rPr>
           <w:lang w:val="en-US"/>
         </w:rPr>
-        <w:lastRenderedPageBreak/>
         <w:t>Methods</w:t>
       </w:r>
     </w:p>
@@ -5246,7 +5987,14 @@
         <w:rPr>
           <w:lang w:val="en-US"/>
         </w:rPr>
-        <w:t xml:space="preserve">). For all the subsequent analysis we performed peak calling (narrow and broad), signal tracks building, correlation and formatting with MACS2 and deepTools </w:t>
+        <w:t xml:space="preserve">). For all the subsequent analysis we performed peak calling (narrow and broad), signal tracks building, correlation and formatting with </w:t>
+      </w:r>
+      <w:r>
+        <w:rPr>
+          <w:lang w:val="en-US"/>
+        </w:rPr>
+        <w:lastRenderedPageBreak/>
+        <w:t xml:space="preserve">MACS2 and deepTools </w:t>
       </w:r>
       <w:r>
         <w:rPr>
@@ -5500,14 +6248,7 @@
         <w:rPr>
           <w:lang w:val="en-US"/>
         </w:rPr>
-        <w:t xml:space="preserve">. The analysis was </w:t>
-      </w:r>
-      <w:r>
-        <w:rPr>
-          <w:lang w:val="en-US"/>
-        </w:rPr>
-        <w:lastRenderedPageBreak/>
-        <w:t xml:space="preserve">restricted to nuclear chromosomes. </w:t>
+        <w:t xml:space="preserve">. The analysis was restricted to nuclear chromosomes. </w:t>
       </w:r>
       <w:proofErr w:type="gramStart"/>
       <w:r>
@@ -5657,7 +6398,7 @@
         <w:rPr>
           <w:lang w:val="en-US"/>
         </w:rPr>
-        <w:instrText>ADDIN CSL_CITATION {"citationItems":[{"id":"ITEM-1","itemData":{"DOI":"10.1093/nar/gkz1020","author":[{"dropping-particle":"","family":"Tian","given":"Feng","non-dropping-particle":"","parse-names":false,"suffix":""},{"dropping-particle":"","family":"Yang","given":"De-chang","non-dropping-particle":"","parse-names":false,"suffix":""},{"dropping-particle":"","family":"Meng","given":"Yu-qi","non-dropping-particle":"","parse-names":false,"suffix":""},{"dropping-particle":"","family":"Jin","given":"Jinpu","non-dropping-particle":"","parse-names":false,"suffix":""},{"dropping-particle":"","family":"Gao","given":"Ge","non-dropping-particle":"","parse-names":false,"suffix":""}],"container-title":"Nucleic Acids Research","id":"ITEM-1","issue":"November 2019","issued":{"date-parts":[["2020"]]},"page":"1104-1113","publisher":"Oxford University Press","title":"PlantRegMap : charting functional regulatory maps in plants","type":"article-journal","volume":"48"},"uris":["http://www.mendeley.com/documents/?uuid=170fa324-740b-4220-add3-83f320fbcae7"]}],"mendeley":{"formattedCitation":"(Tian, Yang, Meng, Jin, &amp; Gao, 2020)","plainTextFormattedCitation":"(Tian, Yang, Meng, Jin, &amp; Gao, 2020)","previouslyFormattedCitation":"(Tian, Yang, Meng, Jin, &amp; Gao, 2020)"},"properties":{"noteIndex":0},"schema":"https://github.com/citation-style-language/schema/raw/master/csl-citation.json"}</w:instrText>
+        <w:instrText>ADDIN CSL_CITATION {"citationItems":[{"id":"ITEM-1","itemData":{"DOI":"10.1093/nar/gkz1020","author":[{"dropping-particle":"","family":"Tian","given":"Feng","non-dropping-particle":"","parse-names":false,"suffix":""},{"dropping-particle":"","family":"Yang","given":"De-chang","non-dropping-particle":"","parse-names":false,"suffix":""},{"dropping-particle":"","family":"Meng","given":"Yu-qi","non-dropping-particle":"","parse-names":false,"suffix":""},{"dropping-particle":"","family":"Jin","given":"Jinpu","non-dropping-particle":"","parse-names":false,"suffix":""},{"dropping-particle":"","family":"Gao","given":"Ge","non-dropping-particle":"","parse-names":false,"suffix":""}],"container-title":"Nucleic Acids Research","id":"ITEM-1","issue":"November 2019","issued":{"date-parts":[["2020"]]},"page":"1104-1113","publisher":"Oxford University Press","title":"PlantRegMap : charting functional regulatory maps in plants","type":"article-journal","volume":"48"},"uris":["http://www.mendeley.com/documents/?uuid=170fa324-740b-4220-add3-83f320fbcae7"]}],"mendeley":{"formattedCitation":"(Tian et al., 2020)","plainTextFormattedCitation":"(Tian et al., 2020)","previouslyFormattedCitation":"(Tian, Yang, Meng, Jin, &amp; Gao, 2020)"},"properties":{"noteIndex":0},"schema":"https://github.com/citation-style-language/schema/raw/master/csl-citation.json"}</w:instrText>
       </w:r>
       <w:r>
         <w:rPr>
@@ -5670,7 +6411,7 @@
           <w:noProof/>
           <w:lang w:val="en-US"/>
         </w:rPr>
-        <w:t>(Tian, Yang, Meng, Jin, &amp; Gao, 2020)</w:t>
+        <w:t>(Tian et al., 2020)</w:t>
       </w:r>
       <w:r>
         <w:rPr>
@@ -5694,7 +6435,19 @@
         <w:rPr>
           <w:lang w:val="en-US"/>
         </w:rPr>
-        <w:t>Orthology/G</w:t>
+        <w:t>Orthology</w:t>
+      </w:r>
+      <w:r>
+        <w:rPr>
+          <w:lang w:val="en-US"/>
+        </w:rPr>
+        <w:t>(KO)</w:t>
+      </w:r>
+      <w:r>
+        <w:rPr>
+          <w:lang w:val="en-US"/>
+        </w:rPr>
+        <w:t>/G</w:t>
       </w:r>
       <w:r>
         <w:rPr>
@@ -5706,7 +6459,19 @@
         <w:rPr>
           <w:lang w:val="en-US"/>
         </w:rPr>
-        <w:t xml:space="preserve">Ontology enrichments using clusterProfiler/REVIGO, respectively, and gene biotype-orthology correspondence using inParanoid information stored in Phytozome </w:t>
+        <w:t>Ontology</w:t>
+      </w:r>
+      <w:r>
+        <w:rPr>
+          <w:lang w:val="en-US"/>
+        </w:rPr>
+        <w:t>(GO)</w:t>
+      </w:r>
+      <w:r>
+        <w:rPr>
+          <w:lang w:val="en-US"/>
+        </w:rPr>
+        <w:t xml:space="preserve"> enrichments using clusterProfiler/REVIGO, respectively, and gene biotype-orthology correspondence using inParanoid information stored in Phytozome </w:t>
       </w:r>
       <w:r>
         <w:rPr>
@@ -5801,7 +6566,7 @@
         <w:rPr>
           <w:lang w:val="en-US"/>
         </w:rPr>
-        <w:instrText>ADDIN CSL_CITATION {"citationItems":[{"id":"ITEM-1","itemData":{"DOI":"10.1093/molbev/msaa302","ISSN":"15371719","PMID":"33290522","abstract":"Gene duplication is a major mechanism to create new genes. After gene duplication, some duplicated genes undergo functionalization, whereas others largely maintain redundant functions. Duplicated genes comprise various degrees of functional diversification in plants. However, the evolutionary fate of high and low diversified duplicates is unclear at genomic scale. To infer high and low diversified duplicates in Arabidopsis thaliana genome, we generated a prediction method for predicting whether a pair of duplicate genes was subjected to high or low diversification based on the phenotypes of knock-out mutants. Among 4,017 pairs of recently duplicated A. thaliana genes, 1,052 and 600 are high and low diversified duplicate pairs, respectively. The predictions were validated based on the phenotypes of generated knock-down transgenic plants. We determined that the high diversified duplicates resulting from tandem duplications tend to have lineage-specific functions, whereas the low diversified duplicates produced by whole-genome duplications are related to essential signaling pathways. To assess the evolutionary impact of high and low diversified duplicates in closely related species, we compared the retention rates and selection pressures on the orthologs of A. thaliana duplicates in two closely related species. Interestingly, high diversified duplicates resulting from tandem duplications tend to be retained in multiple lineages under positive selection. Low diversified duplicates by whole-genome duplications tend to be retained in multiple lineages under purifying selection. Taken together, the functional diversities determined by different duplication mechanisms had distinct effects on plant evolution.","author":[{"dropping-particle":"","family":"Ezoe","given":"Akihiro","non-dropping-particle":"","parse-names":false,"suffix":""},{"dropping-particle":"","family":"Shirai","given":"Kazumasa","non-dropping-particle":"","parse-names":false,"suffix":""},{"dropping-particle":"","family":"Hanada","given":"Kousuke","non-dropping-particle":"","parse-names":false,"suffix":""}],"container-title":"Molecular biology and evolution","id":"ITEM-1","issue":"4","issued":{"date-parts":[["2021"]]},"page":"1447-1459","title":"Degree of Functional Divergence in Duplicates Is Associated with Distinct Roles in Plant Evolution","type":"article-journal","volume":"38"},"uris":["http://www.mendeley.com/documents/?uuid=8b7af9ca-d863-46a8-b1cc-f5bf2353ac0b"]},{"id":"ITEM-2","itemData":{"DOI":"10.1093/molbev/msab111","author":[{"dropping-particle":"","family":"Cusack","given":"Siobhan A","non-dropping-particle":"","parse-names":false,"suffix":""},{"dropping-particle":"","family":"Wang","given":"Peipei","non-dropping-particle":"","parse-names":false,"suffix":""},{"dropping-particle":"","family":"Lotreck","given":"Serena G","non-dropping-particle":"","parse-names":false,"suffix":""},{"dropping-particle":"","family":"Moore","given":"Bethany M","non-dropping-particle":"","parse-names":false,"suffix":""},{"dropping-particle":"","family":"Meng","given":"Fanrui","non-dropping-particle":"","parse-names":false,"suffix":""},{"dropping-particle":"","family":"Conner","given":"Jeffrey K","non-dropping-particle":"","parse-names":false,"suffix":""},{"dropping-particle":"","family":"Krysan","given":"Patrick J","non-dropping-particle":"","parse-names":false,"suffix":""},{"dropping-particle":"","family":"Lehti-shiu","given":"Melissa D","non-dropping-particle":"","parse-names":false,"suffix":""},{"dropping-particle":"","family":"Shiu","given":"Shin-han","non-dropping-particle":"","parse-names":false,"suffix":""}],"container-title":"Molecular Biology and Evolution","id":"ITEM-2","issue":"8","issued":{"date-parts":[["2021"]]},"page":"3397-3414","title":"Predictive Models of Genetic Redundancy in Arabidopsis thaliana","type":"article-journal","volume":"38"},"uris":["http://www.mendeley.com/documents/?uuid=15f27853-0aaf-422e-823e-172943c2d1a2"]}],"mendeley":{"formattedCitation":"(Cusack et al., 2021; Ezoe, Shirai, &amp; Hanada, 2021)","plainTextFormattedCitation":"(Cusack et al., 2021; Ezoe, Shirai, &amp; Hanada, 2021)","previouslyFormattedCitation":"(Cusack et al., 2021; Ezoe, Shirai, &amp; Hanada, 2021)"},"properties":{"noteIndex":0},"schema":"https://github.com/citation-style-language/schema/raw/master/csl-citation.json"}</w:instrText>
+        <w:instrText>ADDIN CSL_CITATION {"citationItems":[{"id":"ITEM-1","itemData":{"DOI":"10.1093/molbev/msaa302","ISSN":"15371719","PMID":"33290522","abstract":"Gene duplication is a major mechanism to create new genes. After gene duplication, some duplicated genes undergo functionalization, whereas others largely maintain redundant functions. Duplicated genes comprise various degrees of functional diversification in plants. However, the evolutionary fate of high and low diversified duplicates is unclear at genomic scale. To infer high and low diversified duplicates in Arabidopsis thaliana genome, we generated a prediction method for predicting whether a pair of duplicate genes was subjected to high or low diversification based on the phenotypes of knock-out mutants. Among 4,017 pairs of recently duplicated A. thaliana genes, 1,052 and 600 are high and low diversified duplicate pairs, respectively. The predictions were validated based on the phenotypes of generated knock-down transgenic plants. We determined that the high diversified duplicates resulting from tandem duplications tend to have lineage-specific functions, whereas the low diversified duplicates produced by whole-genome duplications are related to essential signaling pathways. To assess the evolutionary impact of high and low diversified duplicates in closely related species, we compared the retention rates and selection pressures on the orthologs of A. thaliana duplicates in two closely related species. Interestingly, high diversified duplicates resulting from tandem duplications tend to be retained in multiple lineages under positive selection. Low diversified duplicates by whole-genome duplications tend to be retained in multiple lineages under purifying selection. Taken together, the functional diversities determined by different duplication mechanisms had distinct effects on plant evolution.","author":[{"dropping-particle":"","family":"Ezoe","given":"Akihiro","non-dropping-particle":"","parse-names":false,"suffix":""},{"dropping-particle":"","family":"Shirai","given":"Kazumasa","non-dropping-particle":"","parse-names":false,"suffix":""},{"dropping-particle":"","family":"Hanada","given":"Kousuke","non-dropping-particle":"","parse-names":false,"suffix":""}],"container-title":"Molecular biology and evolution","id":"ITEM-1","issue":"4","issued":{"date-parts":[["2021"]]},"page":"1447-1459","title":"Degree of Functional Divergence in Duplicates Is Associated with Distinct Roles in Plant Evolution","type":"article-journal","volume":"38"},"uris":["http://www.mendeley.com/documents/?uuid=8b7af9ca-d863-46a8-b1cc-f5bf2353ac0b"]},{"id":"ITEM-2","itemData":{"DOI":"10.1093/molbev/msab111","author":[{"dropping-particle":"","family":"Cusack","given":"Siobhan A","non-dropping-particle":"","parse-names":false,"suffix":""},{"dropping-particle":"","family":"Wang","given":"Peipei","non-dropping-particle":"","parse-names":false,"suffix":""},{"dropping-particle":"","family":"Lotreck","given":"Serena G","non-dropping-particle":"","parse-names":false,"suffix":""},{"dropping-particle":"","family":"Moore","given":"Bethany M","non-dropping-particle":"","parse-names":false,"suffix":""},{"dropping-particle":"","family":"Meng","given":"Fanrui","non-dropping-particle":"","parse-names":false,"suffix":""},{"dropping-particle":"","family":"Conner","given":"Jeffrey K","non-dropping-particle":"","parse-names":false,"suffix":""},{"dropping-particle":"","family":"Krysan","given":"Patrick J","non-dropping-particle":"","parse-names":false,"suffix":""},{"dropping-particle":"","family":"Lehti-shiu","given":"Melissa D","non-dropping-particle":"","parse-names":false,"suffix":""},{"dropping-particle":"","family":"Shiu","given":"Shin-han","non-dropping-particle":"","parse-names":false,"suffix":""}],"container-title":"Molecular Biology and Evolution","id":"ITEM-2","issue":"8","issued":{"date-parts":[["2021"]]},"page":"3397-3414","title":"Predictive Models of Genetic Redundancy in Arabidopsis thaliana","type":"article-journal","volume":"38"},"uris":["http://www.mendeley.com/documents/?uuid=15f27853-0aaf-422e-823e-172943c2d1a2"]}],"mendeley":{"formattedCitation":"(Cusack et al., 2021; Ezoe et al., 2021)","plainTextFormattedCitation":"(Cusack et al., 2021; Ezoe et al., 2021)","previouslyFormattedCitation":"(Cusack et al., 2021; Ezoe, Shirai, &amp; Hanada, 2021)"},"properties":{"noteIndex":0},"schema":"https://github.com/citation-style-language/schema/raw/master/csl-citation.json"}</w:instrText>
       </w:r>
       <w:r>
         <w:rPr>
@@ -5814,7 +6579,7 @@
           <w:noProof/>
           <w:lang w:val="en-US"/>
         </w:rPr>
-        <w:t>(Cusack et al., 2021; Ezoe, Shirai, &amp; Hanada, 2021)</w:t>
+        <w:t>(Cusack et al., 2021; Ezoe et al., 2021)</w:t>
       </w:r>
       <w:r>
         <w:rPr>
@@ -5826,7 +6591,14 @@
         <w:rPr>
           <w:lang w:val="en-US"/>
         </w:rPr>
-        <w:t xml:space="preserve"> including our inter-species chromatin states distance metrics. To define state distance metrics, we first binned different genomic features (promoters and genes) into a fixed number of windows and computed both, presence (1 = present; 0 = absent) and frequency (% of bp covered in a window) vectors for each state and gene. Additionally, we also included a third type of vector being each element the frequency of a particular state over a non-binned genomic feature. Lastly, distinct distance metrics were calculated between genes of the same paralog pair comparing equivalent vectors using philentropy package </w:t>
+        <w:t xml:space="preserve"> including our inter-species chromatin states distance metrics. To define state distance metrics, we first binned different genomic features (promoters and genes) into a fixed number of windows and computed both, presence (1 = present; 0 = absent) and frequency (% of bp covered in a window) vectors for each state and gene. Additionally, we also included a third type of vector </w:t>
+      </w:r>
+      <w:r>
+        <w:rPr>
+          <w:lang w:val="en-US"/>
+        </w:rPr>
+        <w:lastRenderedPageBreak/>
+        <w:t xml:space="preserve">being each element the frequency of a particular state over a non-binned genomic feature. Lastly, distinct distance metrics were calculated between genes of the same paralog pair comparing equivalent vectors using philentropy package </w:t>
       </w:r>
       <w:r>
         <w:rPr>
@@ -5879,11 +6651,7 @@
         <w:t xml:space="preserve">To reproduce both studies we followed the workflow originally stablished for the best performing model. In brief, for the model described by Ezoe, Shirai &amp; Hanada, 2021 feature selection was executed by </w:t>
       </w:r>
       <w:r>
-        <w:t xml:space="preserve">two-tailed Wilcoxon rank sum test p-values between pairs labeled as redundant or divergent followed by logistic regression relative importance to examine the explanatory weights of the best variables. Due to the fact that this model is designed to perform genome-wide predictions and that only some of the distance state metrics could be informative, a small number of features is desirable. We combined the information of the best scored features into a single metric defined as </w:t>
-      </w:r>
-      <w:r>
-        <w:lastRenderedPageBreak/>
-        <w:t>custom chromatin state metric (CCSM) (</w:t>
+        <w:t>two-tailed Wilcoxon rank sum test p-values between pairs labeled as redundant or divergent followed by logistic regression relative importance to examine the explanatory weights of the best variables. Due to the fact that this model is designed to perform genome-wide predictions and that only some of the distance state metrics could be informative, a small number of features is desirable. We combined the information of the best scored features into a single metric defined as custom chromatin state metric (CCSM) (</w:t>
       </w:r>
       <w:r>
         <w:rPr>
@@ -6064,7 +6832,15 @@
           <w:noProof/>
           <w:lang w:val="en-US"/>
         </w:rPr>
-        <w:t>(Buchfink, Reuter, &amp; Drost, 2021)</w:t>
+        <w:t xml:space="preserve">(Buchfink, Reuter, </w:t>
+      </w:r>
+      <w:r>
+        <w:rPr>
+          <w:noProof/>
+          <w:lang w:val="en-US"/>
+        </w:rPr>
+        <w:lastRenderedPageBreak/>
+        <w:t>&amp; Drost, 2021)</w:t>
       </w:r>
       <w:r>
         <w:rPr>
@@ -6194,7 +6970,7 @@
         <w:rPr>
           <w:lang w:val="en-US"/>
         </w:rPr>
-        <w:instrText>ADDIN CSL_CITATION {"citationItems":[{"id":"ITEM-1","itemData":{"author":[{"dropping-particle":"","family":"Fuchs","given":"Philippe","non-dropping-particle":"","parse-names":false,"suffix":""},{"dropping-particle":"","family":"Bohle","given":"Finja","non-dropping-particle":"","parse-names":false,"suffix":""},{"dropping-particle":"","family":"Lichtenauer","given":"Sophie","non-dropping-particle":"","parse-names":false,"suffix":""},{"dropping-particle":"","family":"Ugalde","given":"Manuel","non-dropping-particle":"","parse-names":false,"suffix":""},{"dropping-particle":"","family":"Araujo","given":"Elias Feitosa","non-dropping-particle":"","parse-names":false,"suffix":""},{"dropping-particle":"","family":"Mansuroglu","given":"Berivan","non-dropping-particle":"","parse-names":false,"suffix":""},{"dropping-particle":"","family":"Ruberti","given":"Cristina","non-dropping-particle":"","parse-names":false,"suffix":""},{"dropping-particle":"","family":"Wagner","given":"Stephan","non-dropping-particle":"","parse-names":false,"suffix":""},{"dropping-particle":"","family":"Mu","given":"Stefanie J","non-dropping-particle":"","parse-names":false,"suffix":""},{"dropping-particle":"","family":"Meyer","given":"Andreas J","non-dropping-particle":"","parse-names":false,"suffix":""},{"dropping-particle":"","family":"Schwarzla","given":"Markus","non-dropping-particle":"","parse-names":false,"suffix":""}],"container-title":"The Plant Cell","id":"ITEM-1","issued":{"date-parts":[["2022"]]},"page":"1375-1395","title":"Reductive stress triggers ANAC017-mediated retrograde signaling to safeguard the endoplasmic reticulum by boosting mitochondrial respiratory capacity","type":"article-journal","volume":"34"},"uris":["http://www.mendeley.com/documents/?uuid=f6c1f232-0770-497b-9264-2fe1ff664791"]}],"mendeley":{"formattedCitation":"(Fuchs et al., 2022)","plainTextFormattedCitation":"(Fuchs et al., 2022)"},"properties":{"noteIndex":0},"schema":"https://github.com/citation-style-language/schema/raw/master/csl-citation.json"}</w:instrText>
+        <w:instrText>ADDIN CSL_CITATION {"citationItems":[{"id":"ITEM-1","itemData":{"author":[{"dropping-particle":"","family":"Fuchs","given":"Philippe","non-dropping-particle":"","parse-names":false,"suffix":""},{"dropping-particle":"","family":"Bohle","given":"Finja","non-dropping-particle":"","parse-names":false,"suffix":""},{"dropping-particle":"","family":"Lichtenauer","given":"Sophie","non-dropping-particle":"","parse-names":false,"suffix":""},{"dropping-particle":"","family":"Ugalde","given":"Manuel","non-dropping-particle":"","parse-names":false,"suffix":""},{"dropping-particle":"","family":"Araujo","given":"Elias Feitosa","non-dropping-particle":"","parse-names":false,"suffix":""},{"dropping-particle":"","family":"Mansuroglu","given":"Berivan","non-dropping-particle":"","parse-names":false,"suffix":""},{"dropping-particle":"","family":"Ruberti","given":"Cristina","non-dropping-particle":"","parse-names":false,"suffix":""},{"dropping-particle":"","family":"Wagner","given":"Stephan","non-dropping-particle":"","parse-names":false,"suffix":""},{"dropping-particle":"","family":"Mu","given":"Stefanie J","non-dropping-particle":"","parse-names":false,"suffix":""},{"dropping-particle":"","family":"Meyer","given":"Andreas J","non-dropping-particle":"","parse-names":false,"suffix":""},{"dropping-particle":"","family":"Schwarzla","given":"Markus","non-dropping-particle":"","parse-names":false,"suffix":""}],"container-title":"The Plant Cell","id":"ITEM-1","issued":{"date-parts":[["2022"]]},"page":"1375-1395","title":"Reductive stress triggers ANAC017-mediated retrograde signaling to safeguard the endoplasmic reticulum by boosting mitochondrial respiratory capacity","type":"article-journal","volume":"34"},"uris":["http://www.mendeley.com/documents/?uuid=f6c1f232-0770-497b-9264-2fe1ff664791"]}],"mendeley":{"formattedCitation":"(Fuchs et al., 2022)","plainTextFormattedCitation":"(Fuchs et al., 2022)","previouslyFormattedCitation":"(Fuchs et al., 2022)"},"properties":{"noteIndex":0},"schema":"https://github.com/citation-style-language/schema/raw/master/csl-citation.json"}</w:instrText>
       </w:r>
       <w:r>
         <w:rPr>
@@ -6219,14 +6995,7 @@
         <w:rPr>
           <w:lang w:val="en-US"/>
         </w:rPr>
-        <w:t xml:space="preserve">. We </w:t>
-      </w:r>
-      <w:r>
-        <w:rPr>
-          <w:lang w:val="en-US"/>
-        </w:rPr>
-        <w:lastRenderedPageBreak/>
-        <w:t xml:space="preserve">characterized </w:t>
+        <w:t xml:space="preserve">. We characterized </w:t>
       </w:r>
       <w:r>
         <w:rPr>
@@ -6581,6 +7350,12 @@
         <w:rPr>
           <w:lang w:val="en-US"/>
         </w:rPr>
+        <w:t xml:space="preserve"> </w:t>
+      </w:r>
+      <w:r>
+        <w:rPr>
+          <w:lang w:val="en-US"/>
+        </w:rPr>
         <w:t xml:space="preserve">for at least twelve biological replicates. Furthermore </w:t>
       </w:r>
       <w:r>
@@ -6590,7 +7365,14 @@
         <w:rPr>
           <w:lang w:val="en-US"/>
         </w:rPr>
-        <w:t xml:space="preserve"> (DAB) staining (Sigma-Aldrich) was performed 5 days after germination for at least 3 biological replicates per treatment, following the protocol described by </w:t>
+        <w:t xml:space="preserve"> (DAB) staining (Sigma-Aldrich) was performed 5 days after germination for at least 3 biological </w:t>
+      </w:r>
+      <w:r>
+        <w:rPr>
+          <w:lang w:val="en-US"/>
+        </w:rPr>
+        <w:lastRenderedPageBreak/>
+        <w:t xml:space="preserve">replicates per treatment, following the protocol described by </w:t>
       </w:r>
       <w:r>
         <w:rPr>
@@ -6602,7 +7384,7 @@
         <w:rPr>
           <w:lang w:val="en-US"/>
         </w:rPr>
-        <w:instrText>ADDIN CSL_CITATION {"citationItems":[{"id":"ITEM-1","itemData":{"author":[{"dropping-particle":"","family":"Daudi","given":"Arsalan","non-dropping-particle":"","parse-names":false,"suffix":""},{"dropping-particle":"","family":"A. O'Brien","given":"Jose","non-dropping-particle":"","parse-names":false,"suffix":""}],"container-title":"Bio Protoc.","id":"ITEM-1","issue":"18","issued":{"date-parts":[["2012"]]},"page":"4-7","title":"Detection of Hydrogen Peroxide by DAB Staining in Arabidopsis Leaves","type":"article-journal","volume":"2"},"uris":["http://www.mendeley.com/documents/?uuid=67f87597-b921-4583-9ceb-366926642d08"]}],"mendeley":{"formattedCitation":"(Daudi &amp; A. O’Brien, 2012)","plainTextFormattedCitation":"(Daudi &amp; A. O’Brien, 2012)","previouslyFormattedCitation":"(Daudi &amp; A. O’Brien, 2012)"},"properties":{"noteIndex":0},"schema":"https://github.com/citation-style-language/schema/raw/master/csl-citation.json"}</w:instrText>
+        <w:instrText>ADDIN CSL_CITATION {"citationItems":[{"id":"ITEM-1","itemData":{"author":[{"dropping-particle":"","family":"Daudi","given":"Arsalan","non-dropping-particle":"","parse-names":false,"suffix":""},{"dropping-particle":"","family":"A. O'Brien","given":"Jose","non-dropping-particle":"","parse-names":false,"suffix":""}],"container-title":"Bio Protoc.","id":"ITEM-1","issue":"18","issued":{"date-parts":[["2012"]]},"page":"4-7","title":"Detection of Hydrogen Peroxide by DAB Staining in Arabidopsis Leaves","type":"article-journal","volume":"2"},"uris":["http://www.mendeley.com/documents/?uuid=67f87597-b921-4583-9ceb-366926642d08"]}],"mendeley":{"formattedCitation":"(Daudi &amp; A. O’Brien, 2012)","manualFormatting":"Daudi &amp; A. O’Brien, 2012"},"properties":{"noteIndex":0},"schema":"https://github.com/citation-style-language/schema/raw/master/csl-citation.json"}</w:instrText>
       </w:r>
       <w:r>
         <w:rPr>
@@ -6818,7 +7600,6 @@
         <w:rPr>
           <w:lang w:val="en-US"/>
         </w:rPr>
-        <w:lastRenderedPageBreak/>
         <w:t>Whole genome alignments and identification of conserved non-coding elements</w:t>
       </w:r>
     </w:p>
@@ -7317,7 +8098,14 @@
         <w:rPr>
           <w:lang w:val="en-US"/>
         </w:rPr>
-        <w:t xml:space="preserve"> was applied to obtain functional genomics conservation score between all the possible pairwise comparisons integrating whole genome alignments, epigenomic, chromatin states, and transcriptomic information. The negative to positive sample weight ratio was setted to 10 because species under study are distantly related, with lower number of samples aligning but more likely to be functional conserved. For the training and evalutation we adopted the same approach as the authors based in odd and even chromosomes (</w:t>
+        <w:t xml:space="preserve"> was applied to obtain functional genomics conservation score between all the possible pairwise comparisons integrating whole </w:t>
+      </w:r>
+      <w:r>
+        <w:rPr>
+          <w:lang w:val="en-US"/>
+        </w:rPr>
+        <w:lastRenderedPageBreak/>
+        <w:t>genome alignments, epigenomic, chromatin states, and transcriptomic information. The negative to positive sample weight ratio was setted to 10 because species under study are distantly related, with lower number of samples aligning but more likely to be functional conserved. For the training and evalutation we adopted the same approach as the authors based in odd and even chromosomes (</w:t>
       </w:r>
       <w:r>
         <w:rPr>
@@ -7377,11 +8165,7 @@
       </w:r>
       <w:proofErr w:type="gramEnd"/>
       <w:r>
-        <w:t xml:space="preserve">ctional)CO(nservation) database to provide public availability of the functional integrative tracks generated in this work and to facilitate future research </w:t>
-      </w:r>
-      <w:r>
-        <w:lastRenderedPageBreak/>
-        <w:t xml:space="preserve">in evolutionary functional genomics. PlantFUNCO contains three main tools: 1) Search section with interactive tables to retrieve gene- or superenhancer-level </w:t>
+        <w:t xml:space="preserve">ctional)CO(nservation) database to provide public availability of the functional integrative tracks generated in this work and to facilitate future research in evolutionary functional genomics. PlantFUNCO contains three main tools: 1) Search section with interactive tables to retrieve gene- or superenhancer-level </w:t>
       </w:r>
       <w:r>
         <w:fldChar w:fldCharType="begin" w:fldLock="1"/>
@@ -7798,7 +8582,14 @@
         <w:rPr>
           <w:lang w:val="en-US"/>
         </w:rPr>
-        <w:t xml:space="preserve">validation and stress experiments. </w:t>
+        <w:t xml:space="preserve">validation and stress </w:t>
+      </w:r>
+      <w:r>
+        <w:rPr>
+          <w:lang w:val="en-US"/>
+        </w:rPr>
+        <w:lastRenderedPageBreak/>
+        <w:t xml:space="preserve">experiments. </w:t>
       </w:r>
       <w:r>
         <w:rPr>
@@ -7870,8 +8661,62 @@
       </w:r>
     </w:p>
     <w:p>
-      <w:r>
-        <w:lastRenderedPageBreak/>
+      <w:pPr>
+        <w:rPr>
+          <w:lang w:eastAsia="es-ES"/>
+        </w:rPr>
+      </w:pPr>
+      <w:r>
+        <w:rPr>
+          <w:lang w:eastAsia="es-ES"/>
+        </w:rPr>
+        <w:t>Clercq, I. De, Vermeirssen, V., Aken, O. Van, Vandepoele, K., Murcha, M. W., Law, S. R.</w:t>
+      </w:r>
+      <w:proofErr w:type="gramStart"/>
+      <w:r>
+        <w:rPr>
+          <w:lang w:eastAsia="es-ES"/>
+        </w:rPr>
+        <w:t>, …</w:t>
+      </w:r>
+      <w:proofErr w:type="gramEnd"/>
+      <w:r>
+        <w:rPr>
+          <w:lang w:eastAsia="es-ES"/>
+        </w:rPr>
+        <w:t xml:space="preserve"> Breusegem, F. Van. (2013). The Membrane-Bound NAC Transcription Factor ANAC013 Functions in Mitochondrial Retrograde Regulation of the Oxidative Stress Response in Arabidopsis. </w:t>
+      </w:r>
+      <w:r>
+        <w:rPr>
+          <w:i/>
+          <w:iCs/>
+          <w:lang w:eastAsia="es-ES"/>
+        </w:rPr>
+        <w:t>The Plant Cell</w:t>
+      </w:r>
+      <w:r>
+        <w:rPr>
+          <w:lang w:eastAsia="es-ES"/>
+        </w:rPr>
+        <w:t xml:space="preserve">, </w:t>
+      </w:r>
+      <w:r>
+        <w:rPr>
+          <w:i/>
+          <w:iCs/>
+          <w:lang w:eastAsia="es-ES"/>
+        </w:rPr>
+        <w:t>25</w:t>
+      </w:r>
+      <w:r>
+        <w:rPr>
+          <w:lang w:eastAsia="es-ES"/>
+        </w:rPr>
+        <w:t>(September), 3472–3490. https://doi.org/10.1105/tpc.113.117168</w:t>
+      </w:r>
+    </w:p>
+    <w:p>
+      <w:r>
         <w:t>Cusack, S. A., Wang, P., Lotreck, S. G., Moore, B. M., Meng, F., Conner, J. K.</w:t>
       </w:r>
       <w:proofErr w:type="gramStart"/>
@@ -8041,6 +8886,7 @@
     </w:p>
     <w:p>
       <w:r>
+        <w:lastRenderedPageBreak/>
         <w:t xml:space="preserve">Ewels, P., Lundin, S., &amp; Max, K. (2016). MultiQC : summarize analysis results for multiple tools and samples in a single report. </w:t>
       </w:r>
       <w:r>
@@ -8210,419 +9056,44 @@
       </w:r>
     </w:p>
     <w:p>
-      <w:r>
-        <w:t>Goodstein, D. M., Shu, S., Howson, R., Neupane, R., Hayes, R. D., Fazo, J.</w:t>
-      </w:r>
-      <w:proofErr w:type="gramStart"/>
-      <w:r>
-        <w:t>, …</w:t>
-      </w:r>
-      <w:proofErr w:type="gramEnd"/>
-      <w:r>
-        <w:t xml:space="preserve"> Rokhsar, D. S. (2012). Phytozome : a comparative platform for green plant genomics. </w:t>
+      <w:pPr>
+        <w:rPr>
+          <w:lang w:eastAsia="es-ES"/>
+        </w:rPr>
+      </w:pPr>
+      <w:r>
+        <w:rPr>
+          <w:lang w:eastAsia="es-ES"/>
+        </w:rPr>
+        <w:t xml:space="preserve">Giraud, E., Aken, O. Van, Ho, L. H. M., &amp; Whelan, J. (2009). The Transcription Factor ABI4 Is a Regulator of Mitochondrial Retrograde Expression of. </w:t>
       </w:r>
       <w:r>
         <w:rPr>
           <w:i/>
           <w:iCs/>
-        </w:rPr>
-        <w:t>Nucleic Acids Research</w:t>
-      </w:r>
-      <w:r>
+          <w:lang w:eastAsia="es-ES"/>
+        </w:rPr>
+        <w:t>Plant Physiology</w:t>
+      </w:r>
+      <w:r>
+        <w:rPr>
+          <w:lang w:eastAsia="es-ES"/>
+        </w:rPr>
         <w:t xml:space="preserve">, </w:t>
       </w:r>
       <w:r>
         <w:rPr>
           <w:i/>
           <w:iCs/>
-        </w:rPr>
-        <w:t>40</w:t>
-      </w:r>
-      <w:r>
-        <w:t>(November 2011), 1178–1186. https://doi.org/10.1093/nar/gkr944</w:t>
-      </w:r>
-    </w:p>
-    <w:p>
-      <w:r>
-        <w:lastRenderedPageBreak/>
-        <w:t>Ho, J. W. K., Jung, Y. L., Liu, T., Alver, B. H., Lee, S., Ikegami, K.</w:t>
-      </w:r>
-      <w:proofErr w:type="gramStart"/>
-      <w:r>
-        <w:t>, …</w:t>
-      </w:r>
-      <w:proofErr w:type="gramEnd"/>
-      <w:r>
-        <w:t xml:space="preserve"> Park, P. J. (2014). Comparative analysis of metazoan chromatin organization. </w:t>
-      </w:r>
-      <w:r>
-        <w:rPr>
-          <w:i/>
-          <w:iCs/>
-        </w:rPr>
-        <w:t>Nature</w:t>
-      </w:r>
-      <w:r>
-        <w:t xml:space="preserve">, </w:t>
-      </w:r>
-      <w:r>
-        <w:rPr>
-          <w:i/>
-          <w:iCs/>
-        </w:rPr>
-        <w:t>512</w:t>
-      </w:r>
-      <w:r>
-        <w:t>(7515), 449–452. https://doi.org/10.1038/nature13415</w:t>
-      </w:r>
-    </w:p>
-    <w:p>
-      <w:r>
-        <w:t>Kumar, S., Suleski, M., Craig, J. M., Kasprowicz, A. E., Sanderford, M., Li, M.</w:t>
-      </w:r>
-      <w:proofErr w:type="gramStart"/>
-      <w:r>
-        <w:t>, …</w:t>
-      </w:r>
-      <w:proofErr w:type="gramEnd"/>
-      <w:r>
-        <w:t xml:space="preserve"> Hedges, S. B. (2022). TimeTree 5 : An Expanded Resource for Species Divergence Times. </w:t>
-      </w:r>
-      <w:r>
-        <w:rPr>
-          <w:i/>
-          <w:iCs/>
-        </w:rPr>
-        <w:t>Molecular Biology and Evolution</w:t>
-      </w:r>
-      <w:r>
-        <w:t xml:space="preserve">, </w:t>
-      </w:r>
-      <w:r>
-        <w:rPr>
-          <w:i/>
-          <w:iCs/>
-        </w:rPr>
-        <w:t>39</w:t>
-      </w:r>
-      <w:r>
-        <w:t>(8), 1–6. https://doi.org/10.1093/molbev/msac174</w:t>
-      </w:r>
-    </w:p>
-    <w:p>
-      <w:r>
-        <w:t xml:space="preserve">Kwon, S. Bin, &amp; Ernst, J. (2021). Learning a genome-wide score of human–mouse conservation at the functional genomics level. </w:t>
-      </w:r>
-      <w:r>
-        <w:rPr>
-          <w:i/>
-          <w:iCs/>
-        </w:rPr>
-        <w:t>Nature Communications</w:t>
-      </w:r>
-      <w:r>
-        <w:t xml:space="preserve">, </w:t>
-      </w:r>
-      <w:r>
-        <w:rPr>
-          <w:i/>
-          <w:iCs/>
-        </w:rPr>
-        <w:t>12</w:t>
-      </w:r>
-      <w:r>
-        <w:t>, 2495. https://doi.org/10.1038/s41467-021-22653-8</w:t>
-      </w:r>
-    </w:p>
-    <w:p>
-      <w:r>
-        <w:t>Liu, X., Tian, D., Li, C., Tang, B., Wang, Z., Zhang, R.</w:t>
-      </w:r>
-      <w:proofErr w:type="gramStart"/>
-      <w:r>
-        <w:t>, …</w:t>
-      </w:r>
-      <w:proofErr w:type="gramEnd"/>
-      <w:r>
-        <w:t xml:space="preserve"> Song, S. (2023). GWAS Atlas : an updated knowledgebase integrating more curated associations in plants and animals. </w:t>
-      </w:r>
-      <w:r>
-        <w:rPr>
-          <w:i/>
-          <w:iCs/>
-        </w:rPr>
-        <w:t>Nucleic Acids Research</w:t>
-      </w:r>
-      <w:r>
-        <w:t xml:space="preserve">, </w:t>
-      </w:r>
-      <w:r>
-        <w:rPr>
-          <w:i/>
-          <w:iCs/>
-        </w:rPr>
-        <w:t>51</w:t>
-      </w:r>
-      <w:r>
-        <w:t>(October 2022), 969–976.</w:t>
-      </w:r>
-    </w:p>
-    <w:p>
-      <w:r>
-        <w:t>Liu, Y., Tian, T., Zhang, K., You, Q., Yan, H., Zhao, N.</w:t>
-      </w:r>
-      <w:proofErr w:type="gramStart"/>
-      <w:r>
-        <w:t>, …</w:t>
-      </w:r>
-      <w:proofErr w:type="gramEnd"/>
-      <w:r>
-        <w:t xml:space="preserve"> Xu, W. (2018). PCSD : a plant chromatin state database. </w:t>
-      </w:r>
-      <w:r>
-        <w:rPr>
-          <w:i/>
-          <w:iCs/>
-        </w:rPr>
-        <w:t>Nucleic Acids Research</w:t>
-      </w:r>
-      <w:r>
-        <w:t xml:space="preserve">, </w:t>
-      </w:r>
-      <w:r>
-        <w:rPr>
-          <w:i/>
-          <w:iCs/>
-        </w:rPr>
-        <w:t>46</w:t>
-      </w:r>
-      <w:r>
-        <w:t>(October 2017), 1157–1167. https://doi.org/10.1093/nar/gkx919</w:t>
-      </w:r>
-    </w:p>
-    <w:p>
-      <w:r>
-        <w:t xml:space="preserve">Martin, M. (2011). Cutadapt removes adapter sequences from high-throughput sequencing reads. </w:t>
-      </w:r>
-      <w:r>
-        <w:rPr>
-          <w:i/>
-          <w:iCs/>
-        </w:rPr>
-        <w:t>EMBnet.Journal</w:t>
-      </w:r>
-      <w:r>
-        <w:t xml:space="preserve">, </w:t>
-      </w:r>
-      <w:r>
-        <w:rPr>
-          <w:i/>
-          <w:iCs/>
-        </w:rPr>
-        <w:t>17</w:t>
-      </w:r>
-      <w:r>
-        <w:t>(1), 10–12.</w:t>
-      </w:r>
-    </w:p>
-    <w:p>
-      <w:r>
-        <w:t xml:space="preserve">Osipova, E., Hecker, N., &amp; Hiller, M. (2019). RepeatFiller newly identifies megabases of aligning repetitive sequences and improves annotations of conserved non-exonic elements. </w:t>
-      </w:r>
-      <w:r>
-        <w:rPr>
-          <w:i/>
-          <w:iCs/>
-        </w:rPr>
-        <w:t>GigaScience</w:t>
-      </w:r>
-      <w:r>
-        <w:t xml:space="preserve">, </w:t>
-      </w:r>
-      <w:r>
-        <w:rPr>
-          <w:i/>
-          <w:iCs/>
-        </w:rPr>
-        <w:t>8</w:t>
-      </w:r>
-      <w:r>
-        <w:t>, 1–10. https://doi.org/10.1093/gigascience/giz132</w:t>
-      </w:r>
-    </w:p>
-    <w:p>
-      <w:r>
-        <w:t>Papatheodorou, I., Moreno, P., Manning, J., George, N., Fexova, S., Fonseca, N. A.</w:t>
-      </w:r>
-      <w:proofErr w:type="gramStart"/>
-      <w:r>
-        <w:t>, …</w:t>
-      </w:r>
-      <w:proofErr w:type="gramEnd"/>
-      <w:r>
-        <w:t xml:space="preserve"> Brazma, A. (2020). Expression Atlas update : from tissues to single cells Anja F ullgrabe. </w:t>
-      </w:r>
-      <w:r>
-        <w:rPr>
-          <w:i/>
-          <w:iCs/>
-        </w:rPr>
-        <w:t>Nucleic Acids Research</w:t>
-      </w:r>
-      <w:r>
-        <w:t xml:space="preserve">, </w:t>
-      </w:r>
-      <w:r>
-        <w:rPr>
-          <w:i/>
-          <w:iCs/>
-        </w:rPr>
-        <w:t>48</w:t>
-      </w:r>
-      <w:r>
-        <w:t>(October 2019), 77–83. https://doi.org/10.1093/nar/gkz947</w:t>
-      </w:r>
-    </w:p>
-    <w:p>
-      <w:r>
-        <w:t>Ram, F., Ryan, D. P., Bhardwaj, V., Kilpert, F., Richter, A. S., Heyne, S.</w:t>
-      </w:r>
-      <w:proofErr w:type="gramStart"/>
-      <w:r>
-        <w:t>, …</w:t>
-      </w:r>
-      <w:proofErr w:type="gramEnd"/>
-      <w:r>
-        <w:t xml:space="preserve"> Manke, T. (2016). deepTools2 : a next generation web server for deep-sequencing data analysis. </w:t>
-      </w:r>
-      <w:r>
-        <w:rPr>
-          <w:i/>
-          <w:iCs/>
-        </w:rPr>
-        <w:t>Nucleic Acids Research</w:t>
-      </w:r>
-      <w:r>
-        <w:t xml:space="preserve">, </w:t>
-      </w:r>
-      <w:r>
-        <w:rPr>
-          <w:i/>
-          <w:iCs/>
-        </w:rPr>
-        <w:t>44</w:t>
-      </w:r>
-      <w:r>
-        <w:t>(April), 160–165. https://doi.org/10.1093/nar/gkw257</w:t>
-      </w:r>
-    </w:p>
-    <w:p>
-      <w:r>
-        <w:t>Ren, R., Wang, H., Guo, C., Zhang, N., Zeng, L., Chen, Y.</w:t>
-      </w:r>
-      <w:proofErr w:type="gramStart"/>
-      <w:r>
-        <w:t>, …</w:t>
-      </w:r>
-      <w:proofErr w:type="gramEnd"/>
-      <w:r>
-        <w:t xml:space="preserve"> Qi, J. (2018). Widespread Whole Genome Duplications Contribute to Genome Complexity and Species Diversity in Angiosperms. </w:t>
-      </w:r>
-      <w:r>
-        <w:rPr>
-          <w:i/>
-          <w:iCs/>
-        </w:rPr>
-        <w:t>Molecular Plant</w:t>
-      </w:r>
-      <w:r>
-        <w:t xml:space="preserve">, </w:t>
-      </w:r>
-      <w:r>
-        <w:rPr>
-          <w:i/>
-          <w:iCs/>
-        </w:rPr>
-        <w:t>11</w:t>
-      </w:r>
-      <w:r>
-        <w:t>, 414–428. https://doi.org/10.1016/j.molp.2018.01.002</w:t>
-      </w:r>
-    </w:p>
-    <w:p>
-      <w:r>
-        <w:t xml:space="preserve">Schneider, C. A., Rasband, W. S., &amp; Eliceiri, K. W. (2012). NIH Image to ImageJ : 25 years of Image Analysis. </w:t>
-      </w:r>
-      <w:r>
-        <w:rPr>
-          <w:i/>
-          <w:iCs/>
-        </w:rPr>
-        <w:t>Nature Methods</w:t>
-      </w:r>
-      <w:r>
-        <w:t xml:space="preserve">, </w:t>
-      </w:r>
-      <w:r>
-        <w:rPr>
-          <w:i/>
-          <w:iCs/>
-        </w:rPr>
-        <w:t>9</w:t>
-      </w:r>
-      <w:r>
-        <w:t>(7), 671–675.</w:t>
-      </w:r>
-    </w:p>
-    <w:p>
-      <w:r>
-        <w:lastRenderedPageBreak/>
-        <w:t xml:space="preserve">Sheffield, N. C., &amp; Bock, C. (2016). LOLA : enrichment analysis for genomic region sets and regulatory elements in R and Bioconductor. </w:t>
-      </w:r>
-      <w:r>
-        <w:rPr>
-          <w:i/>
-          <w:iCs/>
-        </w:rPr>
-        <w:t>Bioinformatics</w:t>
-      </w:r>
-      <w:r>
-        <w:t xml:space="preserve">, </w:t>
-      </w:r>
-      <w:r>
-        <w:rPr>
-          <w:i/>
-          <w:iCs/>
-        </w:rPr>
-        <w:t>32</w:t>
-      </w:r>
-      <w:r>
-        <w:t>(October 2015), 587–589. https://doi.org/10.1093/bioinformatics/btv612</w:t>
-      </w:r>
-    </w:p>
-    <w:p>
-      <w:r>
-        <w:t xml:space="preserve">Sohn, K. A., Ho, J. W. K., Djordjevic, D., Jeong, H. H., Park, P. J., &amp; Kim, J. H. (2015). HiHMM: Bayesian non-parametric joint inference of chromatin state maps. </w:t>
-      </w:r>
-      <w:r>
-        <w:rPr>
-          <w:i/>
-          <w:iCs/>
-        </w:rPr>
-        <w:t>Bioinformatics</w:t>
-      </w:r>
-      <w:r>
-        <w:t xml:space="preserve">, </w:t>
-      </w:r>
-      <w:r>
-        <w:rPr>
-          <w:i/>
-          <w:iCs/>
-        </w:rPr>
-        <w:t>31</w:t>
-      </w:r>
-      <w:r>
-        <w:t>(13), 2066–2074. https://doi.org/10.1093/bioinformatics/btv117</w:t>
+          <w:lang w:eastAsia="es-ES"/>
+        </w:rPr>
+        <w:t>150</w:t>
+      </w:r>
+      <w:r>
+        <w:rPr>
+          <w:lang w:eastAsia="es-ES"/>
+        </w:rPr>
+        <w:t>(July), 1286–1296. https://doi.org/10.1104/pp.109.139782</w:t>
       </w:r>
     </w:p>
     <w:p>
@@ -8635,7 +9106,7 @@
         <w:rPr>
           <w:lang w:eastAsia="es-ES"/>
         </w:rPr>
-        <w:t>Strodtkotter, I., Padmasreea, K., Dinakara, C., Spetha, B., Niazi, P. S., Wojtera, J.</w:t>
+        <w:t>Giraud, E., Ho, L. H. M., Clifton, R., Carroll, A., Estavillo, G., Tan, Y.</w:t>
       </w:r>
       <w:proofErr w:type="gramStart"/>
       <w:r>
@@ -8649,35 +9120,7 @@
         <w:rPr>
           <w:lang w:eastAsia="es-ES"/>
         </w:rPr>
-        <w:t xml:space="preserve"> Scheibe, R. (2009). Induction of the AOX1D Isoform of Alternative Oxidase in </w:t>
-      </w:r>
-      <w:proofErr w:type="gramStart"/>
-      <w:r>
-        <w:rPr>
-          <w:lang w:eastAsia="es-ES"/>
-        </w:rPr>
-        <w:t>A .</w:t>
-      </w:r>
-      <w:proofErr w:type="gramEnd"/>
-      <w:r>
-        <w:rPr>
-          <w:lang w:eastAsia="es-ES"/>
-        </w:rPr>
-        <w:t xml:space="preserve"> </w:t>
-      </w:r>
-      <w:proofErr w:type="gramStart"/>
-      <w:r>
-        <w:rPr>
-          <w:lang w:eastAsia="es-ES"/>
-        </w:rPr>
-        <w:t>thaliana</w:t>
-      </w:r>
-      <w:proofErr w:type="gramEnd"/>
-      <w:r>
-        <w:rPr>
-          <w:lang w:eastAsia="es-ES"/>
-        </w:rPr>
-        <w:t xml:space="preserve"> T-DNA Insertion Lines Lacking Isoform AOX1A Is Insufficient to Optimize Photosynthesis when Treated with Antimycin A. </w:t>
+        <w:t xml:space="preserve"> Whelan, J. (2008). The Absence of ALTERNATIVE OXIDASE1a in Arabidopsis Results in Acute Sensitivity to Combined. </w:t>
       </w:r>
       <w:r>
         <w:rPr>
@@ -8685,7 +9128,7 @@
           <w:iCs/>
           <w:lang w:eastAsia="es-ES"/>
         </w:rPr>
-        <w:t>Molecular Plant</w:t>
+        <w:t>Plant Physiology</w:t>
       </w:r>
       <w:r>
         <w:rPr>
@@ -8699,25 +9142,33 @@
           <w:iCs/>
           <w:lang w:eastAsia="es-ES"/>
         </w:rPr>
-        <w:t>2</w:t>
+        <w:t>147</w:t>
       </w:r>
       <w:r>
         <w:rPr>
           <w:lang w:eastAsia="es-ES"/>
         </w:rPr>
-        <w:t>(2). https://doi.org/10.1093/mp/ssn089</w:t>
+        <w:t>(June), 595–610. https://doi.org/10.1104/pp.107.115121</w:t>
       </w:r>
     </w:p>
     <w:p>
       <w:r>
-        <w:t xml:space="preserve">Suarez, H. G., Langer, B. E., Ladde, P., &amp; Hiller, M. (2017). ChainCleaner improves genome alignment specificity and sensitivity. </w:t>
+        <w:t>Goodstein, D. M., Shu, S., Howson, R., Neupane, R., Hayes, R. D., Fazo, J.</w:t>
+      </w:r>
+      <w:proofErr w:type="gramStart"/>
+      <w:r>
+        <w:t>, …</w:t>
+      </w:r>
+      <w:proofErr w:type="gramEnd"/>
+      <w:r>
+        <w:t xml:space="preserve"> Rokhsar, D. S. (2012). Phytozome : a comparative platform for green plant genomics. </w:t>
       </w:r>
       <w:r>
         <w:rPr>
           <w:i/>
           <w:iCs/>
         </w:rPr>
-        <w:t>Bioinformatics</w:t>
+        <w:t>Nucleic Acids Research</w:t>
       </w:r>
       <w:r>
         <w:t xml:space="preserve">, </w:t>
@@ -8727,15 +9178,729 @@
           <w:i/>
           <w:iCs/>
         </w:rPr>
-        <w:t>33</w:t>
-      </w:r>
-      <w:r>
-        <w:t>(January), 1596–1603. https://doi.org/10.1093/bioinformatics/btx024</w:t>
+        <w:t>40</w:t>
+      </w:r>
+      <w:r>
+        <w:t>(November 2011), 1178–1186. https://doi.org/10.1093/nar/gkr944</w:t>
+      </w:r>
+    </w:p>
+    <w:p>
+      <w:r>
+        <w:t>Ho, J. W. K., Jung, Y. L., Liu, T., Alver, B. H., Lee, S., Ikegami, K.</w:t>
+      </w:r>
+      <w:proofErr w:type="gramStart"/>
+      <w:r>
+        <w:t>, …</w:t>
+      </w:r>
+      <w:proofErr w:type="gramEnd"/>
+      <w:r>
+        <w:t xml:space="preserve"> Park, P. J. (2014). Comparative analysis of metazoan chromatin organization. </w:t>
+      </w:r>
+      <w:r>
+        <w:rPr>
+          <w:i/>
+          <w:iCs/>
+        </w:rPr>
+        <w:t>Nature</w:t>
+      </w:r>
+      <w:r>
+        <w:t xml:space="preserve">, </w:t>
+      </w:r>
+      <w:r>
+        <w:rPr>
+          <w:i/>
+          <w:iCs/>
+        </w:rPr>
+        <w:t>512</w:t>
+      </w:r>
+      <w:r>
+        <w:t>(7515), 449–452. https://doi.org/10.1038/nature13415</w:t>
+      </w:r>
+    </w:p>
+    <w:p>
+      <w:r>
+        <w:t>Kumar, S., Suleski, M., Craig, J. M., Kasprowicz, A. E., Sanderford, M., Li, M.</w:t>
+      </w:r>
+      <w:proofErr w:type="gramStart"/>
+      <w:r>
+        <w:t>, …</w:t>
+      </w:r>
+      <w:proofErr w:type="gramEnd"/>
+      <w:r>
+        <w:t xml:space="preserve"> Hedges, S. B. (2022). TimeTree 5 : An Expanded Resource for Species Divergence Times. </w:t>
+      </w:r>
+      <w:r>
+        <w:rPr>
+          <w:i/>
+          <w:iCs/>
+        </w:rPr>
+        <w:t>Molecular Biology and Evolution</w:t>
+      </w:r>
+      <w:r>
+        <w:t xml:space="preserve">, </w:t>
+      </w:r>
+      <w:r>
+        <w:rPr>
+          <w:i/>
+          <w:iCs/>
+        </w:rPr>
+        <w:t>39</w:t>
+      </w:r>
+      <w:r>
+        <w:t>(8), 1–6. https://doi.org/10.1093/molbev/msac174</w:t>
+      </w:r>
+    </w:p>
+    <w:p>
+      <w:r>
+        <w:t xml:space="preserve">Kwon, S. Bin, &amp; Ernst, J. (2021). Learning a genome-wide score of human–mouse conservation at the functional genomics level. </w:t>
+      </w:r>
+      <w:r>
+        <w:rPr>
+          <w:i/>
+          <w:iCs/>
+        </w:rPr>
+        <w:t>Nature Communications</w:t>
+      </w:r>
+      <w:r>
+        <w:t xml:space="preserve">, </w:t>
+      </w:r>
+      <w:r>
+        <w:rPr>
+          <w:i/>
+          <w:iCs/>
+        </w:rPr>
+        <w:t>12</w:t>
+      </w:r>
+      <w:r>
+        <w:t>, 2495. https://doi.org/10.1038/s41467-021-22653-8</w:t>
+      </w:r>
+    </w:p>
+    <w:p>
+      <w:r>
+        <w:lastRenderedPageBreak/>
+        <w:t>Liu, X., Tian, D., Li, C., Tang, B., Wang, Z., Zhang, R.</w:t>
+      </w:r>
+      <w:proofErr w:type="gramStart"/>
+      <w:r>
+        <w:t>, …</w:t>
+      </w:r>
+      <w:proofErr w:type="gramEnd"/>
+      <w:r>
+        <w:t xml:space="preserve"> Song, S. (2023). GWAS Atlas : an updated knowledgebase integrating more curated associations in plants and animals. </w:t>
+      </w:r>
+      <w:r>
+        <w:rPr>
+          <w:i/>
+          <w:iCs/>
+        </w:rPr>
+        <w:t>Nucleic Acids Research</w:t>
+      </w:r>
+      <w:r>
+        <w:t xml:space="preserve">, </w:t>
+      </w:r>
+      <w:r>
+        <w:rPr>
+          <w:i/>
+          <w:iCs/>
+        </w:rPr>
+        <w:t>51</w:t>
+      </w:r>
+      <w:r>
+        <w:t>(October 2022), 969–976.</w:t>
+      </w:r>
+    </w:p>
+    <w:p>
+      <w:r>
+        <w:t>Liu, Y., Tian, T., Zhang, K., You, Q., Yan, H., Zhao, N.</w:t>
+      </w:r>
+      <w:proofErr w:type="gramStart"/>
+      <w:r>
+        <w:t>, …</w:t>
+      </w:r>
+      <w:proofErr w:type="gramEnd"/>
+      <w:r>
+        <w:t xml:space="preserve"> Xu, W. (2018). PCSD : a plant chromatin state database. </w:t>
+      </w:r>
+      <w:r>
+        <w:rPr>
+          <w:i/>
+          <w:iCs/>
+        </w:rPr>
+        <w:t>Nucleic Acids Research</w:t>
+      </w:r>
+      <w:r>
+        <w:t xml:space="preserve">, </w:t>
+      </w:r>
+      <w:r>
+        <w:rPr>
+          <w:i/>
+          <w:iCs/>
+        </w:rPr>
+        <w:t>46</w:t>
+      </w:r>
+      <w:r>
+        <w:t>(October 2017), 1157–1167. https://doi.org/10.1093/nar/gkx919</w:t>
+      </w:r>
+    </w:p>
+    <w:p>
+      <w:r>
+        <w:t xml:space="preserve">Martin, M. (2011). Cutadapt removes adapter sequences from high-throughput sequencing reads. </w:t>
+      </w:r>
+      <w:r>
+        <w:rPr>
+          <w:i/>
+          <w:iCs/>
+        </w:rPr>
+        <w:t>EMBnet.Journal</w:t>
+      </w:r>
+      <w:r>
+        <w:t xml:space="preserve">, </w:t>
+      </w:r>
+      <w:r>
+        <w:rPr>
+          <w:i/>
+          <w:iCs/>
+        </w:rPr>
+        <w:t>17</w:t>
+      </w:r>
+      <w:r>
+        <w:t>(1), 10–12.</w:t>
       </w:r>
     </w:p>
     <w:p>
       <w:pPr>
         <w:rPr>
+          <w:lang w:eastAsia="es-ES"/>
+        </w:rPr>
+      </w:pPr>
+      <w:r>
+        <w:rPr>
+          <w:lang w:eastAsia="es-ES"/>
+        </w:rPr>
+        <w:t xml:space="preserve">Oh Khim, G. G., Kumari, V., Millar, A. H., &amp; Leary, B. M. O. (2023). Alternative oxidase 1a and 1d enable metabolic flexibility during Ala catabolism in Arabidopsis Research Article. </w:t>
+      </w:r>
+      <w:r>
+        <w:rPr>
+          <w:i/>
+          <w:iCs/>
+          <w:lang w:eastAsia="es-ES"/>
+        </w:rPr>
+        <w:t>Plant Physiology</w:t>
+      </w:r>
+      <w:r>
+        <w:rPr>
+          <w:lang w:eastAsia="es-ES"/>
+        </w:rPr>
+        <w:t xml:space="preserve">, </w:t>
+      </w:r>
+      <w:r>
+        <w:rPr>
+          <w:i/>
+          <w:iCs/>
+          <w:lang w:eastAsia="es-ES"/>
+        </w:rPr>
+        <w:t>192</w:t>
+      </w:r>
+      <w:r>
+        <w:rPr>
+          <w:lang w:eastAsia="es-ES"/>
+        </w:rPr>
+        <w:t>(4), 2958–2970. https://doi.org/10.1093/plphys/kiad233</w:t>
+      </w:r>
+    </w:p>
+    <w:p>
+      <w:pPr>
+        <w:rPr>
+          <w:lang w:eastAsia="es-ES"/>
+        </w:rPr>
+      </w:pPr>
+      <w:r>
+        <w:rPr>
+          <w:lang w:eastAsia="es-ES"/>
+        </w:rPr>
+        <w:t xml:space="preserve">Oh Khim, G. G., Leary, B. M. O., Signorelli, S., &amp; Millar, A. H. (2022). Alternative oxidase </w:t>
+      </w:r>
+      <w:proofErr w:type="gramStart"/>
+      <w:r>
+        <w:rPr>
+          <w:lang w:eastAsia="es-ES"/>
+        </w:rPr>
+        <w:t>( AOX</w:t>
+      </w:r>
+      <w:proofErr w:type="gramEnd"/>
+      <w:r>
+        <w:rPr>
+          <w:lang w:eastAsia="es-ES"/>
+        </w:rPr>
+        <w:t xml:space="preserve"> ) 1a and 1d limit proline- induced oxidative stress and aid salinity recovery in Arabidopsis. </w:t>
+      </w:r>
+      <w:r>
+        <w:rPr>
+          <w:i/>
+          <w:iCs/>
+          <w:lang w:eastAsia="es-ES"/>
+        </w:rPr>
+        <w:t>Plant Physiology</w:t>
+      </w:r>
+      <w:r>
+        <w:rPr>
+          <w:lang w:eastAsia="es-ES"/>
+        </w:rPr>
+        <w:t xml:space="preserve">, </w:t>
+      </w:r>
+      <w:r>
+        <w:rPr>
+          <w:i/>
+          <w:iCs/>
+          <w:lang w:eastAsia="es-ES"/>
+        </w:rPr>
+        <w:t>188</w:t>
+      </w:r>
+      <w:r>
+        <w:rPr>
+          <w:lang w:eastAsia="es-ES"/>
+        </w:rPr>
+        <w:t>, 1521–1536.</w:t>
+      </w:r>
+    </w:p>
+    <w:p>
+      <w:r>
+        <w:t xml:space="preserve">Osipova, E., Hecker, N., &amp; Hiller, M. (2019). RepeatFiller newly identifies megabases of aligning repetitive sequences and improves annotations of conserved non-exonic elements. </w:t>
+      </w:r>
+      <w:r>
+        <w:rPr>
+          <w:i/>
+          <w:iCs/>
+        </w:rPr>
+        <w:t>GigaScience</w:t>
+      </w:r>
+      <w:r>
+        <w:t xml:space="preserve">, </w:t>
+      </w:r>
+      <w:r>
+        <w:rPr>
+          <w:i/>
+          <w:iCs/>
+        </w:rPr>
+        <w:t>8</w:t>
+      </w:r>
+      <w:r>
+        <w:t>, 1–10. https://doi.org/10.1093/gigascience/giz132</w:t>
+      </w:r>
+    </w:p>
+    <w:p>
+      <w:pPr>
+        <w:rPr>
+          <w:lang w:eastAsia="es-ES"/>
+        </w:rPr>
+      </w:pPr>
+      <w:r>
+        <w:rPr>
+          <w:lang w:eastAsia="es-ES"/>
+        </w:rPr>
+        <w:t xml:space="preserve">Panchy, N., Lehti-shiu, M., &amp; Shiu, S. (2016). Evolution of Gene Duplication in Plants. </w:t>
+      </w:r>
+      <w:r>
+        <w:rPr>
+          <w:i/>
+          <w:iCs/>
+          <w:lang w:eastAsia="es-ES"/>
+        </w:rPr>
+        <w:t>Plant Physiology</w:t>
+      </w:r>
+      <w:r>
+        <w:rPr>
+          <w:lang w:eastAsia="es-ES"/>
+        </w:rPr>
+        <w:t xml:space="preserve">, </w:t>
+      </w:r>
+      <w:r>
+        <w:rPr>
+          <w:i/>
+          <w:iCs/>
+          <w:lang w:eastAsia="es-ES"/>
+        </w:rPr>
+        <w:t>171</w:t>
+      </w:r>
+      <w:r>
+        <w:rPr>
+          <w:lang w:eastAsia="es-ES"/>
+        </w:rPr>
+        <w:t>(August), 2294–2316. https://doi.org/10.1104/pp.16.00523</w:t>
+      </w:r>
+    </w:p>
+    <w:p>
+      <w:r>
+        <w:t>Papatheodorou, I., Moreno, P., Manning, J., George, N., Fexova, S., Fonseca, N. A.</w:t>
+      </w:r>
+      <w:proofErr w:type="gramStart"/>
+      <w:r>
+        <w:t>, …</w:t>
+      </w:r>
+      <w:proofErr w:type="gramEnd"/>
+      <w:r>
+        <w:t xml:space="preserve"> Brazma, A. (2020). Expression Atlas update : from tissues to single cells Anja F ullgrabe. </w:t>
+      </w:r>
+      <w:r>
+        <w:rPr>
+          <w:i/>
+          <w:iCs/>
+        </w:rPr>
+        <w:t>Nucleic Acids Research</w:t>
+      </w:r>
+      <w:r>
+        <w:t xml:space="preserve">, </w:t>
+      </w:r>
+      <w:r>
+        <w:rPr>
+          <w:i/>
+          <w:iCs/>
+        </w:rPr>
+        <w:t>48</w:t>
+      </w:r>
+      <w:r>
+        <w:t>(October 2019), 77–83. https://doi.org/10.1093/nar/gkz947</w:t>
+      </w:r>
+    </w:p>
+    <w:p>
+      <w:r>
+        <w:t>Ram, F., Ryan, D. P., Bhardwaj, V., Kilpert, F., Richter, A. S., Heyne, S.</w:t>
+      </w:r>
+      <w:proofErr w:type="gramStart"/>
+      <w:r>
+        <w:t>, …</w:t>
+      </w:r>
+      <w:proofErr w:type="gramEnd"/>
+      <w:r>
+        <w:t xml:space="preserve"> Manke, T. (2016). deepTools2 : a next generation web server for deep-sequencing data analysis. </w:t>
+      </w:r>
+      <w:r>
+        <w:rPr>
+          <w:i/>
+          <w:iCs/>
+        </w:rPr>
+        <w:t>Nucleic Acids Research</w:t>
+      </w:r>
+      <w:r>
+        <w:t xml:space="preserve">, </w:t>
+      </w:r>
+      <w:r>
+        <w:rPr>
+          <w:i/>
+          <w:iCs/>
+        </w:rPr>
+        <w:t>44</w:t>
+      </w:r>
+      <w:r>
+        <w:t>(April), 160–165. https://doi.org/10.1093/nar/gkw257</w:t>
+      </w:r>
+    </w:p>
+    <w:p>
+      <w:r>
+        <w:t>Ren, R., Wang, H., Guo, C., Zhang, N., Zeng, L., Chen, Y.</w:t>
+      </w:r>
+      <w:proofErr w:type="gramStart"/>
+      <w:r>
+        <w:t>, …</w:t>
+      </w:r>
+      <w:proofErr w:type="gramEnd"/>
+      <w:r>
+        <w:t xml:space="preserve"> Qi, J. (2018). Widespread Whole Genome Duplications Contribute to Genome Complexity and Species Diversity in Angiosperms. </w:t>
+      </w:r>
+      <w:r>
+        <w:rPr>
+          <w:i/>
+          <w:iCs/>
+        </w:rPr>
+        <w:t>Molecular Plant</w:t>
+      </w:r>
+      <w:r>
+        <w:t xml:space="preserve">, </w:t>
+      </w:r>
+      <w:r>
+        <w:rPr>
+          <w:i/>
+          <w:iCs/>
+        </w:rPr>
+        <w:t>11</w:t>
+      </w:r>
+      <w:r>
+        <w:t>, 414–428. https://doi.org/10.1016/j.molp.2018.01.002</w:t>
+      </w:r>
+    </w:p>
+    <w:p>
+      <w:r>
+        <w:t xml:space="preserve">Schneider, C. A., Rasband, W. S., &amp; Eliceiri, K. W. (2012). NIH Image to ImageJ : 25 years of Image Analysis. </w:t>
+      </w:r>
+      <w:r>
+        <w:rPr>
+          <w:i/>
+          <w:iCs/>
+        </w:rPr>
+        <w:t>Nature Methods</w:t>
+      </w:r>
+      <w:r>
+        <w:t xml:space="preserve">, </w:t>
+      </w:r>
+      <w:r>
+        <w:rPr>
+          <w:i/>
+          <w:iCs/>
+        </w:rPr>
+        <w:t>9</w:t>
+      </w:r>
+      <w:r>
+        <w:t>(7), 671–675.</w:t>
+      </w:r>
+    </w:p>
+    <w:p>
+      <w:r>
+        <w:lastRenderedPageBreak/>
+        <w:t xml:space="preserve">Sheffield, N. C., &amp; Bock, C. (2016). LOLA : enrichment analysis for genomic region sets and regulatory elements in R and Bioconductor. </w:t>
+      </w:r>
+      <w:r>
+        <w:rPr>
+          <w:i/>
+          <w:iCs/>
+        </w:rPr>
+        <w:t>Bioinformatics</w:t>
+      </w:r>
+      <w:r>
+        <w:t xml:space="preserve">, </w:t>
+      </w:r>
+      <w:r>
+        <w:rPr>
+          <w:i/>
+          <w:iCs/>
+        </w:rPr>
+        <w:t>32</w:t>
+      </w:r>
+      <w:r>
+        <w:t>(October 2015), 587–589. https://doi.org/10.1093/bioinformatics/btv612</w:t>
+      </w:r>
+    </w:p>
+    <w:p>
+      <w:r>
+        <w:t xml:space="preserve">Sohn, K. A., Ho, J. W. K., Djordjevic, D., Jeong, H. H., Park, P. J., &amp; Kim, J. H. (2015). HiHMM: Bayesian non-parametric joint inference of chromatin state maps. </w:t>
+      </w:r>
+      <w:r>
+        <w:rPr>
+          <w:i/>
+          <w:iCs/>
+        </w:rPr>
+        <w:t>Bioinformatics</w:t>
+      </w:r>
+      <w:r>
+        <w:t xml:space="preserve">, </w:t>
+      </w:r>
+      <w:r>
+        <w:rPr>
+          <w:i/>
+          <w:iCs/>
+        </w:rPr>
+        <w:t>31</w:t>
+      </w:r>
+      <w:r>
+        <w:t>(13), 2066–2074. https://doi.org/10.1093/bioinformatics/btv117</w:t>
+      </w:r>
+    </w:p>
+    <w:p>
+      <w:pPr>
+        <w:rPr>
+          <w:lang w:eastAsia="es-ES"/>
+        </w:rPr>
+      </w:pPr>
+      <w:r>
+        <w:rPr>
+          <w:lang w:eastAsia="es-ES"/>
+        </w:rPr>
+        <w:t>Strodtko, I., Padmasree, K., Dinakar, C., Speth, B., S. Niazi, P., Wojtera, J.</w:t>
+      </w:r>
+      <w:proofErr w:type="gramStart"/>
+      <w:r>
+        <w:rPr>
+          <w:lang w:eastAsia="es-ES"/>
+        </w:rPr>
+        <w:t>, …</w:t>
+      </w:r>
+      <w:proofErr w:type="gramEnd"/>
+      <w:r>
+        <w:rPr>
+          <w:lang w:eastAsia="es-ES"/>
+        </w:rPr>
+        <w:t xml:space="preserve"> Scheibe, R. (2009). Induction of the AOX1D Isoform of Alternative Oxidase in </w:t>
+      </w:r>
+      <w:proofErr w:type="gramStart"/>
+      <w:r>
+        <w:rPr>
+          <w:lang w:eastAsia="es-ES"/>
+        </w:rPr>
+        <w:t>A .</w:t>
+      </w:r>
+      <w:proofErr w:type="gramEnd"/>
+      <w:r>
+        <w:rPr>
+          <w:lang w:eastAsia="es-ES"/>
+        </w:rPr>
+        <w:t xml:space="preserve"> </w:t>
+      </w:r>
+      <w:proofErr w:type="gramStart"/>
+      <w:r>
+        <w:rPr>
+          <w:lang w:eastAsia="es-ES"/>
+        </w:rPr>
+        <w:t>thaliana</w:t>
+      </w:r>
+      <w:proofErr w:type="gramEnd"/>
+      <w:r>
+        <w:rPr>
+          <w:lang w:eastAsia="es-ES"/>
+        </w:rPr>
+        <w:t xml:space="preserve"> T-DNA Insertion Lines Lacking Isoform AOX1A Is Insufficient to Optimize Photosynthesis when Treated with Antimycin A. </w:t>
+      </w:r>
+      <w:r>
+        <w:rPr>
+          <w:i/>
+          <w:iCs/>
+          <w:lang w:eastAsia="es-ES"/>
+        </w:rPr>
+        <w:t>Molecular Plant</w:t>
+      </w:r>
+      <w:r>
+        <w:rPr>
+          <w:lang w:eastAsia="es-ES"/>
+        </w:rPr>
+        <w:t xml:space="preserve">, </w:t>
+      </w:r>
+      <w:r>
+        <w:rPr>
+          <w:i/>
+          <w:iCs/>
+          <w:lang w:eastAsia="es-ES"/>
+        </w:rPr>
+        <w:t>2</w:t>
+      </w:r>
+      <w:r>
+        <w:rPr>
+          <w:lang w:eastAsia="es-ES"/>
+        </w:rPr>
+        <w:t>(2), 284–297. https://doi.org/10.1093/mp/ssn089</w:t>
+      </w:r>
+    </w:p>
+    <w:p>
+      <w:pPr>
+        <w:rPr>
+          <w:lang w:eastAsia="es-ES"/>
+        </w:rPr>
+      </w:pPr>
+      <w:r>
+        <w:rPr>
+          <w:lang w:eastAsia="es-ES"/>
+        </w:rPr>
+        <w:t>Strodtkotter, I., Padmasreea, K., Dinakara, C., Spetha, B., Niazi, P. S., Wojtera, J.</w:t>
+      </w:r>
+      <w:proofErr w:type="gramStart"/>
+      <w:r>
+        <w:rPr>
+          <w:lang w:eastAsia="es-ES"/>
+        </w:rPr>
+        <w:t>, …</w:t>
+      </w:r>
+      <w:proofErr w:type="gramEnd"/>
+      <w:r>
+        <w:rPr>
+          <w:lang w:eastAsia="es-ES"/>
+        </w:rPr>
+        <w:t xml:space="preserve"> Scheibe, R. (2009). Induction of the AOX1D Isoform of Alternative Oxidase in </w:t>
+      </w:r>
+      <w:proofErr w:type="gramStart"/>
+      <w:r>
+        <w:rPr>
+          <w:lang w:eastAsia="es-ES"/>
+        </w:rPr>
+        <w:t>A .</w:t>
+      </w:r>
+      <w:proofErr w:type="gramEnd"/>
+      <w:r>
+        <w:rPr>
+          <w:lang w:eastAsia="es-ES"/>
+        </w:rPr>
+        <w:t xml:space="preserve"> </w:t>
+      </w:r>
+      <w:proofErr w:type="gramStart"/>
+      <w:r>
+        <w:rPr>
+          <w:lang w:eastAsia="es-ES"/>
+        </w:rPr>
+        <w:t>thaliana</w:t>
+      </w:r>
+      <w:proofErr w:type="gramEnd"/>
+      <w:r>
+        <w:rPr>
+          <w:lang w:eastAsia="es-ES"/>
+        </w:rPr>
+        <w:t xml:space="preserve"> T-DNA Insertion Lines Lacking Isoform AOX1A Is Insufficient to Optimize Photosynthesis when Treated with Antimycin A. </w:t>
+      </w:r>
+      <w:r>
+        <w:rPr>
+          <w:i/>
+          <w:iCs/>
+          <w:lang w:eastAsia="es-ES"/>
+        </w:rPr>
+        <w:t>Molecular Plant</w:t>
+      </w:r>
+      <w:r>
+        <w:rPr>
+          <w:lang w:eastAsia="es-ES"/>
+        </w:rPr>
+        <w:t xml:space="preserve">, </w:t>
+      </w:r>
+      <w:r>
+        <w:rPr>
+          <w:i/>
+          <w:iCs/>
+          <w:lang w:eastAsia="es-ES"/>
+        </w:rPr>
+        <w:t>2</w:t>
+      </w:r>
+      <w:r>
+        <w:rPr>
+          <w:lang w:eastAsia="es-ES"/>
+        </w:rPr>
+        <w:t>(2). https://doi.org/10.1093/mp/ssn089</w:t>
+      </w:r>
+    </w:p>
+    <w:p>
+      <w:r>
+        <w:t xml:space="preserve">Suarez, H. G., Langer, B. E., Ladde, P., &amp; Hiller, M. (2017). ChainCleaner improves genome alignment specificity and sensitivity. </w:t>
+      </w:r>
+      <w:r>
+        <w:rPr>
+          <w:i/>
+          <w:iCs/>
+        </w:rPr>
+        <w:t>Bioinformatics</w:t>
+      </w:r>
+      <w:r>
+        <w:t xml:space="preserve">, </w:t>
+      </w:r>
+      <w:r>
+        <w:rPr>
+          <w:i/>
+          <w:iCs/>
+        </w:rPr>
+        <w:t>33</w:t>
+      </w:r>
+      <w:r>
+        <w:t>(January), 1596–1603. https://doi.org/10.1093/bioinformatics/btx024</w:t>
+      </w:r>
+    </w:p>
+    <w:p>
+      <w:pPr>
+        <w:rPr>
+          <w:rStyle w:val="Hipervnculo"/>
+          <w:color w:val="auto"/>
+          <w:u w:val="none"/>
           <w:lang w:eastAsia="es-ES"/>
         </w:rPr>
       </w:pPr>
@@ -8787,387 +9952,509 @@
     </w:p>
     <w:p>
       <w:pPr>
-        <w:pStyle w:val="Ttulo1"/>
-        <w:rPr>
-          <w:lang w:val="en-US"/>
+        <w:rPr>
+          <w:lang w:eastAsia="es-ES"/>
         </w:rPr>
       </w:pPr>
       <w:r>
         <w:rPr>
-          <w:lang w:val="en-US"/>
-        </w:rPr>
-        <w:t>Figure legends</w:t>
-      </w:r>
-    </w:p>
-    <w:p>
-      <w:r>
-        <w:rPr>
-          <w:b/>
-        </w:rPr>
-        <w:t xml:space="preserve">Fig. 1. Inter-species chromatin states definition. </w:t>
-      </w:r>
-      <w:r>
-        <w:t xml:space="preserve">Top panel: From left to right chromatin state definitions, abbreviation, species relation, composition (emission probability) and genome coverage based on 10 common epigenomic marks. Chromatin states with “&gt;” indicate definitions transitioning between species. Darkblue colors in relation heatmap higlight for which species the definition is similar and columns represent </w:t>
-      </w:r>
-      <w:r>
-        <w:rPr>
-          <w:i/>
-        </w:rPr>
-        <w:t>A.</w:t>
-      </w:r>
-      <w:r>
-        <w:rPr>
-          <w:i/>
-        </w:rPr>
-        <w:t xml:space="preserve"> </w:t>
-      </w:r>
-      <w:r>
-        <w:rPr>
-          <w:i/>
-        </w:rPr>
-        <w:t>thaliana</w:t>
-      </w:r>
-      <w:r>
-        <w:rPr>
-          <w:i/>
-        </w:rPr>
-        <w:t xml:space="preserve"> (At)</w:t>
-      </w:r>
-      <w:r>
+          <w:lang w:eastAsia="es-ES"/>
+        </w:rPr>
+        <w:t xml:space="preserve">Yoshida, K., &amp; Noguchi, K. (2009). Differential Gene Expression Profiles of the Mitochondrial Respiratory Components in Illuminated Arabidopsis Leaves. </w:t>
+      </w:r>
+      <w:r>
+        <w:rPr>
+          <w:i/>
+          <w:iCs/>
+          <w:lang w:eastAsia="es-ES"/>
+        </w:rPr>
+        <w:t>Plant and Cell Physiology</w:t>
+      </w:r>
+      <w:r>
+        <w:rPr>
+          <w:lang w:eastAsia="es-ES"/>
+        </w:rPr>
         <w:t xml:space="preserve">, </w:t>
       </w:r>
       <w:r>
         <w:rPr>
           <w:i/>
-        </w:rPr>
-        <w:t xml:space="preserve">O. sativa (Os) </w:t>
-      </w:r>
-      <w:r>
-        <w:t xml:space="preserve">and </w:t>
-      </w:r>
-      <w:r>
-        <w:rPr>
-          <w:i/>
-        </w:rPr>
-        <w:t>Z. mays (Zm)</w:t>
-      </w:r>
-      <w:r>
-        <w:t>, respectively. Bottom panel: fold enrichments over different genomic features for each state and species.</w:t>
-      </w:r>
-    </w:p>
-    <w:p>
-      <w:r>
-        <w:rPr>
-          <w:b/>
-        </w:rPr>
-        <w:t xml:space="preserve">Fig. 2. Inter-species chromatin states annotation. </w:t>
-      </w:r>
-      <w:r>
-        <w:t xml:space="preserve">Heatmaps depicting significant (p &lt; 0.05) genomic overlap-enrichment (odds ratio) of inter-species states with different annotation modules. From top to bottom: genetic variability represented by significant SNPs in GWAS, transcription factor (TF) motifs illustrated by TF binding sites (BS) accordint to PlantRegMap categories, conservation covered by PhastCons elements and pairwise conserved non-coding elements (CNEs) and non-common chromatin proteins and histone marks. Chromatin states with “&gt;” indicate definitions transitioning between species. Darkblue colors in relation heatmap higlight for which species the definition is similar and rows represent </w:t>
-      </w:r>
-      <w:r>
-        <w:rPr>
-          <w:i/>
-        </w:rPr>
-        <w:t>A.</w:t>
-      </w:r>
-      <w:r>
-        <w:rPr>
-          <w:i/>
-        </w:rPr>
-        <w:t xml:space="preserve"> </w:t>
-      </w:r>
-      <w:r>
-        <w:rPr>
-          <w:i/>
-        </w:rPr>
-        <w:t>thaliana</w:t>
-      </w:r>
-      <w:r>
-        <w:rPr>
-          <w:i/>
-        </w:rPr>
-        <w:t xml:space="preserve"> (At)</w:t>
-      </w:r>
-      <w:r>
-        <w:t xml:space="preserve">, </w:t>
-      </w:r>
-      <w:r>
-        <w:rPr>
-          <w:i/>
-        </w:rPr>
-        <w:t xml:space="preserve">O. sativa (Os) </w:t>
-      </w:r>
-      <w:r>
-        <w:t xml:space="preserve">and </w:t>
-      </w:r>
-      <w:r>
-        <w:rPr>
-          <w:i/>
-        </w:rPr>
-        <w:t>Z. mays (Zm)</w:t>
-      </w:r>
-      <w:r>
-        <w:t>, respectively.</w:t>
-      </w:r>
-    </w:p>
-    <w:p>
-      <w:r>
-        <w:rPr>
-          <w:b/>
-        </w:rPr>
-        <w:lastRenderedPageBreak/>
-        <w:t xml:space="preserve">Fig. 3. Inter-species chromatin states description. </w:t>
-      </w:r>
-      <w:r>
-        <w:t>Each chromatin functional group is exemplified by a module with a single state (CS1 – bivalent; CS6 – active; CS10 – divergent; CS11 – heterochromatin). From left to right, each module is constituted by a dotplot showing significant KO enrichments for the genes covered by the CS and alluvial diagrams describing the distribution and correspondence between gene biotypes and orthologous for each species (</w:t>
-      </w:r>
-      <w:r>
-        <w:rPr>
-          <w:i/>
-        </w:rPr>
-        <w:t>A.</w:t>
-      </w:r>
-      <w:r>
-        <w:rPr>
-          <w:i/>
-        </w:rPr>
-        <w:t xml:space="preserve"> </w:t>
-      </w:r>
-      <w:r>
-        <w:rPr>
-          <w:i/>
-        </w:rPr>
-        <w:t>thaliana</w:t>
-      </w:r>
-      <w:r>
-        <w:rPr>
-          <w:i/>
-        </w:rPr>
-        <w:t xml:space="preserve"> (At)</w:t>
-      </w:r>
-      <w:r>
-        <w:t xml:space="preserve">, </w:t>
-      </w:r>
-      <w:r>
-        <w:rPr>
-          <w:i/>
-        </w:rPr>
-        <w:t xml:space="preserve">O. sativa (Os) </w:t>
-      </w:r>
-      <w:r>
-        <w:t xml:space="preserve">and </w:t>
-      </w:r>
-      <w:r>
-        <w:rPr>
-          <w:i/>
-        </w:rPr>
-        <w:t>Z. mays (Zm)</w:t>
-      </w:r>
-      <w:r>
-        <w:t>)</w:t>
-      </w:r>
-      <w:r>
-        <w:t>. Colors denote species. Dot size indicates gene ratio. Bold KO terms highlight convergent terms for all the species. Minor gene biotypes are represented by different symbols.</w:t>
-      </w:r>
-    </w:p>
-    <w:p>
-      <w:r>
-        <w:rPr>
-          <w:b/>
-        </w:rPr>
-        <w:t xml:space="preserve">Fig. 4. Predictive models of paralogs degree of functional divergence including chromatin states metrics. </w:t>
-      </w:r>
-      <w:r>
-        <w:t xml:space="preserve">Chromatin states metrics were obtained dividing promoter and genes in a fixed number of windows, calculating frequency and presence vectors and computing several distance and simmilarity coefficients between genes from the same paralog pair comparing equivalent vector types (see </w:t>
-      </w:r>
-      <w:r>
-        <w:rPr>
-          <w:b/>
-        </w:rPr>
-        <w:t>Methods</w:t>
-      </w:r>
-      <w:r>
-        <w:t xml:space="preserve">). </w:t>
-      </w:r>
-      <w:r>
-        <w:rPr>
-          <w:b/>
-        </w:rPr>
-        <w:t>(a-d)</w:t>
-      </w:r>
-      <w:r>
-        <w:t xml:space="preserve"> Results reproducing </w:t>
-      </w:r>
-      <w:r>
-        <w:t xml:space="preserve">Ezoe, Shirai, &amp; Hanada, 2021 </w:t>
-      </w:r>
-      <w:r>
-        <w:t xml:space="preserve">models including CS metrics. </w:t>
-      </w:r>
-      <w:r>
-        <w:rPr>
-          <w:b/>
-        </w:rPr>
-        <w:t>(a)</w:t>
-      </w:r>
-      <w:r>
-        <w:rPr>
-          <w:b/>
-        </w:rPr>
-        <w:t xml:space="preserve"> </w:t>
-      </w:r>
-      <w:r>
-        <w:t xml:space="preserve">Relative importance in explanatory variables. The relative importance was inferred based on the logistic regression algorithm. </w:t>
-      </w:r>
-      <w:r>
-        <w:rPr>
-          <w:b/>
-        </w:rPr>
-        <w:t>(b)</w:t>
-      </w:r>
-      <w:r>
-        <w:rPr>
-          <w:b/>
-        </w:rPr>
-        <w:t xml:space="preserve"> </w:t>
-      </w:r>
-      <w:r>
-        <w:t xml:space="preserve">Custom chromatin state metric (CCSM; see </w:t>
-      </w:r>
-      <w:r>
-        <w:rPr>
-          <w:b/>
-        </w:rPr>
-        <w:t>Methods</w:t>
-      </w:r>
-      <w:r>
-        <w:t xml:space="preserve">) distribution of high and low diversified gene pairs. P-value, two-tailed Wilcoxon rank sum test. Numbers in parenthesis represent the number of duplicate pairs. </w:t>
-      </w:r>
-      <w:r>
-        <w:rPr>
-          <w:b/>
-        </w:rPr>
-        <w:t>(c)</w:t>
-      </w:r>
-      <w:r>
-        <w:rPr>
-          <w:b/>
-        </w:rPr>
-        <w:t xml:space="preserve"> </w:t>
-      </w:r>
-      <w:r>
-        <w:t xml:space="preserve">Receiver Operating Characteristic (ROC) and Precision-Recall (PR) curves in our prediction models. Colored lines indicate different generated models in six types of formula based on logistic regression algorithms using different sets of features. The are under the curve (AUC) values were calculated by the best prediction model in each formula. A perfect classification model would have AUC-ROC and AU-PRC score of 1.0; black dotted lines represent performance of random classification model, in which AUC-ROC and AU-PRC values would be 0.5. </w:t>
-      </w:r>
-      <w:r>
-        <w:rPr>
-          <w:b/>
-        </w:rPr>
-        <w:t>(d)</w:t>
-      </w:r>
-      <w:r>
-        <w:rPr>
-          <w:b/>
-        </w:rPr>
-        <w:t xml:space="preserve"> </w:t>
-      </w:r>
-      <w:r>
-        <w:t xml:space="preserve">Histogram of the inferred degree of functional divergence (DFD) in high and low duplicates of the training data. The inferred DFD was calculated for 463/111 high/low diversified pairs, respectively. The bottom 5% of the inferred high diversified DFD values were &lt; 0.46 (i.e low DFD at 5% FDR). The top 5% of the inferred low diversified DFD values were &gt; 0.93 (i.e high DFD at 5% FDR). </w:t>
-      </w:r>
-      <w:r>
-        <w:rPr>
-          <w:b/>
-        </w:rPr>
-        <w:t>(e-h)</w:t>
-      </w:r>
-      <w:r>
-        <w:t xml:space="preserve"> Results reproducing Cusack et al., 2021 models including CS metrics. </w:t>
-      </w:r>
-      <w:r>
-        <w:rPr>
-          <w:b/>
-        </w:rPr>
-        <w:t>(e)</w:t>
-      </w:r>
-      <w:r>
-        <w:rPr>
-          <w:b/>
-        </w:rPr>
-        <w:t xml:space="preserve"> </w:t>
-      </w:r>
-      <w:r>
-        <w:t xml:space="preserve">Top 200 final selected features distribution across groups of variables for extreme-inclusive redundancy definitions without (RD4-RD9, respectively) and with (RD4C-RD9C, respetively) CS information. Numbers in parenthesis denote the median importance ranks for all the features in that group. Feature importance was determined using SVM with a linear kernel and normalized features values. Colors represent distinct redundancy definitions and features sets. RD4 (light green): extreme redundancy definition without CS </w:t>
-      </w:r>
-      <w:r>
-        <w:lastRenderedPageBreak/>
-        <w:t xml:space="preserve">information; RD4C (dark green): extreme redundancy definition with CS information; RD9 (light purple): inclusive redundancy definition without CS information; RD9C (dark purple): inclusive redundancy definition with CS information. All gene pairs in RD4/RD4C are contained in RD9/RD9C. </w:t>
-      </w:r>
-      <w:r>
-        <w:rPr>
-          <w:b/>
-        </w:rPr>
-        <w:t>(f)</w:t>
-      </w:r>
-      <w:r>
-        <w:rPr>
-          <w:b/>
-        </w:rPr>
-        <w:t xml:space="preserve"> </w:t>
-      </w:r>
-      <w:r>
-        <w:t xml:space="preserve">ROC and PR curves of final SVM models for each redundancy definition/feature set. AUC values were calculated by the best prediction model in each formula. </w:t>
-      </w:r>
-      <w:r>
-        <w:rPr>
-          <w:b/>
-        </w:rPr>
-        <w:t>(g)</w:t>
-      </w:r>
-      <w:r>
-        <w:rPr>
-          <w:b/>
-        </w:rPr>
-        <w:t xml:space="preserve"> </w:t>
-      </w:r>
-      <w:r>
-        <w:t>AUC-ROC and AU-PRC for the heldout tests for models built with each</w:t>
-      </w:r>
-      <w:r>
-        <w:t xml:space="preserve"> </w:t>
-      </w:r>
-      <w:r>
-        <w:t xml:space="preserve">redundancy definition/feature set. </w:t>
-      </w:r>
-      <w:r>
-        <w:rPr>
-          <w:b/>
-        </w:rPr>
-        <w:t>(h)</w:t>
-      </w:r>
-      <w:r>
-        <w:rPr>
-          <w:b/>
-        </w:rPr>
-        <w:t xml:space="preserve"> </w:t>
-      </w:r>
-      <w:r>
-        <w:t>Matrix layout for all intersections between top 200 variables in redundancy definition/feature sets, sorted by decreasing order. Dark circles in the matrix indicate sets that are part of the intersection.</w:t>
+          <w:iCs/>
+          <w:lang w:eastAsia="es-ES"/>
+        </w:rPr>
+        <w:t>50</w:t>
+      </w:r>
+      <w:r>
+        <w:rPr>
+          <w:lang w:eastAsia="es-ES"/>
+        </w:rPr>
+        <w:t>(8), 1449–1462. https://doi.org/10.1093/pcp/pcp090</w:t>
       </w:r>
     </w:p>
     <w:p>
       <w:pPr>
+        <w:pStyle w:val="Ttulo1"/>
         <w:rPr>
           <w:lang w:val="en-US"/>
         </w:rPr>
       </w:pPr>
       <w:r>
         <w:rPr>
+          <w:lang w:val="en-US"/>
+        </w:rPr>
+        <w:t>Figure legends</w:t>
+      </w:r>
+    </w:p>
+    <w:p>
+      <w:r>
+        <w:rPr>
+          <w:b/>
+        </w:rPr>
+        <w:t xml:space="preserve">Fig. 1. Inter-species chromatin states definition. </w:t>
+      </w:r>
+      <w:r>
+        <w:rPr>
+          <w:b/>
+        </w:rPr>
+        <w:t>Top panel:</w:t>
+      </w:r>
+      <w:r>
+        <w:t xml:space="preserve"> From left to right chromatin state definitions, abbreviation, species relation, composition (emission probability) and genome coverage based on 10 common epigenomic marks. Chromatin states with “&gt;” indicate definitions transitioning between species. Darkblue colors in relation heatmap higlight for which species the definition is similar and columns represent </w:t>
+      </w:r>
+      <w:r>
+        <w:rPr>
+          <w:i/>
+        </w:rPr>
+        <w:t>A.</w:t>
+      </w:r>
+      <w:r>
+        <w:rPr>
+          <w:i/>
+        </w:rPr>
+        <w:t xml:space="preserve"> </w:t>
+      </w:r>
+      <w:r>
+        <w:rPr>
+          <w:i/>
+        </w:rPr>
+        <w:t>thaliana</w:t>
+      </w:r>
+      <w:r>
+        <w:rPr>
+          <w:i/>
+        </w:rPr>
+        <w:t xml:space="preserve"> (At)</w:t>
+      </w:r>
+      <w:r>
+        <w:t xml:space="preserve">, </w:t>
+      </w:r>
+      <w:r>
+        <w:rPr>
+          <w:i/>
+        </w:rPr>
+        <w:t xml:space="preserve">O. sativa (Os) </w:t>
+      </w:r>
+      <w:r>
+        <w:t xml:space="preserve">and </w:t>
+      </w:r>
+      <w:r>
+        <w:rPr>
+          <w:i/>
+        </w:rPr>
+        <w:t>Z. mays (Zm)</w:t>
+      </w:r>
+      <w:r>
+        <w:t xml:space="preserve">, respectively. </w:t>
+      </w:r>
+      <w:r>
+        <w:rPr>
+          <w:b/>
+        </w:rPr>
+        <w:t>Bottom panel:</w:t>
+      </w:r>
+      <w:r>
+        <w:t xml:space="preserve"> fold enrichments over different genomic features for each state and species.</w:t>
+      </w:r>
+    </w:p>
+    <w:p>
+      <w:r>
+        <w:rPr>
+          <w:b/>
+        </w:rPr>
+        <w:lastRenderedPageBreak/>
+        <w:t xml:space="preserve">Fig. 2. Inter-species chromatin states annotation. </w:t>
+      </w:r>
+      <w:r>
+        <w:t>Heatmaps depicting significant (p &lt; 0.05) genomic overlap-enrichment (odds ratio) of inter-species states with different annotation modules. From top to bottom: genetic variability represented by significant SNPs in GWAS, transcription factor (TF) motifs illustrated by TF binding si</w:t>
+      </w:r>
+      <w:r>
+        <w:t>tes (BS) according</w:t>
+      </w:r>
+      <w:r>
+        <w:t xml:space="preserve"> to PlantRegMap categories, conservation covered by PhastCons elements and pairwise conserved non-coding elements (CNEs) and non-common chromatin proteins and histone marks. Chromatin states with “&gt;” indicate definitions transitioning between species. Darkblue colors in relation heatmap higlight for which species the definition is similar and rows represent </w:t>
+      </w:r>
+      <w:r>
+        <w:rPr>
+          <w:i/>
+        </w:rPr>
+        <w:t>A.</w:t>
+      </w:r>
+      <w:r>
+        <w:rPr>
+          <w:i/>
+        </w:rPr>
+        <w:t xml:space="preserve"> </w:t>
+      </w:r>
+      <w:r>
+        <w:rPr>
+          <w:i/>
+        </w:rPr>
+        <w:t>thaliana</w:t>
+      </w:r>
+      <w:r>
+        <w:rPr>
+          <w:i/>
+        </w:rPr>
+        <w:t xml:space="preserve"> (At)</w:t>
+      </w:r>
+      <w:r>
+        <w:t xml:space="preserve">, </w:t>
+      </w:r>
+      <w:r>
+        <w:rPr>
+          <w:i/>
+        </w:rPr>
+        <w:t xml:space="preserve">O. sativa (Os) </w:t>
+      </w:r>
+      <w:r>
+        <w:t xml:space="preserve">and </w:t>
+      </w:r>
+      <w:r>
+        <w:rPr>
+          <w:i/>
+        </w:rPr>
+        <w:t>Z. mays (Zm)</w:t>
+      </w:r>
+      <w:r>
+        <w:t>, respectively.</w:t>
+      </w:r>
+    </w:p>
+    <w:p>
+      <w:r>
+        <w:rPr>
+          <w:b/>
+        </w:rPr>
+        <w:t xml:space="preserve">Fig. 3. Inter-species chromatin states description. </w:t>
+      </w:r>
+      <w:r>
+        <w:t>Each chromatin functional group is exemplified by a module with a single state (CS1 – bivalent; CS6 – active; CS10 – divergent; CS11 – heterochromatin). From left to right, each module is constituted by a dotplot showing significant KO enrichments for the genes covered by the CS and alluvial diagrams describing the distribution and correspondence between gene biotypes and orthologous for each species (</w:t>
+      </w:r>
+      <w:r>
+        <w:rPr>
+          <w:i/>
+        </w:rPr>
+        <w:t>A.</w:t>
+      </w:r>
+      <w:r>
+        <w:rPr>
+          <w:i/>
+        </w:rPr>
+        <w:t xml:space="preserve"> </w:t>
+      </w:r>
+      <w:r>
+        <w:rPr>
+          <w:i/>
+        </w:rPr>
+        <w:t>thaliana</w:t>
+      </w:r>
+      <w:r>
+        <w:rPr>
+          <w:i/>
+        </w:rPr>
+        <w:t xml:space="preserve"> (At)</w:t>
+      </w:r>
+      <w:r>
+        <w:t xml:space="preserve">, </w:t>
+      </w:r>
+      <w:r>
+        <w:rPr>
+          <w:i/>
+        </w:rPr>
+        <w:t xml:space="preserve">O. sativa (Os) </w:t>
+      </w:r>
+      <w:r>
+        <w:t xml:space="preserve">and </w:t>
+      </w:r>
+      <w:r>
+        <w:rPr>
+          <w:i/>
+        </w:rPr>
+        <w:t>Z. mays (Zm)</w:t>
+      </w:r>
+      <w:r>
+        <w:t>)</w:t>
+      </w:r>
+      <w:r>
+        <w:t>. Colors denote species. Dot size indicates gene ratio. Bold KO terms highlight convergent terms for all the species. Minor gene biotypes are represented by different symbols.</w:t>
+      </w:r>
+    </w:p>
+    <w:p>
+      <w:r>
+        <w:rPr>
+          <w:b/>
+        </w:rPr>
+        <w:t xml:space="preserve">Fig. 4. Predictive models of paralogs degree of functional divergence including chromatin states metrics. </w:t>
+      </w:r>
+      <w:r>
+        <w:t xml:space="preserve">Chromatin states metrics were obtained dividing promoter and genes in a fixed number of windows, calculating frequency and presence vectors and computing several distance and simmilarity coefficients between genes from the same paralog pair comparing equivalent vector types (see </w:t>
+      </w:r>
+      <w:r>
+        <w:rPr>
+          <w:b/>
+        </w:rPr>
+        <w:t>Methods</w:t>
+      </w:r>
+      <w:r>
+        <w:t xml:space="preserve">). </w:t>
+      </w:r>
+      <w:r>
+        <w:rPr>
+          <w:b/>
+        </w:rPr>
+        <w:t>(a-d)</w:t>
+      </w:r>
+      <w:r>
+        <w:t xml:space="preserve"> Results reproducing </w:t>
+      </w:r>
+      <w:r>
+        <w:t xml:space="preserve">Ezoe, Shirai, &amp; Hanada, 2021 </w:t>
+      </w:r>
+      <w:r>
+        <w:t xml:space="preserve">models including CS metrics. </w:t>
+      </w:r>
+      <w:r>
+        <w:rPr>
+          <w:b/>
+        </w:rPr>
+        <w:t>(a)</w:t>
+      </w:r>
+      <w:r>
+        <w:rPr>
+          <w:b/>
+        </w:rPr>
+        <w:t xml:space="preserve"> </w:t>
+      </w:r>
+      <w:r>
+        <w:t xml:space="preserve">Relative importance in explanatory variables. The relative importance was inferred based on the logistic regression algorithm. </w:t>
+      </w:r>
+      <w:r>
+        <w:rPr>
+          <w:b/>
+        </w:rPr>
+        <w:t>(b)</w:t>
+      </w:r>
+      <w:r>
+        <w:rPr>
+          <w:b/>
+        </w:rPr>
+        <w:t xml:space="preserve"> </w:t>
+      </w:r>
+      <w:r>
+        <w:t xml:space="preserve">Custom chromatin state metric (CCSM; see </w:t>
+      </w:r>
+      <w:r>
+        <w:rPr>
+          <w:b/>
+        </w:rPr>
+        <w:t>Methods</w:t>
+      </w:r>
+      <w:r>
+        <w:t xml:space="preserve">) distribution of high and low diversified gene pairs. P-value, two-tailed Wilcoxon rank sum test. Numbers in parenthesis represent the number of duplicate pairs. </w:t>
+      </w:r>
+      <w:r>
+        <w:rPr>
+          <w:b/>
+        </w:rPr>
+        <w:t>(c)</w:t>
+      </w:r>
+      <w:r>
+        <w:rPr>
+          <w:b/>
+        </w:rPr>
+        <w:t xml:space="preserve"> </w:t>
+      </w:r>
+      <w:r>
+        <w:t xml:space="preserve">Receiver Operating Characteristic (ROC) and Precision-Recall (PR) curves in our prediction models. Colored lines indicate different generated models in six types of formula based on logistic regression algorithms using different sets of features. The are under the curve (AUC) values were calculated by the best prediction model in each formula. A perfect classification model would have AUC-ROC and AU-PRC score of 1.0; black dotted lines represent performance of random classification model, in which AUC-ROC and AU-PRC values would be 0.5. </w:t>
+      </w:r>
+      <w:r>
+        <w:rPr>
+          <w:b/>
+        </w:rPr>
+        <w:t>(d)</w:t>
+      </w:r>
+      <w:r>
+        <w:rPr>
+          <w:b/>
+        </w:rPr>
+        <w:t xml:space="preserve"> </w:t>
+      </w:r>
+      <w:r>
+        <w:t xml:space="preserve">Histogram of the inferred degree of functional divergence (DFD) in high and low duplicates of the training data. The inferred DFD was calculated for </w:t>
+      </w:r>
+      <w:r>
+        <w:lastRenderedPageBreak/>
+        <w:t xml:space="preserve">463/111 high/low diversified pairs, respectively. The bottom 5% of the inferred high diversified DFD values were &lt; 0.46 (i.e low DFD at 5% FDR). The top 5% of the inferred low diversified DFD values were &gt; 0.93 (i.e high DFD at 5% FDR). </w:t>
+      </w:r>
+      <w:r>
+        <w:t xml:space="preserve">Ka/Ks = </w:t>
+      </w:r>
+      <w:r>
+        <w:t xml:space="preserve">protein divergence sequence rate, Re/Ks = gene expression simmilarity rate, FD = </w:t>
+      </w:r>
+      <w:r>
+        <w:t xml:space="preserve">number of </w:t>
+      </w:r>
+      <w:r>
+        <w:t>shared functional domains</w:t>
+      </w:r>
+      <w:r>
+        <w:t xml:space="preserve">, </w:t>
+      </w:r>
+      <w:r>
+        <w:t xml:space="preserve">GO = number of shared gene ontologies, PPI = </w:t>
+      </w:r>
+      <w:r>
+        <w:t xml:space="preserve">protein-protein interactions. </w:t>
+      </w:r>
+      <w:r>
+        <w:rPr>
+          <w:b/>
+        </w:rPr>
+        <w:t>(e-h)</w:t>
+      </w:r>
+      <w:r>
+        <w:t xml:space="preserve"> Results reproducing Cusack et al., 2021 models including CS metrics. </w:t>
+      </w:r>
+      <w:r>
+        <w:rPr>
+          <w:b/>
+        </w:rPr>
+        <w:t>(e)</w:t>
+      </w:r>
+      <w:r>
+        <w:rPr>
+          <w:b/>
+        </w:rPr>
+        <w:t xml:space="preserve"> </w:t>
+      </w:r>
+      <w:r>
+        <w:t xml:space="preserve">Top 200 final selected features distribution across groups of variables for extreme-inclusive redundancy definitions without (RD4-RD9, respectively) and with (RD4C-RD9C, respetively) CS information. Numbers in parenthesis denote the median importance ranks for all the features in that group. Feature importance was determined using SVM with a linear kernel and normalized features values. Colors represent distinct redundancy definitions and features sets. RD4 (light green): extreme redundancy definition without CS information; RD4C (dark green): extreme redundancy definition with CS information; RD9 (light purple): inclusive redundancy definition without CS information; RD9C (dark purple): inclusive redundancy definition with CS information. All gene pairs in RD4/RD4C are contained in RD9/RD9C. </w:t>
+      </w:r>
+      <w:r>
+        <w:rPr>
+          <w:b/>
+        </w:rPr>
+        <w:t>(f)</w:t>
+      </w:r>
+      <w:r>
+        <w:rPr>
+          <w:b/>
+        </w:rPr>
+        <w:t xml:space="preserve"> </w:t>
+      </w:r>
+      <w:r>
+        <w:t xml:space="preserve">ROC and PR curves of final SVM models for each redundancy definition/feature set. AUC values were calculated by the best prediction model in each formula. </w:t>
+      </w:r>
+      <w:r>
+        <w:rPr>
+          <w:b/>
+        </w:rPr>
+        <w:t>(g)</w:t>
+      </w:r>
+      <w:r>
+        <w:rPr>
+          <w:b/>
+        </w:rPr>
+        <w:t xml:space="preserve"> </w:t>
+      </w:r>
+      <w:r>
+        <w:t>AUC-ROC and AU-PRC for the heldout tests for models built with each</w:t>
+      </w:r>
+      <w:r>
+        <w:t xml:space="preserve"> </w:t>
+      </w:r>
+      <w:r>
+        <w:t xml:space="preserve">redundancy definition/feature set. </w:t>
+      </w:r>
+      <w:r>
+        <w:rPr>
+          <w:b/>
+        </w:rPr>
+        <w:t>(h)</w:t>
+      </w:r>
+      <w:r>
+        <w:rPr>
+          <w:b/>
+        </w:rPr>
+        <w:t xml:space="preserve"> </w:t>
+      </w:r>
+      <w:r>
+        <w:t>Matrix layout for all intersections between top 200 variables in redundancy definition/feature sets, sorted by decreasing order. Dark circles in the matrix indicate sets that are part of the intersection.</w:t>
+      </w:r>
+    </w:p>
+    <w:p>
+      <w:pPr>
+        <w:rPr>
+          <w:lang w:val="en-US"/>
+        </w:rPr>
+      </w:pPr>
+      <w:r>
+        <w:rPr>
           <w:b/>
         </w:rPr>
         <w:t xml:space="preserve">Fig. 5. Functional genomics conservation (LECIF) score overview and downstream analyses. </w:t>
       </w:r>
       <w:r>
-        <w:t xml:space="preserve">This figure is constituted by 5 panels (top-left, top-right, bottom-left, bottom-right and middle). Top-left panel: Overview of the LECIF-score. Very briefly, LECIF algorithm was applied integrating epigenomic, chromatin states, whole genome alignments and transcriptomic information to obtain functional genomics conservation scores for all pairwise comparisons. These scores, together with previosuly generated resources, are stored in PlantFUNCO database to allow future applications and further hypothesis testing such as paralog functional evolution. Bottom-left, top-right and bottom-right panels illustrate LECIF-score downstream analyses for </w:t>
+        <w:t>This figure i</w:t>
+      </w:r>
+      <w:r>
+        <w:t>s constituted by 5 panels (topleft, topright, bottomleft, bottom</w:t>
+      </w:r>
+      <w:r>
+        <w:t xml:space="preserve">right and middle). </w:t>
+      </w:r>
+      <w:r>
+        <w:rPr>
+          <w:b/>
+        </w:rPr>
+        <w:t>Top</w:t>
+      </w:r>
+      <w:r>
+        <w:rPr>
+          <w:b/>
+        </w:rPr>
+        <w:t>left panel:</w:t>
+      </w:r>
+      <w:r>
+        <w:t xml:space="preserve"> Overview of the LECIF-score. Very briefly, LECIF algorithm was applied integrating epigenomic, chromatin states, whole genome alignments and transcriptomic information to obtain functional genomics conservation scores for all pairwise comparisons. These scores, together with previosuly generated resources, are stored in PlantFUNCO database to allow future applications and further hypothesis testing such as paral</w:t>
+      </w:r>
+      <w:r>
+        <w:t xml:space="preserve">og functional evolution. </w:t>
+      </w:r>
+      <w:r>
+        <w:rPr>
+          <w:b/>
+        </w:rPr>
+        <w:t>Bottomleft, topright and bottom</w:t>
+      </w:r>
+      <w:r>
+        <w:rPr>
+          <w:b/>
+        </w:rPr>
+        <w:t>right panels</w:t>
+      </w:r>
+      <w:r>
+        <w:t xml:space="preserve"> illustrate LECIF-score downstream analyses for </w:t>
       </w:r>
       <w:r>
         <w:rPr>
@@ -9218,7 +10505,40 @@
         <w:t xml:space="preserve"> (At)</w:t>
       </w:r>
       <w:r>
-        <w:t xml:space="preserve">, respectively. Each of this panels are divided into left and right sides according to the two target remaining species and three description modules: 1) Genetic variability as genomic overlap-enrichment of GWAS significant SNPs over regions divided into five bins based on LECIF scores. Black bars indicate significance (p &lt; 0.05). 2) Comparative genomics represented by boxplots showing the distribution of LECIF scores against PhatCons elements/CNEs and correlation values for LECIF versus PhyloP scores (PCC = Pearson correlation coefficient; SCC = Spearman correlation coefficient). Gray lines in boxplots denote genome-wide median and mean. 3) Chromatin states module with genome-wide (histogram) and state-specific (violinplot) LECIF scores distribution. Additionally, this module is covered by CS simmilarity between high/low (percentile rank &gt; 60 / &lt; 40; dark colors) and low/high (light colors) functional (LECIF) /comparative (PhyloP) genomics score regions, respectively (horizontal grouped barplot); and between regions with low, medium and high LECIF score (lineplot). CS simmilarity was computed using the Dice coefficient. Lastly, middle panel depicted by a circos to visualize gene density (first track), scores (second to fourth track) and CS (inner track; colors indicate chromatin functional groups) across nuclear chromosomes and species. </w:t>
+        <w:t xml:space="preserve">, respectively. Each of this panels are divided into left and right sides according to the two target remaining species and three description modules: 1) Genetic variability as genomic overlap-enrichment of GWAS significant SNPs over regions divided into five bins based on LECIF scores. Black bars indicate significance (p &lt; 0.05). 2) Comparative genomics represented by boxplots showing the distribution of LECIF scores against PhatCons elements/CNEs and correlation values for LECIF versus </w:t>
+      </w:r>
+      <w:r>
+        <w:lastRenderedPageBreak/>
+        <w:t>PhyloP scores (PCC = Pearson correlation coefficient; SCC = Spearman correlation coefficient). Gray lines in boxplots denote genome-wide median and mean. 3) Chromatin states module with genome-wide (histogram) and state-specific (violinplot) LECIF scores distribution. Additional</w:t>
+      </w:r>
+      <w:r>
+        <w:t>ly, this module is covered by chromatin state</w:t>
+      </w:r>
+      <w:r>
+        <w:t xml:space="preserve"> simmilarity between high/low (percentile rank &gt; 60 / &lt; 40; dark colors) and low/high (light colors) functional (LECIF) /comparative (PhyloP) genomics score regions, respectively (horizontal grouped barplot); and between regions with low, medium and</w:t>
+      </w:r>
+      <w:r>
+        <w:t xml:space="preserve"> high LECIF score (lineplot). Chromatin state</w:t>
+      </w:r>
+      <w:r>
+        <w:t xml:space="preserve"> simmilarity was computed using the Dice coefficient. Lastly, </w:t>
+      </w:r>
+      <w:r>
+        <w:rPr>
+          <w:b/>
+        </w:rPr>
+        <w:t>middle panel</w:t>
+      </w:r>
+      <w:r>
+        <w:t xml:space="preserve"> depicted by a circos to visualize gene density (first track), scores</w:t>
+      </w:r>
+      <w:r>
+        <w:t xml:space="preserve"> (second to fourth track) and chromatin states</w:t>
+      </w:r>
+      <w:bookmarkStart w:id="0" w:name="_GoBack"/>
+      <w:bookmarkEnd w:id="0"/>
+      <w:r>
+        <w:t xml:space="preserve"> (inner track; colors indicate chromatin functional groups) across nuclear chromosomes and species. </w:t>
       </w:r>
       <w:r>
         <w:rPr>
@@ -9245,11 +10565,7 @@
         <w:t>Z. mays</w:t>
       </w:r>
       <w:r>
-        <w:t xml:space="preserve"> scale. </w:t>
-      </w:r>
-      <w:r>
-        <w:lastRenderedPageBreak/>
-        <w:t xml:space="preserve">Coverage (%) referes to the aligning regions overlap. </w:t>
+        <w:t xml:space="preserve"> scale. Coverage (%) referes to the aligning regions overlap. </w:t>
       </w:r>
       <w:r>
         <w:rPr>
@@ -9394,6 +10710,7 @@
         <w:rPr>
           <w:b/>
         </w:rPr>
+        <w:lastRenderedPageBreak/>
         <w:t>Supplementary table S2. Transcriptomic data collection.</w:t>
       </w:r>
     </w:p>
@@ -9518,7 +10835,7 @@
           <w:rPr>
             <w:noProof/>
           </w:rPr>
-          <w:t>7</w:t>
+          <w:t>21</w:t>
         </w:r>
         <w:r>
           <w:fldChar w:fldCharType="end"/>
@@ -10623,6 +11940,46 @@
       <w:lang w:eastAsia="es-ES"/>
     </w:rPr>
   </w:style>
+  <w:style w:type="paragraph" w:styleId="Saludo">
+    <w:name w:val="Salutation"/>
+    <w:basedOn w:val="Normal"/>
+    <w:next w:val="Normal"/>
+    <w:link w:val="SaludoCar"/>
+    <w:uiPriority w:val="99"/>
+    <w:unhideWhenUsed/>
+    <w:rsid w:val="00A929AC"/>
+  </w:style>
+  <w:style w:type="character" w:customStyle="1" w:styleId="SaludoCar">
+    <w:name w:val="Saludo Car"/>
+    <w:basedOn w:val="Fuentedeprrafopredeter"/>
+    <w:link w:val="Saludo"/>
+    <w:uiPriority w:val="99"/>
+    <w:rsid w:val="00A929AC"/>
+    <w:rPr>
+      <w:rFonts w:ascii="Arial" w:hAnsi="Arial"/>
+    </w:rPr>
+  </w:style>
+  <w:style w:type="paragraph" w:styleId="Textoindependiente">
+    <w:name w:val="Body Text"/>
+    <w:basedOn w:val="Normal"/>
+    <w:link w:val="TextoindependienteCar"/>
+    <w:uiPriority w:val="99"/>
+    <w:unhideWhenUsed/>
+    <w:rsid w:val="00A929AC"/>
+    <w:pPr>
+      <w:spacing w:after="120"/>
+    </w:pPr>
+  </w:style>
+  <w:style w:type="character" w:customStyle="1" w:styleId="TextoindependienteCar">
+    <w:name w:val="Texto independiente Car"/>
+    <w:basedOn w:val="Fuentedeprrafopredeter"/>
+    <w:link w:val="Textoindependiente"/>
+    <w:uiPriority w:val="99"/>
+    <w:rsid w:val="00A929AC"/>
+    <w:rPr>
+      <w:rFonts w:ascii="Arial" w:hAnsi="Arial"/>
+    </w:rPr>
+  </w:style>
 </w:styles>
 </file>
 
@@ -10892,7 +12249,7 @@
 </file>
 
 <file path=customXml/itemProps1.xml><?xml version="1.0" encoding="utf-8"?>
-<ds:datastoreItem xmlns:ds="http://schemas.openxmlformats.org/officeDocument/2006/customXml" ds:itemID="{03788DAF-80C9-4F7F-A4A8-F1B2497449A2}">
+<ds:datastoreItem xmlns:ds="http://schemas.openxmlformats.org/officeDocument/2006/customXml" ds:itemID="{7B4ACA63-4CF3-4A14-8CDE-06C7BEA36BC7}">
   <ds:schemaRefs>
     <ds:schemaRef ds:uri="http://schemas.openxmlformats.org/officeDocument/2006/bibliography"/>
   </ds:schemaRefs>

</xml_diff>

<commit_message>
Draft minor and Introduction finished
</commit_message>
<xml_diff>
--- a/Manuscript/5.Draft/Manuscript_Draft.docx
+++ b/Manuscript/5.Draft/Manuscript_Draft.docx
@@ -74,7 +74,19 @@
         <w:rPr>
           <w:i/>
         </w:rPr>
-        <w:t>Arabidopsis thaliana</w:t>
+        <w:t>A</w:t>
+      </w:r>
+      <w:r>
+        <w:rPr>
+          <w:i/>
+        </w:rPr>
+        <w:t>.</w:t>
+      </w:r>
+      <w:r>
+        <w:rPr>
+          <w:i/>
+        </w:rPr>
+        <w:t xml:space="preserve"> thaliana</w:t>
       </w:r>
       <w:r>
         <w:t xml:space="preserve">, </w:t>
@@ -83,7 +95,19 @@
         <w:rPr>
           <w:i/>
         </w:rPr>
-        <w:t>Oryza sativa</w:t>
+        <w:t>O</w:t>
+      </w:r>
+      <w:r>
+        <w:rPr>
+          <w:i/>
+        </w:rPr>
+        <w:t xml:space="preserve">. </w:t>
+      </w:r>
+      <w:r>
+        <w:rPr>
+          <w:i/>
+        </w:rPr>
+        <w:t>sativa</w:t>
       </w:r>
       <w:r>
         <w:t xml:space="preserve"> and </w:t>
@@ -92,7 +116,19 @@
         <w:rPr>
           <w:i/>
         </w:rPr>
-        <w:t>Zea mays</w:t>
+        <w:t>Z</w:t>
+      </w:r>
+      <w:r>
+        <w:rPr>
+          <w:i/>
+        </w:rPr>
+        <w:t>.</w:t>
+      </w:r>
+      <w:r>
+        <w:rPr>
+          <w:i/>
+        </w:rPr>
+        <w:t xml:space="preserve"> mays</w:t>
       </w:r>
       <w:r>
         <w:t xml:space="preserve">. </w:t>
@@ -2214,7 +2250,12 @@
         <w:t xml:space="preserve">5% FDR as a threshold. DFD </w:t>
       </w:r>
       <w:r>
-        <w:t xml:space="preserve">strict </w:t>
+        <w:t>stringent</w:t>
+      </w:r>
+      <w:bookmarkStart w:id="0" w:name="_GoBack"/>
+      <w:bookmarkEnd w:id="0"/>
+      <w:r>
+        <w:t xml:space="preserve"> </w:t>
       </w:r>
       <w:r>
         <w:t xml:space="preserve">thresholds were 0.93 and 0.46 for high </w:t>
@@ -10535,8 +10576,6 @@
       <w:r>
         <w:t xml:space="preserve"> (second to fourth track) and chromatin states</w:t>
       </w:r>
-      <w:bookmarkStart w:id="0" w:name="_GoBack"/>
-      <w:bookmarkEnd w:id="0"/>
       <w:r>
         <w:t xml:space="preserve"> (inner track; colors indicate chromatin functional groups) across nuclear chromosomes and species. </w:t>
       </w:r>
@@ -10835,7 +10874,7 @@
           <w:rPr>
             <w:noProof/>
           </w:rPr>
-          <w:t>21</w:t>
+          <w:t>4</w:t>
         </w:r>
         <w:r>
           <w:fldChar w:fldCharType="end"/>
@@ -12249,7 +12288,7 @@
 </file>
 
 <file path=customXml/itemProps1.xml><?xml version="1.0" encoding="utf-8"?>
-<ds:datastoreItem xmlns:ds="http://schemas.openxmlformats.org/officeDocument/2006/customXml" ds:itemID="{7B4ACA63-4CF3-4A14-8CDE-06C7BEA36BC7}">
+<ds:datastoreItem xmlns:ds="http://schemas.openxmlformats.org/officeDocument/2006/customXml" ds:itemID="{A4EE06CC-98A0-4092-85D4-387BA88FE509}">
   <ds:schemaRefs>
     <ds:schemaRef ds:uri="http://schemas.openxmlformats.org/officeDocument/2006/bibliography"/>
   </ds:schemaRefs>

</xml_diff>

<commit_message>
Draft Intro inclusion and refs numbers check
</commit_message>
<xml_diff>
--- a/Manuscript/5.Draft/Manuscript_Draft.docx
+++ b/Manuscript/5.Draft/Manuscript_Draft.docx
@@ -4,6 +4,422 @@
   <w:body>
     <w:p>
       <w:pPr>
+        <w:pStyle w:val="Ttulo2"/>
+      </w:pPr>
+      <w:r>
+        <w:t>Introduction</w:t>
+      </w:r>
+    </w:p>
+    <w:p>
+      <w:r>
+        <w:t xml:space="preserve">A fundamental question in biology is how complex patterns of gene expression are determined to explain different phenotypes </w:t>
+      </w:r>
+      <w:r>
+        <w:fldChar w:fldCharType="begin" w:fldLock="1"/>
+      </w:r>
+      <w:r>
+        <w:instrText>ADDIN CSL_CITATION {"citationItems":[{"id":"ITEM-1","itemData":{"author":[{"dropping-particle":"","family":"Marand","given":"Alexandre P","non-dropping-particle":"","parse-names":false,"suffix":""},{"dropping-particle":"","family":"Eveland","given":"Andrea L","non-dropping-particle":"","parse-names":false,"suffix":""},{"dropping-particle":"","family":"Kaufmann","given":"Kerstin","non-dropping-particle":"","parse-names":false,"suffix":""},{"dropping-particle":"","family":"Springer","given":"Nathan M","non-dropping-particle":"","parse-names":false,"suffix":""}],"container-title":"Annual Review of Plant Biology","id":"ITEM-1","issued":{"date-parts":[["2023"]]},"page":"111-37","title":"cis -Regulatory Elements in Plant Development , Adaptation , and Evolution","type":"article-journal","volume":"74"},"uris":["http://www.mendeley.com/documents/?uuid=49b0124a-910d-4428-8c28-18825fc7b417"]},{"id":"ITEM-2","itemData":{"author":[{"dropping-particle":"","family":"Schmitz","given":"Robert J","non-dropping-particle":"","parse-names":false,"suffix":""},{"dropping-particle":"","family":"Grotewold","given":"Erich","non-dropping-particle":"","parse-names":false,"suffix":""},{"dropping-particle":"","family":"Stam","given":"Mike","non-dropping-particle":"","parse-names":false,"suffix":""}],"container-title":"The Plant Cell","id":"ITEM-2","issued":{"date-parts":[["2022"]]},"page":"718-741","title":"Cis-regulatory sequences in plants : Their importance , discovery , and future challenges","type":"article-journal","volume":"34"},"uris":["http://www.mendeley.com/documents/?uuid=0a5f99f7-c3cd-4b5e-8475-5334ee030dc4"]}],"mendeley":{"formattedCitation":"(Marand, Eveland, Kaufmann, &amp; Springer, 2023; Schmitz, Grotewold, &amp; Stam, 2022)","manualFormatting":"(Schmitz, Grotewold, &amp; Stam, 2022; Marand et al., 2023)","plainTextFormattedCitation":"(Marand, Eveland, Kaufmann, &amp; Springer, 2023; Schmitz, Grotewold, &amp; Stam, 2022)","previouslyFormattedCitation":"(Marand, Eveland, Kaufmann, &amp; Springer, 2023; Schmitz, Grotewold, &amp; Stam, 2022)"},"properties":{"noteIndex":0},"schema":"https://github.com/citation-style-language/schema/raw/master/csl-citation.json"}</w:instrText>
+      </w:r>
+      <w:r>
+        <w:fldChar w:fldCharType="separate"/>
+      </w:r>
+      <w:r>
+        <w:rPr>
+          <w:noProof/>
+        </w:rPr>
+        <w:t>(Schmitz, Grotewold, &amp; Stam, 2022</w:t>
+      </w:r>
+      <w:r>
+        <w:rPr>
+          <w:noProof/>
+        </w:rPr>
+        <w:t xml:space="preserve">; </w:t>
+      </w:r>
+      <w:r>
+        <w:rPr>
+          <w:noProof/>
+        </w:rPr>
+        <w:t xml:space="preserve">Marand </w:t>
+      </w:r>
+      <w:r>
+        <w:rPr>
+          <w:noProof/>
+        </w:rPr>
+        <w:t>et al., 2023</w:t>
+      </w:r>
+      <w:r>
+        <w:rPr>
+          <w:noProof/>
+        </w:rPr>
+        <w:t>)</w:t>
+      </w:r>
+      <w:r>
+        <w:fldChar w:fldCharType="end"/>
+      </w:r>
+      <w:r>
+        <w:t xml:space="preserve">. Nowadays, is largely known that genome function is dynamically regulated in part by chromatin organization, which consists of the histones, non-histone proteins and RNA molecules that package DNA </w:t>
+      </w:r>
+      <w:r>
+        <w:fldChar w:fldCharType="begin" w:fldLock="1"/>
+      </w:r>
+      <w:r>
+        <w:instrText>ADDIN CSL_CITATION {"citationItems":[{"id":"ITEM-1","itemData":{"DOI":"10.1038/nature13415","ISSN":"0028-0836","author":[{"dropping-particle":"","family":"Ho","given":"Joshua W K","non-dropping-particle":"","parse-names":false,"suffix":""},{"dropping-particle":"","family":"Jung","given":"Youngsook L","non-dropping-particle":"","parse-names":false,"suffix":""},{"dropping-particle":"","family":"Liu","given":"Tao","non-dropping-particle":"","parse-names":false,"suffix":""},{"dropping-particle":"","family":"Alver","given":"Burak H","non-dropping-particle":"","parse-names":false,"suffix":""},{"dropping-particle":"","family":"Lee","given":"Soohyun","non-dropping-particle":"","parse-names":false,"suffix":""},{"dropping-particle":"","family":"Ikegami","given":"Kohta","non-dropping-particle":"","parse-names":false,"suffix":""},{"dropping-particle":"","family":"Sohn","given":"Kyung-ah","non-dropping-particle":"","parse-names":false,"suffix":""},{"dropping-particle":"","family":"Minoda","given":"Aki","non-dropping-particle":"","parse-names":false,"suffix":""},{"dropping-particle":"","family":"Tolstorukov","given":"Michael Y","non-dropping-particle":"","parse-names":false,"suffix":""},{"dropping-particle":"","family":"Appert","given":"Alex","non-dropping-particle":"","parse-names":false,"suffix":""},{"dropping-particle":"","family":"Parker","given":"Stephen C J","non-dropping-particle":"","parse-names":false,"suffix":""},{"dropping-particle":"","family":"Gu","given":"Tingting","non-dropping-particle":"","parse-names":false,"suffix":""},{"dropping-particle":"","family":"Kundaje","given":"Anshul","non-dropping-particle":"","parse-names":false,"suffix":""},{"dropping-particle":"","family":"Riddle","given":"Nicole C","non-dropping-particle":"","parse-names":false,"suffix":""},{"dropping-particle":"","family":"Bishop","given":"Eric","non-dropping-particle":"","parse-names":false,"suffix":""},{"dropping-particle":"","family":"Egelhofer","given":"Thea A","non-dropping-particle":"","parse-names":false,"suffix":""},{"dropping-particle":"","family":"Hu","given":"Shawn","non-dropping-particle":"","parse-names":false,"suffix":""},{"dropping-particle":"","family":"Alekseyenko","given":"Artyom A","non-dropping-particle":"","parse-names":false,"suffix":""},{"dropping-particle":"","family":"Rechtsteiner","given":"Andreas","non-dropping-particle":"","parse-names":false,"suffix":""},{"dropping-particle":"","family":"Asker","given":"Dalal","non-dropping-particle":"","parse-names":false,"suffix":""},{"dropping-particle":"","family":"Belsky","given":"Jason A","non-dropping-particle":"","parse-names":false,"suffix":""},{"dropping-particle":"","family":"Bowman","given":"Sarah K","non-dropping-particle":"","parse-names":false,"suffix":""},{"dropping-particle":"","family":"Chen","given":"Q Brent","non-dropping-particle":"","parse-names":false,"suffix":""},{"dropping-particle":"","family":"Chen","given":"Ron A","non-dropping-particle":"","parse-names":false,"suffix":""},{"dropping-particle":"","family":"Day","given":"Daniel S","non-dropping-particle":"","parse-names":false,"suffix":""},{"dropping-particle":"","family":"Dong","given":"Yan","non-dropping-particle":"","parse-names":false,"suffix":""},{"dropping-particle":"","family":"Dose","given":"Andrea C","non-dropping-particle":"","parse-names":false,"suffix":""},{"dropping-particle":"","family":"Duan","given":"Xikun","non-dropping-particle":"","parse-names":false,"suffix":""},{"dropping-particle":"","family":"Epstein","given":"Charles B","non-dropping-particle":"","parse-names":false,"suffix":""},{"dropping-particle":"","family":"Ercan","given":"Sevinc","non-dropping-particle":"","parse-names":false,"suffix":""},{"dropping-particle":"","family":"Feingold","given":"Elise A","non-dropping-particle":"","parse-names":false,"suffix":""},{"dropping-particle":"","family":"Ferrari","given":"Francesco","non-dropping-particle":"","parse-names":false,"suffix":""},{"dropping-particle":"","family":"Garrigues","given":"Jacob M","non-dropping-particle":"","parse-names":false,"suffix":""},{"dropping-particle":"","family":"Gehlenborg","given":"Nils","non-dropping-particle":"","parse-names":false,"suffix":""},{"dropping-particle":"","family":"Good","given":"Peter J","non-dropping-particle":"","parse-names":false,"suffix":""},{"dropping-particle":"","family":"Haseley","given":"Psalm","non-dropping-particle":"","parse-names":false,"suffix":""},{"dropping-particle":"","family":"He","given":"Daniel","non-dropping-particle":"","parse-names":false,"suffix":""},{"dropping-particle":"","family":"Herrmann","given":"Moritz","non-dropping-particle":"","parse-names":false,"suffix":""},{"dropping-particle":"","family":"Hoffman","given":"Michael M","non-dropping-particle":"","parse-names":false,"suffix":""},{"dropping-particle":"","family":"Jeffers","given":"Tess E","non-dropping-particle":"","parse-names":false,"suffix":""},{"dropping-particle":"V","family":"Kharchenko","given":"Peter","non-dropping-particle":"","parse-names":false,"suffix":""},{"dropping-particle":"","family":"Kolasinska-zwierz","given":"Paulina","non-dropping-particle":"","parse-names":false,"suffix":""},{"dropping-particle":"V","family":"Kotwaliwale","given":"Chitra","non-dropping-particle":"","parse-names":false,"suffix":""},{"dropping-particle":"","family":"Kumar","given":"Nischay","non-dropping-particle":"","parse-names":false,"suffix":""},{"dropping-particle":"","family":"Langley","given":"Sasha A","non-dropping-particle":"","parse-names":false,"suffix":""},{"dropping-particle":"","family":"Larschan","given":"Erica N","non-dropping-particle":"","parse-names":false,"suffix":""},{"dropping-particle":"","family":"Latorre","given":"Isabel","non-dropping-particle":"","parse-names":false,"suffix":""},{"dropping-particle":"","family":"Libbrecht","given":"Maxwell W","non-dropping-particle":"","parse-names":false,"suffix":""},{"dropping-particle":"","family":"Lin","given":"Xueqiu","non-dropping-particle":"","parse-names":false,"suffix":""},{"dropping-particle":"","family":"Park","given":"Richard","non-dropping-particle":"","parse-names":false,"suffix":""},{"dropping-particle":"","family":"Pazin","given":"Michael J","non-dropping-particle":"","parse-names":false,"suffix":""},{"dropping-particle":"","family":"Pham","given":"Hoang N","non-dropping-particle":"","parse-names":false,"suffix":""},{"dropping-particle":"","family":"Plachetka","given":"Annette","non-dropping-particle":"","parse-names":false,"suffix":""},{"dropping-particle":"","family":"Qin","given":"Bo","non-dropping-particle":"","parse-names":false,"suffix":""},{"dropping-particle":"","family":"Schwartz","given":"Yuri B","non-dropping-particle":"","parse-names":false,"suffix":""},{"dropping-particle":"","family":"Shoresh","given":"Noam","non-dropping-particle":"","parse-names":false,"suffix":""},{"dropping-particle":"","family":"Stempor","given":"Przemyslaw","non-dropping-particle":"","parse-names":false,"suffix":""},{"dropping-particle":"","family":"Vielle","given":"Anne","non-dropping-particle":"","parse-names":false,"suffix":""},{"dropping-particle":"","family":"Wang","given":"Chengyang","non-dropping-particle":"","parse-names":false,"suffix":""},{"dropping-particle":"","family":"Whittle","given":"Christina M","non-dropping-particle":"","parse-names":false,"suffix":""},{"dropping-particle":"","family":"Xue","given":"Huiling","non-dropping-particle":"","parse-names":false,"suffix":""},{"dropping-particle":"","family":"Kingston","given":"Robert E","non-dropping-particle":"","parse-names":false,"suffix":""},{"dropping-particle":"","family":"Kim","given":"Ju Han","non-dropping-particle":"","parse-names":false,"suffix":""},{"dropping-particle":"","family":"Bernstein","given":"Bradley E","non-dropping-particle":"","parse-names":false,"suffix":""},{"dropping-particle":"","family":"Dernburg","given":"Abby F","non-dropping-particle":"","parse-names":false,"suffix":""},{"dropping-particle":"","family":"Pirrotta","given":"Vincenzo","non-dropping-particle":"","parse-names":false,"suffix":""},{"dropping-particle":"","family":"Kuroda","given":"Mitzi I","non-dropping-particle":"","parse-names":false,"suffix":""},{"dropping-particle":"","family":"Noble","given":"William S","non-dropping-particle":"","parse-names":false,"suffix":""},{"dropping-particle":"","family":"Tullius","given":"Thomas D","non-dropping-particle":"","parse-names":false,"suffix":""},{"dropping-particle":"","family":"Kellis","given":"Manolis","non-dropping-particle":"","parse-names":false,"suffix":""},{"dropping-particle":"","family":"Macalpine","given":"David M","non-dropping-particle":"","parse-names":false,"suffix":""},{"dropping-particle":"","family":"Strome","given":"Susan","non-dropping-particle":"","parse-names":false,"suffix":""},{"dropping-particle":"","family":"Elgin","given":"Sarah C R","non-dropping-particle":"","parse-names":false,"suffix":""},{"dropping-particle":"","family":"Liu","given":"Xiaole Shirley","non-dropping-particle":"","parse-names":false,"suffix":""},{"dropping-particle":"","family":"Lieb","given":"Jason D","non-dropping-particle":"","parse-names":false,"suffix":""},{"dropping-particle":"","family":"Ahringer","given":"Julie","non-dropping-particle":"","parse-names":false,"suffix":""},{"dropping-particle":"","family":"Karpen","given":"Gary H","non-dropping-particle":"","parse-names":false,"suffix":""},{"dropping-particle":"","family":"Park","given":"Peter J","non-dropping-particle":"","parse-names":false,"suffix":""}],"container-title":"Nature","id":"ITEM-1","issue":"7515","issued":{"date-parts":[["2014"]]},"page":"449-452","publisher":"Nature Publishing Group","title":"Comparative analysis of metazoan chromatin organization","type":"article-journal","volume":"512"},"uris":["http://www.mendeley.com/documents/?uuid=310b4176-95e6-40ac-97aa-b09e1513e77a"]}],"mendeley":{"formattedCitation":"(Ho et al., 2014)","plainTextFormattedCitation":"(Ho et al., 2014)","previouslyFormattedCitation":"(Ho et al., 2014)"},"properties":{"noteIndex":0},"schema":"https://github.com/citation-style-language/schema/raw/master/csl-citation.json"}</w:instrText>
+      </w:r>
+      <w:r>
+        <w:fldChar w:fldCharType="separate"/>
+      </w:r>
+      <w:r>
+        <w:rPr>
+          <w:noProof/>
+        </w:rPr>
+        <w:t>(Ho et al., 2014)</w:t>
+      </w:r>
+      <w:r>
+        <w:fldChar w:fldCharType="end"/>
+      </w:r>
+      <w:r>
+        <w:t xml:space="preserve">. In this sense, the generation of comprehensive chromatin state maps, defined as the homogeneous co-existance of multiple epigenetic marks at the whole genome level, provide valuable information for annotating coding and non-coding genome features, including the identification of various types of regulatory elements. Chromatin states can facilitate our understanding of regulatory elements and variants that are associated to core life-processes such as development, disease and stress response </w:t>
+      </w:r>
+      <w:r>
+        <w:fldChar w:fldCharType="begin" w:fldLock="1"/>
+      </w:r>
+      <w:r>
+        <w:instrText>ADDIN CSL_CITATION {"citationItems":[{"id":"ITEM-1","itemData":{"DOI":"10.1093/nar/gkx919","ISSN":"13624962","PMID":"29040761","abstract":"Genome-wide maps of chromatin states have become a powerful representation of genome annotation and regulatory activity. We collected public and in-house plant epigenomic data sets and applied a Hidden Markov Model to define chromatin states, which included 290 553 (36 chromatin states), 831 235 (38 chromatin states) and 3 936 844 (26 chromatin states) segments across the whole genome of Arabidopsis thaliana, Oryza sativa and Zea mays, respectively. We constructed a Plant Chromatin State Database (PCSD, http://systemsbiology.cau.edu.cn/chromstates) to integrate detailed information about chromatin states, including the features and distribution of states, segments in states and related genes with segments. The self-organizationmapping (SOM) results for these different chromatin signatures and UCSC Genome Browser for visualization were also integrated into the PCSD database. We further provided differential SOM maps between two epigenetic marks for chromatin state comparison and custom tools for new data analysis. The segments and related genes in SOM maps can be searched and used for motif and GO analysis, respectively. In addition, multi-species integration can be used to discover conserved features at the epigenomic level. In summary, our PCSD database integrated the identified chromatin stateswith epigenetic features andmay be beneficial for communities to discover causal functions hidden in plant chromatin.","author":[{"dropping-particle":"","family":"Liu","given":"Yue","non-dropping-particle":"","parse-names":false,"suffix":""},{"dropping-particle":"","family":"Tian","given":"Tian","non-dropping-particle":"","parse-names":false,"suffix":""},{"dropping-particle":"","family":"Zhang","given":"Kang","non-dropping-particle":"","parse-names":false,"suffix":""},{"dropping-particle":"","family":"You","given":"Qi","non-dropping-particle":"","parse-names":false,"suffix":""},{"dropping-particle":"","family":"Yan","given":"Hengyu","non-dropping-particle":"","parse-names":false,"suffix":""},{"dropping-particle":"","family":"Zhao","given":"Nannan","non-dropping-particle":"","parse-names":false,"suffix":""},{"dropping-particle":"","family":"Yi","given":"Xin","non-dropping-particle":"","parse-names":false,"suffix":""},{"dropping-particle":"","family":"Xu","given":"Wenying","non-dropping-particle":"","parse-names":false,"suffix":""},{"dropping-particle":"","family":"Su","given":"Zhen","non-dropping-particle":"","parse-names":false,"suffix":""}],"container-title":"Nucleic Acids Research","id":"ITEM-1","issue":"D1","issued":{"date-parts":[["2018"]]},"page":"D1157-D1167","publisher":"Oxford University Press","title":"PCSD: A plant chromatin state database","type":"article-journal","volume":"46"},"uris":["http://www.mendeley.com/documents/?uuid=5c8edc67-b09e-405a-b887-de74c87c0077"]}],"mendeley":{"formattedCitation":"(Liu et al., 2018)","plainTextFormattedCitation":"(Liu et al., 2018)","previouslyFormattedCitation":"(Liu et al., 2018)"},"properties":{"noteIndex":0},"schema":"https://github.com/citation-style-language/schema/raw/master/csl-citation.json"}</w:instrText>
+      </w:r>
+      <w:r>
+        <w:fldChar w:fldCharType="separate"/>
+      </w:r>
+      <w:r>
+        <w:rPr>
+          <w:noProof/>
+        </w:rPr>
+        <w:t>(Liu et al., 2018)</w:t>
+      </w:r>
+      <w:r>
+        <w:fldChar w:fldCharType="end"/>
+      </w:r>
+      <w:r>
+        <w:t xml:space="preserve">. Great efforts have been made by the plant research community to contribute to the comprehension of chromatin mechanisms using different models </w:t>
+      </w:r>
+      <w:r>
+        <w:fldChar w:fldCharType="begin" w:fldLock="1"/>
+      </w:r>
+      <w:r>
+        <w:instrText>ADDIN CSL_CITATION {"citationItems":[{"id":"ITEM-1","itemData":{"DOI":"10.1038/s41467-020-16457-5","ISSN":"2041-1723","author":[{"dropping-particle":"","family":"Zhao","given":"Lun","non-dropping-particle":"","parse-names":false,"suffix":""},{"dropping-particle":"","family":"Xie","given":"Liang","non-dropping-particle":"","parse-names":false,"suffix":""},{"dropping-particle":"","family":"Zhang","given":"Qing","non-dropping-particle":"","parse-names":false,"suffix":""},{"dropping-particle":"","family":"Ouyang","given":"Weizhi","non-dropping-particle":"","parse-names":false,"suffix":""},{"dropping-particle":"","family":"Deng","given":"Li","non-dropping-particle":"","parse-names":false,"suffix":""},{"dropping-particle":"","family":"Guan","given":"Pengpeng","non-dropping-particle":"","parse-names":false,"suffix":""},{"dropping-particle":"","family":"Ma","given":"Meng","non-dropping-particle":"","parse-names":false,"suffix":""},{"dropping-particle":"","family":"Li","given":"Yue","non-dropping-particle":"","parse-names":false,"suffix":""},{"dropping-particle":"","family":"Zhang","given":"Ying","non-dropping-particle":"","parse-names":false,"suffix":""},{"dropping-particle":"","family":"Xiao","given":"Qin","non-dropping-particle":"","parse-names":false,"suffix":""},{"dropping-particle":"","family":"Zhang","given":"Jingwen","non-dropping-particle":"","parse-names":false,"suffix":""},{"dropping-particle":"","family":"Li","given":"Hongmeijuan","non-dropping-particle":"","parse-names":false,"suffix":""},{"dropping-particle":"","family":"Wang","given":"Shunyao","non-dropping-particle":"","parse-names":false,"suffix":""},{"dropping-particle":"","family":"Man","given":"Jiangwei","non-dropping-particle":"","parse-names":false,"suffix":""},{"dropping-particle":"","family":"Cao","given":"Zhilin","non-dropping-particle":"","parse-names":false,"suffix":""},{"dropping-particle":"","family":"Zhang","given":"Qinghua","non-dropping-particle":"","parse-names":false,"suffix":""},{"dropping-particle":"","family":"Zhang","given":"Qifa","non-dropping-particle":"","parse-names":false,"suffix":""},{"dropping-particle":"","family":"Li","given":"Guoliang","non-dropping-particle":"","parse-names":false,"suffix":""},{"dropping-particle":"","family":"Li","given":"Xingwang","non-dropping-particle":"","parse-names":false,"suffix":""}],"container-title":"Nature Communications","id":"ITEM-1","issue":"2658","issued":{"date-parts":[["2020"]]},"page":"1-16","publisher":"Springer US","title":"Integrative analysis of reference epigenomes in 20 rice varieties","type":"article-journal","volume":"11"},"uris":["http://www.mendeley.com/documents/?uuid=cc4be975-6c1d-4b1d-a2f7-d2b2ae1684d1"]},{"id":"ITEM-2","itemData":{"author":[{"dropping-particle":"","family":"Jamge","given":"Bhagyshree","non-dropping-particle":"","parse-names":false,"suffix":""},{"dropping-particle":"","family":"Lorkovi","given":"Zdravko J","non-dropping-particle":"","parse-names":false,"suffix":""},{"dropping-particle":"","family":"Axelsson","given":"Elin","non-dropping-particle":"","parse-names":false,"suffix":""},{"dropping-particle":"","family":"Osakabe","given":"Akihisa","non-dropping-particle":"","parse-names":false,"suffix":""},{"dropping-particle":"","family":"Shukla","given":"Vikas","non-dropping-particle":"","parse-names":false,"suffix":""},{"dropping-particle":"","family":"Yelagandula","given":"Ramesh","non-dropping-particle":"","parse-names":false,"suffix":""},{"dropping-particle":"","family":"Akimcheva","given":"Svetlana","non-dropping-particle":"","parse-names":false,"suffix":""},{"dropping-particle":"","family":"Berger","given":"Frédéric","non-dropping-particle":"","parse-names":false,"suffix":""}],"container-title":"eLife","id":"ITEM-2","issue":"RP87714","issued":{"date-parts":[["2023"]]},"page":"1-26","title":"Histone variants shape chromatin states in Arabidopsis","type":"article-journal","volume":"12"},"uris":["http://www.mendeley.com/documents/?uuid=63b867a3-ba58-4299-9889-71e19d202e62"]}],"mendeley":{"formattedCitation":"(Jamge et al., 2023; Zhao et al., 2020)","manualFormatting":"(Zhao et al., 2020; Jamge et al., 2023)","plainTextFormattedCitation":"(Jamge et al., 2023; Zhao et al., 2020)","previouslyFormattedCitation":"(Jamge et al., 2023; Zhao et al., 2020)"},"properties":{"noteIndex":0},"schema":"https://github.com/citation-style-language/schema/raw/master/csl-citation.json"}</w:instrText>
+      </w:r>
+      <w:r>
+        <w:fldChar w:fldCharType="separate"/>
+      </w:r>
+      <w:r>
+        <w:rPr>
+          <w:noProof/>
+        </w:rPr>
+        <w:t>(Zhao et al., 2020</w:t>
+      </w:r>
+      <w:r>
+        <w:rPr>
+          <w:noProof/>
+        </w:rPr>
+        <w:t>; Jamge et al., 2023</w:t>
+      </w:r>
+      <w:r>
+        <w:rPr>
+          <w:noProof/>
+        </w:rPr>
+        <w:t>)</w:t>
+      </w:r>
+      <w:r>
+        <w:fldChar w:fldCharType="end"/>
+      </w:r>
+      <w:r>
+        <w:t>, but an universal annotation which allows the extrapolation and unification of earlier conclusions across species/conditions still needs to be adressed.</w:t>
+      </w:r>
+    </w:p>
+    <w:p>
+      <w:r>
+        <w:t xml:space="preserve">Evolutionary theory has been dominated by the ideas that selection proceeds by changes in allele frequencies within-between populations and mutations occur randomly with respect to their consequences. Last theoretical and experimental advances in the field point to phenotypic plasticty as an adaptative trait subjected to natural selection, ergo, similar genotypes that develop different and appropiate phenotypes without sequence change could be equally responsible of evolutionary changes </w:t>
+      </w:r>
+      <w:r>
+        <w:fldChar w:fldCharType="begin" w:fldLock="1"/>
+      </w:r>
+      <w:r>
+        <w:instrText>ADDIN CSL_CITATION {"citationItems":[{"id":"ITEM-1","itemData":{"DOI":"10.1038/s41586-021-04269-6","author":[{"dropping-particle":"","family":"Monroe","given":"J Grey","non-dropping-particle":"","parse-names":false,"suffix":""},{"dropping-particle":"","family":"Srikant","given":"Thanvi","non-dropping-particle":"","parse-names":false,"suffix":""},{"dropping-particle":"","family":"Carbonell-bejerano","given":"Pablo","non-dropping-particle":"","parse-names":false,"suffix":""},{"dropping-particle":"","family":"Becker","given":"Claude","non-dropping-particle":"","parse-names":false,"suffix":""},{"dropping-particle":"","family":"Lensink","given":"Mariele","non-dropping-particle":"","parse-names":false,"suffix":""},{"dropping-particle":"","family":"Exposito-alonso","given":"Moises","non-dropping-particle":"","parse-names":false,"suffix":""},{"dropping-particle":"","family":"Klein","given":"Marie","non-dropping-particle":"","parse-names":false,"suffix":""},{"dropping-particle":"","family":"Hildebrandt","given":"Julia","non-dropping-particle":"","parse-names":false,"suffix":""},{"dropping-particle":"","family":"Neumann","given":"Manuela","non-dropping-particle":"","parse-names":false,"suffix":""},{"dropping-particle":"","family":"Kliebenstein","given":"Daniel","non-dropping-particle":"","parse-names":false,"suffix":""},{"dropping-particle":"","family":"Weng","given":"Mao-lun","non-dropping-particle":"","parse-names":false,"suffix":""},{"dropping-particle":"","family":"Imbert","given":"Eric","non-dropping-particle":"","parse-names":false,"suffix":""},{"dropping-particle":"","family":"Ågren","given":"Jon","non-dropping-particle":"","parse-names":false,"suffix":""},{"dropping-particle":"","family":"Rutter","given":"Matthew T","non-dropping-particle":"","parse-names":false,"suffix":""},{"dropping-particle":"","family":"Fenster","given":"Charles B","non-dropping-particle":"","parse-names":false,"suffix":""},{"dropping-particle":"","family":"Weigel","given":"Detlef","non-dropping-particle":"","parse-names":false,"suffix":""}],"container-title":"Nature","id":"ITEM-1","issue":"3","issued":{"date-parts":[["2022"]]},"page":"101-105","title":"Mutation bias reflects natural selection in Arabidopsis thaliana","type":"article-journal","volume":"602"},"uris":["http://www.mendeley.com/documents/?uuid=86053cf3-478e-4db9-a979-fa2de319fda5"]},{"id":"ITEM-2","itemData":{"author":[{"dropping-particle":"","family":"Ashe","given":"Alyson","non-dropping-particle":"","parse-names":false,"suffix":""},{"dropping-particle":"","family":"Colot","given":"Vincent","non-dropping-particle":"","parse-names":false,"suffix":""},{"dropping-particle":"","family":"Oldroyd","given":"Benjamin P","non-dropping-particle":"","parse-names":false,"suffix":""}],"container-title":"Philosophical transactions B","id":"ITEM-2","issue":"20200111","issued":{"date-parts":[["2021"]]},"title":"How does epigenetics influence the course of evolution ?","type":"article-journal","volume":"376"},"uris":["http://www.mendeley.com/documents/?uuid=a4f04029-cc0c-4c6b-8094-a5a22d2dae9b"]}],"mendeley":{"formattedCitation":"(Ashe, Colot, &amp; Oldroyd, 2021; Monroe et al., 2022)","plainTextFormattedCitation":"(Ashe, Colot, &amp; Oldroyd, 2021; Monroe et al., 2022)","previouslyFormattedCitation":"(Ashe, Colot, &amp; Oldroyd, 2021; Monroe et al., 2022)"},"properties":{"noteIndex":0},"schema":"https://github.com/citation-style-language/schema/raw/master/csl-citation.json"}</w:instrText>
+      </w:r>
+      <w:r>
+        <w:fldChar w:fldCharType="separate"/>
+      </w:r>
+      <w:r>
+        <w:rPr>
+          <w:noProof/>
+        </w:rPr>
+        <w:t>(Ashe, Colot, &amp; Oldroyd, 2021; Monroe et al., 2022)</w:t>
+      </w:r>
+      <w:r>
+        <w:fldChar w:fldCharType="end"/>
+      </w:r>
+      <w:r>
+        <w:t xml:space="preserve">. This bring us to evolutionary epigenomics, and more generally, evolutionary functional-genomics, an exciting emerging field studying how non-DNA encoded alterations in protein functions for multiple generations are an important form of plasticity and epigenetic adaptation. For that reason, regulatory elements states started to be considered major targets of evolution because their diversity is critical for phenotypic variance in all organisms to adapt to various environment niches </w:t>
+      </w:r>
+      <w:r>
+        <w:fldChar w:fldCharType="begin" w:fldLock="1"/>
+      </w:r>
+      <w:r>
+        <w:instrText>ADDIN CSL_CITATION {"citationItems":[{"id":"ITEM-1","itemData":{"DOI":"10.1016/j.pbi.2021.102139","ISSN":"1369-5266","author":[{"dropping-particle":"","family":"Yocca","given":"Alan E","non-dropping-particle":"","parse-names":false,"suffix":""},{"dropping-particle":"","family":"Edger","given":"Patrick P","non-dropping-particle":"","parse-names":false,"suffix":""}],"container-title":"Current Opinion in Plant Biology","id":"ITEM-1","issue":"102139","issued":{"date-parts":[["2022"]]},"publisher":"Elsevier Ltd","title":"Current status and future perspectives on the evolution of cis -regulatory elements in plants","type":"article-journal","volume":"65"},"uris":["http://www.mendeley.com/documents/?uuid=ec2fd5ab-4f59-4fcb-ad0b-6c359e007fec"]}],"mendeley":{"formattedCitation":"(Yocca &amp; Edger, 2022)","plainTextFormattedCitation":"(Yocca &amp; Edger, 2022)","previouslyFormattedCitation":"(Yocca &amp; Edger, 2022)"},"properties":{"noteIndex":0},"schema":"https://github.com/citation-style-language/schema/raw/master/csl-citation.json"}</w:instrText>
+      </w:r>
+      <w:r>
+        <w:fldChar w:fldCharType="separate"/>
+      </w:r>
+      <w:r>
+        <w:rPr>
+          <w:noProof/>
+        </w:rPr>
+        <w:t>(Yocca &amp; Edger, 2022)</w:t>
+      </w:r>
+      <w:r>
+        <w:fldChar w:fldCharType="end"/>
+      </w:r>
+      <w:r>
+        <w:t xml:space="preserve">. Although relevant research in plants has lagged behind animals species </w:t>
+      </w:r>
+      <w:r>
+        <w:fldChar w:fldCharType="begin" w:fldLock="1"/>
+      </w:r>
+      <w:r>
+        <w:instrText>ADDIN CSL_CITATION {"citationItems":[{"id":"ITEM-1","itemData":{"author":[{"dropping-particle":"","family":"Schmitz","given":"Robert J","non-dropping-particle":"","parse-names":false,"suffix":""},{"dropping-particle":"","family":"Grotewold","given":"Erich","non-dropping-particle":"","parse-names":false,"suffix":""},{"dropping-particle":"","family":"Stam","given":"Mike","non-dropping-particle":"","parse-names":false,"suffix":""}],"container-title":"The Plant Cell","id":"ITEM-1","issued":{"date-parts":[["2022"]]},"page":"718-741","title":"Cis-regulatory sequences in plants : Their importance , discovery , and future challenges","type":"article-journal","volume":"34"},"uris":["http://www.mendeley.com/documents/?uuid=0a5f99f7-c3cd-4b5e-8475-5334ee030dc4"]}],"mendeley":{"formattedCitation":"(Schmitz et al., 2022)","plainTextFormattedCitation":"(Schmitz et al., 2022)","previouslyFormattedCitation":"(Schmitz et al., 2022)"},"properties":{"noteIndex":0},"schema":"https://github.com/citation-style-language/schema/raw/master/csl-citation.json"}</w:instrText>
+      </w:r>
+      <w:r>
+        <w:fldChar w:fldCharType="separate"/>
+      </w:r>
+      <w:r>
+        <w:rPr>
+          <w:noProof/>
+        </w:rPr>
+        <w:t>(Schmitz et al., 2022)</w:t>
+      </w:r>
+      <w:r>
+        <w:fldChar w:fldCharType="end"/>
+      </w:r>
+      <w:r>
+        <w:t xml:space="preserve">, some of the most controversial findings in evolutionary biology, for example mutations occur less often in functionally constrained regions and epimutations are located in hotspots with specific chromatin features, used plant models </w:t>
+      </w:r>
+      <w:r>
+        <w:fldChar w:fldCharType="begin" w:fldLock="1"/>
+      </w:r>
+      <w:r>
+        <w:instrText>ADDIN CSL_CITATION {"citationItems":[{"id":"ITEM-1","itemData":{"DOI":"10.1038/s41586-021-04269-6","author":[{"dropping-particle":"","family":"Monroe","given":"J Grey","non-dropping-particle":"","parse-names":false,"suffix":""},{"dropping-particle":"","family":"Srikant","given":"Thanvi","non-dropping-particle":"","parse-names":false,"suffix":""},{"dropping-particle":"","family":"Carbonell-bejerano","given":"Pablo","non-dropping-particle":"","parse-names":false,"suffix":""},{"dropping-particle":"","family":"Becker","given":"Claude","non-dropping-particle":"","parse-names":false,"suffix":""},{"dropping-particle":"","family":"Lensink","given":"Mariele","non-dropping-particle":"","parse-names":false,"suffix":""},{"dropping-particle":"","family":"Exposito-alonso","given":"Moises","non-dropping-particle":"","parse-names":false,"suffix":""},{"dropping-particle":"","family":"Klein","given":"Marie","non-dropping-particle":"","parse-names":false,"suffix":""},{"dropping-particle":"","family":"Hildebrandt","given":"Julia","non-dropping-particle":"","parse-names":false,"suffix":""},{"dropping-particle":"","family":"Neumann","given":"Manuela","non-dropping-particle":"","parse-names":false,"suffix":""},{"dropping-particle":"","family":"Kliebenstein","given":"Daniel","non-dropping-particle":"","parse-names":false,"suffix":""},{"dropping-particle":"","family":"Weng","given":"Mao-lun","non-dropping-particle":"","parse-names":false,"suffix":""},{"dropping-particle":"","family":"Imbert","given":"Eric","non-dropping-particle":"","parse-names":false,"suffix":""},{"dropping-particle":"","family":"Ågren","given":"Jon","non-dropping-particle":"","parse-names":false,"suffix":""},{"dropping-particle":"","family":"Rutter","given":"Matthew T","non-dropping-particle":"","parse-names":false,"suffix":""},{"dropping-particle":"","family":"Fenster","given":"Charles B","non-dropping-particle":"","parse-names":false,"suffix":""},{"dropping-particle":"","family":"Weigel","given":"Detlef","non-dropping-particle":"","parse-names":false,"suffix":""}],"container-title":"Nature","id":"ITEM-1","issue":"3","issued":{"date-parts":[["2022"]]},"page":"101-105","title":"Mutation bias reflects natural selection in Arabidopsis thaliana","type":"article-journal","volume":"602"},"uris":["http://www.mendeley.com/documents/?uuid=86053cf3-478e-4db9-a979-fa2de319fda5"]},{"id":"ITEM-2","itemData":{"DOI":"10.1038/s41477-021-01086-7","author":[{"dropping-particle":"","family":"Hazarika","given":"Rashmi R","non-dropping-particle":"","parse-names":false,"suffix":""},{"dropping-particle":"","family":"Serra","given":"Michele","non-dropping-particle":"","parse-names":false,"suffix":""},{"dropping-particle":"","family":"Zhang","given":"Zhilin","non-dropping-particle":"","parse-names":false,"suffix":""},{"dropping-particle":"","family":"Zhang","given":"Yinwen","non-dropping-particle":"","parse-names":false,"suffix":""},{"dropping-particle":"","family":"Schmitz","given":"Robert J","non-dropping-particle":"","parse-names":false,"suffix":""},{"dropping-particle":"","family":"Johannes","given":"Frank","non-dropping-particle":"","parse-names":false,"suffix":""}],"container-title":"Nature Plants","id":"ITEM-2","issue":"February","issued":{"date-parts":[["2022"]]},"page":"146-156","publisher":"Springer US","title":"Molecular properties of epimutation hotspots","type":"article-journal","volume":"8"},"uris":["http://www.mendeley.com/documents/?uuid=0dfe9cdb-2267-4ca7-9464-548bf57d7cf6"]}],"mendeley":{"formattedCitation":"(Hazarika et al., 2022; Monroe et al., 2022)","plainTextFormattedCitation":"(Hazarika et al., 2022; Monroe et al., 2022)","previouslyFormattedCitation":"(Hazarika et al., 2022; Monroe et al., 2022)"},"properties":{"noteIndex":0},"schema":"https://github.com/citation-style-language/schema/raw/master/csl-citation.json"}</w:instrText>
+      </w:r>
+      <w:r>
+        <w:fldChar w:fldCharType="separate"/>
+      </w:r>
+      <w:r>
+        <w:rPr>
+          <w:noProof/>
+        </w:rPr>
+        <w:t>(Hazarika et al., 2022; Monroe et al., 2022)</w:t>
+      </w:r>
+      <w:r>
+        <w:fldChar w:fldCharType="end"/>
+      </w:r>
+      <w:r>
+        <w:t xml:space="preserve">. These findings supported the clear importance of the plant kingdom in evolutionary functional-genomics. Plants present a series of interesting molecular features that allow same-sequence different-functions scenarios, like epigenetic states are more easily transmitted </w:t>
+      </w:r>
+      <w:r>
+        <w:lastRenderedPageBreak/>
+        <w:t xml:space="preserve">intergenerationally due to soft epigenetic reset during meiosis and early development, epialleles are quite common and relative high rate of duplication events so multiple original exact gene copies with distinct selection pressures in response to the enviroment could exist </w:t>
+      </w:r>
+      <w:r>
+        <w:fldChar w:fldCharType="begin" w:fldLock="1"/>
+      </w:r>
+      <w:r>
+        <w:instrText>ADDIN CSL_CITATION {"citationItems":[{"id":"ITEM-1","itemData":{"author":[{"dropping-particle":"","family":"Ashe","given":"Alyson","non-dropping-particle":"","parse-names":false,"suffix":""},{"dropping-particle":"","family":"Colot","given":"Vincent","non-dropping-particle":"","parse-names":false,"suffix":""},{"dropping-particle":"","family":"Oldroyd","given":"Benjamin P","non-dropping-particle":"","parse-names":false,"suffix":""}],"container-title":"Philosophical transactions B","id":"ITEM-1","issue":"20200111","issued":{"date-parts":[["2021"]]},"title":"How does epigenetics influence the course of evolution ?","type":"article-journal","volume":"376"},"uris":["http://www.mendeley.com/documents/?uuid=a4f04029-cc0c-4c6b-8094-a5a22d2dae9b"]},{"id":"ITEM-2","itemData":{"DOI":"10.1093/molbev/msab111","author":[{"dropping-particle":"","family":"Cusack","given":"Siobhan A","non-dropping-particle":"","parse-names":false,"suffix":""},{"dropping-particle":"","family":"Wang","given":"Peipei","non-dropping-particle":"","parse-names":false,"suffix":""},{"dropping-particle":"","family":"Lotreck","given":"Serena G","non-dropping-particle":"","parse-names":false,"suffix":""},{"dropping-particle":"","family":"Moore","given":"Bethany M","non-dropping-particle":"","parse-names":false,"suffix":""},{"dropping-particle":"","family":"Meng","given":"Fanrui","non-dropping-particle":"","parse-names":false,"suffix":""},{"dropping-particle":"","family":"Conner","given":"Jeffrey K","non-dropping-particle":"","parse-names":false,"suffix":""},{"dropping-particle":"","family":"Krysan","given":"Patrick J","non-dropping-particle":"","parse-names":false,"suffix":""},{"dropping-particle":"","family":"Lehti-shiu","given":"Melissa D","non-dropping-particle":"","parse-names":false,"suffix":""},{"dropping-particle":"","family":"Shiu","given":"Shin-han","non-dropping-particle":"","parse-names":false,"suffix":""}],"container-title":"Molecular Biology and Evolution","id":"ITEM-2","issue":"8","issued":{"date-parts":[["2021"]]},"page":"3397-3414","title":"Predictive Models of Genetic Redundancy in Arabidopsis thaliana","type":"article-journal","volume":"38"},"uris":["http://www.mendeley.com/documents/?uuid=15f27853-0aaf-422e-823e-172943c2d1a2"]}],"mendeley":{"formattedCitation":"(Ashe et al., 2021; Cusack et al., 2021)","plainTextFormattedCitation":"(Ashe et al., 2021; Cusack et al., 2021)","previouslyFormattedCitation":"(Ashe et al., 2021; Cusack et al., 2021)"},"properties":{"noteIndex":0},"schema":"https://github.com/citation-style-language/schema/raw/master/csl-citation.json"}</w:instrText>
+      </w:r>
+      <w:r>
+        <w:fldChar w:fldCharType="separate"/>
+      </w:r>
+      <w:r>
+        <w:rPr>
+          <w:noProof/>
+        </w:rPr>
+        <w:t>(Ashe et al., 2021; Cusack et al., 2021)</w:t>
+      </w:r>
+      <w:r>
+        <w:fldChar w:fldCharType="end"/>
+      </w:r>
+      <w:r>
+        <w:t xml:space="preserve">. Many comparative-genomics studies interrogate sequence-conserved loci of interest across a wide range of species and its function is determined by perturbing their homologous in a single model organism. In this context, a maze of opportunities and challenges appeared to systematically and confidently determine the extent of conservation at the functional genomics level between model species </w:t>
+      </w:r>
+      <w:r>
+        <w:fldChar w:fldCharType="begin" w:fldLock="1"/>
+      </w:r>
+      <w:r>
+        <w:instrText>ADDIN CSL_CITATION {"citationItems":[{"id":"ITEM-1","itemData":{"DOI":"10.1038/s41467-021-22653-8","ISSN":"2041-1723","author":[{"dropping-particle":"Bin","family":"Kwon","given":"Soo","non-dropping-particle":"","parse-names":false,"suffix":""},{"dropping-particle":"","family":"Ernst","given":"Jason","non-dropping-particle":"","parse-names":false,"suffix":""}],"container-title":"Nature Communications","id":"ITEM-1","issued":{"date-parts":[["2021"]]},"page":"2495","publisher":"Springer US","title":"Learning a genome-wide score of human–mouse conservation at the functional genomics level","type":"article-journal","volume":"12"},"uris":["http://www.mendeley.com/documents/?uuid=fa26fc2d-7dc8-49d4-8993-5946d90ce2df"]}],"mendeley":{"formattedCitation":"(Kwon &amp; Ernst, 2021)","plainTextFormattedCitation":"(Kwon &amp; Ernst, 2021)","previouslyFormattedCitation":"(Kwon &amp; Ernst, 2021)"},"properties":{"noteIndex":0},"schema":"https://github.com/citation-style-language/schema/raw/master/csl-citation.json"}</w:instrText>
+      </w:r>
+      <w:r>
+        <w:fldChar w:fldCharType="separate"/>
+      </w:r>
+      <w:r>
+        <w:rPr>
+          <w:noProof/>
+        </w:rPr>
+        <w:t>(Kwon &amp; Ernst, 2021)</w:t>
+      </w:r>
+      <w:r>
+        <w:fldChar w:fldCharType="end"/>
+      </w:r>
+      <w:r>
+        <w:t>.</w:t>
+      </w:r>
+    </w:p>
+    <w:p>
+      <w:pPr>
+        <w:pStyle w:val="Textoindependiente"/>
+      </w:pPr>
+      <w:r>
+        <w:t xml:space="preserve">Little previous evidence analyzing evolutionary functional-genomics has mostly been focused on compare same assay matched experiments </w:t>
+      </w:r>
+      <w:r>
+        <w:fldChar w:fldCharType="begin" w:fldLock="1"/>
+      </w:r>
+      <w:r>
+        <w:instrText>ADDIN CSL_CITATION {"citationItems":[{"id":"ITEM-1","itemData":{"DOI":"10.1038/s41477-019-0548-z","ISSN":"2055-0278","author":[{"dropping-particle":"","family":"Lu","given":"Zefu","non-dropping-particle":"","parse-names":false,"suffix":""},{"dropping-particle":"","family":"Marand","given":"Alexandre P","non-dropping-particle":"","parse-names":false,"suffix":""},{"dropping-particle":"","family":"Ricci","given":"William A","non-dropping-particle":"","parse-names":false,"suffix":""},{"dropping-particle":"","family":"Ethridge","given":"Christina L","non-dropping-particle":"","parse-names":false,"suffix":""},{"dropping-particle":"","family":"Zhang","given":"Xiaoyu","non-dropping-particle":"","parse-names":false,"suffix":""},{"dropping-particle":"","family":"Schmitz","given":"Robert J","non-dropping-particle":"","parse-names":false,"suffix":""}],"container-title":"Nature Plants","id":"ITEM-1","issue":"December","issued":{"date-parts":[["2019"]]},"page":"1250-1259","publisher":"Springer US","title":"The prevalence, evolution and chromatin signatures of plant regulatory elements","type":"article-journal","volume":"5"},"uris":["http://www.mendeley.com/documents/?uuid=c7146c4a-5310-48d9-a5ba-6331d3a035ba"]},{"id":"ITEM-2","itemData":{"DOI":"10.1105/tpc.17.00581","author":[{"dropping-particle":"","family":"Maher","given":"Kelsey A","non-dropping-particle":"","parse-names":false,"suffix":""},{"dropping-particle":"","family":"Bajic","given":"Marko","non-dropping-particle":"","parse-names":false,"suffix":""},{"dropping-particle":"","family":"Kajala","given":"Kaisa","non-dropping-particle":"","parse-names":false,"suffix":""},{"dropping-particle":"","family":"Reynoso","given":"Mauricio","non-dropping-particle":"","parse-names":false,"suffix":""},{"dropping-particle":"","family":"Pauluzzi","given":"Germain","non-dropping-particle":"","parse-names":false,"suffix":""},{"dropping-particle":"","family":"West","given":"Donnelly A","non-dropping-particle":"","parse-names":false,"suffix":""},{"dropping-particle":"","family":"Zumstein","given":"Kristina","non-dropping-particle":"","parse-names":false,"suffix":""},{"dropping-particle":"","family":"Woodhouse","given":"Margaret","non-dropping-particle":"","parse-names":false,"suffix":""},{"dropping-particle":"","family":"Bubb","given":"Kerry","non-dropping-particle":"","parse-names":false,"suffix":""},{"dropping-particle":"","family":"Dorrity","given":"Michael W","non-dropping-particle":"","parse-names":false,"suffix":""},{"dropping-particle":"","family":"Queitsch","given":"Christine","non-dropping-particle":"","parse-names":false,"suffix":""},{"dropping-particle":"","family":"Bailey-serres","given":"Julia","non-dropping-particle":"","parse-names":false,"suffix":""},{"dropping-particle":"","family":"Sinha","given":"Neelima","non-dropping-particle":"","parse-names":false,"suffix":""},{"dropping-particle":"","family":"Brady","given":"Siobhan M","non-dropping-particle":"","parse-names":false,"suffix":""},{"dropping-particle":"","family":"Deal","given":"Roger B","non-dropping-particle":"","parse-names":false,"suffix":""}],"container-title":"The Plant Cell","id":"ITEM-2","issue":"January","issued":{"date-parts":[["2018"]]},"page":"15-36","title":"Profiling of Accessible Chromatin Regions across Multiple Plant Species and Cell Types Reveals Common Gene Regulatory Principles and New Control Modules","type":"article-journal","volume":"30"},"uris":["http://www.mendeley.com/documents/?uuid=323f67ce-9ce8-41d0-97d3-0085db46a366"]}],"mendeley":{"formattedCitation":"(Lu et al., 2019; Maher et al., 2018)","manualFormatting":"(Maher et al., 2018; Lu et al., 2019)","plainTextFormattedCitation":"(Lu et al., 2019; Maher et al., 2018)","previouslyFormattedCitation":"(Lu et al., 2019; Maher et al., 2018)"},"properties":{"noteIndex":0},"schema":"https://github.com/citation-style-language/schema/raw/master/csl-citation.json"}</w:instrText>
+      </w:r>
+      <w:r>
+        <w:fldChar w:fldCharType="separate"/>
+      </w:r>
+      <w:r>
+        <w:rPr>
+          <w:noProof/>
+        </w:rPr>
+        <w:t>(Maher et al., 2018</w:t>
+      </w:r>
+      <w:r>
+        <w:rPr>
+          <w:noProof/>
+        </w:rPr>
+        <w:t xml:space="preserve">; </w:t>
+      </w:r>
+      <w:r>
+        <w:rPr>
+          <w:noProof/>
+        </w:rPr>
+        <w:t>Lu et al., 2019)</w:t>
+      </w:r>
+      <w:r>
+        <w:fldChar w:fldCharType="end"/>
+      </w:r>
+      <w:r>
+        <w:t xml:space="preserve">. These works have been crucial for in-depth study of molecular machinery, but missed the power of diverse datasets for conservation inference. In contrast to this narrow but deep knowledge bottleneck, we adopted a broad but shallow approach using heterogeneous functional-genomics to directly search simple large-scale answers that we would never have contemplated asking based on our understanding of single-assay/species information </w:t>
+      </w:r>
+      <w:r>
+        <w:fldChar w:fldCharType="begin" w:fldLock="1"/>
+      </w:r>
+      <w:r>
+        <w:instrText>ADDIN CSL_CITATION {"citationItems":[{"id":"ITEM-1","itemData":{"DOI":"10.1105/tpc.19.00344","ISSN":"1532298X","PMID":"31068451","author":[{"dropping-particle":"","family":"Kliebenstein","given":"Daniel J.","non-dropping-particle":"","parse-names":false,"suffix":""}],"container-title":"Plant Cell","id":"ITEM-1","issue":"7","issued":{"date-parts":[["2019"]]},"page":"1404-1405","title":"Questionomics: Using big data to ask and answer big questions","type":"article-journal","volume":"31"},"uris":["http://www.mendeley.com/documents/?uuid=6adce5ba-6d46-4555-83fd-ae57fcb849a5"]}],"mendeley":{"formattedCitation":"(Kliebenstein, 2019)","plainTextFormattedCitation":"(Kliebenstein, 2019)","previouslyFormattedCitation":"(Kliebenstein, 2019)"},"properties":{"noteIndex":0},"schema":"https://github.com/citation-style-language/schema/raw/master/csl-citation.json"}</w:instrText>
+      </w:r>
+      <w:r>
+        <w:fldChar w:fldCharType="separate"/>
+      </w:r>
+      <w:r>
+        <w:rPr>
+          <w:noProof/>
+        </w:rPr>
+        <w:t>(Kliebenstein, 2019)</w:t>
+      </w:r>
+      <w:r>
+        <w:fldChar w:fldCharType="end"/>
+      </w:r>
+      <w:r>
+        <w:t xml:space="preserve">. In the current Earth Biogenome era there are more and more genomes and functional tracks becoming available </w:t>
+      </w:r>
+      <w:r>
+        <w:fldChar w:fldCharType="begin" w:fldLock="1"/>
+      </w:r>
+      <w:r>
+        <w:instrText>ADDIN CSL_CITATION {"citationItems":[{"id":"ITEM-1","itemData":{"DOI":"10.1111/tpj.14631","author":[{"dropping-particle":"","family":"Exposito-alonso","given":"Moises","non-dropping-particle":"","parse-names":false,"suffix":""},{"dropping-particle":"","family":"Drost","given":"Hajk-georg","non-dropping-particle":"","parse-names":false,"suffix":""},{"dropping-particle":"","family":"Burbano","given":"Hernan A","non-dropping-particle":"","parse-names":false,"suffix":""},{"dropping-particle":"","family":"Weigel","given":"Detlef","non-dropping-particle":"","parse-names":false,"suffix":""}],"container-title":"Plant Journal","id":"ITEM-1","issued":{"date-parts":[["2020"]]},"page":"222-229","title":"The Earth BioGenome project : opportunities and challenges for plant genomics and conservation","type":"article-journal","volume":"102"},"uris":["http://www.mendeley.com/documents/?uuid=45ed13f8-0192-446e-b324-ac994ac67610"]}],"mendeley":{"formattedCitation":"(Exposito-alonso, Drost, Burbano, &amp; Weigel, 2020)","manualFormatting":"(Exposito-alonso et al., 2020)","plainTextFormattedCitation":"(Exposito-alonso, Drost, Burbano, &amp; Weigel, 2020)"},"properties":{"noteIndex":0},"schema":"https://github.com/citation-style-language/schema/raw/master/csl-citation.json"}</w:instrText>
+      </w:r>
+      <w:r>
+        <w:fldChar w:fldCharType="separate"/>
+      </w:r>
+      <w:r>
+        <w:rPr>
+          <w:noProof/>
+        </w:rPr>
+        <w:t>(Exposito-alonso et al.</w:t>
+      </w:r>
+      <w:r>
+        <w:rPr>
+          <w:noProof/>
+        </w:rPr>
+        <w:t>, 2020)</w:t>
+      </w:r>
+      <w:r>
+        <w:fldChar w:fldCharType="end"/>
+      </w:r>
+      <w:r>
+        <w:t xml:space="preserve">, thus, highlighting the urge of using integrative tools that consider the vast diversity of biological strategies and enable wide genomic elements chracterization. In the present study, taking into account the abovementioned knowledge trade-off, we introduced </w:t>
+      </w:r>
+      <w:proofErr w:type="gramStart"/>
+      <w:r>
+        <w:t>PlantFUN(</w:t>
+      </w:r>
+      <w:proofErr w:type="gramEnd"/>
+      <w:r>
+        <w:t xml:space="preserve">ctional)CO(nservation) an integrative functional-genomics database constituted by several tools and two main resources, inter-species chromatin states and functional genomics conservation scores, for the well-known plant models </w:t>
+      </w:r>
+      <w:r>
+        <w:rPr>
+          <w:i/>
+        </w:rPr>
+        <w:t>Arabidopsis thaliana</w:t>
+      </w:r>
+      <w:r>
+        <w:t>,</w:t>
+      </w:r>
+      <w:r>
+        <w:rPr>
+          <w:i/>
+        </w:rPr>
+        <w:t xml:space="preserve"> Oryza sativa </w:t>
+      </w:r>
+      <w:r>
+        <w:t xml:space="preserve">and </w:t>
+      </w:r>
+      <w:r>
+        <w:rPr>
+          <w:i/>
+        </w:rPr>
+        <w:t>Zea mays</w:t>
+      </w:r>
+      <w:r>
+        <w:t>. Overall, both resources can elucidate evolutionary information in terms of cross-species functional agreement, therefore PlantFUNCO can complement other comparative-genomics sources to asses conservation and diversity. To illustrate how results derived from the resources generated could be functionally relevant, we developed an application of the database and found that chromatin state information improved paralogous degree of functional divergence predictions. Lastly, we validated the redundancy predictions based on phenotypic effects of alternative oxidases</w:t>
+      </w:r>
+      <w:r>
+        <w:t xml:space="preserve"> (AOX)</w:t>
+      </w:r>
+      <w:r>
+        <w:t xml:space="preserve"> genes knockout mutants under several stres conditions</w:t>
+      </w:r>
+      <w:r>
+        <w:t xml:space="preserve"> </w:t>
+      </w:r>
+      <w:r>
+        <w:t xml:space="preserve">and provided insights into </w:t>
+      </w:r>
+      <w:r>
+        <w:t>evolution</w:t>
+      </w:r>
+      <w:r>
+        <w:t xml:space="preserve"> of </w:t>
+      </w:r>
+      <w:r>
+        <w:t>these genes</w:t>
+      </w:r>
+      <w:r>
+        <w:t>.</w:t>
+      </w:r>
+    </w:p>
+    <w:p>
+      <w:pPr>
         <w:pStyle w:val="Ttulo1"/>
         <w:rPr>
           <w:lang w:val="en-US"/>
@@ -13,6 +429,7 @@
         <w:rPr>
           <w:lang w:val="en-US"/>
         </w:rPr>
+        <w:lastRenderedPageBreak/>
         <w:t>Results</w:t>
       </w:r>
     </w:p>
@@ -140,7 +557,13 @@
         <w:rPr>
           <w:b/>
         </w:rPr>
-        <w:t>supplemental fig. S1</w:t>
+        <w:t>supplementary</w:t>
+      </w:r>
+      <w:r>
+        <w:rPr>
+          <w:b/>
+        </w:rPr>
+        <w:t xml:space="preserve"> fig. S1</w:t>
       </w:r>
       <w:r>
         <w:t>;</w:t>
@@ -235,7 +658,13 @@
         <w:rPr>
           <w:b/>
         </w:rPr>
-        <w:t>supplemental fig. S2</w:t>
+        <w:t>supplementry</w:t>
+      </w:r>
+      <w:r>
+        <w:rPr>
+          <w:b/>
+        </w:rPr>
+        <w:t xml:space="preserve"> fig. S2</w:t>
       </w:r>
       <w:r>
         <w:t>)</w:t>
@@ -436,7 +865,13 @@
         <w:rPr>
           <w:b/>
         </w:rPr>
-        <w:t>supplemental fig. S2</w:t>
+        <w:t>supplementary</w:t>
+      </w:r>
+      <w:r>
+        <w:rPr>
+          <w:b/>
+        </w:rPr>
+        <w:t xml:space="preserve"> fig. S2</w:t>
       </w:r>
       <w:r>
         <w:t>)</w:t>
@@ -1311,7 +1746,13 @@
         <w:rPr>
           <w:b/>
         </w:rPr>
-        <w:t xml:space="preserve"> supplemental fig. S3</w:t>
+        <w:t xml:space="preserve"> supplementary</w:t>
+      </w:r>
+      <w:r>
+        <w:rPr>
+          <w:b/>
+        </w:rPr>
+        <w:t xml:space="preserve"> fig. S3</w:t>
       </w:r>
       <w:r>
         <w:t>). We found a decreasing trend in gene functional convergence (KO and GO)</w:t>
@@ -2252,8 +2693,6 @@
       <w:r>
         <w:t>stringent</w:t>
       </w:r>
-      <w:bookmarkStart w:id="0" w:name="_GoBack"/>
-      <w:bookmarkEnd w:id="0"/>
       <w:r>
         <w:t xml:space="preserve"> </w:t>
       </w:r>
@@ -4494,7 +4933,12 @@
         <w:t xml:space="preserve">significant differences were </w:t>
       </w:r>
       <w:r>
-        <w:t xml:space="preserve">appreciated too but </w:t>
+        <w:t>appreciated too</w:t>
+      </w:r>
+      <w:bookmarkStart w:id="0" w:name="_GoBack"/>
+      <w:bookmarkEnd w:id="0"/>
+      <w:r>
+        <w:t xml:space="preserve"> </w:t>
       </w:r>
       <w:r>
         <w:t>with</w:t>
@@ -4998,7 +5442,7 @@
           <w:b/>
           <w:lang w:val="en-US"/>
         </w:rPr>
-        <w:t>supplemental</w:t>
+        <w:t>supplementary</w:t>
       </w:r>
       <w:r>
         <w:rPr>
@@ -5220,12 +5664,18 @@
         <w:rPr>
           <w:noProof/>
         </w:rPr>
-        <w:t xml:space="preserve">Giraud, </w:t>
+        <w:t>Giraud</w:t>
       </w:r>
       <w:r>
         <w:rPr>
           <w:noProof/>
         </w:rPr>
+        <w:t xml:space="preserve"> </w:t>
+      </w:r>
+      <w:r>
+        <w:rPr>
+          <w:noProof/>
+        </w:rPr>
         <w:t>et al.,</w:t>
       </w:r>
       <w:r>
@@ -5244,19 +5694,31 @@
         <w:rPr>
           <w:noProof/>
         </w:rPr>
-        <w:t xml:space="preserve">; Oh Khim, </w:t>
+        <w:t>; Oh Khim</w:t>
       </w:r>
       <w:r>
         <w:rPr>
           <w:noProof/>
         </w:rPr>
+        <w:t xml:space="preserve"> </w:t>
+      </w:r>
+      <w:r>
+        <w:rPr>
+          <w:noProof/>
+        </w:rPr>
         <w:t>et al., 2022</w:t>
       </w:r>
       <w:r>
         <w:rPr>
           <w:noProof/>
         </w:rPr>
-        <w:t xml:space="preserve">; Oh Khim, </w:t>
+        <w:t>; Oh Khim</w:t>
+      </w:r>
+      <w:r>
+        <w:rPr>
+          <w:noProof/>
+        </w:rPr>
+        <w:t xml:space="preserve"> </w:t>
       </w:r>
       <w:r>
         <w:rPr>
@@ -8212,7 +8674,7 @@
         <w:fldChar w:fldCharType="begin" w:fldLock="1"/>
       </w:r>
       <w:r>
-        <w:instrText>ADDIN CSL_CITATION {"citationItems":[{"id":"ITEM-1","itemData":{"DOI":"10.1073/pnas.","author":[{"dropping-particle":"","family":"Zhao","given":"Hainan","non-dropping-particle":"","parse-names":false,"suffix":""},{"dropping-particle":"","family":"Yang","given":"Mingyu","non-dropping-particle":"","parse-names":false,"suffix":""},{"dropping-particle":"","family":"Bishop","given":"Jade","non-dropping-particle":"","parse-names":false,"suffix":""},{"dropping-particle":"","family":"Teng","given":"Yuhan","non-dropping-particle":"","parse-names":false,"suffix":""},{"dropping-particle":"","family":"Cao","given":"Yingxue","non-dropping-particle":"","parse-names":false,"suffix":""},{"dropping-particle":"","family":"Beall","given":"Brandon D","non-dropping-particle":"","parse-names":false,"suffix":""},{"dropping-particle":"","family":"Li","given":"Shuanglin","non-dropping-particle":"","parse-names":false,"suffix":""},{"dropping-particle":"","family":"Liu","given":"Tongxin","non-dropping-particle":"","parse-names":false,"suffix":""},{"dropping-particle":"","family":"Fang","given":"Qingxi","non-dropping-particle":"","parse-names":false,"suffix":""},{"dropping-particle":"","family":"Fang","given":"Chao","non-dropping-particle":"","parse-names":false,"suffix":""}],"container-title":"PNAS","id":"ITEM-1","issue":"48","issued":{"date-parts":[["2022"]]},"page":"1-11","title":"Identification and functional validation of super-enhancers in Arabidopsis thaliana","type":"article-journal","volume":"119"},"uris":["http://www.mendeley.com/documents/?uuid=1f86d112-79e8-45ab-a449-a2fc592ffdf1"]}],"mendeley":{"formattedCitation":"(Hainan Zhao et al., 2022)","plainTextFormattedCitation":"(Hainan Zhao et al., 2022)","previouslyFormattedCitation":"(Hainan Zhao et al., 2022)"},"properties":{"noteIndex":0},"schema":"https://github.com/citation-style-language/schema/raw/master/csl-citation.json"}</w:instrText>
+        <w:instrText>ADDIN CSL_CITATION {"citationItems":[{"id":"ITEM-1","itemData":{"DOI":"10.1073/pnas.","author":[{"dropping-particle":"","family":"Zhao","given":"Hainan","non-dropping-particle":"","parse-names":false,"suffix":""},{"dropping-particle":"","family":"Yang","given":"Mingyu","non-dropping-particle":"","parse-names":false,"suffix":""},{"dropping-particle":"","family":"Bishop","given":"Jade","non-dropping-particle":"","parse-names":false,"suffix":""},{"dropping-particle":"","family":"Teng","given":"Yuhan","non-dropping-particle":"","parse-names":false,"suffix":""},{"dropping-particle":"","family":"Cao","given":"Yingxue","non-dropping-particle":"","parse-names":false,"suffix":""},{"dropping-particle":"","family":"Beall","given":"Brandon D","non-dropping-particle":"","parse-names":false,"suffix":""},{"dropping-particle":"","family":"Li","given":"Shuanglin","non-dropping-particle":"","parse-names":false,"suffix":""},{"dropping-particle":"","family":"Liu","given":"Tongxin","non-dropping-particle":"","parse-names":false,"suffix":""},{"dropping-particle":"","family":"Fang","given":"Qingxi","non-dropping-particle":"","parse-names":false,"suffix":""},{"dropping-particle":"","family":"Fang","given":"Chao","non-dropping-particle":"","parse-names":false,"suffix":""}],"container-title":"PNAS","id":"ITEM-1","issue":"48","issued":{"date-parts":[["2022"]]},"page":"1-11","title":"Identification and functional validation of super-enhancers in Arabidopsis thaliana","type":"article-journal","volume":"119"},"uris":["http://www.mendeley.com/documents/?uuid=1f86d112-79e8-45ab-a449-a2fc592ffdf1"]}],"mendeley":{"formattedCitation":"(Hainan Zhao et al., 2022)","manualFormatting":"(Zhao et al., 2022)","plainTextFormattedCitation":"(Hainan Zhao et al., 2022)","previouslyFormattedCitation":"(Hainan Zhao et al., 2022)"},"properties":{"noteIndex":0},"schema":"https://github.com/citation-style-language/schema/raw/master/csl-citation.json"}</w:instrText>
       </w:r>
       <w:r>
         <w:fldChar w:fldCharType="separate"/>
@@ -8221,7 +8683,7 @@
         <w:rPr>
           <w:noProof/>
         </w:rPr>
-        <w:t>(Hainan Zhao et al., 2022)</w:t>
+        <w:t>(Zhao et al., 2022)</w:t>
       </w:r>
       <w:r>
         <w:fldChar w:fldCharType="end"/>
@@ -8678,6 +9140,31 @@
     </w:p>
     <w:p>
       <w:r>
+        <w:t xml:space="preserve">Ashe, A., Colot, V., &amp; Oldroyd, B. P. (2021). How does epigenetics influence the course of evolution ? </w:t>
+      </w:r>
+      <w:r>
+        <w:rPr>
+          <w:i/>
+          <w:iCs/>
+        </w:rPr>
+        <w:t>Philosophical Transactions B</w:t>
+      </w:r>
+      <w:r>
+        <w:t xml:space="preserve">, </w:t>
+      </w:r>
+      <w:r>
+        <w:rPr>
+          <w:i/>
+          <w:iCs/>
+        </w:rPr>
+        <w:t>376</w:t>
+      </w:r>
+      <w:r>
+        <w:t>(20200111).</w:t>
+      </w:r>
+    </w:p>
+    <w:p>
+      <w:r>
         <w:t xml:space="preserve">Buchfink, B., Reuter, K., &amp; Drost, H. (2021). Sensitive protein alignments at tree-of-life scale using DIAMOND. </w:t>
       </w:r>
       <w:r>
@@ -8902,6 +9389,7 @@
         </w:rPr>
       </w:pPr>
       <w:r>
+        <w:lastRenderedPageBreak/>
         <w:t xml:space="preserve">Ernst, J., &amp; Kellis, M. (2017). Chromatin-state discovery and genome annotation with ChromHMM. </w:t>
       </w:r>
       <w:r>
@@ -8927,7 +9415,6 @@
     </w:p>
     <w:p>
       <w:r>
-        <w:lastRenderedPageBreak/>
         <w:t xml:space="preserve">Ewels, P., Lundin, S., &amp; Max, K. (2016). MultiQC : summarize analysis results for multiple tools and samples in a single report. </w:t>
       </w:r>
       <w:r>
@@ -8949,6 +9436,31 @@
       </w:r>
       <w:r>
         <w:t>(June), 3047–3048. https://doi.org/10.1093/bioinformatics/btw354</w:t>
+      </w:r>
+    </w:p>
+    <w:p>
+      <w:r>
+        <w:t xml:space="preserve">Exposito-alonso, M., Drost, H., Burbano, H. A., &amp; Weigel, D. (2020). The Earth BioGenome project : opportunities and challenges for plant genomics and conservation. </w:t>
+      </w:r>
+      <w:r>
+        <w:rPr>
+          <w:i/>
+          <w:iCs/>
+        </w:rPr>
+        <w:t>Plant Journal</w:t>
+      </w:r>
+      <w:r>
+        <w:t xml:space="preserve">, </w:t>
+      </w:r>
+      <w:r>
+        <w:rPr>
+          <w:i/>
+          <w:iCs/>
+        </w:rPr>
+        <w:t>102</w:t>
+      </w:r>
+      <w:r>
+        <w:t>, 222–229. https://doi.org/10.1111/tpj.14631</w:t>
       </w:r>
     </w:p>
     <w:p>
@@ -9227,6 +9739,32 @@
     </w:p>
     <w:p>
       <w:r>
+        <w:t xml:space="preserve">Hazarika, R. R., Serra, M., Zhang, Z., Zhang, Y., Schmitz, R. J., &amp; Johannes, F. (2022). Molecular properties of epimutation hotspots. </w:t>
+      </w:r>
+      <w:r>
+        <w:rPr>
+          <w:i/>
+          <w:iCs/>
+        </w:rPr>
+        <w:t>Nature Plants</w:t>
+      </w:r>
+      <w:r>
+        <w:t xml:space="preserve">, </w:t>
+      </w:r>
+      <w:r>
+        <w:rPr>
+          <w:i/>
+          <w:iCs/>
+        </w:rPr>
+        <w:t>8</w:t>
+      </w:r>
+      <w:r>
+        <w:t>(February), 146–156. https://doi.org/10.1038/s41477-021-01086-7</w:t>
+      </w:r>
+    </w:p>
+    <w:p>
+      <w:r>
+        <w:lastRenderedPageBreak/>
         <w:t>Ho, J. W. K., Jung, Y. L., Liu, T., Alver, B. H., Lee, S., Ikegami, K.</w:t>
       </w:r>
       <w:proofErr w:type="gramStart"/>
@@ -9260,6 +9798,69 @@
     </w:p>
     <w:p>
       <w:r>
+        <w:t>Jamge, B., Lorkovi, Z. J., Axelsson, E., Osakabe, A., Shukla, V., Yelagandula, R.</w:t>
+      </w:r>
+      <w:proofErr w:type="gramStart"/>
+      <w:r>
+        <w:t>, …</w:t>
+      </w:r>
+      <w:proofErr w:type="gramEnd"/>
+      <w:r>
+        <w:t xml:space="preserve"> Berger, F. (2023). Histone variants shape chromatin states in Arabidopsis. </w:t>
+      </w:r>
+      <w:r>
+        <w:rPr>
+          <w:i/>
+          <w:iCs/>
+        </w:rPr>
+        <w:t>ELife</w:t>
+      </w:r>
+      <w:r>
+        <w:t xml:space="preserve">, </w:t>
+      </w:r>
+      <w:r>
+        <w:rPr>
+          <w:i/>
+          <w:iCs/>
+        </w:rPr>
+        <w:t>12</w:t>
+      </w:r>
+      <w:r>
+        <w:t>(RP87714), 1–26.</w:t>
+      </w:r>
+    </w:p>
+    <w:p>
+      <w:pPr>
+        <w:rPr>
+          <w:rFonts w:ascii="Times New Roman" w:hAnsi="Times New Roman"/>
+        </w:rPr>
+      </w:pPr>
+      <w:r>
+        <w:t xml:space="preserve">Kliebenstein, D. J. (2019). Questionomics : Using Big Data to Ask and Answer. </w:t>
+      </w:r>
+      <w:r>
+        <w:rPr>
+          <w:i/>
+          <w:iCs/>
+        </w:rPr>
+        <w:t>The Plant Cell</w:t>
+      </w:r>
+      <w:r>
+        <w:t xml:space="preserve">, </w:t>
+      </w:r>
+      <w:r>
+        <w:rPr>
+          <w:i/>
+          <w:iCs/>
+        </w:rPr>
+        <w:t>31</w:t>
+      </w:r>
+      <w:r>
+        <w:t>(July), 1404–1405. https://doi.org/10.1105/tpc.19.00344</w:t>
+      </w:r>
+    </w:p>
+    <w:p>
+      <w:r>
         <w:t>Kumar, S., Suleski, M., Craig, J. M., Kasprowicz, A. E., Sanderford, M., Li, M.</w:t>
       </w:r>
       <w:proofErr w:type="gramStart"/>
@@ -9318,8 +9919,190 @@
     </w:p>
     <w:p>
       <w:r>
+        <w:t>Liu, X., Tian, D., Li, C., Tang, B., Wang, Z., Zhang, R.</w:t>
+      </w:r>
+      <w:proofErr w:type="gramStart"/>
+      <w:r>
+        <w:t>, …</w:t>
+      </w:r>
+      <w:proofErr w:type="gramEnd"/>
+      <w:r>
+        <w:t xml:space="preserve"> Song, S. (2023). GWAS Atlas : an updated knowledgebase integrating more curated associations in plants and animals. </w:t>
+      </w:r>
+      <w:r>
+        <w:rPr>
+          <w:i/>
+          <w:iCs/>
+        </w:rPr>
+        <w:t>Nucleic Acids Research</w:t>
+      </w:r>
+      <w:r>
+        <w:t xml:space="preserve">, </w:t>
+      </w:r>
+      <w:r>
+        <w:rPr>
+          <w:i/>
+          <w:iCs/>
+        </w:rPr>
+        <w:t>51</w:t>
+      </w:r>
+      <w:r>
+        <w:t>(October 2022), 969–976.</w:t>
+      </w:r>
+    </w:p>
+    <w:p>
+      <w:r>
+        <w:t>Liu, Y., Tian, T., Zhang, K., You, Q., Yan, H., Zhao, N.</w:t>
+      </w:r>
+      <w:proofErr w:type="gramStart"/>
+      <w:r>
+        <w:t>, …</w:t>
+      </w:r>
+      <w:proofErr w:type="gramEnd"/>
+      <w:r>
+        <w:t xml:space="preserve"> Xu, W. (2018). PCSD : a plant chromatin state database. </w:t>
+      </w:r>
+      <w:r>
+        <w:rPr>
+          <w:i/>
+          <w:iCs/>
+        </w:rPr>
+        <w:t>Nucleic Acids Research</w:t>
+      </w:r>
+      <w:r>
+        <w:t xml:space="preserve">, </w:t>
+      </w:r>
+      <w:r>
+        <w:rPr>
+          <w:i/>
+          <w:iCs/>
+        </w:rPr>
+        <w:t>46</w:t>
+      </w:r>
+      <w:r>
+        <w:t>(October 2017), 1157–1167. https://doi.org/10.1093/nar/gkx919</w:t>
+      </w:r>
+    </w:p>
+    <w:p>
+      <w:r>
+        <w:t xml:space="preserve">Lu, Z., Marand, A. P., Ricci, W. A., Ethridge, C. L., Zhang, X., &amp; Schmitz, R. J. (2019). The prevalence, evolution and chromatin signatures of plant regulatory elements. </w:t>
+      </w:r>
+      <w:r>
+        <w:rPr>
+          <w:i/>
+          <w:iCs/>
+        </w:rPr>
+        <w:t>Nature Plants</w:t>
+      </w:r>
+      <w:r>
+        <w:t xml:space="preserve">, </w:t>
+      </w:r>
+      <w:r>
+        <w:rPr>
+          <w:i/>
+          <w:iCs/>
+        </w:rPr>
+        <w:t>5</w:t>
+      </w:r>
+      <w:r>
+        <w:t>(December), 1250–1259. https://doi.org/10.1038/s41477-019-0548-z</w:t>
+      </w:r>
+    </w:p>
+    <w:p>
+      <w:r>
+        <w:t>Maher, K. A., Bajic, M., Kajala, K., Reynoso, M., Pauluzzi, G., West, D. A.</w:t>
+      </w:r>
+      <w:proofErr w:type="gramStart"/>
+      <w:r>
+        <w:t>, …</w:t>
+      </w:r>
+      <w:proofErr w:type="gramEnd"/>
+      <w:r>
+        <w:t xml:space="preserve"> Deal, R. B. (2018). Profiling of Accessible Chromatin Regions across Multiple Plant Species and Cell Types Reveals Common Gene Regulatory Principles and New Control Modules. </w:t>
+      </w:r>
+      <w:r>
+        <w:rPr>
+          <w:i/>
+          <w:iCs/>
+        </w:rPr>
+        <w:t>The Plant Cell</w:t>
+      </w:r>
+      <w:r>
+        <w:t xml:space="preserve">, </w:t>
+      </w:r>
+      <w:r>
+        <w:rPr>
+          <w:i/>
+          <w:iCs/>
+        </w:rPr>
+        <w:t>30</w:t>
+      </w:r>
+      <w:r>
+        <w:t>(January), 15–36. https://doi.org/10.1105/tpc.17.00581</w:t>
+      </w:r>
+    </w:p>
+    <w:p>
+      <w:r>
+        <w:t xml:space="preserve">Marand, A. P., Eveland, A. L., Kaufmann, K., &amp; Springer, N. M. (2023). </w:t>
+      </w:r>
+      <w:proofErr w:type="gramStart"/>
+      <w:r>
+        <w:t>cis</w:t>
+      </w:r>
+      <w:proofErr w:type="gramEnd"/>
+      <w:r>
+        <w:t xml:space="preserve"> -Regulatory Elements in Plant Development , Adaptation , and Evolution. </w:t>
+      </w:r>
+      <w:r>
+        <w:rPr>
+          <w:i/>
+          <w:iCs/>
+        </w:rPr>
+        <w:t>Annual Review of Plant Biology</w:t>
+      </w:r>
+      <w:r>
+        <w:t xml:space="preserve">, </w:t>
+      </w:r>
+      <w:r>
+        <w:rPr>
+          <w:i/>
+          <w:iCs/>
+        </w:rPr>
+        <w:t>74</w:t>
+      </w:r>
+      <w:r>
+        <w:t>, 111–137.</w:t>
+      </w:r>
+    </w:p>
+    <w:p>
+      <w:r>
+        <w:t xml:space="preserve">Martin, M. (2011). Cutadapt removes adapter sequences from high-throughput sequencing reads. </w:t>
+      </w:r>
+      <w:r>
+        <w:rPr>
+          <w:i/>
+          <w:iCs/>
+        </w:rPr>
+        <w:t>EMBnet.Journal</w:t>
+      </w:r>
+      <w:r>
+        <w:t xml:space="preserve">, </w:t>
+      </w:r>
+      <w:r>
+        <w:rPr>
+          <w:i/>
+          <w:iCs/>
+        </w:rPr>
+        <w:t>17</w:t>
+      </w:r>
+      <w:r>
+        <w:t>(1), 10–12.</w:t>
+      </w:r>
+    </w:p>
+    <w:p>
+      <w:r>
         <w:lastRenderedPageBreak/>
-        <w:t>Liu, X., Tian, D., Li, C., Tang, B., Wang, Z., Zhang, R.</w:t>
+        <w:t>Monroe, J. G., Srikant, T., Carbonell-bejerano, P., Becker, C., Lensink, M., Exposito-alonso, M.</w:t>
       </w:r>
       <w:proofErr w:type="gramStart"/>
       <w:r>
@@ -9327,13 +10110,208 @@
       </w:r>
       <w:proofErr w:type="gramEnd"/>
       <w:r>
-        <w:t xml:space="preserve"> Song, S. (2023). GWAS Atlas : an updated knowledgebase integrating more curated associations in plants and animals. </w:t>
+        <w:t xml:space="preserve"> Weigel, D. (2022). Mutation bias reflects natural selection in Arabidopsis thaliana. </w:t>
       </w:r>
       <w:r>
         <w:rPr>
           <w:i/>
           <w:iCs/>
         </w:rPr>
+        <w:t>Nature</w:t>
+      </w:r>
+      <w:r>
+        <w:t xml:space="preserve">, </w:t>
+      </w:r>
+      <w:r>
+        <w:rPr>
+          <w:i/>
+          <w:iCs/>
+        </w:rPr>
+        <w:t>602</w:t>
+      </w:r>
+      <w:r>
+        <w:t>(3), 101–105. https://doi.org/10.1038/s41586-021-04269-6</w:t>
+      </w:r>
+    </w:p>
+    <w:p>
+      <w:pPr>
+        <w:rPr>
+          <w:lang w:eastAsia="es-ES"/>
+        </w:rPr>
+      </w:pPr>
+      <w:r>
+        <w:rPr>
+          <w:lang w:eastAsia="es-ES"/>
+        </w:rPr>
+        <w:t xml:space="preserve">Oh Khim, G. G., Kumari, V., Millar, A. H., &amp; Leary, B. M. O. (2023). Alternative oxidase 1a and 1d enable metabolic flexibility during Ala catabolism in Arabidopsis Research Article. </w:t>
+      </w:r>
+      <w:r>
+        <w:rPr>
+          <w:i/>
+          <w:iCs/>
+          <w:lang w:eastAsia="es-ES"/>
+        </w:rPr>
+        <w:t>Plant Physiology</w:t>
+      </w:r>
+      <w:r>
+        <w:rPr>
+          <w:lang w:eastAsia="es-ES"/>
+        </w:rPr>
+        <w:t xml:space="preserve">, </w:t>
+      </w:r>
+      <w:r>
+        <w:rPr>
+          <w:i/>
+          <w:iCs/>
+          <w:lang w:eastAsia="es-ES"/>
+        </w:rPr>
+        <w:t>192</w:t>
+      </w:r>
+      <w:r>
+        <w:rPr>
+          <w:lang w:eastAsia="es-ES"/>
+        </w:rPr>
+        <w:t>(4), 2958–2970. https://doi.org/10.1093/plphys/kiad233</w:t>
+      </w:r>
+    </w:p>
+    <w:p>
+      <w:pPr>
+        <w:rPr>
+          <w:lang w:eastAsia="es-ES"/>
+        </w:rPr>
+      </w:pPr>
+      <w:r>
+        <w:rPr>
+          <w:lang w:eastAsia="es-ES"/>
+        </w:rPr>
+        <w:t xml:space="preserve">Oh Khim, G. G., Leary, B. M. O., Signorelli, S., &amp; Millar, A. H. (2022). Alternative oxidase </w:t>
+      </w:r>
+      <w:proofErr w:type="gramStart"/>
+      <w:r>
+        <w:rPr>
+          <w:lang w:eastAsia="es-ES"/>
+        </w:rPr>
+        <w:t>( AOX</w:t>
+      </w:r>
+      <w:proofErr w:type="gramEnd"/>
+      <w:r>
+        <w:rPr>
+          <w:lang w:eastAsia="es-ES"/>
+        </w:rPr>
+        <w:t xml:space="preserve"> ) 1a and 1d limit proline- induced oxidative stress and aid salinity recovery in Arabidopsis. </w:t>
+      </w:r>
+      <w:r>
+        <w:rPr>
+          <w:i/>
+          <w:iCs/>
+          <w:lang w:eastAsia="es-ES"/>
+        </w:rPr>
+        <w:t>Plant Physiology</w:t>
+      </w:r>
+      <w:r>
+        <w:rPr>
+          <w:lang w:eastAsia="es-ES"/>
+        </w:rPr>
+        <w:t xml:space="preserve">, </w:t>
+      </w:r>
+      <w:r>
+        <w:rPr>
+          <w:i/>
+          <w:iCs/>
+          <w:lang w:eastAsia="es-ES"/>
+        </w:rPr>
+        <w:t>188</w:t>
+      </w:r>
+      <w:r>
+        <w:rPr>
+          <w:lang w:eastAsia="es-ES"/>
+        </w:rPr>
+        <w:t>, 1521–1536.</w:t>
+      </w:r>
+    </w:p>
+    <w:p>
+      <w:r>
+        <w:t xml:space="preserve">Osipova, E., Hecker, N., &amp; Hiller, M. (2019). RepeatFiller newly identifies megabases of aligning repetitive sequences and improves annotations of conserved non-exonic elements. </w:t>
+      </w:r>
+      <w:r>
+        <w:rPr>
+          <w:i/>
+          <w:iCs/>
+        </w:rPr>
+        <w:t>GigaScience</w:t>
+      </w:r>
+      <w:r>
+        <w:t xml:space="preserve">, </w:t>
+      </w:r>
+      <w:r>
+        <w:rPr>
+          <w:i/>
+          <w:iCs/>
+        </w:rPr>
+        <w:t>8</w:t>
+      </w:r>
+      <w:r>
+        <w:t>, 1–10. https://doi.org/10.1093/gigascience/giz132</w:t>
+      </w:r>
+    </w:p>
+    <w:p>
+      <w:pPr>
+        <w:rPr>
+          <w:lang w:eastAsia="es-ES"/>
+        </w:rPr>
+      </w:pPr>
+      <w:r>
+        <w:rPr>
+          <w:lang w:eastAsia="es-ES"/>
+        </w:rPr>
+        <w:t xml:space="preserve">Panchy, N., Lehti-shiu, M., &amp; Shiu, S. (2016). Evolution of Gene Duplication in Plants. </w:t>
+      </w:r>
+      <w:r>
+        <w:rPr>
+          <w:i/>
+          <w:iCs/>
+          <w:lang w:eastAsia="es-ES"/>
+        </w:rPr>
+        <w:t>Plant Physiology</w:t>
+      </w:r>
+      <w:r>
+        <w:rPr>
+          <w:lang w:eastAsia="es-ES"/>
+        </w:rPr>
+        <w:t xml:space="preserve">, </w:t>
+      </w:r>
+      <w:r>
+        <w:rPr>
+          <w:i/>
+          <w:iCs/>
+          <w:lang w:eastAsia="es-ES"/>
+        </w:rPr>
+        <w:t>171</w:t>
+      </w:r>
+      <w:r>
+        <w:rPr>
+          <w:lang w:eastAsia="es-ES"/>
+        </w:rPr>
+        <w:t>(August), 2294–2316. https://doi.org/10.1104/pp.16.00523</w:t>
+      </w:r>
+    </w:p>
+    <w:p>
+      <w:r>
+        <w:t>Papatheodorou, I., Moreno, P., Manning, J., George, N., Fexova, S., Fonseca, N. A.</w:t>
+      </w:r>
+      <w:proofErr w:type="gramStart"/>
+      <w:r>
+        <w:t>, …</w:t>
+      </w:r>
+      <w:proofErr w:type="gramEnd"/>
+      <w:r>
+        <w:t xml:space="preserve"> Brazma, A. (2020). Expression Atlas update : from tissues to single cells Anja F ullgrabe. </w:t>
+      </w:r>
+      <w:r>
+        <w:rPr>
+          <w:i/>
+          <w:iCs/>
+        </w:rPr>
         <w:t>Nucleic Acids Research</w:t>
       </w:r>
       <w:r>
@@ -9344,15 +10322,15 @@
           <w:i/>
           <w:iCs/>
         </w:rPr>
-        <w:t>51</w:t>
-      </w:r>
-      <w:r>
-        <w:t>(October 2022), 969–976.</w:t>
-      </w:r>
-    </w:p>
-    <w:p>
-      <w:r>
-        <w:t>Liu, Y., Tian, T., Zhang, K., You, Q., Yan, H., Zhao, N.</w:t>
+        <w:t>48</w:t>
+      </w:r>
+      <w:r>
+        <w:t>(October 2019), 77–83. https://doi.org/10.1093/nar/gkz947</w:t>
+      </w:r>
+    </w:p>
+    <w:p>
+      <w:r>
+        <w:t>Ram, F., Ryan, D. P., Bhardwaj, V., Kilpert, F., Richter, A. S., Heyne, S.</w:t>
       </w:r>
       <w:proofErr w:type="gramStart"/>
       <w:r>
@@ -9360,7 +10338,7 @@
       </w:r>
       <w:proofErr w:type="gramEnd"/>
       <w:r>
-        <w:t xml:space="preserve"> Xu, W. (2018). PCSD : a plant chromatin state database. </w:t>
+        <w:t xml:space="preserve"> Manke, T. (2016). deepTools2 : a next generation web server for deep-sequencing data analysis. </w:t>
       </w:r>
       <w:r>
         <w:rPr>
@@ -9377,22 +10355,30 @@
           <w:i/>
           <w:iCs/>
         </w:rPr>
-        <w:t>46</w:t>
-      </w:r>
-      <w:r>
-        <w:t>(October 2017), 1157–1167. https://doi.org/10.1093/nar/gkx919</w:t>
-      </w:r>
-    </w:p>
-    <w:p>
-      <w:r>
-        <w:t xml:space="preserve">Martin, M. (2011). Cutadapt removes adapter sequences from high-throughput sequencing reads. </w:t>
+        <w:t>44</w:t>
+      </w:r>
+      <w:r>
+        <w:t>(April), 160–165. https://doi.org/10.1093/nar/gkw257</w:t>
+      </w:r>
+    </w:p>
+    <w:p>
+      <w:r>
+        <w:t>Ren, R., Wang, H., Guo, C., Zhang, N., Zeng, L., Chen, Y.</w:t>
+      </w:r>
+      <w:proofErr w:type="gramStart"/>
+      <w:r>
+        <w:t>, …</w:t>
+      </w:r>
+      <w:proofErr w:type="gramEnd"/>
+      <w:r>
+        <w:t xml:space="preserve"> Qi, J. (2018). Widespread Whole Genome Duplications Contribute to Genome Complexity and Species Diversity in Angiosperms. </w:t>
       </w:r>
       <w:r>
         <w:rPr>
           <w:i/>
           <w:iCs/>
         </w:rPr>
-        <w:t>EMBnet.Journal</w:t>
+        <w:t>Molecular Plant</w:t>
       </w:r>
       <w:r>
         <w:t xml:space="preserve">, </w:t>
@@ -9402,10 +10388,119 @@
           <w:i/>
           <w:iCs/>
         </w:rPr>
-        <w:t>17</w:t>
-      </w:r>
-      <w:r>
-        <w:t>(1), 10–12.</w:t>
+        <w:t>11</w:t>
+      </w:r>
+      <w:r>
+        <w:t>, 414–428. https://doi.org/10.1016/j.molp.2018.01.002</w:t>
+      </w:r>
+    </w:p>
+    <w:p>
+      <w:r>
+        <w:t xml:space="preserve">Schmitz, R. J., Grotewold, E., &amp; Stam, M. (2022). Cis-regulatory sequences in plants : Their </w:t>
+      </w:r>
+      <w:proofErr w:type="gramStart"/>
+      <w:r>
+        <w:t>importance ,</w:t>
+      </w:r>
+      <w:proofErr w:type="gramEnd"/>
+      <w:r>
+        <w:t xml:space="preserve"> discovery , and future challenges. </w:t>
+      </w:r>
+      <w:r>
+        <w:rPr>
+          <w:i/>
+          <w:iCs/>
+        </w:rPr>
+        <w:t>The Plant Cell</w:t>
+      </w:r>
+      <w:r>
+        <w:t xml:space="preserve">, </w:t>
+      </w:r>
+      <w:r>
+        <w:rPr>
+          <w:i/>
+          <w:iCs/>
+        </w:rPr>
+        <w:t>34</w:t>
+      </w:r>
+      <w:r>
+        <w:t>, 718–741.</w:t>
+      </w:r>
+    </w:p>
+    <w:p>
+      <w:r>
+        <w:t xml:space="preserve">Schneider, C. A., Rasband, W. S., &amp; Eliceiri, K. W. (2012). NIH Image to ImageJ : 25 years of Image Analysis. </w:t>
+      </w:r>
+      <w:r>
+        <w:rPr>
+          <w:i/>
+          <w:iCs/>
+        </w:rPr>
+        <w:t>Nature Methods</w:t>
+      </w:r>
+      <w:r>
+        <w:t xml:space="preserve">, </w:t>
+      </w:r>
+      <w:r>
+        <w:rPr>
+          <w:i/>
+          <w:iCs/>
+        </w:rPr>
+        <w:t>9</w:t>
+      </w:r>
+      <w:r>
+        <w:t>(7), 671–675.</w:t>
+      </w:r>
+    </w:p>
+    <w:p>
+      <w:r>
+        <w:t xml:space="preserve">Sheffield, N. C., &amp; Bock, C. (2016). LOLA : enrichment analysis for genomic region sets and regulatory elements in R and Bioconductor. </w:t>
+      </w:r>
+      <w:r>
+        <w:rPr>
+          <w:i/>
+          <w:iCs/>
+        </w:rPr>
+        <w:t>Bioinformatics</w:t>
+      </w:r>
+      <w:r>
+        <w:t xml:space="preserve">, </w:t>
+      </w:r>
+      <w:r>
+        <w:rPr>
+          <w:i/>
+          <w:iCs/>
+        </w:rPr>
+        <w:t>32</w:t>
+      </w:r>
+      <w:r>
+        <w:t>(October 2015), 587–589. https://doi.org/10.1093/bioinformatics/btv612</w:t>
+      </w:r>
+    </w:p>
+    <w:p>
+      <w:r>
+        <w:lastRenderedPageBreak/>
+        <w:t xml:space="preserve">Sohn, K. A., Ho, J. W. K., Djordjevic, D., Jeong, H. H., Park, P. J., &amp; Kim, J. H. (2015). HiHMM: Bayesian non-parametric joint inference of chromatin state maps. </w:t>
+      </w:r>
+      <w:r>
+        <w:rPr>
+          <w:i/>
+          <w:iCs/>
+        </w:rPr>
+        <w:t>Bioinformatics</w:t>
+      </w:r>
+      <w:r>
+        <w:t xml:space="preserve">, </w:t>
+      </w:r>
+      <w:r>
+        <w:rPr>
+          <w:i/>
+          <w:iCs/>
+        </w:rPr>
+        <w:t>31</w:t>
+      </w:r>
+      <w:r>
+        <w:t>(13), 2066–2074. https://doi.org/10.1093/bioinformatics/btv117</w:t>
       </w:r>
     </w:p>
     <w:p>
@@ -9418,7 +10513,49 @@
         <w:rPr>
           <w:lang w:eastAsia="es-ES"/>
         </w:rPr>
-        <w:t xml:space="preserve">Oh Khim, G. G., Kumari, V., Millar, A. H., &amp; Leary, B. M. O. (2023). Alternative oxidase 1a and 1d enable metabolic flexibility during Ala catabolism in Arabidopsis Research Article. </w:t>
+        <w:t>Strodtkotter, I., Padmasreea, K., Dinakara, C., Spetha, B., Niazi, P. S., Wojtera, J.</w:t>
+      </w:r>
+      <w:proofErr w:type="gramStart"/>
+      <w:r>
+        <w:rPr>
+          <w:lang w:eastAsia="es-ES"/>
+        </w:rPr>
+        <w:t>, …</w:t>
+      </w:r>
+      <w:proofErr w:type="gramEnd"/>
+      <w:r>
+        <w:rPr>
+          <w:lang w:eastAsia="es-ES"/>
+        </w:rPr>
+        <w:t xml:space="preserve"> Scheibe, R. (2009). Induction of the AOX1D Isoform of Alternative Oxidase in </w:t>
+      </w:r>
+      <w:proofErr w:type="gramStart"/>
+      <w:r>
+        <w:rPr>
+          <w:lang w:eastAsia="es-ES"/>
+        </w:rPr>
+        <w:t>A .</w:t>
+      </w:r>
+      <w:proofErr w:type="gramEnd"/>
+      <w:r>
+        <w:rPr>
+          <w:lang w:eastAsia="es-ES"/>
+        </w:rPr>
+        <w:t xml:space="preserve"> </w:t>
+      </w:r>
+      <w:proofErr w:type="gramStart"/>
+      <w:r>
+        <w:rPr>
+          <w:lang w:eastAsia="es-ES"/>
+        </w:rPr>
+        <w:t>thaliana</w:t>
+      </w:r>
+      <w:proofErr w:type="gramEnd"/>
+      <w:r>
+        <w:rPr>
+          <w:lang w:eastAsia="es-ES"/>
+        </w:rPr>
+        <w:t xml:space="preserve"> T-DNA Insertion Lines Lacking Isoform AOX1A Is Insufficient to Optimize Photosynthesis when Treated with Antimycin A. </w:t>
       </w:r>
       <w:r>
         <w:rPr>
@@ -9426,7 +10563,7 @@
           <w:iCs/>
           <w:lang w:eastAsia="es-ES"/>
         </w:rPr>
-        <w:t>Plant Physiology</w:t>
+        <w:t>Molecular Plant</w:t>
       </w:r>
       <w:r>
         <w:rPr>
@@ -9440,14 +10577,49 @@
           <w:iCs/>
           <w:lang w:eastAsia="es-ES"/>
         </w:rPr>
-        <w:t>192</w:t>
-      </w:r>
-      <w:r>
-        <w:rPr>
-          <w:lang w:eastAsia="es-ES"/>
-        </w:rPr>
-        <w:t>(4), 2958–2970. https://doi.org/10.1093/plphys/kiad233</w:t>
-      </w:r>
+        <w:t>2</w:t>
+      </w:r>
+      <w:r>
+        <w:rPr>
+          <w:lang w:eastAsia="es-ES"/>
+        </w:rPr>
+        <w:t>(2). https://doi.org/10.1093/mp/ssn089</w:t>
+      </w:r>
+    </w:p>
+    <w:p>
+      <w:r>
+        <w:t xml:space="preserve">Suarez, H. G., Langer, B. E., Ladde, P., &amp; Hiller, M. (2017). ChainCleaner improves genome alignment specificity and sensitivity. </w:t>
+      </w:r>
+      <w:r>
+        <w:rPr>
+          <w:i/>
+          <w:iCs/>
+        </w:rPr>
+        <w:t>Bioinformatics</w:t>
+      </w:r>
+      <w:r>
+        <w:t xml:space="preserve">, </w:t>
+      </w:r>
+      <w:r>
+        <w:rPr>
+          <w:i/>
+          <w:iCs/>
+        </w:rPr>
+        <w:t>33</w:t>
+      </w:r>
+      <w:r>
+        <w:t xml:space="preserve">(January), 1596–1603. </w:t>
+      </w:r>
+      <w:hyperlink r:id="rId20" w:history="1">
+        <w:r>
+          <w:rPr>
+            <w:rStyle w:val="Hipervnculo"/>
+            <w:color w:val="auto"/>
+            <w:u w:val="none"/>
+          </w:rPr>
+          <w:t>https://doi.org/10.1093/bioinformatics/btx024</w:t>
+        </w:r>
+      </w:hyperlink>
     </w:p>
     <w:p>
       <w:pPr>
@@ -9459,21 +10631,103 @@
         <w:rPr>
           <w:lang w:eastAsia="es-ES"/>
         </w:rPr>
-        <w:t xml:space="preserve">Oh Khim, G. G., Leary, B. M. O., Signorelli, S., &amp; Millar, A. H. (2022). Alternative oxidase </w:t>
+        <w:t xml:space="preserve">Tan, G., Polychronopoulos, D., &amp; Lenhard, B. (2019). CNEr : A toolkit for exploring extreme noncoding conservation. </w:t>
+      </w:r>
+      <w:r>
+        <w:rPr>
+          <w:i/>
+          <w:iCs/>
+          <w:lang w:eastAsia="es-ES"/>
+        </w:rPr>
+        <w:t>PLoS Computational Biology</w:t>
+      </w:r>
+      <w:r>
+        <w:rPr>
+          <w:lang w:eastAsia="es-ES"/>
+        </w:rPr>
+        <w:t xml:space="preserve">, </w:t>
+      </w:r>
+      <w:r>
+        <w:rPr>
+          <w:i/>
+          <w:iCs/>
+          <w:lang w:eastAsia="es-ES"/>
+        </w:rPr>
+        <w:t>15</w:t>
+      </w:r>
+      <w:r>
+        <w:rPr>
+          <w:lang w:eastAsia="es-ES"/>
+        </w:rPr>
+        <w:t>((8)), 1–16.</w:t>
+      </w:r>
+    </w:p>
+    <w:p>
+      <w:pPr>
+        <w:rPr>
+          <w:lang w:eastAsia="es-ES"/>
+        </w:rPr>
+      </w:pPr>
+      <w:r>
+        <w:rPr>
+          <w:lang w:eastAsia="es-ES"/>
+        </w:rPr>
+        <w:t xml:space="preserve">Tian, F., Yang, D., Meng, Y., Jin, J., &amp; Gao, G. (2020). PlantRegMap : charting functional regulatory maps in plants. </w:t>
+      </w:r>
+      <w:r>
+        <w:rPr>
+          <w:i/>
+          <w:iCs/>
+          <w:lang w:eastAsia="es-ES"/>
+        </w:rPr>
+        <w:t>Nucleic Acids Research</w:t>
+      </w:r>
+      <w:r>
+        <w:rPr>
+          <w:lang w:eastAsia="es-ES"/>
+        </w:rPr>
+        <w:t xml:space="preserve">, </w:t>
+      </w:r>
+      <w:r>
+        <w:rPr>
+          <w:i/>
+          <w:iCs/>
+          <w:lang w:eastAsia="es-ES"/>
+        </w:rPr>
+        <w:t>48</w:t>
+      </w:r>
+      <w:r>
+        <w:rPr>
+          <w:lang w:eastAsia="es-ES"/>
+        </w:rPr>
+        <w:t>(November 2019), 1104–1113. https://doi.org/10.1093/nar/gkz1020</w:t>
+      </w:r>
+    </w:p>
+    <w:p>
+      <w:pPr>
+        <w:rPr>
+          <w:lang w:eastAsia="es-ES"/>
+        </w:rPr>
+      </w:pPr>
+      <w:r>
+        <w:rPr>
+          <w:lang w:eastAsia="es-ES"/>
+        </w:rPr>
+        <w:t>Togninalli, M., Freudenthal, J. A., Monroe, J. G., Meng, D., Nordborg, M., Weigel, D.</w:t>
       </w:r>
       <w:proofErr w:type="gramStart"/>
       <w:r>
         <w:rPr>
           <w:lang w:eastAsia="es-ES"/>
         </w:rPr>
-        <w:t>( AOX</w:t>
+        <w:t>, …</w:t>
       </w:r>
       <w:proofErr w:type="gramEnd"/>
       <w:r>
         <w:rPr>
           <w:lang w:eastAsia="es-ES"/>
         </w:rPr>
-        <w:t xml:space="preserve"> ) 1a and 1d limit proline- induced oxidative stress and aid salinity recovery in Arabidopsis. </w:t>
+        <w:t xml:space="preserve"> Grimm, G. (2020). AraPheno and the AraGWAS Catalog 2020 : a major database update including RNA-Seq and knockout mutation data for Arabidopsis thaliana. </w:t>
       </w:r>
       <w:r>
         <w:rPr>
@@ -9481,7 +10735,7 @@
           <w:iCs/>
           <w:lang w:eastAsia="es-ES"/>
         </w:rPr>
-        <w:t>Plant Physiology</w:t>
+        <w:t>Nucleic Acids Research</w:t>
       </w:r>
       <w:r>
         <w:rPr>
@@ -9495,446 +10749,72 @@
           <w:iCs/>
           <w:lang w:eastAsia="es-ES"/>
         </w:rPr>
-        <w:t>188</w:t>
-      </w:r>
-      <w:r>
-        <w:rPr>
-          <w:lang w:eastAsia="es-ES"/>
-        </w:rPr>
-        <w:t>, 1521–1536.</w:t>
-      </w:r>
-    </w:p>
-    <w:p>
-      <w:r>
-        <w:t xml:space="preserve">Osipova, E., Hecker, N., &amp; Hiller, M. (2019). RepeatFiller newly identifies megabases of aligning repetitive sequences and improves annotations of conserved non-exonic elements. </w:t>
+        <w:t>48</w:t>
+      </w:r>
+      <w:r>
+        <w:rPr>
+          <w:lang w:eastAsia="es-ES"/>
+        </w:rPr>
+        <w:t>(October 2019), 1063–1068. https://doi.org/10.1093/nar/gkz925</w:t>
+      </w:r>
+    </w:p>
+    <w:p>
+      <w:pPr>
+        <w:rPr>
+          <w:lang w:eastAsia="es-ES"/>
+        </w:rPr>
+      </w:pPr>
+      <w:r>
+        <w:rPr>
+          <w:lang w:eastAsia="es-ES"/>
+        </w:rPr>
+        <w:t xml:space="preserve">Valledor, L., Escandón, M., Meijón, M., Nukarinen, E., Cañal, M. J., &amp; Weckwerth, W. (2014). A universal protocol for the combined isolation of metabolites, DNA, long RNAs, small RNAs, and proteins from plants and microorganisms. </w:t>
       </w:r>
       <w:r>
         <w:rPr>
           <w:i/>
           <w:iCs/>
-        </w:rPr>
-        <w:t>GigaScience</w:t>
-      </w:r>
-      <w:r>
+          <w:lang w:eastAsia="es-ES"/>
+        </w:rPr>
+        <w:t>Plant Journal</w:t>
+      </w:r>
+      <w:r>
+        <w:rPr>
+          <w:lang w:eastAsia="es-ES"/>
+        </w:rPr>
         <w:t xml:space="preserve">, </w:t>
       </w:r>
       <w:r>
         <w:rPr>
           <w:i/>
           <w:iCs/>
-        </w:rPr>
-        <w:t>8</w:t>
-      </w:r>
-      <w:r>
-        <w:t>, 1–10. https://doi.org/10.1093/gigascience/giz132</w:t>
-      </w:r>
-    </w:p>
-    <w:p>
-      <w:pPr>
-        <w:rPr>
-          <w:lang w:eastAsia="es-ES"/>
-        </w:rPr>
-      </w:pPr>
-      <w:r>
-        <w:rPr>
-          <w:lang w:eastAsia="es-ES"/>
-        </w:rPr>
-        <w:t xml:space="preserve">Panchy, N., Lehti-shiu, M., &amp; Shiu, S. (2016). Evolution of Gene Duplication in Plants. </w:t>
-      </w:r>
-      <w:r>
-        <w:rPr>
-          <w:i/>
-          <w:iCs/>
-          <w:lang w:eastAsia="es-ES"/>
-        </w:rPr>
-        <w:t>Plant Physiology</w:t>
-      </w:r>
-      <w:r>
-        <w:rPr>
-          <w:lang w:eastAsia="es-ES"/>
-        </w:rPr>
-        <w:t xml:space="preserve">, </w:t>
-      </w:r>
-      <w:r>
-        <w:rPr>
-          <w:i/>
-          <w:iCs/>
-          <w:lang w:eastAsia="es-ES"/>
-        </w:rPr>
-        <w:t>171</w:t>
-      </w:r>
-      <w:r>
-        <w:rPr>
-          <w:lang w:eastAsia="es-ES"/>
-        </w:rPr>
-        <w:t>(August), 2294–2316. https://doi.org/10.1104/pp.16.00523</w:t>
-      </w:r>
-    </w:p>
-    <w:p>
-      <w:r>
-        <w:t>Papatheodorou, I., Moreno, P., Manning, J., George, N., Fexova, S., Fonseca, N. A.</w:t>
-      </w:r>
-      <w:proofErr w:type="gramStart"/>
-      <w:r>
-        <w:t>, …</w:t>
-      </w:r>
-      <w:proofErr w:type="gramEnd"/>
-      <w:r>
-        <w:t xml:space="preserve"> Brazma, A. (2020). Expression Atlas update : from tissues to single cells Anja F ullgrabe. </w:t>
-      </w:r>
-      <w:r>
-        <w:rPr>
-          <w:i/>
-          <w:iCs/>
-        </w:rPr>
-        <w:t>Nucleic Acids Research</w:t>
-      </w:r>
-      <w:r>
-        <w:t xml:space="preserve">, </w:t>
-      </w:r>
-      <w:r>
-        <w:rPr>
-          <w:i/>
-          <w:iCs/>
-        </w:rPr>
-        <w:t>48</w:t>
-      </w:r>
-      <w:r>
-        <w:t>(October 2019), 77–83. https://doi.org/10.1093/nar/gkz947</w:t>
-      </w:r>
-    </w:p>
-    <w:p>
-      <w:r>
-        <w:t>Ram, F., Ryan, D. P., Bhardwaj, V., Kilpert, F., Richter, A. S., Heyne, S.</w:t>
-      </w:r>
-      <w:proofErr w:type="gramStart"/>
-      <w:r>
-        <w:t>, …</w:t>
-      </w:r>
-      <w:proofErr w:type="gramEnd"/>
-      <w:r>
-        <w:t xml:space="preserve"> Manke, T. (2016). deepTools2 : a next generation web server for deep-sequencing data analysis. </w:t>
-      </w:r>
-      <w:r>
-        <w:rPr>
-          <w:i/>
-          <w:iCs/>
-        </w:rPr>
-        <w:t>Nucleic Acids Research</w:t>
-      </w:r>
-      <w:r>
-        <w:t xml:space="preserve">, </w:t>
-      </w:r>
-      <w:r>
-        <w:rPr>
-          <w:i/>
-          <w:iCs/>
-        </w:rPr>
-        <w:t>44</w:t>
-      </w:r>
-      <w:r>
-        <w:t>(April), 160–165. https://doi.org/10.1093/nar/gkw257</w:t>
-      </w:r>
-    </w:p>
-    <w:p>
-      <w:r>
-        <w:t>Ren, R., Wang, H., Guo, C., Zhang, N., Zeng, L., Chen, Y.</w:t>
-      </w:r>
-      <w:proofErr w:type="gramStart"/>
-      <w:r>
-        <w:t>, …</w:t>
-      </w:r>
-      <w:proofErr w:type="gramEnd"/>
-      <w:r>
-        <w:t xml:space="preserve"> Qi, J. (2018). Widespread Whole Genome Duplications Contribute to Genome Complexity and Species Diversity in Angiosperms. </w:t>
-      </w:r>
-      <w:r>
-        <w:rPr>
-          <w:i/>
-          <w:iCs/>
-        </w:rPr>
-        <w:t>Molecular Plant</w:t>
-      </w:r>
-      <w:r>
-        <w:t xml:space="preserve">, </w:t>
-      </w:r>
-      <w:r>
-        <w:rPr>
-          <w:i/>
-          <w:iCs/>
-        </w:rPr>
-        <w:t>11</w:t>
-      </w:r>
-      <w:r>
-        <w:t>, 414–428. https://doi.org/10.1016/j.molp.2018.01.002</w:t>
-      </w:r>
-    </w:p>
-    <w:p>
-      <w:r>
-        <w:t xml:space="preserve">Schneider, C. A., Rasband, W. S., &amp; Eliceiri, K. W. (2012). NIH Image to ImageJ : 25 years of Image Analysis. </w:t>
-      </w:r>
-      <w:r>
-        <w:rPr>
-          <w:i/>
-          <w:iCs/>
-        </w:rPr>
-        <w:t>Nature Methods</w:t>
-      </w:r>
-      <w:r>
-        <w:t xml:space="preserve">, </w:t>
-      </w:r>
-      <w:r>
-        <w:rPr>
-          <w:i/>
-          <w:iCs/>
-        </w:rPr>
-        <w:t>9</w:t>
-      </w:r>
-      <w:r>
-        <w:t>(7), 671–675.</w:t>
-      </w:r>
-    </w:p>
-    <w:p>
-      <w:r>
-        <w:lastRenderedPageBreak/>
-        <w:t xml:space="preserve">Sheffield, N. C., &amp; Bock, C. (2016). LOLA : enrichment analysis for genomic region sets and regulatory elements in R and Bioconductor. </w:t>
-      </w:r>
-      <w:r>
-        <w:rPr>
-          <w:i/>
-          <w:iCs/>
-        </w:rPr>
-        <w:t>Bioinformatics</w:t>
-      </w:r>
-      <w:r>
-        <w:t xml:space="preserve">, </w:t>
-      </w:r>
-      <w:r>
-        <w:rPr>
-          <w:i/>
-          <w:iCs/>
-        </w:rPr>
-        <w:t>32</w:t>
-      </w:r>
-      <w:r>
-        <w:t>(October 2015), 587–589. https://doi.org/10.1093/bioinformatics/btv612</w:t>
-      </w:r>
-    </w:p>
-    <w:p>
-      <w:r>
-        <w:t xml:space="preserve">Sohn, K. A., Ho, J. W. K., Djordjevic, D., Jeong, H. H., Park, P. J., &amp; Kim, J. H. (2015). HiHMM: Bayesian non-parametric joint inference of chromatin state maps. </w:t>
-      </w:r>
-      <w:r>
-        <w:rPr>
-          <w:i/>
-          <w:iCs/>
-        </w:rPr>
-        <w:t>Bioinformatics</w:t>
-      </w:r>
-      <w:r>
-        <w:t xml:space="preserve">, </w:t>
-      </w:r>
-      <w:r>
-        <w:rPr>
-          <w:i/>
-          <w:iCs/>
-        </w:rPr>
-        <w:t>31</w:t>
-      </w:r>
-      <w:r>
-        <w:t>(13), 2066–2074. https://doi.org/10.1093/bioinformatics/btv117</w:t>
-      </w:r>
-    </w:p>
-    <w:p>
-      <w:pPr>
-        <w:rPr>
-          <w:lang w:eastAsia="es-ES"/>
-        </w:rPr>
-      </w:pPr>
-      <w:r>
-        <w:rPr>
-          <w:lang w:eastAsia="es-ES"/>
-        </w:rPr>
-        <w:t>Strodtko, I., Padmasree, K., Dinakar, C., Speth, B., S. Niazi, P., Wojtera, J.</w:t>
-      </w:r>
-      <w:proofErr w:type="gramStart"/>
-      <w:r>
-        <w:rPr>
-          <w:lang w:eastAsia="es-ES"/>
-        </w:rPr>
-        <w:t>, …</w:t>
-      </w:r>
-      <w:proofErr w:type="gramEnd"/>
-      <w:r>
-        <w:rPr>
-          <w:lang w:eastAsia="es-ES"/>
-        </w:rPr>
-        <w:t xml:space="preserve"> Scheibe, R. (2009). Induction of the AOX1D Isoform of Alternative Oxidase in </w:t>
-      </w:r>
-      <w:proofErr w:type="gramStart"/>
-      <w:r>
-        <w:rPr>
-          <w:lang w:eastAsia="es-ES"/>
-        </w:rPr>
-        <w:t>A .</w:t>
-      </w:r>
-      <w:proofErr w:type="gramEnd"/>
-      <w:r>
-        <w:rPr>
-          <w:lang w:eastAsia="es-ES"/>
-        </w:rPr>
-        <w:t xml:space="preserve"> </w:t>
-      </w:r>
-      <w:proofErr w:type="gramStart"/>
-      <w:r>
-        <w:rPr>
-          <w:lang w:eastAsia="es-ES"/>
-        </w:rPr>
-        <w:t>thaliana</w:t>
-      </w:r>
-      <w:proofErr w:type="gramEnd"/>
-      <w:r>
-        <w:rPr>
-          <w:lang w:eastAsia="es-ES"/>
-        </w:rPr>
-        <w:t xml:space="preserve"> T-DNA Insertion Lines Lacking Isoform AOX1A Is Insufficient to Optimize Photosynthesis when Treated with Antimycin A. </w:t>
-      </w:r>
-      <w:r>
-        <w:rPr>
-          <w:i/>
-          <w:iCs/>
-          <w:lang w:eastAsia="es-ES"/>
-        </w:rPr>
-        <w:t>Molecular Plant</w:t>
-      </w:r>
-      <w:r>
-        <w:rPr>
-          <w:lang w:eastAsia="es-ES"/>
-        </w:rPr>
-        <w:t xml:space="preserve">, </w:t>
-      </w:r>
-      <w:r>
-        <w:rPr>
-          <w:i/>
-          <w:iCs/>
-          <w:lang w:eastAsia="es-ES"/>
-        </w:rPr>
-        <w:t>2</w:t>
-      </w:r>
-      <w:r>
-        <w:rPr>
-          <w:lang w:eastAsia="es-ES"/>
-        </w:rPr>
-        <w:t>(2), 284–297. https://doi.org/10.1093/mp/ssn089</w:t>
-      </w:r>
-    </w:p>
-    <w:p>
-      <w:pPr>
-        <w:rPr>
-          <w:lang w:eastAsia="es-ES"/>
-        </w:rPr>
-      </w:pPr>
-      <w:r>
-        <w:rPr>
-          <w:lang w:eastAsia="es-ES"/>
-        </w:rPr>
-        <w:t>Strodtkotter, I., Padmasreea, K., Dinakara, C., Spetha, B., Niazi, P. S., Wojtera, J.</w:t>
-      </w:r>
-      <w:proofErr w:type="gramStart"/>
-      <w:r>
-        <w:rPr>
-          <w:lang w:eastAsia="es-ES"/>
-        </w:rPr>
-        <w:t>, …</w:t>
-      </w:r>
-      <w:proofErr w:type="gramEnd"/>
-      <w:r>
-        <w:rPr>
-          <w:lang w:eastAsia="es-ES"/>
-        </w:rPr>
-        <w:t xml:space="preserve"> Scheibe, R. (2009). Induction of the AOX1D Isoform of Alternative Oxidase in </w:t>
-      </w:r>
-      <w:proofErr w:type="gramStart"/>
-      <w:r>
-        <w:rPr>
-          <w:lang w:eastAsia="es-ES"/>
-        </w:rPr>
-        <w:t>A .</w:t>
-      </w:r>
-      <w:proofErr w:type="gramEnd"/>
-      <w:r>
-        <w:rPr>
-          <w:lang w:eastAsia="es-ES"/>
-        </w:rPr>
-        <w:t xml:space="preserve"> </w:t>
-      </w:r>
-      <w:proofErr w:type="gramStart"/>
-      <w:r>
-        <w:rPr>
-          <w:lang w:eastAsia="es-ES"/>
-        </w:rPr>
-        <w:t>thaliana</w:t>
-      </w:r>
-      <w:proofErr w:type="gramEnd"/>
-      <w:r>
-        <w:rPr>
-          <w:lang w:eastAsia="es-ES"/>
-        </w:rPr>
-        <w:t xml:space="preserve"> T-DNA Insertion Lines Lacking Isoform AOX1A Is Insufficient to Optimize Photosynthesis when Treated with Antimycin A. </w:t>
-      </w:r>
-      <w:r>
-        <w:rPr>
-          <w:i/>
-          <w:iCs/>
-          <w:lang w:eastAsia="es-ES"/>
-        </w:rPr>
-        <w:t>Molecular Plant</w:t>
-      </w:r>
-      <w:r>
-        <w:rPr>
-          <w:lang w:eastAsia="es-ES"/>
-        </w:rPr>
-        <w:t xml:space="preserve">, </w:t>
-      </w:r>
-      <w:r>
-        <w:rPr>
-          <w:i/>
-          <w:iCs/>
-          <w:lang w:eastAsia="es-ES"/>
-        </w:rPr>
-        <w:t>2</w:t>
-      </w:r>
-      <w:r>
-        <w:rPr>
-          <w:lang w:eastAsia="es-ES"/>
-        </w:rPr>
-        <w:t>(2). https://doi.org/10.1093/mp/ssn089</w:t>
-      </w:r>
-    </w:p>
-    <w:p>
-      <w:r>
-        <w:t xml:space="preserve">Suarez, H. G., Langer, B. E., Ladde, P., &amp; Hiller, M. (2017). ChainCleaner improves genome alignment specificity and sensitivity. </w:t>
-      </w:r>
-      <w:r>
-        <w:rPr>
-          <w:i/>
-          <w:iCs/>
-        </w:rPr>
-        <w:t>Bioinformatics</w:t>
-      </w:r>
-      <w:r>
-        <w:t xml:space="preserve">, </w:t>
-      </w:r>
-      <w:r>
-        <w:rPr>
-          <w:i/>
-          <w:iCs/>
-        </w:rPr>
-        <w:t>33</w:t>
-      </w:r>
-      <w:r>
-        <w:t>(January), 1596–1603. https://doi.org/10.1093/bioinformatics/btx024</w:t>
-      </w:r>
+          <w:lang w:eastAsia="es-ES"/>
+        </w:rPr>
+        <w:t>79</w:t>
+      </w:r>
+      <w:r>
+        <w:rPr>
+          <w:lang w:eastAsia="es-ES"/>
+        </w:rPr>
+        <w:t>(1), 173–180</w:t>
+      </w:r>
+      <w:r>
+        <w:rPr>
+          <w:lang w:eastAsia="es-ES"/>
+        </w:rPr>
+        <w:t xml:space="preserve">. </w:t>
+      </w:r>
+      <w:hyperlink r:id="rId21" w:history="1">
+        <w:r>
+          <w:rPr>
+            <w:rStyle w:val="Hipervnculo"/>
+            <w:color w:val="auto"/>
+            <w:u w:val="none"/>
+            <w:lang w:eastAsia="es-ES"/>
+          </w:rPr>
+          <w:t>https://doi.org/10.1111/tpj.12546</w:t>
+        </w:r>
+      </w:hyperlink>
     </w:p>
     <w:p>
       <w:pPr>
@@ -9979,7 +10859,7 @@
         </w:rPr>
         <w:t xml:space="preserve">(September), 1–9. </w:t>
       </w:r>
-      <w:hyperlink r:id="rId20" w:history="1">
+      <w:hyperlink r:id="rId22" w:history="1">
         <w:r>
           <w:rPr>
             <w:rStyle w:val="Hipervnculo"/>
@@ -10001,6 +10881,73 @@
         <w:rPr>
           <w:lang w:eastAsia="es-ES"/>
         </w:rPr>
+        <w:t xml:space="preserve">Vu, H., &amp; Ernst, J. (2022). Universal annotation of the human genome through integration of over a thousand epigenomic datasets. </w:t>
+      </w:r>
+      <w:r>
+        <w:rPr>
+          <w:i/>
+          <w:iCs/>
+          <w:lang w:eastAsia="es-ES"/>
+        </w:rPr>
+        <w:t>Genome Biology</w:t>
+      </w:r>
+      <w:r>
+        <w:rPr>
+          <w:lang w:eastAsia="es-ES"/>
+        </w:rPr>
+        <w:t xml:space="preserve">, </w:t>
+      </w:r>
+      <w:r>
+        <w:rPr>
+          <w:i/>
+          <w:iCs/>
+          <w:lang w:eastAsia="es-ES"/>
+        </w:rPr>
+        <w:t>23</w:t>
+      </w:r>
+      <w:r>
+        <w:rPr>
+          <w:lang w:eastAsia="es-ES"/>
+        </w:rPr>
+        <w:t>(9), 1–37.</w:t>
+      </w:r>
+    </w:p>
+    <w:p>
+      <w:r>
+        <w:t xml:space="preserve">Yocca, A. E., &amp; Edger, P. P. (2022). Current status and future perspectives on the evolution of cis -regulatory elements in plants. </w:t>
+      </w:r>
+      <w:r>
+        <w:rPr>
+          <w:i/>
+          <w:iCs/>
+        </w:rPr>
+        <w:t>Current Opinion in Plant Biology</w:t>
+      </w:r>
+      <w:r>
+        <w:t xml:space="preserve">, </w:t>
+      </w:r>
+      <w:r>
+        <w:rPr>
+          <w:i/>
+          <w:iCs/>
+        </w:rPr>
+        <w:t>65</w:t>
+      </w:r>
+      <w:r>
+        <w:t>(102139). https://doi.org/10.1016/j.pbi.2021.102139</w:t>
+      </w:r>
+    </w:p>
+    <w:p>
+      <w:pPr>
+        <w:rPr>
+          <w:lang w:eastAsia="es-ES"/>
+        </w:rPr>
+      </w:pPr>
+      <w:r>
+        <w:rPr>
+          <w:lang w:eastAsia="es-ES"/>
+        </w:rPr>
+        <w:lastRenderedPageBreak/>
         <w:t xml:space="preserve">Yoshida, K., &amp; Noguchi, K. (2009). Differential Gene Expression Profiles of the Mitochondrial Respiratory Components in Illuminated Arabidopsis Leaves. </w:t>
       </w:r>
       <w:r>
@@ -10029,7 +10976,224 @@
         <w:rPr>
           <w:lang w:eastAsia="es-ES"/>
         </w:rPr>
-        <w:t>(8), 1449–1462. https://doi.org/10.1093/pcp/pcp090</w:t>
+        <w:t xml:space="preserve">(8), 1449–1462. </w:t>
+      </w:r>
+      <w:hyperlink r:id="rId23" w:history="1">
+        <w:r>
+          <w:rPr>
+            <w:rStyle w:val="Hipervnculo"/>
+            <w:color w:val="auto"/>
+            <w:u w:val="none"/>
+            <w:lang w:eastAsia="es-ES"/>
+          </w:rPr>
+          <w:t>https://doi.org/10.1093/pcp/pcp090</w:t>
+        </w:r>
+      </w:hyperlink>
+    </w:p>
+    <w:p>
+      <w:pPr>
+        <w:rPr>
+          <w:lang w:eastAsia="es-ES"/>
+        </w:rPr>
+      </w:pPr>
+      <w:r>
+        <w:rPr>
+          <w:lang w:eastAsia="es-ES"/>
+        </w:rPr>
+        <w:t>Zhang, Y., Liu, T., Meyer, C. A., Eeckhoute, J., Johnson, D. S., Bernstein, B. E.</w:t>
+      </w:r>
+      <w:proofErr w:type="gramStart"/>
+      <w:r>
+        <w:rPr>
+          <w:lang w:eastAsia="es-ES"/>
+        </w:rPr>
+        <w:t>, …</w:t>
+      </w:r>
+      <w:proofErr w:type="gramEnd"/>
+      <w:r>
+        <w:rPr>
+          <w:lang w:eastAsia="es-ES"/>
+        </w:rPr>
+        <w:t xml:space="preserve"> Liu, X. S. (2008). Open Access Model-based Analysis of ChIP-Seq </w:t>
+      </w:r>
+      <w:proofErr w:type="gramStart"/>
+      <w:r>
+        <w:rPr>
+          <w:lang w:eastAsia="es-ES"/>
+        </w:rPr>
+        <w:t>( MACS</w:t>
+      </w:r>
+      <w:proofErr w:type="gramEnd"/>
+      <w:r>
+        <w:rPr>
+          <w:lang w:eastAsia="es-ES"/>
+        </w:rPr>
+        <w:t xml:space="preserve"> ). </w:t>
+      </w:r>
+      <w:r>
+        <w:rPr>
+          <w:i/>
+          <w:iCs/>
+          <w:lang w:eastAsia="es-ES"/>
+        </w:rPr>
+        <w:t>Genome Biology</w:t>
+      </w:r>
+      <w:r>
+        <w:rPr>
+          <w:lang w:eastAsia="es-ES"/>
+        </w:rPr>
+        <w:t xml:space="preserve">, </w:t>
+      </w:r>
+      <w:proofErr w:type="gramStart"/>
+      <w:r>
+        <w:rPr>
+          <w:i/>
+          <w:iCs/>
+          <w:lang w:eastAsia="es-ES"/>
+        </w:rPr>
+        <w:t>R137</w:t>
+      </w:r>
+      <w:r>
+        <w:rPr>
+          <w:lang w:eastAsia="es-ES"/>
+        </w:rPr>
+        <w:t>(</w:t>
+      </w:r>
+      <w:proofErr w:type="gramEnd"/>
+      <w:r>
+        <w:rPr>
+          <w:lang w:eastAsia="es-ES"/>
+        </w:rPr>
+        <w:t>9). https://doi.org/10.1186/gb-2008-9-9-r137</w:t>
+      </w:r>
+    </w:p>
+    <w:p>
+      <w:pPr>
+        <w:rPr>
+          <w:lang w:eastAsia="es-ES"/>
+        </w:rPr>
+      </w:pPr>
+      <w:r>
+        <w:rPr>
+          <w:lang w:eastAsia="es-ES"/>
+        </w:rPr>
+        <w:t>Zhao, H., Yang, M., Bishop, J., Teng, Y., Cao, Y., Beall, B. D.</w:t>
+      </w:r>
+      <w:proofErr w:type="gramStart"/>
+      <w:r>
+        <w:rPr>
+          <w:lang w:eastAsia="es-ES"/>
+        </w:rPr>
+        <w:t>, …</w:t>
+      </w:r>
+      <w:proofErr w:type="gramEnd"/>
+      <w:r>
+        <w:rPr>
+          <w:lang w:eastAsia="es-ES"/>
+        </w:rPr>
+        <w:t xml:space="preserve"> Fang, C. (2022). Identification and functional validation of super-enhancers in Arabidopsis thaliana. </w:t>
+      </w:r>
+      <w:r>
+        <w:rPr>
+          <w:i/>
+          <w:iCs/>
+          <w:lang w:eastAsia="es-ES"/>
+        </w:rPr>
+        <w:t>PNAS</w:t>
+      </w:r>
+      <w:r>
+        <w:rPr>
+          <w:lang w:eastAsia="es-ES"/>
+        </w:rPr>
+        <w:t xml:space="preserve">, </w:t>
+      </w:r>
+      <w:r>
+        <w:rPr>
+          <w:i/>
+          <w:iCs/>
+          <w:lang w:eastAsia="es-ES"/>
+        </w:rPr>
+        <w:t>119</w:t>
+      </w:r>
+      <w:r>
+        <w:rPr>
+          <w:lang w:eastAsia="es-ES"/>
+        </w:rPr>
+        <w:t>(48), 1–11. https://doi.org/10.1073/pnas.</w:t>
+      </w:r>
+    </w:p>
+    <w:p>
+      <w:pPr>
+        <w:rPr>
+          <w:lang w:eastAsia="es-ES"/>
+        </w:rPr>
+      </w:pPr>
+      <w:r>
+        <w:rPr>
+          <w:lang w:eastAsia="es-ES"/>
+        </w:rPr>
+        <w:t xml:space="preserve">Zhao, H., Sun, Z., Wang, J., Huang, H., Kocher, J., &amp; Wang, L. (2014). CrossMap : a versatile tool for coordinate conversion between genome assemblies. </w:t>
+      </w:r>
+      <w:r>
+        <w:rPr>
+          <w:i/>
+          <w:iCs/>
+          <w:lang w:eastAsia="es-ES"/>
+        </w:rPr>
+        <w:t>Bioinformatics</w:t>
+      </w:r>
+      <w:r>
+        <w:rPr>
+          <w:lang w:eastAsia="es-ES"/>
+        </w:rPr>
+        <w:t xml:space="preserve">, </w:t>
+      </w:r>
+      <w:r>
+        <w:rPr>
+          <w:i/>
+          <w:iCs/>
+          <w:lang w:eastAsia="es-ES"/>
+        </w:rPr>
+        <w:t>30</w:t>
+      </w:r>
+      <w:r>
+        <w:rPr>
+          <w:lang w:eastAsia="es-ES"/>
+        </w:rPr>
+        <w:t>(7), 1006–1007. https://doi.org/10.1093/bioinformatics/btt730</w:t>
+      </w:r>
+    </w:p>
+    <w:p>
+      <w:r>
+        <w:t>Zhao, L., Xie, L., Zhang, Q., Ouyang, W., Deng, L., Guan, P.</w:t>
+      </w:r>
+      <w:proofErr w:type="gramStart"/>
+      <w:r>
+        <w:t>, …</w:t>
+      </w:r>
+      <w:proofErr w:type="gramEnd"/>
+      <w:r>
+        <w:t xml:space="preserve"> Li, X. (2020). Integrative analysis of reference epigenomes in 20 rice varieties. </w:t>
+      </w:r>
+      <w:r>
+        <w:rPr>
+          <w:i/>
+          <w:iCs/>
+        </w:rPr>
+        <w:t>Nature Communications</w:t>
+      </w:r>
+      <w:r>
+        <w:t xml:space="preserve">, </w:t>
+      </w:r>
+      <w:r>
+        <w:rPr>
+          <w:i/>
+          <w:iCs/>
+        </w:rPr>
+        <w:t>11</w:t>
+      </w:r>
+      <w:r>
+        <w:t>(2658), 1–16. https://doi.org/10.1038/s41467-020-16457-5</w:t>
       </w:r>
     </w:p>
     <w:p>
@@ -10122,17 +11286,73 @@
         <w:rPr>
           <w:b/>
         </w:rPr>
+        <w:t xml:space="preserve">Fig. 2. Inter-species chromatin states annotation. </w:t>
+      </w:r>
+      <w:r>
+        <w:t>Heatmaps depicting significant (p &lt; 0.05) genomic overlap-enrichment (odds ratio) of inter-species states with different annotation modules. From top to bottom: genetic variability represented by significant SNPs in GWAS, transcription factor (TF) motifs illustrated by TF binding si</w:t>
+      </w:r>
+      <w:r>
+        <w:t>tes (BS) according</w:t>
+      </w:r>
+      <w:r>
+        <w:t xml:space="preserve"> to PlantRegMap categories, conservation covered by PhastCons elements and pairwise conserved non-coding elements (CNEs) and non-common chromatin proteins and histone marks. Chromatin states with “&gt;” indicate definitions transitioning between species. Darkblue colors in relation heatmap higlight for which species the definition is similar and rows represent </w:t>
+      </w:r>
+      <w:r>
+        <w:rPr>
+          <w:i/>
+        </w:rPr>
+        <w:t>A.</w:t>
+      </w:r>
+      <w:r>
+        <w:rPr>
+          <w:i/>
+        </w:rPr>
+        <w:t xml:space="preserve"> </w:t>
+      </w:r>
+      <w:r>
+        <w:rPr>
+          <w:i/>
+        </w:rPr>
+        <w:t>thaliana</w:t>
+      </w:r>
+      <w:r>
+        <w:rPr>
+          <w:i/>
+        </w:rPr>
+        <w:t xml:space="preserve"> (At)</w:t>
+      </w:r>
+      <w:r>
+        <w:t xml:space="preserve">, </w:t>
+      </w:r>
+      <w:r>
+        <w:rPr>
+          <w:i/>
+        </w:rPr>
+        <w:t xml:space="preserve">O. sativa (Os) </w:t>
+      </w:r>
+      <w:r>
+        <w:t xml:space="preserve">and </w:t>
+      </w:r>
+      <w:r>
+        <w:rPr>
+          <w:i/>
+        </w:rPr>
+        <w:t>Z. mays (Zm)</w:t>
+      </w:r>
+      <w:r>
+        <w:t>, respectively.</w:t>
+      </w:r>
+    </w:p>
+    <w:p>
+      <w:r>
+        <w:rPr>
+          <w:b/>
+        </w:rPr>
         <w:lastRenderedPageBreak/>
-        <w:t xml:space="preserve">Fig. 2. Inter-species chromatin states annotation. </w:t>
-      </w:r>
-      <w:r>
-        <w:t>Heatmaps depicting significant (p &lt; 0.05) genomic overlap-enrichment (odds ratio) of inter-species states with different annotation modules. From top to bottom: genetic variability represented by significant SNPs in GWAS, transcription factor (TF) motifs illustrated by TF binding si</w:t>
-      </w:r>
-      <w:r>
-        <w:t>tes (BS) according</w:t>
-      </w:r>
-      <w:r>
-        <w:t xml:space="preserve"> to PlantRegMap categories, conservation covered by PhastCons elements and pairwise conserved non-coding elements (CNEs) and non-common chromatin proteins and histone marks. Chromatin states with “&gt;” indicate definitions transitioning between species. Darkblue colors in relation heatmap higlight for which species the definition is similar and rows represent </w:t>
+        <w:t xml:space="preserve">Fig. 3. Inter-species chromatin states description. </w:t>
+      </w:r>
+      <w:r>
+        <w:t>Each chromatin functional group is exemplified by a module with a single state (CS1 – bivalent; CS6 – active; CS10 – divergent; CS11 – heterochromatin). From left to right, each module is constituted by a dotplot showing significant KO enrichments for the genes covered by the CS and alluvial diagrams describing the distribution and correspondence between gene biotypes and orthologous for each species (</w:t>
       </w:r>
       <w:r>
         <w:rPr>
@@ -10177,18 +11397,293 @@
         <w:t>Z. mays (Zm)</w:t>
       </w:r>
       <w:r>
-        <w:t>, respectively.</w:t>
-      </w:r>
-    </w:p>
-    <w:p>
-      <w:r>
-        <w:rPr>
-          <w:b/>
-        </w:rPr>
-        <w:t xml:space="preserve">Fig. 3. Inter-species chromatin states description. </w:t>
-      </w:r>
-      <w:r>
-        <w:t>Each chromatin functional group is exemplified by a module with a single state (CS1 – bivalent; CS6 – active; CS10 – divergent; CS11 – heterochromatin). From left to right, each module is constituted by a dotplot showing significant KO enrichments for the genes covered by the CS and alluvial diagrams describing the distribution and correspondence between gene biotypes and orthologous for each species (</w:t>
+        <w:t>)</w:t>
+      </w:r>
+      <w:r>
+        <w:t>. Colors denote species. Dot size indicates gene ratio. Bold KO terms highlight convergent terms for all the species. Minor gene biotypes are represented by different symbols.</w:t>
+      </w:r>
+    </w:p>
+    <w:p>
+      <w:r>
+        <w:rPr>
+          <w:b/>
+        </w:rPr>
+        <w:t xml:space="preserve">Fig. 4. Predictive models of paralogs degree of functional divergence including chromatin states metrics. </w:t>
+      </w:r>
+      <w:r>
+        <w:t xml:space="preserve">Chromatin states metrics were obtained dividing promoter and genes in a fixed number of windows, calculating frequency and presence vectors and computing several distance and simmilarity coefficients between genes from the same paralog pair comparing equivalent vector types (see </w:t>
+      </w:r>
+      <w:r>
+        <w:rPr>
+          <w:b/>
+        </w:rPr>
+        <w:t>Methods</w:t>
+      </w:r>
+      <w:r>
+        <w:t xml:space="preserve">). </w:t>
+      </w:r>
+      <w:r>
+        <w:rPr>
+          <w:b/>
+        </w:rPr>
+        <w:t>(a-d)</w:t>
+      </w:r>
+      <w:r>
+        <w:t xml:space="preserve"> Results reproducing </w:t>
+      </w:r>
+      <w:r>
+        <w:t xml:space="preserve">Ezoe, Shirai, &amp; Hanada, 2021 </w:t>
+      </w:r>
+      <w:r>
+        <w:t xml:space="preserve">models including CS metrics. </w:t>
+      </w:r>
+      <w:r>
+        <w:rPr>
+          <w:b/>
+        </w:rPr>
+        <w:t>(a)</w:t>
+      </w:r>
+      <w:r>
+        <w:rPr>
+          <w:b/>
+        </w:rPr>
+        <w:t xml:space="preserve"> </w:t>
+      </w:r>
+      <w:r>
+        <w:t xml:space="preserve">Relative importance in explanatory variables. The relative importance was inferred based on the logistic regression algorithm. </w:t>
+      </w:r>
+      <w:r>
+        <w:rPr>
+          <w:b/>
+        </w:rPr>
+        <w:t>(b)</w:t>
+      </w:r>
+      <w:r>
+        <w:rPr>
+          <w:b/>
+        </w:rPr>
+        <w:t xml:space="preserve"> </w:t>
+      </w:r>
+      <w:r>
+        <w:t xml:space="preserve">Custom chromatin state metric (CCSM; see </w:t>
+      </w:r>
+      <w:r>
+        <w:rPr>
+          <w:b/>
+        </w:rPr>
+        <w:t>Methods</w:t>
+      </w:r>
+      <w:r>
+        <w:t xml:space="preserve">) distribution of high and low diversified gene pairs. P-value, two-tailed Wilcoxon rank sum test. Numbers in parenthesis represent the number of duplicate pairs. </w:t>
+      </w:r>
+      <w:r>
+        <w:rPr>
+          <w:b/>
+        </w:rPr>
+        <w:t>(c)</w:t>
+      </w:r>
+      <w:r>
+        <w:rPr>
+          <w:b/>
+        </w:rPr>
+        <w:t xml:space="preserve"> </w:t>
+      </w:r>
+      <w:r>
+        <w:t xml:space="preserve">Receiver Operating Characteristic (ROC) and Precision-Recall (PR) curves in our prediction models. Colored lines indicate different generated models in six types of formula based on logistic regression algorithms using different sets of features. The are under the curve (AUC) values were calculated by the best prediction model in each formula. A perfect classification model would have AUC-ROC and AU-PRC score of 1.0; black dotted lines represent performance of random classification model, in which AUC-ROC and AU-PRC values would be 0.5. </w:t>
+      </w:r>
+      <w:r>
+        <w:rPr>
+          <w:b/>
+        </w:rPr>
+        <w:t>(d)</w:t>
+      </w:r>
+      <w:r>
+        <w:rPr>
+          <w:b/>
+        </w:rPr>
+        <w:t xml:space="preserve"> </w:t>
+      </w:r>
+      <w:r>
+        <w:t xml:space="preserve">Histogram of the inferred degree of functional divergence (DFD) in high and low duplicates of the training data. The inferred DFD was calculated for 463/111 high/low diversified pairs, respectively. The bottom 5% of the inferred high diversified DFD values were &lt; 0.46 (i.e low DFD at 5% FDR). The top 5% of the inferred low diversified DFD values were &gt; 0.93 (i.e high DFD at 5% FDR). </w:t>
+      </w:r>
+      <w:r>
+        <w:t xml:space="preserve">Ka/Ks = </w:t>
+      </w:r>
+      <w:r>
+        <w:t xml:space="preserve">protein divergence sequence rate, Re/Ks = gene expression simmilarity rate, FD = </w:t>
+      </w:r>
+      <w:r>
+        <w:t xml:space="preserve">number of </w:t>
+      </w:r>
+      <w:r>
+        <w:t>shared functional domains</w:t>
+      </w:r>
+      <w:r>
+        <w:t xml:space="preserve">, </w:t>
+      </w:r>
+      <w:r>
+        <w:t xml:space="preserve">GO = number of shared gene ontologies, PPI = </w:t>
+      </w:r>
+      <w:r>
+        <w:t xml:space="preserve">protein-protein interactions. </w:t>
+      </w:r>
+      <w:r>
+        <w:rPr>
+          <w:b/>
+        </w:rPr>
+        <w:t>(e-h)</w:t>
+      </w:r>
+      <w:r>
+        <w:t xml:space="preserve"> Results reproducing Cusack et al., 2021 models including CS metrics. </w:t>
+      </w:r>
+      <w:r>
+        <w:rPr>
+          <w:b/>
+        </w:rPr>
+        <w:t>(e)</w:t>
+      </w:r>
+      <w:r>
+        <w:rPr>
+          <w:b/>
+        </w:rPr>
+        <w:t xml:space="preserve"> </w:t>
+      </w:r>
+      <w:r>
+        <w:t xml:space="preserve">Top 200 final selected features distribution across groups of variables for extreme-inclusive redundancy definitions without (RD4-RD9, respectively) and with (RD4C-RD9C, respetively) CS information. Numbers in parenthesis denote the median importance ranks for all the features in that group. Feature importance was determined </w:t>
+      </w:r>
+      <w:r>
+        <w:lastRenderedPageBreak/>
+        <w:t xml:space="preserve">using SVM with a linear kernel and normalized features values. Colors represent distinct redundancy definitions and features sets. RD4 (light green): extreme redundancy definition without CS information; RD4C (dark green): extreme redundancy definition with CS information; RD9 (light purple): inclusive redundancy definition without CS information; RD9C (dark purple): inclusive redundancy definition with CS information. All gene pairs in RD4/RD4C are contained in RD9/RD9C. </w:t>
+      </w:r>
+      <w:r>
+        <w:rPr>
+          <w:b/>
+        </w:rPr>
+        <w:t>(f)</w:t>
+      </w:r>
+      <w:r>
+        <w:rPr>
+          <w:b/>
+        </w:rPr>
+        <w:t xml:space="preserve"> </w:t>
+      </w:r>
+      <w:r>
+        <w:t xml:space="preserve">ROC and PR curves of final SVM models for each redundancy definition/feature set. AUC values were calculated by the best prediction model in each formula. </w:t>
+      </w:r>
+      <w:r>
+        <w:rPr>
+          <w:b/>
+        </w:rPr>
+        <w:t>(g)</w:t>
+      </w:r>
+      <w:r>
+        <w:rPr>
+          <w:b/>
+        </w:rPr>
+        <w:t xml:space="preserve"> </w:t>
+      </w:r>
+      <w:r>
+        <w:t>AUC-ROC and AU-PRC for the heldout tests for models built with each</w:t>
+      </w:r>
+      <w:r>
+        <w:t xml:space="preserve"> </w:t>
+      </w:r>
+      <w:r>
+        <w:t xml:space="preserve">redundancy definition/feature set. </w:t>
+      </w:r>
+      <w:r>
+        <w:rPr>
+          <w:b/>
+        </w:rPr>
+        <w:t>(h)</w:t>
+      </w:r>
+      <w:r>
+        <w:rPr>
+          <w:b/>
+        </w:rPr>
+        <w:t xml:space="preserve"> </w:t>
+      </w:r>
+      <w:r>
+        <w:t>Matrix layout for all intersections between top 200 variables in redundancy definition/feature sets, sorted by decreasing order. Dark circles in the matrix indicate sets that are part of the intersection.</w:t>
+      </w:r>
+    </w:p>
+    <w:p>
+      <w:pPr>
+        <w:rPr>
+          <w:lang w:val="en-US"/>
+        </w:rPr>
+      </w:pPr>
+      <w:r>
+        <w:rPr>
+          <w:b/>
+        </w:rPr>
+        <w:t xml:space="preserve">Fig. 5. Functional genomics conservation (LECIF) score overview and downstream analyses. </w:t>
+      </w:r>
+      <w:r>
+        <w:t>This figure i</w:t>
+      </w:r>
+      <w:r>
+        <w:t>s constituted by 5 panels (topleft, topright, bottomleft, bottom</w:t>
+      </w:r>
+      <w:r>
+        <w:t xml:space="preserve">right and middle). </w:t>
+      </w:r>
+      <w:r>
+        <w:rPr>
+          <w:b/>
+        </w:rPr>
+        <w:t>Top</w:t>
+      </w:r>
+      <w:r>
+        <w:rPr>
+          <w:b/>
+        </w:rPr>
+        <w:t>left panel:</w:t>
+      </w:r>
+      <w:r>
+        <w:t xml:space="preserve"> Overview of the LECIF-score. Very briefly, LECIF algorithm was applied integrating epigenomic, chromatin states, whole genome alignments and transcriptomic information to obtain functional genomics conservation scores for all pairwise comparisons. These scores, together with previosuly generated resources, are stored in PlantFUNCO database to allow future applications and further hypothesis testing such as paral</w:t>
+      </w:r>
+      <w:r>
+        <w:t xml:space="preserve">og functional evolution. </w:t>
+      </w:r>
+      <w:r>
+        <w:rPr>
+          <w:b/>
+        </w:rPr>
+        <w:t>Bottomleft, topright and bottom</w:t>
+      </w:r>
+      <w:r>
+        <w:rPr>
+          <w:b/>
+        </w:rPr>
+        <w:t>right panels</w:t>
+      </w:r>
+      <w:r>
+        <w:t xml:space="preserve"> illustrate LECIF-score downstream analyses for </w:t>
+      </w:r>
+      <w:r>
+        <w:rPr>
+          <w:i/>
+        </w:rPr>
+        <w:t>O. sativa (Os)</w:t>
+      </w:r>
+      <w:r>
+        <w:t xml:space="preserve">, </w:t>
+      </w:r>
+      <w:r>
+        <w:rPr>
+          <w:i/>
+        </w:rPr>
+        <w:t xml:space="preserve">Z. mays (Zm) </w:t>
+      </w:r>
+      <w:r>
+        <w:t>and</w:t>
+      </w:r>
+      <w:r>
+        <w:rPr>
+          <w:i/>
+        </w:rPr>
+        <w:t xml:space="preserve"> </w:t>
       </w:r>
       <w:r>
         <w:rPr>
@@ -10215,13 +11710,44 @@
         <w:t xml:space="preserve"> (At)</w:t>
       </w:r>
       <w:r>
-        <w:t xml:space="preserve">, </w:t>
-      </w:r>
-      <w:r>
-        <w:rPr>
-          <w:i/>
-        </w:rPr>
-        <w:t xml:space="preserve">O. sativa (Os) </w:t>
+        <w:t>, respectively. Each of this panels are divided into left and right sides according to the two target remaining species and three description modules: 1) Genetic variability as genomic overlap-enrichment of GWAS significant SNPs over regions divided into five bins based on LECIF scores. Black bars indicate significance (p &lt; 0.05). 2) Comparative genomics represented by boxplots showing the distribution of LECIF scores against PhatCons elements/CNEs and correlation values for LECIF versus PhyloP scores (PCC = Pearson correlation coefficient; SCC = Spearman correlation coefficient). Gray lines in boxplots denote genome-wide median and mean. 3) Chromatin states module with genome-wide (histogram) and state-specific (violinplot) LECIF scores distribution. Additional</w:t>
+      </w:r>
+      <w:r>
+        <w:t>ly, this module is covered by chromatin state</w:t>
+      </w:r>
+      <w:r>
+        <w:t xml:space="preserve"> simmilarity between high/low (percentile rank &gt; 60 / &lt; 40; dark colors) and low/high (light colors) functional (LECIF) /comparative (PhyloP) genomics score regions, respectively (horizontal grouped barplot); and between regions with low, medium and</w:t>
+      </w:r>
+      <w:r>
+        <w:t xml:space="preserve"> high LECIF score (lineplot). Chromatin state</w:t>
+      </w:r>
+      <w:r>
+        <w:t xml:space="preserve"> simmilarity was computed using the Dice coefficient. Lastly, </w:t>
+      </w:r>
+      <w:r>
+        <w:rPr>
+          <w:b/>
+        </w:rPr>
+        <w:t>middle panel</w:t>
+      </w:r>
+      <w:r>
+        <w:t xml:space="preserve"> depicted by a circos to visualize gene density (first track), scores</w:t>
+      </w:r>
+      <w:r>
+        <w:t xml:space="preserve"> (second to fourth track) and chromatin states</w:t>
+      </w:r>
+      <w:r>
+        <w:t xml:space="preserve"> (inner track; colors indicate chromatin functional groups) </w:t>
+      </w:r>
+      <w:r>
+        <w:lastRenderedPageBreak/>
+        <w:t xml:space="preserve">across nuclear chromosomes and species. </w:t>
+      </w:r>
+      <w:r>
+        <w:rPr>
+          <w:i/>
+        </w:rPr>
+        <w:t xml:space="preserve">A. thaliana </w:t>
       </w:r>
       <w:r>
         <w:t xml:space="preserve">and </w:t>
@@ -10230,368 +11756,6 @@
         <w:rPr>
           <w:i/>
         </w:rPr>
-        <w:t>Z. mays (Zm)</w:t>
-      </w:r>
-      <w:r>
-        <w:t>)</w:t>
-      </w:r>
-      <w:r>
-        <w:t>. Colors denote species. Dot size indicates gene ratio. Bold KO terms highlight convergent terms for all the species. Minor gene biotypes are represented by different symbols.</w:t>
-      </w:r>
-    </w:p>
-    <w:p>
-      <w:r>
-        <w:rPr>
-          <w:b/>
-        </w:rPr>
-        <w:t xml:space="preserve">Fig. 4. Predictive models of paralogs degree of functional divergence including chromatin states metrics. </w:t>
-      </w:r>
-      <w:r>
-        <w:t xml:space="preserve">Chromatin states metrics were obtained dividing promoter and genes in a fixed number of windows, calculating frequency and presence vectors and computing several distance and simmilarity coefficients between genes from the same paralog pair comparing equivalent vector types (see </w:t>
-      </w:r>
-      <w:r>
-        <w:rPr>
-          <w:b/>
-        </w:rPr>
-        <w:t>Methods</w:t>
-      </w:r>
-      <w:r>
-        <w:t xml:space="preserve">). </w:t>
-      </w:r>
-      <w:r>
-        <w:rPr>
-          <w:b/>
-        </w:rPr>
-        <w:t>(a-d)</w:t>
-      </w:r>
-      <w:r>
-        <w:t xml:space="preserve"> Results reproducing </w:t>
-      </w:r>
-      <w:r>
-        <w:t xml:space="preserve">Ezoe, Shirai, &amp; Hanada, 2021 </w:t>
-      </w:r>
-      <w:r>
-        <w:t xml:space="preserve">models including CS metrics. </w:t>
-      </w:r>
-      <w:r>
-        <w:rPr>
-          <w:b/>
-        </w:rPr>
-        <w:t>(a)</w:t>
-      </w:r>
-      <w:r>
-        <w:rPr>
-          <w:b/>
-        </w:rPr>
-        <w:t xml:space="preserve"> </w:t>
-      </w:r>
-      <w:r>
-        <w:t xml:space="preserve">Relative importance in explanatory variables. The relative importance was inferred based on the logistic regression algorithm. </w:t>
-      </w:r>
-      <w:r>
-        <w:rPr>
-          <w:b/>
-        </w:rPr>
-        <w:t>(b)</w:t>
-      </w:r>
-      <w:r>
-        <w:rPr>
-          <w:b/>
-        </w:rPr>
-        <w:t xml:space="preserve"> </w:t>
-      </w:r>
-      <w:r>
-        <w:t xml:space="preserve">Custom chromatin state metric (CCSM; see </w:t>
-      </w:r>
-      <w:r>
-        <w:rPr>
-          <w:b/>
-        </w:rPr>
-        <w:t>Methods</w:t>
-      </w:r>
-      <w:r>
-        <w:t xml:space="preserve">) distribution of high and low diversified gene pairs. P-value, two-tailed Wilcoxon rank sum test. Numbers in parenthesis represent the number of duplicate pairs. </w:t>
-      </w:r>
-      <w:r>
-        <w:rPr>
-          <w:b/>
-        </w:rPr>
-        <w:t>(c)</w:t>
-      </w:r>
-      <w:r>
-        <w:rPr>
-          <w:b/>
-        </w:rPr>
-        <w:t xml:space="preserve"> </w:t>
-      </w:r>
-      <w:r>
-        <w:t xml:space="preserve">Receiver Operating Characteristic (ROC) and Precision-Recall (PR) curves in our prediction models. Colored lines indicate different generated models in six types of formula based on logistic regression algorithms using different sets of features. The are under the curve (AUC) values were calculated by the best prediction model in each formula. A perfect classification model would have AUC-ROC and AU-PRC score of 1.0; black dotted lines represent performance of random classification model, in which AUC-ROC and AU-PRC values would be 0.5. </w:t>
-      </w:r>
-      <w:r>
-        <w:rPr>
-          <w:b/>
-        </w:rPr>
-        <w:t>(d)</w:t>
-      </w:r>
-      <w:r>
-        <w:rPr>
-          <w:b/>
-        </w:rPr>
-        <w:t xml:space="preserve"> </w:t>
-      </w:r>
-      <w:r>
-        <w:t xml:space="preserve">Histogram of the inferred degree of functional divergence (DFD) in high and low duplicates of the training data. The inferred DFD was calculated for </w:t>
-      </w:r>
-      <w:r>
-        <w:lastRenderedPageBreak/>
-        <w:t xml:space="preserve">463/111 high/low diversified pairs, respectively. The bottom 5% of the inferred high diversified DFD values were &lt; 0.46 (i.e low DFD at 5% FDR). The top 5% of the inferred low diversified DFD values were &gt; 0.93 (i.e high DFD at 5% FDR). </w:t>
-      </w:r>
-      <w:r>
-        <w:t xml:space="preserve">Ka/Ks = </w:t>
-      </w:r>
-      <w:r>
-        <w:t xml:space="preserve">protein divergence sequence rate, Re/Ks = gene expression simmilarity rate, FD = </w:t>
-      </w:r>
-      <w:r>
-        <w:t xml:space="preserve">number of </w:t>
-      </w:r>
-      <w:r>
-        <w:t>shared functional domains</w:t>
-      </w:r>
-      <w:r>
-        <w:t xml:space="preserve">, </w:t>
-      </w:r>
-      <w:r>
-        <w:t xml:space="preserve">GO = number of shared gene ontologies, PPI = </w:t>
-      </w:r>
-      <w:r>
-        <w:t xml:space="preserve">protein-protein interactions. </w:t>
-      </w:r>
-      <w:r>
-        <w:rPr>
-          <w:b/>
-        </w:rPr>
-        <w:t>(e-h)</w:t>
-      </w:r>
-      <w:r>
-        <w:t xml:space="preserve"> Results reproducing Cusack et al., 2021 models including CS metrics. </w:t>
-      </w:r>
-      <w:r>
-        <w:rPr>
-          <w:b/>
-        </w:rPr>
-        <w:t>(e)</w:t>
-      </w:r>
-      <w:r>
-        <w:rPr>
-          <w:b/>
-        </w:rPr>
-        <w:t xml:space="preserve"> </w:t>
-      </w:r>
-      <w:r>
-        <w:t xml:space="preserve">Top 200 final selected features distribution across groups of variables for extreme-inclusive redundancy definitions without (RD4-RD9, respectively) and with (RD4C-RD9C, respetively) CS information. Numbers in parenthesis denote the median importance ranks for all the features in that group. Feature importance was determined using SVM with a linear kernel and normalized features values. Colors represent distinct redundancy definitions and features sets. RD4 (light green): extreme redundancy definition without CS information; RD4C (dark green): extreme redundancy definition with CS information; RD9 (light purple): inclusive redundancy definition without CS information; RD9C (dark purple): inclusive redundancy definition with CS information. All gene pairs in RD4/RD4C are contained in RD9/RD9C. </w:t>
-      </w:r>
-      <w:r>
-        <w:rPr>
-          <w:b/>
-        </w:rPr>
-        <w:t>(f)</w:t>
-      </w:r>
-      <w:r>
-        <w:rPr>
-          <w:b/>
-        </w:rPr>
-        <w:t xml:space="preserve"> </w:t>
-      </w:r>
-      <w:r>
-        <w:t xml:space="preserve">ROC and PR curves of final SVM models for each redundancy definition/feature set. AUC values were calculated by the best prediction model in each formula. </w:t>
-      </w:r>
-      <w:r>
-        <w:rPr>
-          <w:b/>
-        </w:rPr>
-        <w:t>(g)</w:t>
-      </w:r>
-      <w:r>
-        <w:rPr>
-          <w:b/>
-        </w:rPr>
-        <w:t xml:space="preserve"> </w:t>
-      </w:r>
-      <w:r>
-        <w:t>AUC-ROC and AU-PRC for the heldout tests for models built with each</w:t>
-      </w:r>
-      <w:r>
-        <w:t xml:space="preserve"> </w:t>
-      </w:r>
-      <w:r>
-        <w:t xml:space="preserve">redundancy definition/feature set. </w:t>
-      </w:r>
-      <w:r>
-        <w:rPr>
-          <w:b/>
-        </w:rPr>
-        <w:t>(h)</w:t>
-      </w:r>
-      <w:r>
-        <w:rPr>
-          <w:b/>
-        </w:rPr>
-        <w:t xml:space="preserve"> </w:t>
-      </w:r>
-      <w:r>
-        <w:t>Matrix layout for all intersections between top 200 variables in redundancy definition/feature sets, sorted by decreasing order. Dark circles in the matrix indicate sets that are part of the intersection.</w:t>
-      </w:r>
-    </w:p>
-    <w:p>
-      <w:pPr>
-        <w:rPr>
-          <w:lang w:val="en-US"/>
-        </w:rPr>
-      </w:pPr>
-      <w:r>
-        <w:rPr>
-          <w:b/>
-        </w:rPr>
-        <w:t xml:space="preserve">Fig. 5. Functional genomics conservation (LECIF) score overview and downstream analyses. </w:t>
-      </w:r>
-      <w:r>
-        <w:t>This figure i</w:t>
-      </w:r>
-      <w:r>
-        <w:t>s constituted by 5 panels (topleft, topright, bottomleft, bottom</w:t>
-      </w:r>
-      <w:r>
-        <w:t xml:space="preserve">right and middle). </w:t>
-      </w:r>
-      <w:r>
-        <w:rPr>
-          <w:b/>
-        </w:rPr>
-        <w:t>Top</w:t>
-      </w:r>
-      <w:r>
-        <w:rPr>
-          <w:b/>
-        </w:rPr>
-        <w:t>left panel:</w:t>
-      </w:r>
-      <w:r>
-        <w:t xml:space="preserve"> Overview of the LECIF-score. Very briefly, LECIF algorithm was applied integrating epigenomic, chromatin states, whole genome alignments and transcriptomic information to obtain functional genomics conservation scores for all pairwise comparisons. These scores, together with previosuly generated resources, are stored in PlantFUNCO database to allow future applications and further hypothesis testing such as paral</w:t>
-      </w:r>
-      <w:r>
-        <w:t xml:space="preserve">og functional evolution. </w:t>
-      </w:r>
-      <w:r>
-        <w:rPr>
-          <w:b/>
-        </w:rPr>
-        <w:t>Bottomleft, topright and bottom</w:t>
-      </w:r>
-      <w:r>
-        <w:rPr>
-          <w:b/>
-        </w:rPr>
-        <w:t>right panels</w:t>
-      </w:r>
-      <w:r>
-        <w:t xml:space="preserve"> illustrate LECIF-score downstream analyses for </w:t>
-      </w:r>
-      <w:r>
-        <w:rPr>
-          <w:i/>
-        </w:rPr>
-        <w:t>O. sativa (Os)</w:t>
-      </w:r>
-      <w:r>
-        <w:t xml:space="preserve">, </w:t>
-      </w:r>
-      <w:r>
-        <w:rPr>
-          <w:i/>
-        </w:rPr>
-        <w:t xml:space="preserve">Z. mays (Zm) </w:t>
-      </w:r>
-      <w:r>
-        <w:t>and</w:t>
-      </w:r>
-      <w:r>
-        <w:rPr>
-          <w:i/>
-        </w:rPr>
-        <w:t xml:space="preserve"> </w:t>
-      </w:r>
-      <w:r>
-        <w:rPr>
-          <w:i/>
-        </w:rPr>
-        <w:t>A.</w:t>
-      </w:r>
-      <w:r>
-        <w:rPr>
-          <w:i/>
-        </w:rPr>
-        <w:t xml:space="preserve"> </w:t>
-      </w:r>
-      <w:r>
-        <w:rPr>
-          <w:i/>
-        </w:rPr>
-        <w:t>thaliana</w:t>
-      </w:r>
-      <w:r>
-        <w:rPr>
-          <w:i/>
-        </w:rPr>
-        <w:t xml:space="preserve"> (At)</w:t>
-      </w:r>
-      <w:r>
-        <w:t xml:space="preserve">, respectively. Each of this panels are divided into left and right sides according to the two target remaining species and three description modules: 1) Genetic variability as genomic overlap-enrichment of GWAS significant SNPs over regions divided into five bins based on LECIF scores. Black bars indicate significance (p &lt; 0.05). 2) Comparative genomics represented by boxplots showing the distribution of LECIF scores against PhatCons elements/CNEs and correlation values for LECIF versus </w:t>
-      </w:r>
-      <w:r>
-        <w:lastRenderedPageBreak/>
-        <w:t>PhyloP scores (PCC = Pearson correlation coefficient; SCC = Spearman correlation coefficient). Gray lines in boxplots denote genome-wide median and mean. 3) Chromatin states module with genome-wide (histogram) and state-specific (violinplot) LECIF scores distribution. Additional</w:t>
-      </w:r>
-      <w:r>
-        <w:t>ly, this module is covered by chromatin state</w:t>
-      </w:r>
-      <w:r>
-        <w:t xml:space="preserve"> simmilarity between high/low (percentile rank &gt; 60 / &lt; 40; dark colors) and low/high (light colors) functional (LECIF) /comparative (PhyloP) genomics score regions, respectively (horizontal grouped barplot); and between regions with low, medium and</w:t>
-      </w:r>
-      <w:r>
-        <w:t xml:space="preserve"> high LECIF score (lineplot). Chromatin state</w:t>
-      </w:r>
-      <w:r>
-        <w:t xml:space="preserve"> simmilarity was computed using the Dice coefficient. Lastly, </w:t>
-      </w:r>
-      <w:r>
-        <w:rPr>
-          <w:b/>
-        </w:rPr>
-        <w:t>middle panel</w:t>
-      </w:r>
-      <w:r>
-        <w:t xml:space="preserve"> depicted by a circos to visualize gene density (first track), scores</w:t>
-      </w:r>
-      <w:r>
-        <w:t xml:space="preserve"> (second to fourth track) and chromatin states</w:t>
-      </w:r>
-      <w:r>
-        <w:t xml:space="preserve"> (inner track; colors indicate chromatin functional groups) across nuclear chromosomes and species. </w:t>
-      </w:r>
-      <w:r>
-        <w:rPr>
-          <w:i/>
-        </w:rPr>
-        <w:t xml:space="preserve">A. thaliana </w:t>
-      </w:r>
-      <w:r>
-        <w:t xml:space="preserve">and </w:t>
-      </w:r>
-      <w:r>
-        <w:rPr>
-          <w:i/>
-        </w:rPr>
         <w:t xml:space="preserve">O. sativa </w:t>
       </w:r>
       <w:r>
@@ -10612,7 +11776,7 @@
         </w:rPr>
         <w:t xml:space="preserve">PlantFUNCO DB is available at </w:t>
       </w:r>
-      <w:hyperlink r:id="rId21" w:history="1">
+      <w:hyperlink r:id="rId24" w:history="1">
         <w:r>
           <w:rPr>
             <w:rStyle w:val="Hipervnculo"/>
@@ -10749,7 +11913,6 @@
         <w:rPr>
           <w:b/>
         </w:rPr>
-        <w:lastRenderedPageBreak/>
         <w:t>Supplementary table S2. Transcriptomic data collection.</w:t>
       </w:r>
     </w:p>
@@ -10780,7 +11943,7 @@
       </w:r>
     </w:p>
     <w:sectPr>
-      <w:footerReference w:type="default" r:id="rId22"/>
+      <w:footerReference w:type="default" r:id="rId25"/>
       <w:pgSz w:w="11906" w:h="16838"/>
       <w:pgMar w:top="1417" w:right="1701" w:bottom="1417" w:left="1701" w:header="708" w:footer="708" w:gutter="0"/>
       <w:lnNumType w:countBy="1" w:restart="continuous"/>
@@ -10874,7 +12037,7 @@
           <w:rPr>
             <w:noProof/>
           </w:rPr>
-          <w:t>4</w:t>
+          <w:t>22</w:t>
         </w:r>
         <w:r>
           <w:fldChar w:fldCharType="end"/>
@@ -12288,7 +13451,7 @@
 </file>
 
 <file path=customXml/itemProps1.xml><?xml version="1.0" encoding="utf-8"?>
-<ds:datastoreItem xmlns:ds="http://schemas.openxmlformats.org/officeDocument/2006/customXml" ds:itemID="{A4EE06CC-98A0-4092-85D4-387BA88FE509}">
+<ds:datastoreItem xmlns:ds="http://schemas.openxmlformats.org/officeDocument/2006/customXml" ds:itemID="{FAB33834-0BED-4B16-B75A-6DCF90E79D8F}">
   <ds:schemaRefs>
     <ds:schemaRef ds:uri="http://schemas.openxmlformats.org/officeDocument/2006/bibliography"/>
   </ds:schemaRefs>

</xml_diff>

<commit_message>
abstract finished and included to draft
</commit_message>
<xml_diff>
--- a/Manuscript/5.Draft/Manuscript_Draft.docx
+++ b/Manuscript/5.Draft/Manuscript_Draft.docx
@@ -4,9 +4,207 @@
   <w:body>
     <w:p>
       <w:pPr>
+        <w:jc w:val="center"/>
+        <w:rPr>
+          <w:b/>
+          <w:sz w:val="24"/>
+          <w:szCs w:val="24"/>
+        </w:rPr>
+      </w:pPr>
+      <w:r>
+        <w:rPr>
+          <w:b/>
+          <w:sz w:val="24"/>
+          <w:szCs w:val="24"/>
+        </w:rPr>
+        <w:t>PlantFUNCO: integrative functional genomics database reveals clues into duplicates divergence evolution</w:t>
+      </w:r>
+    </w:p>
+    <w:p>
+      <w:pPr>
+        <w:jc w:val="center"/>
+        <w:rPr>
+          <w:sz w:val="24"/>
+          <w:szCs w:val="24"/>
+        </w:rPr>
+      </w:pPr>
+      <w:r>
+        <w:rPr>
+          <w:sz w:val="24"/>
+          <w:szCs w:val="24"/>
+        </w:rPr>
+        <w:t>Víctor Roces</w:t>
+      </w:r>
+      <w:r>
+        <w:rPr>
+          <w:sz w:val="24"/>
+          <w:szCs w:val="24"/>
+          <w:vertAlign w:val="superscript"/>
+        </w:rPr>
+        <w:t>1</w:t>
+      </w:r>
+      <w:r>
+        <w:rPr>
+          <w:sz w:val="24"/>
+          <w:szCs w:val="24"/>
+        </w:rPr>
+        <w:t>, Sara Guerrero</w:t>
+      </w:r>
+      <w:r>
+        <w:rPr>
+          <w:sz w:val="24"/>
+          <w:szCs w:val="24"/>
+          <w:vertAlign w:val="superscript"/>
+        </w:rPr>
+        <w:t>1</w:t>
+      </w:r>
+      <w:r>
+        <w:rPr>
+          <w:sz w:val="24"/>
+          <w:szCs w:val="24"/>
+        </w:rPr>
+        <w:t>, Ana Álvarez</w:t>
+      </w:r>
+      <w:r>
+        <w:rPr>
+          <w:sz w:val="24"/>
+          <w:szCs w:val="24"/>
+          <w:vertAlign w:val="superscript"/>
+        </w:rPr>
+        <w:t>1</w:t>
+      </w:r>
+      <w:r>
+        <w:rPr>
+          <w:sz w:val="24"/>
+          <w:szCs w:val="24"/>
+        </w:rPr>
+        <w:t>, Jesús Pascual</w:t>
+      </w:r>
+      <w:r>
+        <w:rPr>
+          <w:sz w:val="24"/>
+          <w:szCs w:val="24"/>
+          <w:vertAlign w:val="superscript"/>
+        </w:rPr>
+        <w:t>1</w:t>
+      </w:r>
+      <w:r>
+        <w:rPr>
+          <w:sz w:val="24"/>
+          <w:szCs w:val="24"/>
+        </w:rPr>
+        <w:t>, Mónica Meijón</w:t>
+      </w:r>
+      <w:r>
+        <w:rPr>
+          <w:sz w:val="24"/>
+          <w:szCs w:val="24"/>
+          <w:vertAlign w:val="superscript"/>
+        </w:rPr>
+        <w:t>1*</w:t>
+      </w:r>
+    </w:p>
+    <w:p>
+      <w:pPr>
+        <w:jc w:val="left"/>
+      </w:pPr>
+      <w:r>
+        <w:rPr>
+          <w:vertAlign w:val="superscript"/>
+        </w:rPr>
+        <w:t>1</w:t>
+      </w:r>
+      <w:r>
+        <w:t xml:space="preserve"> Plant Physiology, Department of Organisms and Systems Biology, Faculty of Biology and Biotechnology Institute of Asturias, University of Oviedo, Asturias, Spain</w:t>
+      </w:r>
+    </w:p>
+    <w:p>
+      <w:pPr>
+        <w:jc w:val="left"/>
+        <w:rPr>
+          <w:rStyle w:val="Hipervnculo"/>
+        </w:rPr>
+      </w:pPr>
+      <w:r>
+        <w:rPr>
+          <w:vertAlign w:val="superscript"/>
+        </w:rPr>
+        <w:t>*</w:t>
+      </w:r>
+      <w:r>
+        <w:t xml:space="preserve"> Correspondence: </w:t>
+      </w:r>
+      <w:hyperlink r:id="rId8" w:history="1">
+        <w:r>
+          <w:rPr>
+            <w:rStyle w:val="Hipervnculo"/>
+          </w:rPr>
+          <w:t>meijonmonica@uniovi.es</w:t>
+        </w:r>
+      </w:hyperlink>
+    </w:p>
+    <w:p>
+      <w:pPr>
+        <w:jc w:val="left"/>
+        <w:rPr>
+          <w:color w:val="0563C1" w:themeColor="hyperlink"/>
+          <w:u w:val="single"/>
+        </w:rPr>
+      </w:pPr>
+    </w:p>
+    <w:p>
+      <w:pPr>
+        <w:pStyle w:val="Ttulo1"/>
+      </w:pPr>
+      <w:r>
+        <w:t>Abstract</w:t>
+      </w:r>
+    </w:p>
+    <w:p>
+      <w:r>
+        <w:t xml:space="preserve">Evolutionary epigenomics, and more generally evolutionary functional-genomics, is an emerging field studying how non-DNA encoded alterations in gene expression regulation are an important form of plasticity and epigenetic adaptation. Previous evidence analyzing plants evolutionary functional-genomics has mostly been focused on compare same assay matched experiments, missing the power of heterogeneous datasets for conservation inference. To fill this gap, we introduced PlantFUN(nctional)CO(nservation) database which is derived from two resources, inter-species chromatin states and functional genomics conservations scores, presented and analysed in this work for three well-established plant models. Overall, both resources can elucidate evolutionary information in terms of cross-species functional agreement. Therefore, PlantFUNCO could complement other comparative-genomics sources to asses evolutionary studies. In order to illustrate potential applications of the database, we replicated two previously published models predicting genetic redundancy in </w:t>
+      </w:r>
+      <w:r>
+        <w:rPr>
+          <w:i/>
+        </w:rPr>
+        <w:t xml:space="preserve">A. thaliana </w:t>
+      </w:r>
+      <w:r>
+        <w:t xml:space="preserve">and found that chromatin states are a determinant of paralogs degree of functional divergence. These predictions were validated based on the phenotypes of mitochondrial alternative oxidases knockout mutants under two different stresses. Taken all together, PlantFUNCO aim to leverage data diversity and extrapolate molecular mechanisms findings from different model organisms to determine the extent of functional conservation, thus, deepen our understanding of how plants phenotypic plasticity has fascinatingly evolved. PlantFUNCO database is available at </w:t>
+      </w:r>
+      <w:hyperlink r:id="rId9" w:history="1">
+        <w:r>
+          <w:rPr>
+            <w:rStyle w:val="Hipervnculo"/>
+          </w:rPr>
+          <w:t>https://rocesv.github.io/PlantFUNCO</w:t>
+        </w:r>
+      </w:hyperlink>
+      <w:r>
+        <w:t>.</w:t>
+      </w:r>
+      <w:bookmarkStart w:id="0" w:name="_GoBack"/>
+      <w:bookmarkEnd w:id="0"/>
+    </w:p>
+    <w:p>
+      <w:r>
+        <w:rPr>
+          <w:b/>
+        </w:rPr>
+        <w:t>Keywords</w:t>
+      </w:r>
+      <w:r>
+        <w:t>: evolutionary epigenomics, functional genomics, integrative approach, database, genome evolution.</w:t>
+      </w:r>
+    </w:p>
+    <w:p/>
+    <w:p>
+      <w:pPr>
         <w:pStyle w:val="Ttulo2"/>
       </w:pPr>
       <w:r>
+        <w:lastRenderedPageBreak/>
         <w:t>Introduction</w:t>
       </w:r>
     </w:p>
@@ -158,7 +356,16 @@
         <w:fldChar w:fldCharType="end"/>
       </w:r>
       <w:r>
-        <w:t xml:space="preserve">. This bring us to evolutionary epigenomics, and more generally, evolutionary functional-genomics, an exciting emerging field studying how non-DNA encoded alterations in protein functions for multiple generations are an important form of plasticity and epigenetic adaptation. For that reason, regulatory elements states started to be considered major targets of evolution because their diversity is critical for phenotypic variance in all organisms to adapt to various environment niches </w:t>
+        <w:t>. This bring us to evolutionary e</w:t>
+      </w:r>
+      <w:r>
+        <w:t xml:space="preserve">pigenomics, and more generally </w:t>
+      </w:r>
+      <w:r>
+        <w:t>evolutionary functional-genomics</w:t>
+      </w:r>
+      <w:r>
+        <w:t xml:space="preserve">, an exciting emerging field studying how non-DNA encoded alterations in protein functions for multiple generations are an important form of plasticity and epigenetic adaptation. For that reason, regulatory elements states started to be considered major targets of evolution because their diversity is critical for phenotypic variance in all organisms to adapt to various environment niches </w:t>
       </w:r>
       <w:r>
         <w:fldChar w:fldCharType="begin" w:fldLock="1"/>
@@ -224,8 +431,14 @@
         <w:t xml:space="preserve">. These findings supported the clear importance of the plant kingdom in evolutionary functional-genomics. Plants present a series of interesting molecular features that allow same-sequence different-functions scenarios, like epigenetic states are more easily transmitted </w:t>
       </w:r>
       <w:r>
+        <w:t>trans</w:t>
+      </w:r>
+      <w:r>
+        <w:t xml:space="preserve">generationally due to </w:t>
+      </w:r>
+      <w:r>
         <w:lastRenderedPageBreak/>
-        <w:t xml:space="preserve">intergenerationally due to soft epigenetic reset during meiosis and early development, epialleles are quite common and relative high rate of duplication events so multiple original exact gene copies with distinct selection pressures in response to the enviroment could exist </w:t>
+        <w:t xml:space="preserve">soft epigenetic reset during meiosis and early development, epialleles are quite common and relative high rate of duplication events so multiple original exact gene copies with distinct selection pressures in response to the enviroment could exist </w:t>
       </w:r>
       <w:r>
         <w:fldChar w:fldCharType="begin" w:fldLock="1"/>
@@ -356,15 +569,7 @@
         <w:fldChar w:fldCharType="end"/>
       </w:r>
       <w:r>
-        <w:t xml:space="preserve">, thus, highlighting the urge of using integrative tools that consider the vast diversity of biological strategies and enable wide genomic elements chracterization. In the present study, taking into account the abovementioned knowledge trade-off, we introduced </w:t>
-      </w:r>
-      <w:proofErr w:type="gramStart"/>
-      <w:r>
-        <w:t>PlantFUN(</w:t>
-      </w:r>
-      <w:proofErr w:type="gramEnd"/>
-      <w:r>
-        <w:t xml:space="preserve">ctional)CO(nservation) an integrative functional-genomics database constituted by several tools and two main resources, inter-species chromatin states and functional genomics conservation scores, for the well-known plant models </w:t>
+        <w:t xml:space="preserve">, thus, highlighting the urge of using integrative tools that consider the vast diversity of biological strategies and enable wide genomic elements chracterization. In the present study, taking into account the abovementioned knowledge trade-off, we introduced PlantFUN(ctional)CO(nservation) an integrative functional-genomics database constituted by several tools and two main resources, inter-species chromatin states and functional genomics conservation scores, for the well-known plant models </w:t>
       </w:r>
       <w:r>
         <w:rPr>
@@ -406,10 +611,7 @@
         <w:t xml:space="preserve">and provided insights into </w:t>
       </w:r>
       <w:r>
-        <w:t>evolution</w:t>
-      </w:r>
-      <w:r>
-        <w:t xml:space="preserve"> of </w:t>
+        <w:t xml:space="preserve">evolution of </w:t>
       </w:r>
       <w:r>
         <w:t>these genes</w:t>
@@ -4348,15 +4550,7 @@
         <w:t xml:space="preserve">so we developed an integrated hub </w:t>
       </w:r>
       <w:r>
-        <w:t xml:space="preserve">called </w:t>
-      </w:r>
-      <w:proofErr w:type="gramStart"/>
-      <w:r>
-        <w:t>PlantFUN(</w:t>
-      </w:r>
-      <w:proofErr w:type="gramEnd"/>
-      <w:r>
-        <w:t>ctional)CO(</w:t>
+        <w:t>called PlantFUN(ctional)CO(</w:t>
       </w:r>
       <w:r>
         <w:t>nservation)</w:t>
@@ -4400,7 +4594,7 @@
       <w:r>
         <w:t xml:space="preserve">). PlantFUNCO database is available at </w:t>
       </w:r>
-      <w:hyperlink r:id="rId8" w:history="1">
+      <w:hyperlink r:id="rId10" w:history="1">
         <w:r>
           <w:rPr>
             <w:rStyle w:val="Hipervnculo"/>
@@ -4865,15 +5059,7 @@
         <w:t>&gt;</w:t>
       </w:r>
       <w:r>
-        <w:t>WT) and root</w:t>
-      </w:r>
-      <w:proofErr w:type="gramStart"/>
-      <w:r>
-        <w:t>:hypocotyl</w:t>
-      </w:r>
-      <w:proofErr w:type="gramEnd"/>
-      <w:r>
-        <w:t xml:space="preserve"> </w:t>
+        <w:t xml:space="preserve">WT) and root:hypocotyl </w:t>
       </w:r>
       <w:r>
         <w:t xml:space="preserve">ratio </w:t>
@@ -4935,8 +5121,6 @@
       <w:r>
         <w:t>appreciated too</w:t>
       </w:r>
-      <w:bookmarkStart w:id="0" w:name="_GoBack"/>
-      <w:bookmarkEnd w:id="0"/>
       <w:r>
         <w:t xml:space="preserve"> </w:t>
       </w:r>
@@ -5067,13 +5251,8 @@
         <w:t>for all AOX</w:t>
       </w:r>
       <w:r>
-        <w:t xml:space="preserve"> genotypes measured in root length and root</w:t>
-      </w:r>
-      <w:proofErr w:type="gramStart"/>
-      <w:r>
-        <w:t>:hypoctyl</w:t>
-      </w:r>
-      <w:proofErr w:type="gramEnd"/>
+        <w:t xml:space="preserve"> genotypes measured in root length and root:hypoctyl</w:t>
+      </w:r>
       <w:r>
         <w:t xml:space="preserve"> ratio</w:t>
       </w:r>
@@ -6477,7 +6656,7 @@
         </w:rPr>
         <w:t>. Mapped reads with MAPQ &gt; 30 were used to secure optimal quality of the data. Aligned reads were sorted using SAMtools v.1.9 and duplicate reads were removed using Picard v.2.26 (</w:t>
       </w:r>
-      <w:hyperlink r:id="rId9" w:history="1">
+      <w:hyperlink r:id="rId11" w:history="1">
         <w:r>
           <w:rPr>
             <w:rStyle w:val="Hipervnculo"/>
@@ -6637,7 +6816,7 @@
         </w:rPr>
         <w:t xml:space="preserve"> were added for ATAC- and DNase-seq files processing. To guarantee the reproducibility of the analysis a docker was created and it is available at </w:t>
       </w:r>
-      <w:hyperlink r:id="rId10" w:history="1">
+      <w:hyperlink r:id="rId12" w:history="1">
         <w:r>
           <w:rPr>
             <w:rStyle w:val="Hipervnculo"/>
@@ -6751,21 +6930,7 @@
         <w:rPr>
           <w:lang w:val="en-US"/>
         </w:rPr>
-        <w:t xml:space="preserve">. The analysis was restricted to nuclear chromosomes. </w:t>
-      </w:r>
-      <w:proofErr w:type="gramStart"/>
-      <w:r>
-        <w:rPr>
-          <w:lang w:val="en-US"/>
-        </w:rPr>
-        <w:t>hiHMM</w:t>
-      </w:r>
-      <w:proofErr w:type="gramEnd"/>
-      <w:r>
-        <w:rPr>
-          <w:lang w:val="en-US"/>
-        </w:rPr>
-        <w:t xml:space="preserve"> can handle an unbounded number of hidden states so the number of states is learned from the training data instead of a pre-specified value by the user. The model inferred a total of 15 chromatin states with unmappable regions added a posteriori as the sixteenth state to avoid any bias in the segmentation. We defined the chromatin states based on the co-localization of marks and overlap enrichments of different genomic features using ChromHMM </w:t>
+        <w:t xml:space="preserve">. The analysis was restricted to nuclear chromosomes. hiHMM can handle an unbounded number of hidden states so the number of states is learned from the training data instead of a pre-specified value by the user. The model inferred a total of 15 chromatin states with unmappable regions added a posteriori as the sixteenth state to avoid any bias in the segmentation. We defined the chromatin states based on the co-localization of marks and overlap enrichments of different genomic features using ChromHMM </w:t>
       </w:r>
       <w:r>
         <w:rPr>
@@ -7172,7 +7337,7 @@
       <w:r>
         <w:t>. To compare the performance of logistic regression models using different set of features we calculated the AUC-ROC and AU-PRC values. All the analysis were conducted in R software environment (</w:t>
       </w:r>
-      <w:hyperlink r:id="rId11" w:history="1">
+      <w:hyperlink r:id="rId13" w:history="1">
         <w:r>
           <w:rPr>
             <w:rStyle w:val="Hipervnculo"/>
@@ -7233,7 +7398,7 @@
         </w:rPr>
         <w:t xml:space="preserve"> multiple transformations and interpretations of the same feature were included so all the distance state metrics and CCSM were considered. Only the available extreme (RD4) and inclusive (RD9) redundancy gene pair sets were analyzed deleting variables identified as mispredictors in the main article. Non-redundant gene pairs were randomly downsampled to generate balanced cross-validation sets. Feature selection was executed by random forest top 200 best transformed variables (determined by the feature importance) for sets without (RD4-RD9) and with (RD4C-RD9C) chromatin information. The C value for SVM algorithm was set as hyperparamenter during the tunning. To measure SVM performance using different feature sets we calculated AUC-ROC and AU-PRC values. All the analyses were conducted using the pipeline implemented and developed by the authors (</w:t>
       </w:r>
-      <w:hyperlink r:id="rId12" w:history="1">
+      <w:hyperlink r:id="rId14" w:history="1">
         <w:r>
           <w:rPr>
             <w:rStyle w:val="Hipervnculo"/>
@@ -7525,7 +7690,6 @@
       <w:r>
         <w:t xml:space="preserve">(SM_3_24421) insertion lines as homozygous and knockout by genotyping and RT-PCR analysis, respectively. Briefly, RNA was extracted as described by Valledor et al, 2014 and quantified by a Navi UV/Vis Nano Spectrophotometer, integrity was evaluated by agarose gel electrophoresis. </w:t>
       </w:r>
-      <w:proofErr w:type="gramStart"/>
       <w:r>
         <w:rPr>
           <w:lang w:val="en-US"/>
@@ -7533,11 +7697,7 @@
         <w:t>c</w:t>
       </w:r>
       <w:r>
-        <w:t>DNA</w:t>
-      </w:r>
-      <w:proofErr w:type="gramEnd"/>
-      <w:r>
-        <w:t xml:space="preserve"> was obtained from 500 ng of RNA using </w:t>
+        <w:t xml:space="preserve">DNA was obtained from 500 ng of RNA using </w:t>
       </w:r>
       <w:r>
         <w:t>the RevertAid kit (ThermoFisher</w:t>
@@ -8524,7 +8684,7 @@
         </w:rPr>
         <w:t xml:space="preserve">. To guarantee the reproducibility of the analysis a docker was created and it is available at </w:t>
       </w:r>
-      <w:hyperlink r:id="rId13" w:history="1">
+      <w:hyperlink r:id="rId15" w:history="1">
         <w:r>
           <w:rPr>
             <w:rStyle w:val="Hipervnculo"/>
@@ -8632,7 +8792,7 @@
       <w:r>
         <w:t>R software environment (</w:t>
       </w:r>
-      <w:hyperlink r:id="rId14" w:history="1">
+      <w:hyperlink r:id="rId16" w:history="1">
         <w:r>
           <w:rPr>
             <w:rStyle w:val="Hipervnculo"/>
@@ -8660,15 +8820,7 @@
     </w:p>
     <w:p>
       <w:r>
-        <w:t xml:space="preserve">We developed </w:t>
-      </w:r>
-      <w:proofErr w:type="gramStart"/>
-      <w:r>
-        <w:t>PlantFUN(</w:t>
-      </w:r>
-      <w:proofErr w:type="gramEnd"/>
-      <w:r>
-        <w:t xml:space="preserve">ctional)CO(nservation) database to provide public availability of the functional integrative tracks generated in this work and to facilitate future research in evolutionary functional genomics. PlantFUNCO contains three main tools: 1) Search section with interactive tables to retrieve gene- or superenhancer-level </w:t>
+        <w:t xml:space="preserve">We developed PlantFUN(ctional)CO(nservation) database to provide public availability of the functional integrative tracks generated in this work and to facilitate future research in evolutionary functional genomics. PlantFUNCO contains three main tools: 1) Search section with interactive tables to retrieve gene- or superenhancer-level </w:t>
       </w:r>
       <w:r>
         <w:fldChar w:fldCharType="begin" w:fldLock="1"/>
@@ -8718,7 +8870,7 @@
       <w:r>
         <w:t xml:space="preserve">. PlantFUNCO is available at </w:t>
       </w:r>
-      <w:hyperlink r:id="rId15" w:history="1">
+      <w:hyperlink r:id="rId17" w:history="1">
         <w:r>
           <w:rPr>
             <w:rStyle w:val="Hipervnculo"/>
@@ -8742,7 +8894,7 @@
       <w:r>
         <w:t xml:space="preserve">All the data generated in this study is available at PlantFUNCO database </w:t>
       </w:r>
-      <w:hyperlink r:id="rId16" w:history="1">
+      <w:hyperlink r:id="rId18" w:history="1">
         <w:r>
           <w:rPr>
             <w:rStyle w:val="Hipervnculo"/>
@@ -8753,7 +8905,7 @@
       <w:r>
         <w:t xml:space="preserve"> and </w:t>
       </w:r>
-      <w:hyperlink r:id="rId17" w:history="1">
+      <w:hyperlink r:id="rId19" w:history="1">
         <w:r>
           <w:rPr>
             <w:rStyle w:val="Hipervnculo"/>
@@ -8764,7 +8916,7 @@
       <w:r>
         <w:t xml:space="preserve">. All the code used in this work is available at </w:t>
       </w:r>
-      <w:hyperlink r:id="rId18" w:history="1">
+      <w:hyperlink r:id="rId20" w:history="1">
         <w:r>
           <w:rPr>
             <w:rStyle w:val="Hipervnculo"/>
@@ -9198,21 +9350,7 @@
         <w:rPr>
           <w:lang w:eastAsia="es-ES"/>
         </w:rPr>
-        <w:t>Clercq, I. De, Vermeirssen, V., Aken, O. Van, Vandepoele, K., Murcha, M. W., Law, S. R.</w:t>
-      </w:r>
-      <w:proofErr w:type="gramStart"/>
-      <w:r>
-        <w:rPr>
-          <w:lang w:eastAsia="es-ES"/>
-        </w:rPr>
-        <w:t>, …</w:t>
-      </w:r>
-      <w:proofErr w:type="gramEnd"/>
-      <w:r>
-        <w:rPr>
-          <w:lang w:eastAsia="es-ES"/>
-        </w:rPr>
-        <w:t xml:space="preserve"> Breusegem, F. Van. (2013). The Membrane-Bound NAC Transcription Factor ANAC013 Functions in Mitochondrial Retrograde Regulation of the Oxidative Stress Response in Arabidopsis. </w:t>
+        <w:t xml:space="preserve">Clercq, I. De, Vermeirssen, V., Aken, O. Van, Vandepoele, K., Murcha, M. W., Law, S. R., … Breusegem, F. Van. (2013). The Membrane-Bound NAC Transcription Factor ANAC013 Functions in Mitochondrial Retrograde Regulation of the Oxidative Stress Response in Arabidopsis. </w:t>
       </w:r>
       <w:r>
         <w:rPr>
@@ -9245,15 +9383,7 @@
     </w:p>
     <w:p>
       <w:r>
-        <w:t>Cusack, S. A., Wang, P., Lotreck, S. G., Moore, B. M., Meng, F., Conner, J. K.</w:t>
-      </w:r>
-      <w:proofErr w:type="gramStart"/>
-      <w:r>
-        <w:t>, …</w:t>
-      </w:r>
-      <w:proofErr w:type="gramEnd"/>
-      <w:r>
-        <w:t xml:space="preserve"> Shiu, S. (2021). Predictive Models of Genetic Redundancy in Arabidopsis thaliana. </w:t>
+        <w:t xml:space="preserve">Cusack, S. A., Wang, P., Lotreck, S. G., Moore, B. M., Meng, F., Conner, J. K., … Shiu, S. (2021). Predictive Models of Genetic Redundancy in Arabidopsis thaliana. </w:t>
       </w:r>
       <w:r>
         <w:rPr>
@@ -9303,15 +9433,7 @@
     </w:p>
     <w:p>
       <w:r>
-        <w:t>Diesh, C., Stevens, G. J., Xie, P., Martinez, T. D. J., Hershberg, E. A., Leung, A.</w:t>
-      </w:r>
-      <w:proofErr w:type="gramStart"/>
-      <w:r>
-        <w:t>, …</w:t>
-      </w:r>
-      <w:proofErr w:type="gramEnd"/>
-      <w:r>
-        <w:t xml:space="preserve"> Holmes, I. H. (2023). JBrowse 2 : a modular genome browser with views of synteny and structural variation. </w:t>
+        <w:t xml:space="preserve">Diesh, C., Stevens, G. J., Xie, P., Martinez, T. D. J., Hershberg, E. A., Leung, A., … Holmes, I. H. (2023). JBrowse 2 : a modular genome browser with views of synteny and structural variation. </w:t>
       </w:r>
       <w:r>
         <w:rPr>
@@ -9326,15 +9448,7 @@
     </w:p>
     <w:p>
       <w:r>
-        <w:t>Dobin, A., Davis, C. A., Schlesinger, F., Drenkow, J., Zaleski, C., Jha, S.</w:t>
-      </w:r>
-      <w:proofErr w:type="gramStart"/>
-      <w:r>
-        <w:t>, …</w:t>
-      </w:r>
-      <w:proofErr w:type="gramEnd"/>
-      <w:r>
-        <w:t xml:space="preserve"> Gingeras, T. R. (2013). STAR: ultrafast universal RNA-seq aligner. </w:t>
+        <w:t xml:space="preserve">Dobin, A., Davis, C. A., Schlesinger, F., Drenkow, J., Zaleski, C., Jha, S., … Gingeras, T. R. (2013). STAR: ultrafast universal RNA-seq aligner. </w:t>
       </w:r>
       <w:r>
         <w:rPr>
@@ -9487,7 +9601,7 @@
       <w:r>
         <w:t xml:space="preserve">(4), 1447–1459. </w:t>
       </w:r>
-      <w:hyperlink r:id="rId19" w:history="1">
+      <w:hyperlink r:id="rId21" w:history="1">
         <w:r>
           <w:rPr>
             <w:rStyle w:val="Hipervnculo"/>
@@ -9508,21 +9622,7 @@
         <w:rPr>
           <w:lang w:eastAsia="es-ES"/>
         </w:rPr>
-        <w:t xml:space="preserve">Feng, W., &amp; Michaels, S. D. (2015). Accessing the Inaccessible : The </w:t>
-      </w:r>
-      <w:proofErr w:type="gramStart"/>
-      <w:r>
-        <w:rPr>
-          <w:lang w:eastAsia="es-ES"/>
-        </w:rPr>
-        <w:t>Organization ,</w:t>
-      </w:r>
-      <w:proofErr w:type="gramEnd"/>
-      <w:r>
-        <w:rPr>
-          <w:lang w:eastAsia="es-ES"/>
-        </w:rPr>
-        <w:t xml:space="preserve"> Transcription , Replication , and Repair of Heterochromatin in Plants. </w:t>
+        <w:t xml:space="preserve">Feng, W., &amp; Michaels, S. D. (2015). Accessing the Inaccessible : The Organization , Transcription , Replication , and Repair of Heterochromatin in Plants. </w:t>
       </w:r>
       <w:r>
         <w:rPr>
@@ -9563,21 +9663,7 @@
         <w:rPr>
           <w:lang w:eastAsia="es-ES"/>
         </w:rPr>
-        <w:t>Fuchs, P., Bohle, F., Lichtenauer, S., Ugalde, M., Araujo, E. F., Mansuroglu, B.</w:t>
-      </w:r>
-      <w:proofErr w:type="gramStart"/>
-      <w:r>
-        <w:rPr>
-          <w:lang w:eastAsia="es-ES"/>
-        </w:rPr>
-        <w:t>, …</w:t>
-      </w:r>
-      <w:proofErr w:type="gramEnd"/>
-      <w:r>
-        <w:rPr>
-          <w:lang w:eastAsia="es-ES"/>
-        </w:rPr>
-        <w:t xml:space="preserve"> Schwarzla, M. (2022). Reductive stress triggers ANAC017-mediated retrograde signaling to safeguard the endoplasmic reticulum by boosting mitochondrial respiratory capacity. </w:t>
+        <w:t xml:space="preserve">Fuchs, P., Bohle, F., Lichtenauer, S., Ugalde, M., Araujo, E. F., Mansuroglu, B., … Schwarzla, M. (2022). Reductive stress triggers ANAC017-mediated retrograde signaling to safeguard the endoplasmic reticulum by boosting mitochondrial respiratory capacity. </w:t>
       </w:r>
       <w:r>
         <w:rPr>
@@ -9659,21 +9745,7 @@
         <w:rPr>
           <w:lang w:eastAsia="es-ES"/>
         </w:rPr>
-        <w:t>Giraud, E., Ho, L. H. M., Clifton, R., Carroll, A., Estavillo, G., Tan, Y.</w:t>
-      </w:r>
-      <w:proofErr w:type="gramStart"/>
-      <w:r>
-        <w:rPr>
-          <w:lang w:eastAsia="es-ES"/>
-        </w:rPr>
-        <w:t>, …</w:t>
-      </w:r>
-      <w:proofErr w:type="gramEnd"/>
-      <w:r>
-        <w:rPr>
-          <w:lang w:eastAsia="es-ES"/>
-        </w:rPr>
-        <w:t xml:space="preserve"> Whelan, J. (2008). The Absence of ALTERNATIVE OXIDASE1a in Arabidopsis Results in Acute Sensitivity to Combined. </w:t>
+        <w:t xml:space="preserve">Giraud, E., Ho, L. H. M., Clifton, R., Carroll, A., Estavillo, G., Tan, Y., … Whelan, J. (2008). The Absence of ALTERNATIVE OXIDASE1a in Arabidopsis Results in Acute Sensitivity to Combined. </w:t>
       </w:r>
       <w:r>
         <w:rPr>
@@ -9706,15 +9778,7 @@
     </w:p>
     <w:p>
       <w:r>
-        <w:t>Goodstein, D. M., Shu, S., Howson, R., Neupane, R., Hayes, R. D., Fazo, J.</w:t>
-      </w:r>
-      <w:proofErr w:type="gramStart"/>
-      <w:r>
-        <w:t>, …</w:t>
-      </w:r>
-      <w:proofErr w:type="gramEnd"/>
-      <w:r>
-        <w:t xml:space="preserve"> Rokhsar, D. S. (2012). Phytozome : a comparative platform for green plant genomics. </w:t>
+        <w:t xml:space="preserve">Goodstein, D. M., Shu, S., Howson, R., Neupane, R., Hayes, R. D., Fazo, J., … Rokhsar, D. S. (2012). Phytozome : a comparative platform for green plant genomics. </w:t>
       </w:r>
       <w:r>
         <w:rPr>
@@ -9765,15 +9829,7 @@
     <w:p>
       <w:r>
         <w:lastRenderedPageBreak/>
-        <w:t>Ho, J. W. K., Jung, Y. L., Liu, T., Alver, B. H., Lee, S., Ikegami, K.</w:t>
-      </w:r>
-      <w:proofErr w:type="gramStart"/>
-      <w:r>
-        <w:t>, …</w:t>
-      </w:r>
-      <w:proofErr w:type="gramEnd"/>
-      <w:r>
-        <w:t xml:space="preserve"> Park, P. J. (2014). Comparative analysis of metazoan chromatin organization. </w:t>
+        <w:t xml:space="preserve">Ho, J. W. K., Jung, Y. L., Liu, T., Alver, B. H., Lee, S., Ikegami, K., … Park, P. J. (2014). Comparative analysis of metazoan chromatin organization. </w:t>
       </w:r>
       <w:r>
         <w:rPr>
@@ -9798,15 +9854,7 @@
     </w:p>
     <w:p>
       <w:r>
-        <w:t>Jamge, B., Lorkovi, Z. J., Axelsson, E., Osakabe, A., Shukla, V., Yelagandula, R.</w:t>
-      </w:r>
-      <w:proofErr w:type="gramStart"/>
-      <w:r>
-        <w:t>, …</w:t>
-      </w:r>
-      <w:proofErr w:type="gramEnd"/>
-      <w:r>
-        <w:t xml:space="preserve"> Berger, F. (2023). Histone variants shape chromatin states in Arabidopsis. </w:t>
+        <w:t xml:space="preserve">Jamge, B., Lorkovi, Z. J., Axelsson, E., Osakabe, A., Shukla, V., Yelagandula, R., … Berger, F. (2023). Histone variants shape chromatin states in Arabidopsis. </w:t>
       </w:r>
       <w:r>
         <w:rPr>
@@ -9861,15 +9909,7 @@
     </w:p>
     <w:p>
       <w:r>
-        <w:t>Kumar, S., Suleski, M., Craig, J. M., Kasprowicz, A. E., Sanderford, M., Li, M.</w:t>
-      </w:r>
-      <w:proofErr w:type="gramStart"/>
-      <w:r>
-        <w:t>, …</w:t>
-      </w:r>
-      <w:proofErr w:type="gramEnd"/>
-      <w:r>
-        <w:t xml:space="preserve"> Hedges, S. B. (2022). TimeTree 5 : An Expanded Resource for Species Divergence Times. </w:t>
+        <w:t xml:space="preserve">Kumar, S., Suleski, M., Craig, J. M., Kasprowicz, A. E., Sanderford, M., Li, M., … Hedges, S. B. (2022). TimeTree 5 : An Expanded Resource for Species Divergence Times. </w:t>
       </w:r>
       <w:r>
         <w:rPr>
@@ -9919,15 +9959,7 @@
     </w:p>
     <w:p>
       <w:r>
-        <w:t>Liu, X., Tian, D., Li, C., Tang, B., Wang, Z., Zhang, R.</w:t>
-      </w:r>
-      <w:proofErr w:type="gramStart"/>
-      <w:r>
-        <w:t>, …</w:t>
-      </w:r>
-      <w:proofErr w:type="gramEnd"/>
-      <w:r>
-        <w:t xml:space="preserve"> Song, S. (2023). GWAS Atlas : an updated knowledgebase integrating more curated associations in plants and animals. </w:t>
+        <w:t xml:space="preserve">Liu, X., Tian, D., Li, C., Tang, B., Wang, Z., Zhang, R., … Song, S. (2023). GWAS Atlas : an updated knowledgebase integrating more curated associations in plants and animals. </w:t>
       </w:r>
       <w:r>
         <w:rPr>
@@ -9952,15 +9984,7 @@
     </w:p>
     <w:p>
       <w:r>
-        <w:t>Liu, Y., Tian, T., Zhang, K., You, Q., Yan, H., Zhao, N.</w:t>
-      </w:r>
-      <w:proofErr w:type="gramStart"/>
-      <w:r>
-        <w:t>, …</w:t>
-      </w:r>
-      <w:proofErr w:type="gramEnd"/>
-      <w:r>
-        <w:t xml:space="preserve"> Xu, W. (2018). PCSD : a plant chromatin state database. </w:t>
+        <w:t xml:space="preserve">Liu, Y., Tian, T., Zhang, K., You, Q., Yan, H., Zhao, N., … Xu, W. (2018). PCSD : a plant chromatin state database. </w:t>
       </w:r>
       <w:r>
         <w:rPr>
@@ -10010,15 +10034,7 @@
     </w:p>
     <w:p>
       <w:r>
-        <w:t>Maher, K. A., Bajic, M., Kajala, K., Reynoso, M., Pauluzzi, G., West, D. A.</w:t>
-      </w:r>
-      <w:proofErr w:type="gramStart"/>
-      <w:r>
-        <w:t>, …</w:t>
-      </w:r>
-      <w:proofErr w:type="gramEnd"/>
-      <w:r>
-        <w:t xml:space="preserve"> Deal, R. B. (2018). Profiling of Accessible Chromatin Regions across Multiple Plant Species and Cell Types Reveals Common Gene Regulatory Principles and New Control Modules. </w:t>
+        <w:t xml:space="preserve">Maher, K. A., Bajic, M., Kajala, K., Reynoso, M., Pauluzzi, G., West, D. A., … Deal, R. B. (2018). Profiling of Accessible Chromatin Regions across Multiple Plant Species and Cell Types Reveals Common Gene Regulatory Principles and New Control Modules. </w:t>
       </w:r>
       <w:r>
         <w:rPr>
@@ -10043,15 +10059,7 @@
     </w:p>
     <w:p>
       <w:r>
-        <w:t xml:space="preserve">Marand, A. P., Eveland, A. L., Kaufmann, K., &amp; Springer, N. M. (2023). </w:t>
-      </w:r>
-      <w:proofErr w:type="gramStart"/>
-      <w:r>
-        <w:t>cis</w:t>
-      </w:r>
-      <w:proofErr w:type="gramEnd"/>
-      <w:r>
-        <w:t xml:space="preserve"> -Regulatory Elements in Plant Development , Adaptation , and Evolution. </w:t>
+        <w:t xml:space="preserve">Marand, A. P., Eveland, A. L., Kaufmann, K., &amp; Springer, N. M. (2023). cis -Regulatory Elements in Plant Development , Adaptation , and Evolution. </w:t>
       </w:r>
       <w:r>
         <w:rPr>
@@ -10102,15 +10110,7 @@
     <w:p>
       <w:r>
         <w:lastRenderedPageBreak/>
-        <w:t>Monroe, J. G., Srikant, T., Carbonell-bejerano, P., Becker, C., Lensink, M., Exposito-alonso, M.</w:t>
-      </w:r>
-      <w:proofErr w:type="gramStart"/>
-      <w:r>
-        <w:t>, …</w:t>
-      </w:r>
-      <w:proofErr w:type="gramEnd"/>
-      <w:r>
-        <w:t xml:space="preserve"> Weigel, D. (2022). Mutation bias reflects natural selection in Arabidopsis thaliana. </w:t>
+        <w:t xml:space="preserve">Monroe, J. G., Srikant, T., Carbonell-bejerano, P., Becker, C., Lensink, M., Exposito-alonso, M., … Weigel, D. (2022). Mutation bias reflects natural selection in Arabidopsis thaliana. </w:t>
       </w:r>
       <w:r>
         <w:rPr>
@@ -10184,21 +10184,7 @@
         <w:rPr>
           <w:lang w:eastAsia="es-ES"/>
         </w:rPr>
-        <w:t xml:space="preserve">Oh Khim, G. G., Leary, B. M. O., Signorelli, S., &amp; Millar, A. H. (2022). Alternative oxidase </w:t>
-      </w:r>
-      <w:proofErr w:type="gramStart"/>
-      <w:r>
-        <w:rPr>
-          <w:lang w:eastAsia="es-ES"/>
-        </w:rPr>
-        <w:t>( AOX</w:t>
-      </w:r>
-      <w:proofErr w:type="gramEnd"/>
-      <w:r>
-        <w:rPr>
-          <w:lang w:eastAsia="es-ES"/>
-        </w:rPr>
-        <w:t xml:space="preserve"> ) 1a and 1d limit proline- induced oxidative stress and aid salinity recovery in Arabidopsis. </w:t>
+        <w:t xml:space="preserve">Oh Khim, G. G., Leary, B. M. O., Signorelli, S., &amp; Millar, A. H. (2022). Alternative oxidase ( AOX ) 1a and 1d limit proline- induced oxidative stress and aid salinity recovery in Arabidopsis. </w:t>
       </w:r>
       <w:r>
         <w:rPr>
@@ -10297,15 +10283,7 @@
     </w:p>
     <w:p>
       <w:r>
-        <w:t>Papatheodorou, I., Moreno, P., Manning, J., George, N., Fexova, S., Fonseca, N. A.</w:t>
-      </w:r>
-      <w:proofErr w:type="gramStart"/>
-      <w:r>
-        <w:t>, …</w:t>
-      </w:r>
-      <w:proofErr w:type="gramEnd"/>
-      <w:r>
-        <w:t xml:space="preserve"> Brazma, A. (2020). Expression Atlas update : from tissues to single cells Anja F ullgrabe. </w:t>
+        <w:t xml:space="preserve">Papatheodorou, I., Moreno, P., Manning, J., George, N., Fexova, S., Fonseca, N. A., … Brazma, A. (2020). Expression Atlas update : from tissues to single cells Anja F ullgrabe. </w:t>
       </w:r>
       <w:r>
         <w:rPr>
@@ -10330,15 +10308,7 @@
     </w:p>
     <w:p>
       <w:r>
-        <w:t>Ram, F., Ryan, D. P., Bhardwaj, V., Kilpert, F., Richter, A. S., Heyne, S.</w:t>
-      </w:r>
-      <w:proofErr w:type="gramStart"/>
-      <w:r>
-        <w:t>, …</w:t>
-      </w:r>
-      <w:proofErr w:type="gramEnd"/>
-      <w:r>
-        <w:t xml:space="preserve"> Manke, T. (2016). deepTools2 : a next generation web server for deep-sequencing data analysis. </w:t>
+        <w:t xml:space="preserve">Ram, F., Ryan, D. P., Bhardwaj, V., Kilpert, F., Richter, A. S., Heyne, S., … Manke, T. (2016). deepTools2 : a next generation web server for deep-sequencing data analysis. </w:t>
       </w:r>
       <w:r>
         <w:rPr>
@@ -10363,15 +10333,7 @@
     </w:p>
     <w:p>
       <w:r>
-        <w:t>Ren, R., Wang, H., Guo, C., Zhang, N., Zeng, L., Chen, Y.</w:t>
-      </w:r>
-      <w:proofErr w:type="gramStart"/>
-      <w:r>
-        <w:t>, …</w:t>
-      </w:r>
-      <w:proofErr w:type="gramEnd"/>
-      <w:r>
-        <w:t xml:space="preserve"> Qi, J. (2018). Widespread Whole Genome Duplications Contribute to Genome Complexity and Species Diversity in Angiosperms. </w:t>
+        <w:t xml:space="preserve">Ren, R., Wang, H., Guo, C., Zhang, N., Zeng, L., Chen, Y., … Qi, J. (2018). Widespread Whole Genome Duplications Contribute to Genome Complexity and Species Diversity in Angiosperms. </w:t>
       </w:r>
       <w:r>
         <w:rPr>
@@ -10396,15 +10358,7 @@
     </w:p>
     <w:p>
       <w:r>
-        <w:t xml:space="preserve">Schmitz, R. J., Grotewold, E., &amp; Stam, M. (2022). Cis-regulatory sequences in plants : Their </w:t>
-      </w:r>
-      <w:proofErr w:type="gramStart"/>
-      <w:r>
-        <w:t>importance ,</w:t>
-      </w:r>
-      <w:proofErr w:type="gramEnd"/>
-      <w:r>
-        <w:t xml:space="preserve"> discovery , and future challenges. </w:t>
+        <w:t xml:space="preserve">Schmitz, R. J., Grotewold, E., &amp; Stam, M. (2022). Cis-regulatory sequences in plants : Their importance , discovery , and future challenges. </w:t>
       </w:r>
       <w:r>
         <w:rPr>
@@ -10513,49 +10467,7 @@
         <w:rPr>
           <w:lang w:eastAsia="es-ES"/>
         </w:rPr>
-        <w:t>Strodtkotter, I., Padmasreea, K., Dinakara, C., Spetha, B., Niazi, P. S., Wojtera, J.</w:t>
-      </w:r>
-      <w:proofErr w:type="gramStart"/>
-      <w:r>
-        <w:rPr>
-          <w:lang w:eastAsia="es-ES"/>
-        </w:rPr>
-        <w:t>, …</w:t>
-      </w:r>
-      <w:proofErr w:type="gramEnd"/>
-      <w:r>
-        <w:rPr>
-          <w:lang w:eastAsia="es-ES"/>
-        </w:rPr>
-        <w:t xml:space="preserve"> Scheibe, R. (2009). Induction of the AOX1D Isoform of Alternative Oxidase in </w:t>
-      </w:r>
-      <w:proofErr w:type="gramStart"/>
-      <w:r>
-        <w:rPr>
-          <w:lang w:eastAsia="es-ES"/>
-        </w:rPr>
-        <w:t>A .</w:t>
-      </w:r>
-      <w:proofErr w:type="gramEnd"/>
-      <w:r>
-        <w:rPr>
-          <w:lang w:eastAsia="es-ES"/>
-        </w:rPr>
-        <w:t xml:space="preserve"> </w:t>
-      </w:r>
-      <w:proofErr w:type="gramStart"/>
-      <w:r>
-        <w:rPr>
-          <w:lang w:eastAsia="es-ES"/>
-        </w:rPr>
-        <w:t>thaliana</w:t>
-      </w:r>
-      <w:proofErr w:type="gramEnd"/>
-      <w:r>
-        <w:rPr>
-          <w:lang w:eastAsia="es-ES"/>
-        </w:rPr>
-        <w:t xml:space="preserve"> T-DNA Insertion Lines Lacking Isoform AOX1A Is Insufficient to Optimize Photosynthesis when Treated with Antimycin A. </w:t>
+        <w:t xml:space="preserve">Strodtkotter, I., Padmasreea, K., Dinakara, C., Spetha, B., Niazi, P. S., Wojtera, J., … Scheibe, R. (2009). Induction of the AOX1D Isoform of Alternative Oxidase in A . thaliana T-DNA Insertion Lines Lacking Isoform AOX1A Is Insufficient to Optimize Photosynthesis when Treated with Antimycin A. </w:t>
       </w:r>
       <w:r>
         <w:rPr>
@@ -10610,7 +10522,7 @@
       <w:r>
         <w:t xml:space="preserve">(January), 1596–1603. </w:t>
       </w:r>
-      <w:hyperlink r:id="rId20" w:history="1">
+      <w:hyperlink r:id="rId22" w:history="1">
         <w:r>
           <w:rPr>
             <w:rStyle w:val="Hipervnculo"/>
@@ -10713,21 +10625,7 @@
         <w:rPr>
           <w:lang w:eastAsia="es-ES"/>
         </w:rPr>
-        <w:t>Togninalli, M., Freudenthal, J. A., Monroe, J. G., Meng, D., Nordborg, M., Weigel, D.</w:t>
-      </w:r>
-      <w:proofErr w:type="gramStart"/>
-      <w:r>
-        <w:rPr>
-          <w:lang w:eastAsia="es-ES"/>
-        </w:rPr>
-        <w:t>, …</w:t>
-      </w:r>
-      <w:proofErr w:type="gramEnd"/>
-      <w:r>
-        <w:rPr>
-          <w:lang w:eastAsia="es-ES"/>
-        </w:rPr>
-        <w:t xml:space="preserve"> Grimm, G. (2020). AraPheno and the AraGWAS Catalog 2020 : a major database update including RNA-Seq and knockout mutation data for Arabidopsis thaliana. </w:t>
+        <w:t xml:space="preserve">Togninalli, M., Freudenthal, J. A., Monroe, J. G., Meng, D., Nordborg, M., Weigel, D., … Grimm, G. (2020). AraPheno and the AraGWAS Catalog 2020 : a major database update including RNA-Seq and knockout mutation data for Arabidopsis thaliana. </w:t>
       </w:r>
       <w:r>
         <w:rPr>
@@ -10804,7 +10702,7 @@
         </w:rPr>
         <w:t xml:space="preserve">. </w:t>
       </w:r>
-      <w:hyperlink r:id="rId21" w:history="1">
+      <w:hyperlink r:id="rId23" w:history="1">
         <w:r>
           <w:rPr>
             <w:rStyle w:val="Hipervnculo"/>
@@ -10859,7 +10757,7 @@
         </w:rPr>
         <w:t xml:space="preserve">(September), 1–9. </w:t>
       </w:r>
-      <w:hyperlink r:id="rId22" w:history="1">
+      <w:hyperlink r:id="rId24" w:history="1">
         <w:r>
           <w:rPr>
             <w:rStyle w:val="Hipervnculo"/>
@@ -10978,7 +10876,7 @@
         </w:rPr>
         <w:t xml:space="preserve">(8), 1449–1462. </w:t>
       </w:r>
-      <w:hyperlink r:id="rId23" w:history="1">
+      <w:hyperlink r:id="rId25" w:history="1">
         <w:r>
           <w:rPr>
             <w:rStyle w:val="Hipervnculo"/>
@@ -11000,35 +10898,7 @@
         <w:rPr>
           <w:lang w:eastAsia="es-ES"/>
         </w:rPr>
-        <w:t>Zhang, Y., Liu, T., Meyer, C. A., Eeckhoute, J., Johnson, D. S., Bernstein, B. E.</w:t>
-      </w:r>
-      <w:proofErr w:type="gramStart"/>
-      <w:r>
-        <w:rPr>
-          <w:lang w:eastAsia="es-ES"/>
-        </w:rPr>
-        <w:t>, …</w:t>
-      </w:r>
-      <w:proofErr w:type="gramEnd"/>
-      <w:r>
-        <w:rPr>
-          <w:lang w:eastAsia="es-ES"/>
-        </w:rPr>
-        <w:t xml:space="preserve"> Liu, X. S. (2008). Open Access Model-based Analysis of ChIP-Seq </w:t>
-      </w:r>
-      <w:proofErr w:type="gramStart"/>
-      <w:r>
-        <w:rPr>
-          <w:lang w:eastAsia="es-ES"/>
-        </w:rPr>
-        <w:t>( MACS</w:t>
-      </w:r>
-      <w:proofErr w:type="gramEnd"/>
-      <w:r>
-        <w:rPr>
-          <w:lang w:eastAsia="es-ES"/>
-        </w:rPr>
-        <w:t xml:space="preserve"> ). </w:t>
+        <w:t xml:space="preserve">Zhang, Y., Liu, T., Meyer, C. A., Eeckhoute, J., Johnson, D. S., Bernstein, B. E., … Liu, X. S. (2008). Open Access Model-based Analysis of ChIP-Seq ( MACS ). </w:t>
       </w:r>
       <w:r>
         <w:rPr>
@@ -11044,7 +10914,6 @@
         </w:rPr>
         <w:t xml:space="preserve">, </w:t>
       </w:r>
-      <w:proofErr w:type="gramStart"/>
       <w:r>
         <w:rPr>
           <w:i/>
@@ -11057,41 +10926,20 @@
         <w:rPr>
           <w:lang w:eastAsia="es-ES"/>
         </w:rPr>
-        <w:t>(</w:t>
-      </w:r>
-      <w:proofErr w:type="gramEnd"/>
-      <w:r>
+        <w:t>(9). https://doi.org/10.1186/gb-2008-9-9-r137</w:t>
+      </w:r>
+    </w:p>
+    <w:p>
+      <w:pPr>
         <w:rPr>
           <w:lang w:eastAsia="es-ES"/>
         </w:rPr>
-        <w:t>9). https://doi.org/10.1186/gb-2008-9-9-r137</w:t>
-      </w:r>
-    </w:p>
-    <w:p>
-      <w:pPr>
+      </w:pPr>
+      <w:r>
         <w:rPr>
           <w:lang w:eastAsia="es-ES"/>
         </w:rPr>
-      </w:pPr>
-      <w:r>
-        <w:rPr>
-          <w:lang w:eastAsia="es-ES"/>
-        </w:rPr>
-        <w:t>Zhao, H., Yang, M., Bishop, J., Teng, Y., Cao, Y., Beall, B. D.</w:t>
-      </w:r>
-      <w:proofErr w:type="gramStart"/>
-      <w:r>
-        <w:rPr>
-          <w:lang w:eastAsia="es-ES"/>
-        </w:rPr>
-        <w:t>, …</w:t>
-      </w:r>
-      <w:proofErr w:type="gramEnd"/>
-      <w:r>
-        <w:rPr>
-          <w:lang w:eastAsia="es-ES"/>
-        </w:rPr>
-        <w:t xml:space="preserve"> Fang, C. (2022). Identification and functional validation of super-enhancers in Arabidopsis thaliana. </w:t>
+        <w:t xml:space="preserve">Zhao, H., Yang, M., Bishop, J., Teng, Y., Cao, Y., Beall, B. D., … Fang, C. (2022). Identification and functional validation of super-enhancers in Arabidopsis thaliana. </w:t>
       </w:r>
       <w:r>
         <w:rPr>
@@ -11165,15 +11013,7 @@
     </w:p>
     <w:p>
       <w:r>
-        <w:t>Zhao, L., Xie, L., Zhang, Q., Ouyang, W., Deng, L., Guan, P.</w:t>
-      </w:r>
-      <w:proofErr w:type="gramStart"/>
-      <w:r>
-        <w:t>, …</w:t>
-      </w:r>
-      <w:proofErr w:type="gramEnd"/>
-      <w:r>
-        <w:t xml:space="preserve"> Li, X. (2020). Integrative analysis of reference epigenomes in 20 rice varieties. </w:t>
+        <w:t xml:space="preserve">Zhao, L., Xie, L., Zhang, Q., Ouyang, W., Deng, L., Guan, P., … Li, X. (2020). Integrative analysis of reference epigenomes in 20 rice varieties. </w:t>
       </w:r>
       <w:r>
         <w:rPr>
@@ -11776,15 +11616,20 @@
         </w:rPr>
         <w:t xml:space="preserve">PlantFUNCO DB is available at </w:t>
       </w:r>
-      <w:hyperlink r:id="rId24" w:history="1">
-        <w:r>
-          <w:rPr>
-            <w:rStyle w:val="Hipervnculo"/>
-            <w:lang w:val="en-US"/>
-          </w:rPr>
-          <w:t>https://rocesv.github.io/PlantFUNCO/</w:t>
-        </w:r>
-      </w:hyperlink>
+      <w:r>
+        <w:rPr>
+          <w:rStyle w:val="Hipervnculo"/>
+          <w:lang w:val="en-US"/>
+        </w:rPr>
+        <w:t>https://ro</w:t>
+      </w:r>
+      <w:r>
+        <w:rPr>
+          <w:rStyle w:val="Hipervnculo"/>
+          <w:lang w:val="en-US"/>
+        </w:rPr>
+        <w:t>cesv.github.io/PlantFUNCO</w:t>
+      </w:r>
       <w:r>
         <w:rPr>
           <w:lang w:val="en-US"/>
@@ -11820,21 +11665,7 @@
         <w:rPr>
           <w:lang w:val="en-US"/>
         </w:rPr>
-        <w:t xml:space="preserve"> Furthermore, root phenotype boxplots of root length, hypocotyl length and root</w:t>
-      </w:r>
-      <w:proofErr w:type="gramStart"/>
-      <w:r>
-        <w:rPr>
-          <w:lang w:val="en-US"/>
-        </w:rPr>
-        <w:t>:hypocotyl</w:t>
-      </w:r>
-      <w:proofErr w:type="gramEnd"/>
-      <w:r>
-        <w:rPr>
-          <w:lang w:val="en-US"/>
-        </w:rPr>
-        <w:t xml:space="preserve"> length ratio are presented in the bottom panel projection of the column. After two paired conditions (Control vs PEG x Heat; Mock vs Antimycin A) an additional column is added to illustrate DAB quantification intra-genotype results. The staining intensity was quantified after 32-bit gray scale transformation as: integrated density – (area selected * mean intensity of background readings). Phenotypic differences were determined based on at least twelve biological replicates for root phenotypes and at least three biological replicates for DAB staining. A difference is considered significant with p &lt; 0.05.</w:t>
+        <w:t xml:space="preserve"> Furthermore, root phenotype boxplots of root length, hypocotyl length and root:hypocotyl length ratio are presented in the bottom panel projection of the column. After two paired conditions (Control vs PEG x Heat; Mock vs Antimycin A) an additional column is added to illustrate DAB quantification intra-genotype results. The staining intensity was quantified after 32-bit gray scale transformation as: integrated density – (area selected * mean intensity of background readings). Phenotypic differences were determined based on at least twelve biological replicates for root phenotypes and at least three biological replicates for DAB staining. A difference is considered significant with p &lt; 0.05.</w:t>
       </w:r>
     </w:p>
     <w:p>
@@ -11943,7 +11774,7 @@
       </w:r>
     </w:p>
     <w:sectPr>
-      <w:footerReference w:type="default" r:id="rId25"/>
+      <w:footerReference w:type="default" r:id="rId26"/>
       <w:pgSz w:w="11906" w:h="16838"/>
       <w:pgMar w:top="1417" w:right="1701" w:bottom="1417" w:left="1701" w:header="708" w:footer="708" w:gutter="0"/>
       <w:lnNumType w:countBy="1" w:restart="continuous"/>
@@ -12037,7 +11868,7 @@
           <w:rPr>
             <w:noProof/>
           </w:rPr>
-          <w:t>22</w:t>
+          <w:t>2</w:t>
         </w:r>
         <w:r>
           <w:fldChar w:fldCharType="end"/>
@@ -13451,7 +13282,7 @@
 </file>
 
 <file path=customXml/itemProps1.xml><?xml version="1.0" encoding="utf-8"?>
-<ds:datastoreItem xmlns:ds="http://schemas.openxmlformats.org/officeDocument/2006/customXml" ds:itemID="{FAB33834-0BED-4B16-B75A-6DCF90E79D8F}">
+<ds:datastoreItem xmlns:ds="http://schemas.openxmlformats.org/officeDocument/2006/customXml" ds:itemID="{38439CCC-54BC-46C3-9A03-278483A0FB69}">
   <ds:schemaRefs>
     <ds:schemaRef ds:uri="http://schemas.openxmlformats.org/officeDocument/2006/bibliography"/>
   </ds:schemaRefs>

</xml_diff>

<commit_message>
My version final draft
</commit_message>
<xml_diff>
--- a/Manuscript/5.Draft/Manuscript_Draft.docx
+++ b/Manuscript/5.Draft/Manuscript_Draft.docx
@@ -162,7 +162,33 @@
     </w:p>
     <w:p>
       <w:r>
-        <w:t xml:space="preserve">Evolutionary epigenomics, and more generally evolutionary functional-genomics, is an emerging field studying how non-DNA encoded alterations in gene expression regulation are an important form of plasticity and epigenetic adaptation. Previous evidence analyzing plants evolutionary functional-genomics has mostly been focused on compare same assay matched experiments, missing the power of heterogeneous datasets for conservation inference. To fill this gap, we introduced PlantFUN(nctional)CO(nservation) database which is derived from two resources, inter-species chromatin states and functional genomics conservations scores, presented and analysed in this work for three well-established plant models. Overall, both resources can elucidate evolutionary information in terms of cross-species functional agreement. Therefore, PlantFUNCO could complement other comparative-genomics sources to asses evolutionary studies. In order to illustrate potential applications of the database, we replicated two previously published models predicting genetic redundancy in </w:t>
+        <w:t xml:space="preserve">Evolutionary epigenomics, and more generally evolutionary functional-genomics, is an emerging field studying how non-DNA encoded alterations in gene expression regulation are an important form of plasticity and adaptation. Previous evidence analyzing plants </w:t>
+      </w:r>
+      <w:r>
+        <w:t>comparative</w:t>
+      </w:r>
+      <w:r>
+        <w:t xml:space="preserve"> functional-genomics has mostly been focused on compare same assay matched experiments, missing the power of heterogeneous datasets for conservation inference. To fill this gap, we introduced </w:t>
+      </w:r>
+      <w:proofErr w:type="gramStart"/>
+      <w:r>
+        <w:t>PlantFUN(</w:t>
+      </w:r>
+      <w:proofErr w:type="gramEnd"/>
+      <w:r>
+        <w:t xml:space="preserve">nctional)CO(nservation) database which is </w:t>
+      </w:r>
+      <w:r>
+        <w:t xml:space="preserve">constitued by several tools and </w:t>
+      </w:r>
+      <w:r>
+        <w:t xml:space="preserve">two </w:t>
+      </w:r>
+      <w:r>
+        <w:t xml:space="preserve">main </w:t>
+      </w:r>
+      <w:r>
+        <w:t xml:space="preserve">resources, inter-species chromatin states and functional genomics conservations scores, presented and analysed in this work for three well-established plant models. Overall, both resources can elucidate evolutionary information in terms of cross-species functional agreement. Therefore, PlantFUNCO could complement other comparative-genomics sources to asses evolutionary studies. In order to illustrate potential applications of the database, we replicated two previously published models predicting genetic redundancy in </w:t>
       </w:r>
       <w:r>
         <w:rPr>
@@ -171,7 +197,7 @@
         <w:t xml:space="preserve">A. thaliana </w:t>
       </w:r>
       <w:r>
-        <w:t xml:space="preserve">and found that chromatin states are a determinant of paralogs degree of functional divergence. These predictions were validated based on the phenotypes of mitochondrial alternative oxidases knockout mutants under two different stresses. Taken all together, PlantFUNCO aim to leverage data diversity and extrapolate molecular mechanisms findings from different model organisms to determine the extent of functional conservation, thus, deepen our understanding of how plants phenotypic plasticity has fascinatingly evolved. PlantFUNCO database is available at </w:t>
+        <w:t xml:space="preserve">and found that chromatin states are a determinant of paralogs degree of functional divergence. These predictions were validated based on the phenotypes of mitochondrial alternative oxidases knockout mutants under two different stresses. Taken all together, PlantFUNCO aim to leverage data diversity and extrapolate molecular mechanisms findings from different model organisms to determine the extent of functional conservation, thus, deepen our understanding of how plants phenotypic plasticity has evolved. PlantFUNCO database is available at </w:t>
       </w:r>
       <w:hyperlink r:id="rId9" w:history="1">
         <w:r>
@@ -184,8 +210,6 @@
       <w:r>
         <w:t>.</w:t>
       </w:r>
-      <w:bookmarkStart w:id="0" w:name="_GoBack"/>
-      <w:bookmarkEnd w:id="0"/>
     </w:p>
     <w:p>
       <w:r>
@@ -195,7 +219,13 @@
         <w:t>Keywords</w:t>
       </w:r>
       <w:r>
-        <w:t>: evolutionary epigenomics, functional genomics, integrative approach, database, genome evolution.</w:t>
+        <w:t xml:space="preserve">: evolutionary epigenomics, functional genomics, integrative approach, database, </w:t>
+      </w:r>
+      <w:r>
+        <w:t>paralogs</w:t>
+      </w:r>
+      <w:r>
+        <w:t>.</w:t>
       </w:r>
     </w:p>
     <w:p/>
@@ -216,7 +246,7 @@
         <w:fldChar w:fldCharType="begin" w:fldLock="1"/>
       </w:r>
       <w:r>
-        <w:instrText>ADDIN CSL_CITATION {"citationItems":[{"id":"ITEM-1","itemData":{"author":[{"dropping-particle":"","family":"Marand","given":"Alexandre P","non-dropping-particle":"","parse-names":false,"suffix":""},{"dropping-particle":"","family":"Eveland","given":"Andrea L","non-dropping-particle":"","parse-names":false,"suffix":""},{"dropping-particle":"","family":"Kaufmann","given":"Kerstin","non-dropping-particle":"","parse-names":false,"suffix":""},{"dropping-particle":"","family":"Springer","given":"Nathan M","non-dropping-particle":"","parse-names":false,"suffix":""}],"container-title":"Annual Review of Plant Biology","id":"ITEM-1","issued":{"date-parts":[["2023"]]},"page":"111-37","title":"cis -Regulatory Elements in Plant Development , Adaptation , and Evolution","type":"article-journal","volume":"74"},"uris":["http://www.mendeley.com/documents/?uuid=49b0124a-910d-4428-8c28-18825fc7b417"]},{"id":"ITEM-2","itemData":{"author":[{"dropping-particle":"","family":"Schmitz","given":"Robert J","non-dropping-particle":"","parse-names":false,"suffix":""},{"dropping-particle":"","family":"Grotewold","given":"Erich","non-dropping-particle":"","parse-names":false,"suffix":""},{"dropping-particle":"","family":"Stam","given":"Mike","non-dropping-particle":"","parse-names":false,"suffix":""}],"container-title":"The Plant Cell","id":"ITEM-2","issued":{"date-parts":[["2022"]]},"page":"718-741","title":"Cis-regulatory sequences in plants : Their importance , discovery , and future challenges","type":"article-journal","volume":"34"},"uris":["http://www.mendeley.com/documents/?uuid=0a5f99f7-c3cd-4b5e-8475-5334ee030dc4"]}],"mendeley":{"formattedCitation":"(Marand, Eveland, Kaufmann, &amp; Springer, 2023; Schmitz, Grotewold, &amp; Stam, 2022)","manualFormatting":"(Schmitz, Grotewold, &amp; Stam, 2022; Marand et al., 2023)","plainTextFormattedCitation":"(Marand, Eveland, Kaufmann, &amp; Springer, 2023; Schmitz, Grotewold, &amp; Stam, 2022)","previouslyFormattedCitation":"(Marand, Eveland, Kaufmann, &amp; Springer, 2023; Schmitz, Grotewold, &amp; Stam, 2022)"},"properties":{"noteIndex":0},"schema":"https://github.com/citation-style-language/schema/raw/master/csl-citation.json"}</w:instrText>
+        <w:instrText>ADDIN CSL_CITATION {"citationItems":[{"id":"ITEM-1","itemData":{"author":[{"dropping-particle":"","family":"Marand","given":"Alexandre P","non-dropping-particle":"","parse-names":false,"suffix":""},{"dropping-particle":"","family":"Eveland","given":"Andrea L","non-dropping-particle":"","parse-names":false,"suffix":""},{"dropping-particle":"","family":"Kaufmann","given":"Kerstin","non-dropping-particle":"","parse-names":false,"suffix":""},{"dropping-particle":"","family":"Springer","given":"Nathan M","non-dropping-particle":"","parse-names":false,"suffix":""}],"container-title":"Annual Review of Plant Biology","id":"ITEM-1","issued":{"date-parts":[["2023"]]},"page":"111-37","title":"cis -Regulatory Elements in Plant Development , Adaptation , and Evolution","type":"article-journal","volume":"74"},"uris":["http://www.mendeley.com/documents/?uuid=49b0124a-910d-4428-8c28-18825fc7b417"]},{"id":"ITEM-2","itemData":{"author":[{"dropping-particle":"","family":"Schmitz","given":"Robert J","non-dropping-particle":"","parse-names":false,"suffix":""},{"dropping-particle":"","family":"Grotewold","given":"Erich","non-dropping-particle":"","parse-names":false,"suffix":""},{"dropping-particle":"","family":"Stam","given":"Mike","non-dropping-particle":"","parse-names":false,"suffix":""}],"container-title":"The Plant Cell","id":"ITEM-2","issued":{"date-parts":[["2022"]]},"page":"718-741","title":"Cis-regulatory sequences in plants : Their importance , discovery , and future challenges","type":"article-journal","volume":"34"},"uris":["http://www.mendeley.com/documents/?uuid=0a5f99f7-c3cd-4b5e-8475-5334ee030dc4"]}],"mendeley":{"formattedCitation":"(Marand, Eveland, Kaufmann, &amp; Springer, 2023; Schmitz, Grotewold, &amp; Stam, 2022)","manualFormatting":"(Schmitz, Grotewold, and Stam, 2022; Marand et al., 2023)","plainTextFormattedCitation":"(Marand, Eveland, Kaufmann, &amp; Springer, 2023; Schmitz, Grotewold, &amp; Stam, 2022)","previouslyFormattedCitation":"(Marand, Eveland, Kaufmann, &amp; Springer, 2023; Schmitz, Grotewold, &amp; Stam, 2022)"},"properties":{"noteIndex":0},"schema":"https://github.com/citation-style-language/schema/raw/master/csl-citation.json"}</w:instrText>
       </w:r>
       <w:r>
         <w:fldChar w:fldCharType="separate"/>
@@ -225,12 +255,24 @@
         <w:rPr>
           <w:noProof/>
         </w:rPr>
-        <w:t>(Schmitz, Grotewold, &amp; Stam, 2022</w:t>
+        <w:t xml:space="preserve">(Schmitz, Grotewold, </w:t>
       </w:r>
       <w:r>
         <w:rPr>
           <w:noProof/>
         </w:rPr>
+        <w:t>and</w:t>
+      </w:r>
+      <w:r>
+        <w:rPr>
+          <w:noProof/>
+        </w:rPr>
+        <w:t xml:space="preserve"> Stam, 2022</w:t>
+      </w:r>
+      <w:r>
+        <w:rPr>
+          <w:noProof/>
+        </w:rPr>
         <w:t xml:space="preserve">; </w:t>
       </w:r>
       <w:r>
@@ -350,7 +392,19 @@
         <w:rPr>
           <w:noProof/>
         </w:rPr>
-        <w:t>(Ashe, Colot, &amp; Oldroyd, 2021; Monroe et al., 2022)</w:t>
+        <w:t xml:space="preserve">(Ashe, Colot, </w:t>
+      </w:r>
+      <w:r>
+        <w:rPr>
+          <w:noProof/>
+        </w:rPr>
+        <w:t>and</w:t>
+      </w:r>
+      <w:r>
+        <w:rPr>
+          <w:noProof/>
+        </w:rPr>
+        <w:t xml:space="preserve"> Oldroyd, 2021; Monroe et al., 2022)</w:t>
       </w:r>
       <w:r>
         <w:fldChar w:fldCharType="end"/>
@@ -359,10 +413,7 @@
         <w:t>. This bring us to evolutionary e</w:t>
       </w:r>
       <w:r>
-        <w:t xml:space="preserve">pigenomics, and more generally </w:t>
-      </w:r>
-      <w:r>
-        <w:t>evolutionary functional-genomics</w:t>
+        <w:t>pigenomics, and more generally evolutionary functional-genomics</w:t>
       </w:r>
       <w:r>
         <w:t xml:space="preserve">, an exciting emerging field studying how non-DNA encoded alterations in protein functions for multiple generations are an important form of plasticity and epigenetic adaptation. For that reason, regulatory elements states started to be considered major targets of evolution because their diversity is critical for phenotypic variance in all organisms to adapt to various environment niches </w:t>
@@ -380,7 +431,19 @@
         <w:rPr>
           <w:noProof/>
         </w:rPr>
-        <w:t>(Yocca &amp; Edger, 2022)</w:t>
+        <w:t xml:space="preserve">(Yocca </w:t>
+      </w:r>
+      <w:r>
+        <w:rPr>
+          <w:noProof/>
+        </w:rPr>
+        <w:t>and</w:t>
+      </w:r>
+      <w:r>
+        <w:rPr>
+          <w:noProof/>
+        </w:rPr>
+        <w:t xml:space="preserve"> Edger, 2022)</w:t>
       </w:r>
       <w:r>
         <w:fldChar w:fldCharType="end"/>
@@ -431,14 +494,11 @@
         <w:t xml:space="preserve">. These findings supported the clear importance of the plant kingdom in evolutionary functional-genomics. Plants present a series of interesting molecular features that allow same-sequence different-functions scenarios, like epigenetic states are more easily transmitted </w:t>
       </w:r>
       <w:r>
+        <w:lastRenderedPageBreak/>
         <w:t>trans</w:t>
       </w:r>
       <w:r>
-        <w:t xml:space="preserve">generationally due to </w:t>
-      </w:r>
-      <w:r>
-        <w:lastRenderedPageBreak/>
-        <w:t xml:space="preserve">soft epigenetic reset during meiosis and early development, epialleles are quite common and relative high rate of duplication events so multiple original exact gene copies with distinct selection pressures in response to the enviroment could exist </w:t>
+        <w:t xml:space="preserve">generationally due to soft epigenetic reset during meiosis and early development, epialleles are quite common and relative high rate of duplication events so multiple original exact gene copies with distinct selection pressures in response to the enviroment could exist </w:t>
       </w:r>
       <w:r>
         <w:fldChar w:fldCharType="begin" w:fldLock="1"/>
@@ -474,7 +534,19 @@
         <w:rPr>
           <w:noProof/>
         </w:rPr>
-        <w:t>(Kwon &amp; Ernst, 2021)</w:t>
+        <w:t xml:space="preserve">(Kwon </w:t>
+      </w:r>
+      <w:r>
+        <w:rPr>
+          <w:noProof/>
+        </w:rPr>
+        <w:t>and</w:t>
+      </w:r>
+      <w:r>
+        <w:rPr>
+          <w:noProof/>
+        </w:rPr>
+        <w:t xml:space="preserve"> Ernst, 2021)</w:t>
       </w:r>
       <w:r>
         <w:fldChar w:fldCharType="end"/>
@@ -488,7 +560,13 @@
         <w:pStyle w:val="Textoindependiente"/>
       </w:pPr>
       <w:r>
-        <w:t xml:space="preserve">Little previous evidence analyzing evolutionary functional-genomics has mostly been focused on compare same assay matched experiments </w:t>
+        <w:t xml:space="preserve">Little previous evidence analyzing </w:t>
+      </w:r>
+      <w:r>
+        <w:t>comparative</w:t>
+      </w:r>
+      <w:r>
+        <w:t xml:space="preserve"> functional-genomics has mostly been focused on compare same assay matched experiments </w:t>
       </w:r>
       <w:r>
         <w:fldChar w:fldCharType="begin" w:fldLock="1"/>
@@ -569,7 +647,15 @@
         <w:fldChar w:fldCharType="end"/>
       </w:r>
       <w:r>
-        <w:t xml:space="preserve">, thus, highlighting the urge of using integrative tools that consider the vast diversity of biological strategies and enable wide genomic elements chracterization. In the present study, taking into account the abovementioned knowledge trade-off, we introduced PlantFUN(ctional)CO(nservation) an integrative functional-genomics database constituted by several tools and two main resources, inter-species chromatin states and functional genomics conservation scores, for the well-known plant models </w:t>
+        <w:t xml:space="preserve">, thus, highlighting the urge of using integrative tools that consider the vast diversity of biological strategies and enable wide genomic elements chracterization. In the present study, taking into account the abovementioned knowledge trade-off, we introduced </w:t>
+      </w:r>
+      <w:proofErr w:type="gramStart"/>
+      <w:r>
+        <w:t>PlantFUN(</w:t>
+      </w:r>
+      <w:proofErr w:type="gramEnd"/>
+      <w:r>
+        <w:t xml:space="preserve">ctional)CO(nservation) an integrative functional-genomics database constituted by several tools and two main resources, inter-species chromatin states and functional genomics conservation scores, for the well-known plant models </w:t>
       </w:r>
       <w:r>
         <w:rPr>
@@ -1883,7 +1969,31 @@
         <w:rPr>
           <w:noProof/>
         </w:rPr>
-        <w:t>(Feng &amp; Michaels, 2015; Velay, Méteignier, &amp; Laloi, 2022)</w:t>
+        <w:t xml:space="preserve">(Feng </w:t>
+      </w:r>
+      <w:r>
+        <w:rPr>
+          <w:noProof/>
+        </w:rPr>
+        <w:t>and</w:t>
+      </w:r>
+      <w:r>
+        <w:rPr>
+          <w:noProof/>
+        </w:rPr>
+        <w:t xml:space="preserve"> Michaels, 2015; Velay, Méteignier, </w:t>
+      </w:r>
+      <w:r>
+        <w:rPr>
+          <w:noProof/>
+        </w:rPr>
+        <w:t>and</w:t>
+      </w:r>
+      <w:r>
+        <w:rPr>
+          <w:noProof/>
+        </w:rPr>
+        <w:t xml:space="preserve"> Laloi, 2022)</w:t>
       </w:r>
       <w:r>
         <w:fldChar w:fldCharType="end"/>
@@ -2369,7 +2479,19 @@
         <w:rPr>
           <w:noProof/>
         </w:rPr>
-        <w:t>(Cusack et al., 2021; Ezoe, Shirai, &amp; Hanada, 2021)</w:t>
+        <w:t xml:space="preserve">(Cusack et al., 2021; Ezoe, Shirai, </w:t>
+      </w:r>
+      <w:r>
+        <w:rPr>
+          <w:noProof/>
+        </w:rPr>
+        <w:t>and</w:t>
+      </w:r>
+      <w:r>
+        <w:rPr>
+          <w:noProof/>
+        </w:rPr>
+        <w:t xml:space="preserve"> Hanada, 2021)</w:t>
       </w:r>
       <w:r>
         <w:fldChar w:fldCharType="end"/>
@@ -2494,7 +2616,13 @@
         <w:t xml:space="preserve"> developed by </w:t>
       </w:r>
       <w:r>
-        <w:t xml:space="preserve">Ezoe, Shirai, &amp; Hanada, 2021 </w:t>
+        <w:t xml:space="preserve">Ezoe, Shirai, </w:t>
+      </w:r>
+      <w:r>
+        <w:t>and</w:t>
+      </w:r>
+      <w:r>
+        <w:t xml:space="preserve"> Hanada, 2021 </w:t>
       </w:r>
       <w:r>
         <w:t>(</w:t>
@@ -3548,7 +3676,19 @@
         <w:rPr>
           <w:noProof/>
         </w:rPr>
-        <w:t>(Kwon &amp; Ernst, 2021)</w:t>
+        <w:t xml:space="preserve">(Kwon </w:t>
+      </w:r>
+      <w:r>
+        <w:rPr>
+          <w:noProof/>
+        </w:rPr>
+        <w:t>and</w:t>
+      </w:r>
+      <w:r>
+        <w:rPr>
+          <w:noProof/>
+        </w:rPr>
+        <w:t xml:space="preserve"> Ernst, 2021)</w:t>
       </w:r>
       <w:r>
         <w:fldChar w:fldCharType="end"/>
@@ -4386,7 +4526,19 @@
         <w:rPr>
           <w:noProof/>
         </w:rPr>
-        <w:t>(Tian, Yang, Meng, Jin, &amp; Gao, 2020)</w:t>
+        <w:t xml:space="preserve">(Tian, Yang, Meng, Jin, </w:t>
+      </w:r>
+      <w:r>
+        <w:rPr>
+          <w:noProof/>
+        </w:rPr>
+        <w:t>and</w:t>
+      </w:r>
+      <w:r>
+        <w:rPr>
+          <w:noProof/>
+        </w:rPr>
+        <w:t xml:space="preserve"> Gao, 2020)</w:t>
       </w:r>
       <w:r>
         <w:fldChar w:fldCharType="end"/>
@@ -4550,7 +4702,15 @@
         <w:t xml:space="preserve">so we developed an integrated hub </w:t>
       </w:r>
       <w:r>
-        <w:t>called PlantFUN(ctional)CO(</w:t>
+        <w:t xml:space="preserve">called </w:t>
+      </w:r>
+      <w:proofErr w:type="gramStart"/>
+      <w:r>
+        <w:t>PlantFUN(</w:t>
+      </w:r>
+      <w:proofErr w:type="gramEnd"/>
+      <w:r>
+        <w:t>ctional)CO(</w:t>
       </w:r>
       <w:r>
         <w:t>nservation)</w:t>
@@ -4949,7 +5109,19 @@
         <w:rPr>
           <w:lang w:val="en-US"/>
         </w:rPr>
-        <w:t>Ezoe, Shirai, &amp; Hanada, 2021</w:t>
+        <w:t xml:space="preserve">Ezoe, Shirai, </w:t>
+      </w:r>
+      <w:r>
+        <w:rPr>
+          <w:lang w:val="en-US"/>
+        </w:rPr>
+        <w:t>and</w:t>
+      </w:r>
+      <w:r>
+        <w:rPr>
+          <w:lang w:val="en-US"/>
+        </w:rPr>
+        <w:t xml:space="preserve"> Hanada, 2021</w:t>
       </w:r>
       <w:r>
         <w:rPr>
@@ -4966,7 +5138,10 @@
     </w:p>
     <w:p>
       <w:r>
-        <w:t>Root phenotyp</w:t>
+        <w:t>Seedling</w:t>
+      </w:r>
+      <w:r>
+        <w:t xml:space="preserve"> phenotyp</w:t>
       </w:r>
       <w:r>
         <w:t>es followed the same pattern for</w:t>
@@ -5059,7 +5234,15 @@
         <w:t>&gt;</w:t>
       </w:r>
       <w:r>
-        <w:t xml:space="preserve">WT) and root:hypocotyl </w:t>
+        <w:t>WT) and root</w:t>
+      </w:r>
+      <w:proofErr w:type="gramStart"/>
+      <w:r>
+        <w:t>:hypocotyl</w:t>
+      </w:r>
+      <w:proofErr w:type="gramEnd"/>
+      <w:r>
+        <w:t xml:space="preserve"> </w:t>
       </w:r>
       <w:r>
         <w:t xml:space="preserve">ratio </w:t>
@@ -5251,8 +5434,13 @@
         <w:t>for all AOX</w:t>
       </w:r>
       <w:r>
-        <w:t xml:space="preserve"> genotypes measured in root length and root:hypoctyl</w:t>
-      </w:r>
+        <w:t xml:space="preserve"> genotypes measured in root length and root</w:t>
+      </w:r>
+      <w:proofErr w:type="gramStart"/>
+      <w:r>
+        <w:t>:hypoctyl</w:t>
+      </w:r>
+      <w:proofErr w:type="gramEnd"/>
       <w:r>
         <w:t xml:space="preserve"> ratio</w:t>
       </w:r>
@@ -5570,7 +5758,21 @@
           <w:noProof/>
           <w:lang w:val="en-US"/>
         </w:rPr>
-        <w:t>(Vu &amp; Ernst, 2022)</w:t>
+        <w:t xml:space="preserve">(Vu </w:t>
+      </w:r>
+      <w:r>
+        <w:rPr>
+          <w:noProof/>
+          <w:lang w:val="en-US"/>
+        </w:rPr>
+        <w:t>and</w:t>
+      </w:r>
+      <w:r>
+        <w:rPr>
+          <w:noProof/>
+          <w:lang w:val="en-US"/>
+        </w:rPr>
+        <w:t xml:space="preserve"> Ernst, 2022)</w:t>
       </w:r>
       <w:r>
         <w:rPr>
@@ -5582,7 +5784,14 @@
         <w:rPr>
           <w:lang w:val="en-US"/>
         </w:rPr>
-        <w:t>. CS link with different types of evolutionary information setted a foundation for the epigenomics inter-species perspective (</w:t>
+        <w:t xml:space="preserve">. CS link with different types of evolutionary information setted a </w:t>
+      </w:r>
+      <w:r>
+        <w:rPr>
+          <w:lang w:val="en-US"/>
+        </w:rPr>
+        <w:lastRenderedPageBreak/>
+        <w:t>foundation for the epigenomics inter-species perspective (</w:t>
       </w:r>
       <w:r>
         <w:rPr>
@@ -5628,27 +5837,19 @@
           <w:b/>
           <w:lang w:val="en-US"/>
         </w:rPr>
-        <w:t xml:space="preserve"> </w:t>
+        <w:t xml:space="preserve"> fig. S3</w:t>
+      </w:r>
+      <w:r>
+        <w:rPr>
+          <w:lang w:val="en-US"/>
+        </w:rPr>
+        <w:t>). It should be noted that all the approaches have trade-offs so this resource should be considered complementary to and not a replacement to other single-species/condition annotations. On the other hand, we obtained functional genomics conservation scores using LECIF. In accordance to the abovementioned framework, LECIF can handle very diverse datasets and take advantage of it to quantify functional conservation. Plants LECIF-score elucidated functional-genomics cross-species agreement without being correlated with other comparative-genomics sources (</w:t>
       </w:r>
       <w:r>
         <w:rPr>
           <w:b/>
           <w:lang w:val="en-US"/>
         </w:rPr>
-        <w:lastRenderedPageBreak/>
-        <w:t>fig. S3</w:t>
-      </w:r>
-      <w:r>
-        <w:rPr>
-          <w:lang w:val="en-US"/>
-        </w:rPr>
-        <w:t>). It should be noted that all the approaches have trade-offs so this resource should be considered complementary to and not a replacement to other single-species/condition annotations. On the other hand, we obtained functional genomics conservation scores using LECIF. In accordance to the abovementioned framework, LECIF can handle very diverse datasets and take advantage of it to quantify functional conservation. Plants LECIF-score elucidated functional-genomics cross-species agreement without being correlated with other comparative-genomics sources (</w:t>
-      </w:r>
-      <w:r>
-        <w:rPr>
-          <w:b/>
-          <w:lang w:val="en-US"/>
-        </w:rPr>
         <w:t>fig. 5</w:t>
       </w:r>
       <w:r>
@@ -5680,7 +5881,21 @@
           <w:noProof/>
           <w:lang w:val="en-US"/>
         </w:rPr>
-        <w:t>(Ho et al., 2014; Kwon &amp; Ernst, 2021)</w:t>
+        <w:t xml:space="preserve">(Ho et al., 2014; Kwon </w:t>
+      </w:r>
+      <w:r>
+        <w:rPr>
+          <w:noProof/>
+          <w:lang w:val="en-US"/>
+        </w:rPr>
+        <w:t>and</w:t>
+      </w:r>
+      <w:r>
+        <w:rPr>
+          <w:noProof/>
+          <w:lang w:val="en-US"/>
+        </w:rPr>
+        <w:t xml:space="preserve"> Ernst, 2021)</w:t>
       </w:r>
       <w:r>
         <w:rPr>
@@ -5915,7 +6130,11 @@
         <w:fldChar w:fldCharType="end"/>
       </w:r>
       <w:r>
-        <w:t>. Additionally, more AOX isoforms exists but their relationships were still not addressed. To test our redundancy predictions we monitorized seedlings phenotypes in root-expressed AOX single knockout mutants (</w:t>
+        <w:t xml:space="preserve">. Additionally, more AOX isoforms exists but their relationships were still not addressed. To test our redundancy predictions we monitorized seedlings phenotypes in root-expressed AOX </w:t>
+      </w:r>
+      <w:r>
+        <w:lastRenderedPageBreak/>
+        <w:t>single knockout mutants (</w:t>
       </w:r>
       <w:r>
         <w:rPr>
@@ -5942,254 +6161,286 @@
         <w:t>aox1c</w:t>
       </w:r>
       <w:r>
-        <w:t xml:space="preserve">) under drought-heat and oxidative </w:t>
+        <w:t>) under drought-heat and oxidative stresses (</w:t>
+      </w:r>
+      <w:r>
+        <w:rPr>
+          <w:b/>
+        </w:rPr>
+        <w:t>fig. 6</w:t>
+      </w:r>
+      <w:r>
+        <w:t>). The abnormal seedling growth observed for all the single mutants in control and mock conditions validated our high functional divergent predictions because in case of redundancy other duplicates could rescue these phenotypes (</w:t>
+      </w:r>
+      <w:r>
+        <w:rPr>
+          <w:noProof/>
+        </w:rPr>
+        <w:t xml:space="preserve">Ezoe, Shirai, </w:t>
+      </w:r>
+      <w:r>
+        <w:rPr>
+          <w:noProof/>
+        </w:rPr>
+        <w:t>and</w:t>
+      </w:r>
+      <w:r>
+        <w:rPr>
+          <w:noProof/>
+        </w:rPr>
+        <w:t xml:space="preserve"> Hanada, 2021</w:t>
+      </w:r>
+      <w:r>
+        <w:rPr>
+          <w:noProof/>
+        </w:rPr>
+        <w:t>)</w:t>
+      </w:r>
+      <w:r>
+        <w:t xml:space="preserve">. Our findings suggested that the dominant isoform </w:t>
+      </w:r>
+      <w:r>
+        <w:rPr>
+          <w:i/>
+        </w:rPr>
+        <w:t xml:space="preserve">AOX1A </w:t>
+      </w:r>
+      <w:r>
+        <w:t xml:space="preserve">could retain the ancestral AOX function because it was marked as functionally conserved with the distant-related </w:t>
+      </w:r>
+      <w:r>
+        <w:rPr>
+          <w:i/>
+        </w:rPr>
+        <w:t xml:space="preserve">O. sativa </w:t>
+      </w:r>
+      <w:r>
+        <w:t xml:space="preserve">and was the only one covered by an active CS, so all the redundancy relations could be pontentially compared to </w:t>
+      </w:r>
+      <w:r>
+        <w:t>this gene</w:t>
+      </w:r>
+      <w:r>
+        <w:rPr>
+          <w:i/>
+        </w:rPr>
+        <w:t xml:space="preserve">. </w:t>
+      </w:r>
+      <w:r>
+        <w:t xml:space="preserve">Taking into account that oxidative stress was more severe than drought-heat conditions, we found putative evidence of a probable stress-dependent partial non-mutual redundacy of </w:t>
+      </w:r>
+      <w:r>
+        <w:rPr>
+          <w:i/>
+        </w:rPr>
+        <w:t xml:space="preserve">AOX1D </w:t>
+      </w:r>
+      <w:r>
+        <w:t xml:space="preserve">to </w:t>
+      </w:r>
+      <w:r>
+        <w:rPr>
+          <w:i/>
+        </w:rPr>
+        <w:t>AOX1A</w:t>
+      </w:r>
+      <w:r>
+        <w:t xml:space="preserve">. While </w:t>
+      </w:r>
+      <w:r>
+        <w:rPr>
+          <w:i/>
+        </w:rPr>
+        <w:t xml:space="preserve">AOX1D </w:t>
+      </w:r>
+      <w:r>
+        <w:t xml:space="preserve">could partially alleviate </w:t>
+      </w:r>
+      <w:r>
+        <w:rPr>
+          <w:i/>
+        </w:rPr>
+        <w:t xml:space="preserve">aox1a </w:t>
+      </w:r>
+      <w:r>
+        <w:t xml:space="preserve">raw hydrogen peroxide content in drought-heat (no significant), during more severe oxidative conditions </w:t>
+      </w:r>
+      <w:r>
+        <w:rPr>
+          <w:i/>
+        </w:rPr>
+        <w:t xml:space="preserve">AOX1D </w:t>
+      </w:r>
+      <w:r>
+        <w:t xml:space="preserve">would not be enough to supply </w:t>
+      </w:r>
+      <w:r>
+        <w:rPr>
+          <w:i/>
+        </w:rPr>
+        <w:t>AOX1A</w:t>
+      </w:r>
+      <w:r>
+        <w:t xml:space="preserve"> function (significant) </w:t>
+      </w:r>
+      <w:r>
+        <w:fldChar w:fldCharType="begin" w:fldLock="1"/>
+      </w:r>
+      <w:r>
+        <w:instrText>ADDIN CSL_CITATION {"citationItems":[{"id":"ITEM-1","itemData":{"DOI":"10.1093/mp/ssn089","author":[{"dropping-particle":"","family":"Strodtkotter","given":"Inga","non-dropping-particle":"","parse-names":false,"suffix":""},{"dropping-particle":"","family":"Padmasreea","given":"Kollipara","non-dropping-particle":"","parse-names":false,"suffix":""},{"dropping-particle":"","family":"Dinakara","given":"Challabathula","non-dropping-particle":"","parse-names":false,"suffix":""},{"dropping-particle":"","family":"Spetha","given":"Birgit","non-dropping-particle":"","parse-names":false,"suffix":""},{"dropping-particle":"","family":"Niazi","given":"Pamela S.","non-dropping-particle":"","parse-names":false,"suffix":""},{"dropping-particle":"","family":"Wojtera","given":"Joanna","non-dropping-particle":"","parse-names":false,"suffix":""},{"dropping-particle":"","family":"Voss","given":"Ingo","non-dropping-particle":"","parse-names":false,"suffix":""},{"dropping-particle":"","family":"Do","given":"Phuc Thi","non-dropping-particle":"","parse-names":false,"suffix":""},{"dropping-particle":"","family":"Nunes-Nesi","given":"Adriano","non-dropping-particle":"","parse-names":false,"suffix":""},{"dropping-particle":"","family":"Fernie","given":"Alisdair R.","non-dropping-particle":"","parse-names":false,"suffix":""},{"dropping-particle":"","family":"Linke","given":"Vera","non-dropping-particle":"","parse-names":false,"suffix":""},{"dropping-particle":"","family":"Raghavendrab","given":"Agepati S.","non-dropping-particle":"","parse-names":false,"suffix":""},{"dropping-particle":"","family":"Scheibe","given":"Renate","non-dropping-particle":"","parse-names":false,"suffix":""}],"container-title":"Molecular Plant","id":"ITEM-1","issue":"2","issued":{"date-parts":[["2009"]]},"title":"Induction of the AOX1D Isoform of Alternative Oxidase in A . thaliana T-DNA Insertion Lines Lacking Isoform AOX1A Is Insufficient to Optimize Photosynthesis when Treated with Antimycin A","type":"article-journal","volume":"2"},"uris":["http://www.mendeley.com/documents/?uuid=60540885-3c18-4ac6-8c74-46bbce9534c3"]}],"mendeley":{"formattedCitation":"(Strodtkotter et al., 2009)","plainTextFormattedCitation":"(Strodtkotter et al., 2009)","previouslyFormattedCitation":"(Strodtkotter et al., 2009)"},"properties":{"noteIndex":0},"schema":"https://github.com/citation-style-language/schema/raw/master/csl-citation.json"}</w:instrText>
+      </w:r>
+      <w:r>
+        <w:fldChar w:fldCharType="separate"/>
+      </w:r>
+      <w:r>
+        <w:rPr>
+          <w:noProof/>
+        </w:rPr>
+        <w:t>(Strodtkotter et al., 2009)</w:t>
+      </w:r>
+      <w:r>
+        <w:fldChar w:fldCharType="end"/>
+      </w:r>
+      <w:r>
+        <w:t xml:space="preserve">. It is defined as a potential non-mutual relation because in all the cases </w:t>
+      </w:r>
+      <w:r>
+        <w:rPr>
+          <w:i/>
+        </w:rPr>
+        <w:t>aox1d</w:t>
+      </w:r>
+      <w:r>
+        <w:t xml:space="preserve"> phenotypes remained significant. Finally, nonmeaningful differences in raw hydrogen peroxide content for both stresses and WT-like root length under drought-heat in </w:t>
+      </w:r>
+      <w:r>
+        <w:rPr>
+          <w:i/>
+        </w:rPr>
+        <w:t>aox1c</w:t>
+      </w:r>
+      <w:r>
+        <w:t xml:space="preserve"> would probably propose </w:t>
+      </w:r>
+      <w:r>
+        <w:rPr>
+          <w:i/>
+        </w:rPr>
+        <w:t xml:space="preserve">AOX1C </w:t>
+      </w:r>
+      <w:r>
+        <w:t xml:space="preserve">as a non-stress-responsive gene. This could agree to the already described </w:t>
+      </w:r>
+      <w:r>
+        <w:rPr>
+          <w:i/>
+        </w:rPr>
+        <w:t xml:space="preserve">AOX1C </w:t>
+      </w:r>
+      <w:r>
+        <w:t xml:space="preserve">AA expression insensitivity </w:t>
+      </w:r>
+      <w:r>
+        <w:fldChar w:fldCharType="begin" w:fldLock="1"/>
+      </w:r>
+      <w:r>
+        <w:instrText>ADDIN CSL_CITATION {"citationItems":[{"id":"ITEM-1","itemData":{"DOI":"10.1093/pcp/pcp090","author":[{"dropping-particle":"","family":"Yoshida","given":"Keisuke","non-dropping-particle":"","parse-names":false,"suffix":""},{"dropping-particle":"","family":"Noguchi","given":"Ko","non-dropping-particle":"","parse-names":false,"suffix":""}],"container-title":"Plant and Cell Physiology","id":"ITEM-1","issue":"8","issued":{"date-parts":[["2009"]]},"page":"1449-1462","title":"Differential Gene Expression Profiles of the Mitochondrial Respiratory Components in Illuminated Arabidopsis Leaves","type":"article-journal","volume":"50"},"uris":["http://www.mendeley.com/documents/?uuid=c6ef5316-70a1-4d6d-b49a-885bd4b13554"]}],"mendeley":{"formattedCitation":"(Yoshida &amp; Noguchi, 2009)","plainTextFormattedCitation":"(Yoshida &amp; Noguchi, 2009)","previouslyFormattedCitation":"(Yoshida &amp; Noguchi, 2009)"},"properties":{"noteIndex":0},"schema":"https://github.com/citation-style-language/schema/raw/master/csl-citation.json"}</w:instrText>
+      </w:r>
+      <w:r>
+        <w:fldChar w:fldCharType="separate"/>
+      </w:r>
+      <w:r>
+        <w:rPr>
+          <w:noProof/>
+        </w:rPr>
+        <w:t xml:space="preserve">(Yoshida </w:t>
+      </w:r>
+      <w:r>
+        <w:rPr>
+          <w:noProof/>
+        </w:rPr>
+        <w:t>and</w:t>
+      </w:r>
+      <w:r>
+        <w:rPr>
+          <w:noProof/>
+        </w:rPr>
+        <w:t xml:space="preserve"> Noguchi, 2009)</w:t>
+      </w:r>
+      <w:r>
+        <w:fldChar w:fldCharType="end"/>
+      </w:r>
+      <w:r>
+        <w:t xml:space="preserve">, but we still found root length significant differences in our severe oxidative assay. That said and compared to other genotypes, p-value was close to significance absence so </w:t>
+      </w:r>
+      <w:r>
+        <w:rPr>
+          <w:i/>
+        </w:rPr>
+        <w:t xml:space="preserve">AOX1C </w:t>
+      </w:r>
+      <w:r>
+        <w:t xml:space="preserve">may only be related to stress under severe conditions and could be probably defined as almost non-stress-responsive. In summary, stress seems to be a crucial evolutionary force driving sub-/neo-functionalization </w:t>
+      </w:r>
+      <w:r>
+        <w:fldChar w:fldCharType="begin" w:fldLock="1"/>
+      </w:r>
+      <w:r>
+        <w:instrText>ADDIN CSL_CITATION {"citationItems":[{"id":"ITEM-1","itemData":{"DOI":"10.1104/pp.16.00523","ISBN":"0000000164702","author":[{"dropping-particle":"","family":"Panchy","given":"Nicholas","non-dropping-particle":"","parse-names":false,"suffix":""},{"dropping-particle":"","family":"Lehti-shiu","given":"Melissa","non-dropping-particle":"","parse-names":false,"suffix":""},{"dropping-particle":"","family":"Shiu","given":"Shin-han","non-dropping-particle":"","parse-names":false,"suffix":""}],"container-title":"Plant Physiology","id":"ITEM-1","issue":"August","issued":{"date-parts":[["2016"]]},"page":"2294-2316","title":"Evolution of Gene Duplication in Plants","type":"article-journal","volume":"171"},"uris":["http://www.mendeley.com/documents/?uuid=b928ca58-c7d6-4e89-a273-edd8d804a570"]}],"mendeley":{"formattedCitation":"(Panchy, Lehti-shiu, &amp; Shiu, 2016)","plainTextFormattedCitation":"(Panchy, Lehti-shiu, &amp; Shiu, 2016)","previouslyFormattedCitation":"(Panchy, Lehti-shiu, &amp; Shiu, 2016)"},"properties":{"noteIndex":0},"schema":"https://github.com/citation-style-language/schema/raw/master/csl-citation.json"}</w:instrText>
+      </w:r>
+      <w:r>
+        <w:fldChar w:fldCharType="separate"/>
+      </w:r>
+      <w:r>
+        <w:rPr>
+          <w:noProof/>
+        </w:rPr>
+        <w:t xml:space="preserve">(Panchy, Lehti-shiu, </w:t>
+      </w:r>
+      <w:r>
+        <w:rPr>
+          <w:noProof/>
+        </w:rPr>
+        <w:t>and</w:t>
+      </w:r>
+      <w:r>
+        <w:rPr>
+          <w:noProof/>
+        </w:rPr>
+        <w:t xml:space="preserve"> Shiu, 2016)</w:t>
+      </w:r>
+      <w:r>
+        <w:fldChar w:fldCharType="end"/>
+      </w:r>
+      <w:r>
+        <w:t xml:space="preserve"> in AOX genes and we characterized the unknown </w:t>
+      </w:r>
+      <w:r>
+        <w:rPr>
+          <w:i/>
+        </w:rPr>
+        <w:t xml:space="preserve">AOX1C </w:t>
+      </w:r>
+      <w:r>
+        <w:t>as</w:t>
+      </w:r>
+      <w:r>
+        <w:rPr>
+          <w:i/>
+        </w:rPr>
+        <w:t xml:space="preserve"> </w:t>
+      </w:r>
+      <w:r>
+        <w:t>almost stress-insensitive in seedling stages. Furthermore, extra attention should be taken when using double AOX mutants to interrogate causal determinants of biological processes because all AOX genes evaluated appeared to be functionally divergent during early development.</w:t>
+      </w:r>
+    </w:p>
+    <w:p>
+      <w:r>
+        <w:t xml:space="preserve">While we expect PlantFUNCO to be useful, we do note a few limitations. There could be states/regions that are functionally conserved, but have low scores/agreement in the database, since the evidence was not present in our collection. While the interpretation of the resources generated is less ambiguous due to the broad-shallow perspective adopted, we also perceived that PlantFUNCO is limited by the input functional genomics resolution and does not provide the direct information about which particular tracks/conditions supported the evidence. The results promoted the potential application of PlantFUNCO to further test new hypothesis in the context of duplicates evolution and other genomic elements prediction. For example, as CS are determinants of paralog </w:t>
       </w:r>
       <w:r>
         <w:lastRenderedPageBreak/>
-        <w:t>stresses (</w:t>
-      </w:r>
-      <w:r>
-        <w:rPr>
-          <w:b/>
-        </w:rPr>
-        <w:t>fig. 6</w:t>
-      </w:r>
-      <w:r>
-        <w:t>). The abnormal seedling growth observed for all the single mutants in control and mock conditions validated our high functional divergent predictions because in case of redundancy other duplicates could rescue these phenotypes (</w:t>
-      </w:r>
-      <w:r>
-        <w:rPr>
-          <w:noProof/>
-        </w:rPr>
-        <w:t>Ezoe, Shirai, &amp; Hanada, 2021</w:t>
-      </w:r>
-      <w:r>
-        <w:rPr>
-          <w:noProof/>
-        </w:rPr>
-        <w:t>)</w:t>
-      </w:r>
-      <w:r>
-        <w:t xml:space="preserve">. Our findings suggested that the dominant isoform </w:t>
-      </w:r>
-      <w:r>
-        <w:rPr>
-          <w:i/>
-        </w:rPr>
-        <w:t xml:space="preserve">AOX1A </w:t>
-      </w:r>
-      <w:r>
-        <w:t xml:space="preserve">could retain the ancestral AOX function because it was marked as functionally conserved with the distant-related </w:t>
-      </w:r>
-      <w:r>
-        <w:rPr>
-          <w:i/>
-        </w:rPr>
-        <w:t xml:space="preserve">O. sativa </w:t>
-      </w:r>
-      <w:r>
-        <w:t xml:space="preserve">and was the only one covered by an active CS, so all the redundancy relations could be pontentially compared to </w:t>
-      </w:r>
-      <w:r>
-        <w:t>this gene</w:t>
-      </w:r>
-      <w:r>
-        <w:rPr>
-          <w:i/>
-        </w:rPr>
-        <w:t xml:space="preserve">. </w:t>
-      </w:r>
-      <w:r>
-        <w:t xml:space="preserve">Taking into account that oxidative stress was more severe than drought-heat conditions, we found putative evidence of a probable stress-dependent partial non-mutual redundacy of </w:t>
-      </w:r>
-      <w:r>
-        <w:rPr>
-          <w:i/>
-        </w:rPr>
-        <w:t xml:space="preserve">AOX1D </w:t>
-      </w:r>
-      <w:r>
-        <w:t xml:space="preserve">to </w:t>
-      </w:r>
-      <w:r>
-        <w:rPr>
-          <w:i/>
-        </w:rPr>
-        <w:t>AOX1A</w:t>
-      </w:r>
-      <w:r>
-        <w:t xml:space="preserve">. While </w:t>
-      </w:r>
-      <w:r>
-        <w:rPr>
-          <w:i/>
-        </w:rPr>
-        <w:t xml:space="preserve">AOX1D </w:t>
-      </w:r>
-      <w:r>
-        <w:t xml:space="preserve">could partially alleviate </w:t>
-      </w:r>
-      <w:r>
-        <w:rPr>
-          <w:i/>
-        </w:rPr>
-        <w:t xml:space="preserve">aox1a </w:t>
-      </w:r>
-      <w:r>
-        <w:t xml:space="preserve">raw hydrogen peroxide content in drought-heat (no significant), during more severe oxidative conditions </w:t>
-      </w:r>
-      <w:r>
-        <w:rPr>
-          <w:i/>
-        </w:rPr>
-        <w:t xml:space="preserve">AOX1D </w:t>
-      </w:r>
-      <w:r>
-        <w:t xml:space="preserve">would not be enough to supply </w:t>
-      </w:r>
-      <w:r>
-        <w:rPr>
-          <w:i/>
-        </w:rPr>
-        <w:t>AOX1A</w:t>
-      </w:r>
-      <w:r>
-        <w:t xml:space="preserve"> function (significant) </w:t>
-      </w:r>
-      <w:r>
-        <w:fldChar w:fldCharType="begin" w:fldLock="1"/>
-      </w:r>
-      <w:r>
-        <w:instrText>ADDIN CSL_CITATION {"citationItems":[{"id":"ITEM-1","itemData":{"DOI":"10.1093/mp/ssn089","author":[{"dropping-particle":"","family":"Strodtkotter","given":"Inga","non-dropping-particle":"","parse-names":false,"suffix":""},{"dropping-particle":"","family":"Padmasreea","given":"Kollipara","non-dropping-particle":"","parse-names":false,"suffix":""},{"dropping-particle":"","family":"Dinakara","given":"Challabathula","non-dropping-particle":"","parse-names":false,"suffix":""},{"dropping-particle":"","family":"Spetha","given":"Birgit","non-dropping-particle":"","parse-names":false,"suffix":""},{"dropping-particle":"","family":"Niazi","given":"Pamela S.","non-dropping-particle":"","parse-names":false,"suffix":""},{"dropping-particle":"","family":"Wojtera","given":"Joanna","non-dropping-particle":"","parse-names":false,"suffix":""},{"dropping-particle":"","family":"Voss","given":"Ingo","non-dropping-particle":"","parse-names":false,"suffix":""},{"dropping-particle":"","family":"Do","given":"Phuc Thi","non-dropping-particle":"","parse-names":false,"suffix":""},{"dropping-particle":"","family":"Nunes-Nesi","given":"Adriano","non-dropping-particle":"","parse-names":false,"suffix":""},{"dropping-particle":"","family":"Fernie","given":"Alisdair R.","non-dropping-particle":"","parse-names":false,"suffix":""},{"dropping-particle":"","family":"Linke","given":"Vera","non-dropping-particle":"","parse-names":false,"suffix":""},{"dropping-particle":"","family":"Raghavendrab","given":"Agepati S.","non-dropping-particle":"","parse-names":false,"suffix":""},{"dropping-particle":"","family":"Scheibe","given":"Renate","non-dropping-particle":"","parse-names":false,"suffix":""}],"container-title":"Molecular Plant","id":"ITEM-1","issue":"2","issued":{"date-parts":[["2009"]]},"title":"Induction of the AOX1D Isoform of Alternative Oxidase in A . thaliana T-DNA Insertion Lines Lacking Isoform AOX1A Is Insufficient to Optimize Photosynthesis when Treated with Antimycin A","type":"article-journal","volume":"2"},"uris":["http://www.mendeley.com/documents/?uuid=60540885-3c18-4ac6-8c74-46bbce9534c3"]}],"mendeley":{"formattedCitation":"(Strodtkotter et al., 2009)","plainTextFormattedCitation":"(Strodtkotter et al., 2009)","previouslyFormattedCitation":"(Strodtkotter et al., 2009)"},"properties":{"noteIndex":0},"schema":"https://github.com/citation-style-language/schema/raw/master/csl-citation.json"}</w:instrText>
-      </w:r>
-      <w:r>
-        <w:fldChar w:fldCharType="separate"/>
-      </w:r>
-      <w:r>
-        <w:rPr>
-          <w:noProof/>
-        </w:rPr>
-        <w:t>(Strodtkotter et al., 2009)</w:t>
-      </w:r>
-      <w:r>
-        <w:fldChar w:fldCharType="end"/>
-      </w:r>
-      <w:r>
-        <w:t xml:space="preserve">. It is defined as a potential non-mutual relation because in all the cases </w:t>
-      </w:r>
-      <w:r>
-        <w:rPr>
-          <w:i/>
-        </w:rPr>
-        <w:t>aox1d</w:t>
-      </w:r>
-      <w:r>
-        <w:t xml:space="preserve"> phenotypes remained significant. Finally, nonmeaningful differences in raw hydrogen peroxide content for both stresses and WT-like root length under drought-heat in </w:t>
-      </w:r>
-      <w:r>
-        <w:rPr>
-          <w:i/>
-        </w:rPr>
-        <w:t>aox1c</w:t>
-      </w:r>
-      <w:r>
-        <w:t xml:space="preserve"> would probably propose </w:t>
-      </w:r>
-      <w:r>
-        <w:rPr>
-          <w:i/>
-        </w:rPr>
-        <w:t xml:space="preserve">AOX1C </w:t>
-      </w:r>
-      <w:r>
-        <w:t xml:space="preserve">as a non-stress-responsive gene. This could agree to the already described </w:t>
-      </w:r>
-      <w:r>
-        <w:rPr>
-          <w:i/>
-        </w:rPr>
-        <w:t xml:space="preserve">AOX1C </w:t>
-      </w:r>
-      <w:r>
-        <w:t xml:space="preserve">AA expression insensitivity </w:t>
-      </w:r>
-      <w:r>
-        <w:fldChar w:fldCharType="begin" w:fldLock="1"/>
-      </w:r>
-      <w:r>
-        <w:instrText>ADDIN CSL_CITATION {"citationItems":[{"id":"ITEM-1","itemData":{"DOI":"10.1093/pcp/pcp090","author":[{"dropping-particle":"","family":"Yoshida","given":"Keisuke","non-dropping-particle":"","parse-names":false,"suffix":""},{"dropping-particle":"","family":"Noguchi","given":"Ko","non-dropping-particle":"","parse-names":false,"suffix":""}],"container-title":"Plant and Cell Physiology","id":"ITEM-1","issue":"8","issued":{"date-parts":[["2009"]]},"page":"1449-1462","title":"Differential Gene Expression Profiles of the Mitochondrial Respiratory Components in Illuminated Arabidopsis Leaves","type":"article-journal","volume":"50"},"uris":["http://www.mendeley.com/documents/?uuid=c6ef5316-70a1-4d6d-b49a-885bd4b13554"]}],"mendeley":{"formattedCitation":"(Yoshida &amp; Noguchi, 2009)","plainTextFormattedCitation":"(Yoshida &amp; Noguchi, 2009)","previouslyFormattedCitation":"(Yoshida &amp; Noguchi, 2009)"},"properties":{"noteIndex":0},"schema":"https://github.com/citation-style-language/schema/raw/master/csl-citation.json"}</w:instrText>
-      </w:r>
-      <w:r>
-        <w:fldChar w:fldCharType="separate"/>
-      </w:r>
-      <w:r>
-        <w:rPr>
-          <w:noProof/>
-        </w:rPr>
-        <w:t>(Yoshida &amp; Noguchi, 2009)</w:t>
-      </w:r>
-      <w:r>
-        <w:fldChar w:fldCharType="end"/>
-      </w:r>
-      <w:r>
-        <w:t xml:space="preserve">, but we still found root length significant differences in our severe oxidative assay. That said and compared to other genotypes, p-value was close to significance absence so </w:t>
-      </w:r>
-      <w:r>
-        <w:rPr>
-          <w:i/>
-        </w:rPr>
-        <w:t xml:space="preserve">AOX1C </w:t>
-      </w:r>
-      <w:r>
-        <w:t xml:space="preserve">may only be related to stress under severe conditions and could be probably defined as almost non-stress-responsive. In summary, stress seems to be a crucial evolutionary force driving sub-/neo-functionalization </w:t>
-      </w:r>
-      <w:r>
-        <w:fldChar w:fldCharType="begin" w:fldLock="1"/>
-      </w:r>
-      <w:r>
-        <w:instrText>ADDIN CSL_CITATION {"citationItems":[{"id":"ITEM-1","itemData":{"DOI":"10.1104/pp.16.00523","ISBN":"0000000164702","author":[{"dropping-particle":"","family":"Panchy","given":"Nicholas","non-dropping-particle":"","parse-names":false,"suffix":""},{"dropping-particle":"","family":"Lehti-shiu","given":"Melissa","non-dropping-particle":"","parse-names":false,"suffix":""},{"dropping-particle":"","family":"Shiu","given":"Shin-han","non-dropping-particle":"","parse-names":false,"suffix":""}],"container-title":"Plant Physiology","id":"ITEM-1","issue":"August","issued":{"date-parts":[["2016"]]},"page":"2294-2316","title":"Evolution of Gene Duplication in Plants","type":"article-journal","volume":"171"},"uris":["http://www.mendeley.com/documents/?uuid=b928ca58-c7d6-4e89-a273-edd8d804a570"]}],"mendeley":{"formattedCitation":"(Panchy, Lehti-shiu, &amp; Shiu, 2016)","plainTextFormattedCitation":"(Panchy, Lehti-shiu, &amp; Shiu, 2016)","previouslyFormattedCitation":"(Panchy, Lehti-shiu, &amp; Shiu, 2016)"},"properties":{"noteIndex":0},"schema":"https://github.com/citation-style-language/schema/raw/master/csl-citation.json"}</w:instrText>
-      </w:r>
-      <w:r>
-        <w:fldChar w:fldCharType="separate"/>
-      </w:r>
-      <w:r>
-        <w:rPr>
-          <w:noProof/>
-        </w:rPr>
-        <w:t>(Panchy, Lehti-shiu, &amp; Shiu, 2016)</w:t>
-      </w:r>
-      <w:r>
-        <w:fldChar w:fldCharType="end"/>
-      </w:r>
-      <w:r>
-        <w:t xml:space="preserve"> in AOX genes and we characterized the unknown </w:t>
-      </w:r>
-      <w:r>
-        <w:rPr>
-          <w:i/>
-        </w:rPr>
-        <w:t xml:space="preserve">AOX1C </w:t>
-      </w:r>
-      <w:r>
-        <w:t>as</w:t>
-      </w:r>
-      <w:r>
-        <w:rPr>
-          <w:i/>
-        </w:rPr>
-        <w:t xml:space="preserve"> </w:t>
-      </w:r>
-      <w:r>
-        <w:t>almost stress-insensitive in seedling stages. Furthermore, extra attention should be taken when using double AOX mutants to interrogate causal determinants of biological processes because all AOX genes evaluated appeared to be functionally divergent during early development.</w:t>
-      </w:r>
-    </w:p>
-    <w:p>
-      <w:r>
-        <w:t xml:space="preserve">While we expect PlantFUNCO to be useful, we do note a few limitations. There could be states/regions that are functionally conserved, but have low scores/agreement in the database, since the evidence was not present in our collection. While the interpretation of the resources generated is less ambiguous due to the broad-shallow perspective adopted, we also perceived that PlantFUNCO is limited by the input functional genomics resolution and does not provide the direct information about which particular tracks/conditions supported the evidence. The results promoted the potential application of PlantFUNCO to further test new hypothesis in the context of duplicates evolution and other genomic elements prediction. For example, as CS are determinants of paralog functional divergence and LECIF-scores highlight regions with high phenotypic </w:t>
-      </w:r>
-      <w:r>
-        <w:lastRenderedPageBreak/>
-        <w:t>simmilarity it could be possible to identify genes that are more likely to retain ancestral functions if high scores are found between orthologous in distant-related species (</w:t>
+        <w:t>functional divergence and LECIF-scores highlight regions with high phenotypic simmilarity it could be possible to identify genes that are more likely to retain ancestral functions if high scores are found between orthologous in distant-related species (</w:t>
       </w:r>
       <w:r>
         <w:rPr>
@@ -6642,7 +6893,21 @@
           <w:noProof/>
           <w:lang w:val="en-US"/>
         </w:rPr>
-        <w:t>(Langmead &amp; Salzberg, 2012)</w:t>
+        <w:t xml:space="preserve">(Langmead </w:t>
+      </w:r>
+      <w:r>
+        <w:rPr>
+          <w:noProof/>
+          <w:lang w:val="en-US"/>
+        </w:rPr>
+        <w:t>and</w:t>
+      </w:r>
+      <w:r>
+        <w:rPr>
+          <w:noProof/>
+          <w:lang w:val="en-US"/>
+        </w:rPr>
+        <w:t xml:space="preserve"> Salzberg, 2012)</w:t>
       </w:r>
       <w:r>
         <w:rPr>
@@ -6669,14 +6934,14 @@
         <w:rPr>
           <w:lang w:val="en-US"/>
         </w:rPr>
-        <w:t xml:space="preserve">). For all the subsequent analysis we performed peak calling (narrow and broad), signal tracks building, correlation and formatting with </w:t>
+        <w:t xml:space="preserve">). For all the subsequent analysis we performed </w:t>
       </w:r>
       <w:r>
         <w:rPr>
           <w:lang w:val="en-US"/>
         </w:rPr>
         <w:lastRenderedPageBreak/>
-        <w:t xml:space="preserve">MACS2 and deepTools </w:t>
+        <w:t xml:space="preserve">peak calling (narrow and broad), signal tracks building, correlation and formatting with MACS2 and deepTools </w:t>
       </w:r>
       <w:r>
         <w:rPr>
@@ -6930,7 +7195,21 @@
         <w:rPr>
           <w:lang w:val="en-US"/>
         </w:rPr>
-        <w:t xml:space="preserve">. The analysis was restricted to nuclear chromosomes. hiHMM can handle an unbounded number of hidden states so the number of states is learned from the training data instead of a pre-specified value by the user. The model inferred a total of 15 chromatin states with unmappable regions added a posteriori as the sixteenth state to avoid any bias in the segmentation. We defined the chromatin states based on the co-localization of marks and overlap enrichments of different genomic features using ChromHMM </w:t>
+        <w:t xml:space="preserve">. The analysis was restricted to nuclear chromosomes. </w:t>
+      </w:r>
+      <w:proofErr w:type="gramStart"/>
+      <w:r>
+        <w:rPr>
+          <w:lang w:val="en-US"/>
+        </w:rPr>
+        <w:t>hiHMM</w:t>
+      </w:r>
+      <w:proofErr w:type="gramEnd"/>
+      <w:r>
+        <w:rPr>
+          <w:lang w:val="en-US"/>
+        </w:rPr>
+        <w:t xml:space="preserve"> can handle an unbounded number of hidden states so the number of states is learned from the training data instead of a pre-specified value by the user. The model inferred a total of 15 chromatin states with unmappable regions added a posteriori as the sixteenth state to avoid any bias in the segmentation. We defined the chromatin states based on the co-localization of marks and overlap enrichments of different genomic features using ChromHMM </w:t>
       </w:r>
       <w:r>
         <w:rPr>
@@ -6955,7 +7234,21 @@
           <w:noProof/>
           <w:lang w:val="en-US"/>
         </w:rPr>
-        <w:t>(Ernst &amp; Kellis, 2017)</w:t>
+        <w:t xml:space="preserve">(Ernst </w:t>
+      </w:r>
+      <w:r>
+        <w:rPr>
+          <w:noProof/>
+          <w:lang w:val="en-US"/>
+        </w:rPr>
+        <w:t>and</w:t>
+      </w:r>
+      <w:r>
+        <w:rPr>
+          <w:noProof/>
+          <w:lang w:val="en-US"/>
+        </w:rPr>
+        <w:t xml:space="preserve"> Kellis, 2017)</w:t>
       </w:r>
       <w:r>
         <w:rPr>
@@ -7005,7 +7298,21 @@
           <w:noProof/>
           <w:lang w:val="en-US"/>
         </w:rPr>
-        <w:t>(Sheffield &amp; Bock, 2016)</w:t>
+        <w:t xml:space="preserve">(Sheffield </w:t>
+      </w:r>
+      <w:r>
+        <w:rPr>
+          <w:noProof/>
+          <w:lang w:val="en-US"/>
+        </w:rPr>
+        <w:t>and</w:t>
+      </w:r>
+      <w:r>
+        <w:rPr>
+          <w:noProof/>
+          <w:lang w:val="en-US"/>
+        </w:rPr>
+        <w:t xml:space="preserve"> Bock, 2016)</w:t>
       </w:r>
       <w:r>
         <w:rPr>
@@ -7259,14 +7566,14 @@
         <w:rPr>
           <w:lang w:val="en-US"/>
         </w:rPr>
-        <w:t xml:space="preserve"> including our inter-species chromatin states distance metrics. To define state distance metrics, we first binned different genomic features (promoters and genes) into a fixed number of windows and computed both, presence (1 = present; 0 = absent) and frequency (% of bp covered in a window) vectors for each state and gene. Additionally, we also included a third type of vector </w:t>
+        <w:t xml:space="preserve"> including our inter-species chromatin states distance metrics. To define state distance metrics, we first binned different genomic features (promoters and genes) into a fixed number of windows and computed both, presence (1 = present; 0 = absent) and frequency (% of bp covered in a window) </w:t>
       </w:r>
       <w:r>
         <w:rPr>
           <w:lang w:val="en-US"/>
         </w:rPr>
         <w:lastRenderedPageBreak/>
-        <w:t xml:space="preserve">being each element the frequency of a particular state over a non-binned genomic feature. Lastly, distinct distance metrics were calculated between genes of the same paralog pair comparing equivalent vectors using philentropy package </w:t>
+        <w:t xml:space="preserve">vectors for each state and gene. Additionally, we also included a third type of vector being each element the frequency of a particular state over a non-binned genomic feature. Lastly, distinct distance metrics were calculated between genes of the same paralog pair comparing equivalent vectors using philentropy package </w:t>
       </w:r>
       <w:r>
         <w:rPr>
@@ -7316,7 +7623,19 @@
         <w:rPr>
           <w:lang w:val="en-US"/>
         </w:rPr>
-        <w:t xml:space="preserve">To reproduce both studies we followed the workflow originally stablished for the best performing model. In brief, for the model described by Ezoe, Shirai &amp; Hanada, 2021 feature selection was executed by </w:t>
+        <w:t xml:space="preserve">To reproduce both studies we followed the workflow originally stablished for the best performing model. In brief, for the model described by Ezoe, Shirai </w:t>
+      </w:r>
+      <w:r>
+        <w:rPr>
+          <w:lang w:val="en-US"/>
+        </w:rPr>
+        <w:t>and</w:t>
+      </w:r>
+      <w:r>
+        <w:rPr>
+          <w:lang w:val="en-US"/>
+        </w:rPr>
+        <w:t xml:space="preserve"> Hanada, 2021 feature selection was executed by </w:t>
       </w:r>
       <w:r>
         <w:t>two-tailed Wilcoxon rank sum test p-values between pairs labeled as redundant or divergent followed by logistic regression relative importance to examine the explanatory weights of the best variables. Due to the fact that this model is designed to perform genome-wide predictions and that only some of the distance state metrics could be informative, a small number of features is desirable. We combined the information of the best scored features into a single metric defined as custom chromatin state metric (CCSM) (</w:t>
@@ -7396,7 +7715,7 @@
         <w:rPr>
           <w:lang w:val="en-US"/>
         </w:rPr>
-        <w:t xml:space="preserve"> multiple transformations and interpretations of the same feature were included so all the distance state metrics and CCSM were considered. Only the available extreme (RD4) and inclusive (RD9) redundancy gene pair sets were analyzed deleting variables identified as mispredictors in the main article. Non-redundant gene pairs were randomly downsampled to generate balanced cross-validation sets. Feature selection was executed by random forest top 200 best transformed variables (determined by the feature importance) for sets without (RD4-RD9) and with (RD4C-RD9C) chromatin information. The C value for SVM algorithm was set as hyperparamenter during the tunning. To measure SVM performance using different feature sets we calculated AUC-ROC and AU-PRC values. All the analyses were conducted using the pipeline implemented and developed by the authors (</w:t>
+        <w:t xml:space="preserve"> multiple transformations and interpretations of the same feature were included so all the distance state metrics were considered. Only the available extreme (RD4) and inclusive (RD9) redundancy gene pair sets were analyzed deleting variables identified as mispredictors in the main article. Non-redundant gene pairs were randomly downsampled to generate balanced cross-validation sets. Feature selection was executed by random forest top 200 best transformed variables (determined by the feature importance) for sets without (RD4-RD9) and with (RD4C-RD9C) chromatin information. The C value for SVM algorithm was set as hyperparamenter during the tunning. To measure SVM performance using different feature sets we calculated AUC-ROC and AU-PRC values. All the analyses were conducted using the pipeline implemented and developed by the authors (</w:t>
       </w:r>
       <w:hyperlink r:id="rId14" w:history="1">
         <w:r>
@@ -7463,7 +7782,14 @@
         <w:rPr>
           <w:lang w:val="en-US"/>
         </w:rPr>
-        <w:t>genes (longest sequence) were used as queries to search for self-match homo</w:t>
+        <w:t xml:space="preserve">genes (longest sequence) were used as queries to </w:t>
+      </w:r>
+      <w:r>
+        <w:rPr>
+          <w:lang w:val="en-US"/>
+        </w:rPr>
+        <w:lastRenderedPageBreak/>
+        <w:t>search for self-match homo</w:t>
       </w:r>
       <w:r>
         <w:rPr>
@@ -7507,8 +7833,14 @@
           <w:noProof/>
           <w:lang w:val="en-US"/>
         </w:rPr>
-        <w:lastRenderedPageBreak/>
-        <w:t>&amp; Drost, 2021)</w:t>
+        <w:t>and</w:t>
+      </w:r>
+      <w:r>
+        <w:rPr>
+          <w:noProof/>
+          <w:lang w:val="en-US"/>
+        </w:rPr>
+        <w:t xml:space="preserve"> Drost, 2021)</w:t>
       </w:r>
       <w:r>
         <w:rPr>
@@ -7556,7 +7888,19 @@
         <w:rPr>
           <w:lang w:val="en-US"/>
         </w:rPr>
-        <w:t xml:space="preserve"> site) and the similarity of expression patterns (Re) were calculated as described by Ezoe, Shirai &amp; Hanada, 2021. An additional table is provided with filters such as same second closest paralog and expression in stress and seedling stages to assist experimental validation in future studies </w:t>
+        <w:t xml:space="preserve"> site) and the similarity of expression patterns (Re) were calculated as described by Ezoe, Shirai </w:t>
+      </w:r>
+      <w:r>
+        <w:rPr>
+          <w:lang w:val="en-US"/>
+        </w:rPr>
+        <w:t>and</w:t>
+      </w:r>
+      <w:r>
+        <w:rPr>
+          <w:lang w:val="en-US"/>
+        </w:rPr>
+        <w:t xml:space="preserve"> Hanada, 2021. An additional table is provided with filters such as same second closest paralog and expression in stress and seedling stages to assist experimental validation in future studies </w:t>
       </w:r>
       <w:r>
         <w:t>(</w:t>
@@ -7690,6 +8034,7 @@
       <w:r>
         <w:t xml:space="preserve">(SM_3_24421) insertion lines as homozygous and knockout by genotyping and RT-PCR analysis, respectively. Briefly, RNA was extracted as described by Valledor et al, 2014 and quantified by a Navi UV/Vis Nano Spectrophotometer, integrity was evaluated by agarose gel electrophoresis. </w:t>
       </w:r>
+      <w:proofErr w:type="gramStart"/>
       <w:r>
         <w:rPr>
           <w:lang w:val="en-US"/>
@@ -7697,7 +8042,11 @@
         <w:t>c</w:t>
       </w:r>
       <w:r>
-        <w:t xml:space="preserve">DNA was obtained from 500 ng of RNA using </w:t>
+        <w:t>DNA</w:t>
+      </w:r>
+      <w:proofErr w:type="gramEnd"/>
+      <w:r>
+        <w:t xml:space="preserve"> was obtained from 500 ng of RNA using </w:t>
       </w:r>
       <w:r>
         <w:t>the RevertAid kit (ThermoFisher</w:t>
@@ -8001,7 +8350,21 @@
           <w:noProof/>
           <w:lang w:val="en-US"/>
         </w:rPr>
-        <w:t>(Schneider, Rasband, &amp; Eliceiri, 2012)</w:t>
+        <w:t xml:space="preserve">(Schneider, Rasband, </w:t>
+      </w:r>
+      <w:r>
+        <w:rPr>
+          <w:noProof/>
+          <w:lang w:val="en-US"/>
+        </w:rPr>
+        <w:t>and</w:t>
+      </w:r>
+      <w:r>
+        <w:rPr>
+          <w:noProof/>
+          <w:lang w:val="en-US"/>
+        </w:rPr>
+        <w:t xml:space="preserve"> Eliceiri, 2012)</w:t>
       </w:r>
       <w:r>
         <w:rPr>
@@ -8019,6 +8382,7 @@
         <w:rPr>
           <w:lang w:val="en-US"/>
         </w:rPr>
+        <w:lastRenderedPageBreak/>
         <w:t xml:space="preserve">for at least twelve biological replicates. Furthermore </w:t>
       </w:r>
       <w:r>
@@ -8028,14 +8392,7 @@
         <w:rPr>
           <w:lang w:val="en-US"/>
         </w:rPr>
-        <w:t xml:space="preserve"> (DAB) staining (Sigma-Aldrich) was performed 5 days after germination for at least 3 biological </w:t>
-      </w:r>
-      <w:r>
-        <w:rPr>
-          <w:lang w:val="en-US"/>
-        </w:rPr>
-        <w:lastRenderedPageBreak/>
-        <w:t xml:space="preserve">replicates per treatment, following the protocol described by </w:t>
+        <w:t xml:space="preserve"> (DAB) staining (Sigma-Aldrich) was performed 5 days after germination for at least 3 biological replicates per treatment, following the protocol described by </w:t>
       </w:r>
       <w:r>
         <w:rPr>
@@ -8060,7 +8417,21 @@
           <w:noProof/>
           <w:lang w:val="en-US"/>
         </w:rPr>
-        <w:t>Daudi &amp; A. O’Brien, 2012</w:t>
+        <w:t xml:space="preserve">Daudi </w:t>
+      </w:r>
+      <w:r>
+        <w:rPr>
+          <w:noProof/>
+          <w:lang w:val="en-US"/>
+        </w:rPr>
+        <w:t>and</w:t>
+      </w:r>
+      <w:r>
+        <w:rPr>
+          <w:noProof/>
+          <w:lang w:val="en-US"/>
+        </w:rPr>
+        <w:t xml:space="preserve"> A. O’Brien, 2012</w:t>
       </w:r>
       <w:r>
         <w:rPr>
@@ -8138,7 +8509,21 @@
           <w:noProof/>
           <w:lang w:val="en-US"/>
         </w:rPr>
-        <w:t>Ewels, Lundin, &amp; Max, 2016)</w:t>
+        <w:t xml:space="preserve">Ewels, Lundin, </w:t>
+      </w:r>
+      <w:r>
+        <w:rPr>
+          <w:noProof/>
+          <w:lang w:val="en-US"/>
+        </w:rPr>
+        <w:t>and</w:t>
+      </w:r>
+      <w:r>
+        <w:rPr>
+          <w:noProof/>
+          <w:lang w:val="en-US"/>
+        </w:rPr>
+        <w:t xml:space="preserve"> Max, 2016)</w:t>
       </w:r>
       <w:r>
         <w:rPr>
@@ -8403,7 +8788,19 @@
         <w:rPr>
           <w:lang w:val="en-US"/>
         </w:rPr>
-        <w:t>; &gt;15 &amp; &lt;</w:t>
+        <w:t xml:space="preserve">; &gt;15 </w:t>
+      </w:r>
+      <w:r>
+        <w:rPr>
+          <w:lang w:val="en-US"/>
+        </w:rPr>
+        <w:t>and</w:t>
+      </w:r>
+      <w:r>
+        <w:rPr>
+          <w:lang w:val="en-US"/>
+        </w:rPr>
+        <w:t xml:space="preserve"> &lt;</w:t>
       </w:r>
       <w:r>
         <w:rPr>
@@ -8454,7 +8851,21 @@
           <w:noProof/>
           <w:lang w:val="en-US"/>
         </w:rPr>
-        <w:t>(Tan, Polychronopoulos, &amp; Lenhard, 2019)</w:t>
+        <w:t xml:space="preserve">(Tan, Polychronopoulos, </w:t>
+      </w:r>
+      <w:r>
+        <w:rPr>
+          <w:noProof/>
+          <w:lang w:val="en-US"/>
+        </w:rPr>
+        <w:t>and</w:t>
+      </w:r>
+      <w:r>
+        <w:rPr>
+          <w:noProof/>
+          <w:lang w:val="en-US"/>
+        </w:rPr>
+        <w:t xml:space="preserve"> Lenhard, 2019)</w:t>
       </w:r>
       <w:r>
         <w:rPr>
@@ -8491,7 +8902,21 @@
           <w:noProof/>
           <w:lang w:val="en-US"/>
         </w:rPr>
-        <w:t>(Osipova, Hecker, &amp; Hiller, 2019)</w:t>
+        <w:t xml:space="preserve">(Osipova, Hecker, </w:t>
+      </w:r>
+      <w:r>
+        <w:rPr>
+          <w:noProof/>
+          <w:lang w:val="en-US"/>
+        </w:rPr>
+        <w:t>and</w:t>
+      </w:r>
+      <w:r>
+        <w:rPr>
+          <w:noProof/>
+          <w:lang w:val="en-US"/>
+        </w:rPr>
+        <w:t xml:space="preserve"> Hiller, 2019)</w:t>
       </w:r>
       <w:r>
         <w:rPr>
@@ -8528,7 +8953,21 @@
           <w:noProof/>
           <w:lang w:val="en-US"/>
         </w:rPr>
-        <w:t>(Suarez, Langer, Ladde, &amp; Hiller, 2017)</w:t>
+        <w:t xml:space="preserve">(Suarez, Langer, Ladde, </w:t>
+      </w:r>
+      <w:r>
+        <w:rPr>
+          <w:noProof/>
+          <w:lang w:val="en-US"/>
+        </w:rPr>
+        <w:t>and</w:t>
+      </w:r>
+      <w:r>
+        <w:rPr>
+          <w:noProof/>
+          <w:lang w:val="en-US"/>
+        </w:rPr>
+        <w:t xml:space="preserve"> Hiller, 2017)</w:t>
       </w:r>
       <w:r>
         <w:rPr>
@@ -8711,6 +9150,7 @@
         <w:rPr>
           <w:lang w:val="en-US"/>
         </w:rPr>
+        <w:lastRenderedPageBreak/>
         <w:t>Functional genomics conservation score</w:t>
       </w:r>
     </w:p>
@@ -8749,7 +9189,14 @@
           <w:noProof/>
           <w:lang w:val="en-US"/>
         </w:rPr>
-        <w:t>(Kwon &amp; Ernst, 2021)</w:t>
+        <w:t>(Kwon and</w:t>
+      </w:r>
+      <w:r>
+        <w:rPr>
+          <w:noProof/>
+          <w:lang w:val="en-US"/>
+        </w:rPr>
+        <w:t xml:space="preserve"> Ernst, 2021)</w:t>
       </w:r>
       <w:r>
         <w:rPr>
@@ -8761,14 +9208,7 @@
         <w:rPr>
           <w:lang w:val="en-US"/>
         </w:rPr>
-        <w:t xml:space="preserve"> was applied to obtain functional genomics conservation score between all the possible pairwise comparisons integrating whole </w:t>
-      </w:r>
-      <w:r>
-        <w:rPr>
-          <w:lang w:val="en-US"/>
-        </w:rPr>
-        <w:lastRenderedPageBreak/>
-        <w:t>genome alignments, epigenomic, chromatin states, and transcriptomic information. The negative to positive sample weight ratio was setted to 10 because species under study are distantly related, with lower number of samples aligning but more likely to be functional conserved. For the training and evalutation we adopted the same approach as the authors based in odd and even chromosomes (</w:t>
+        <w:t xml:space="preserve"> was applied to obtain functional genomics conservation score between all the possible pairwise comparisons integrating whole genome alignments, epigenomic, chromatin states, and transcriptomic information. The negative to positive sample weight ratio was setted to 10 because species under study are distantly related, with lower number of samples aligning but more likely to be functional conserved. For the training and evalutation we adopted the same approach as the authors based in odd and even chromosomes (</w:t>
       </w:r>
       <w:r>
         <w:rPr>
@@ -8820,7 +9260,15 @@
     </w:p>
     <w:p>
       <w:r>
-        <w:t xml:space="preserve">We developed PlantFUN(ctional)CO(nservation) database to provide public availability of the functional integrative tracks generated in this work and to facilitate future research in evolutionary functional genomics. PlantFUNCO contains three main tools: 1) Search section with interactive tables to retrieve gene- or superenhancer-level </w:t>
+        <w:t xml:space="preserve">We developed </w:t>
+      </w:r>
+      <w:proofErr w:type="gramStart"/>
+      <w:r>
+        <w:t>PlantFUN(</w:t>
+      </w:r>
+      <w:proofErr w:type="gramEnd"/>
+      <w:r>
+        <w:t xml:space="preserve">ctional)CO(nservation) database to provide public availability of the functional integrative tracks generated in this work and to facilitate future research in evolutionary functional genomics. PlantFUNCO contains three main tools: 1) Search section with interactive tables to retrieve gene- or superenhancer-level </w:t>
       </w:r>
       <w:r>
         <w:fldChar w:fldCharType="begin" w:fldLock="1"/>
@@ -9134,6 +9582,7 @@
         <w:rPr>
           <w:lang w:val="en-US"/>
         </w:rPr>
+        <w:lastRenderedPageBreak/>
         <w:t>Author’s contributions</w:t>
       </w:r>
     </w:p>
@@ -9237,14 +9686,7 @@
         <w:rPr>
           <w:lang w:val="en-US"/>
         </w:rPr>
-        <w:t xml:space="preserve">validation and stress </w:t>
-      </w:r>
-      <w:r>
-        <w:rPr>
-          <w:lang w:val="en-US"/>
-        </w:rPr>
-        <w:lastRenderedPageBreak/>
-        <w:t xml:space="preserve">experiments. </w:t>
+        <w:t xml:space="preserve">validation and stress experiments. </w:t>
       </w:r>
       <w:r>
         <w:rPr>
@@ -9287,12 +9729,21 @@
     </w:p>
     <w:p>
       <w:r>
-        <w:t>Andrews, S. (2013). Babraham Bioinformatics -FastQC A Quality Control tool for High Throughput Sequence Data.</w:t>
-      </w:r>
-    </w:p>
-    <w:p>
-      <w:r>
-        <w:t xml:space="preserve">Ashe, A., Colot, V., &amp; Oldroyd, B. P. (2021). How does epigenetics influence the course of evolution ? </w:t>
+        <w:t>Andrews</w:t>
+      </w:r>
+      <w:r>
+        <w:t xml:space="preserve"> S. (2013). Babraham Bioinformatics -FastQC A Quality Control tool for High Throughput Sequence Data.</w:t>
+      </w:r>
+    </w:p>
+    <w:p>
+      <w:r>
+        <w:t>Ashe A</w:t>
+      </w:r>
+      <w:r>
+        <w:t>, Colot, V.,</w:t>
+      </w:r>
+      <w:r>
+        <w:t xml:space="preserve"> Oldroyd, B. P. (2021). How does epigenetics influence the course of evolution ? </w:t>
       </w:r>
       <w:r>
         <w:rPr>
@@ -9317,7 +9768,10 @@
     </w:p>
     <w:p>
       <w:r>
-        <w:t xml:space="preserve">Buchfink, B., Reuter, K., &amp; Drost, H. (2021). Sensitive protein alignments at tree-of-life scale using DIAMOND. </w:t>
+        <w:t>Buchfink, B., Reuter, K.,</w:t>
+      </w:r>
+      <w:r>
+        <w:t xml:space="preserve"> Drost, H. (2021). Sensitive protein alignments at tree-of-life scale using DIAMOND. </w:t>
       </w:r>
       <w:r>
         <w:rPr>
@@ -9350,7 +9804,37 @@
         <w:rPr>
           <w:lang w:eastAsia="es-ES"/>
         </w:rPr>
-        <w:t xml:space="preserve">Clercq, I. De, Vermeirssen, V., Aken, O. Van, Vandepoele, K., Murcha, M. W., Law, S. R., … Breusegem, F. Van. (2013). The Membrane-Bound NAC Transcription Factor ANAC013 Functions in Mitochondrial Retrograde Regulation of the Oxidative Stress Response in Arabidopsis. </w:t>
+        <w:t xml:space="preserve">Clercq, I. De, Vermeirssen, V., Aken, O. Van, Vandepoele, </w:t>
+      </w:r>
+      <w:r>
+        <w:rPr>
+          <w:lang w:eastAsia="es-ES"/>
+        </w:rPr>
+        <w:t xml:space="preserve">K., Murcha, M. W., Law, S. R., </w:t>
+      </w:r>
+      <w:r>
+        <w:rPr>
+          <w:lang w:eastAsia="es-ES"/>
+        </w:rPr>
+        <w:t>Inzé, A., Ng, S., Ivanova, A., Rombau</w:t>
+      </w:r>
+      <w:r>
+        <w:rPr>
+          <w:lang w:eastAsia="es-ES"/>
+        </w:rPr>
+        <w:t>t</w:t>
+      </w:r>
+      <w:r>
+        <w:rPr>
+          <w:lang w:eastAsia="es-ES"/>
+        </w:rPr>
+        <w:t>, D., et al</w:t>
+      </w:r>
+      <w:r>
+        <w:rPr>
+          <w:lang w:eastAsia="es-ES"/>
+        </w:rPr>
+        <w:t xml:space="preserve">. (2013). The Membrane-Bound NAC Transcription Factor ANAC013 Functions in Mitochondrial Retrograde Regulation of the Oxidative Stress Response in Arabidopsis. </w:t>
       </w:r>
       <w:r>
         <w:rPr>
@@ -9383,7 +9867,31 @@
     </w:p>
     <w:p>
       <w:r>
-        <w:t xml:space="preserve">Cusack, S. A., Wang, P., Lotreck, S. G., Moore, B. M., Meng, F., Conner, J. K., … Shiu, S. (2021). Predictive Models of Genetic Redundancy in Arabidopsis thaliana. </w:t>
+        <w:t>Cusack, S. A., Wang, P., Lotreck, S. G., Moore, B</w:t>
+      </w:r>
+      <w:r>
+        <w:t>. M., Meng, F., Conner, J. K.,</w:t>
+      </w:r>
+      <w:r>
+        <w:t xml:space="preserve"> </w:t>
+      </w:r>
+      <w:r>
+        <w:t>Krysan, P.J., Lehti-Shiu, M.D.</w:t>
+      </w:r>
+      <w:r>
+        <w:t>,</w:t>
+      </w:r>
+      <w:r>
+        <w:t xml:space="preserve"> </w:t>
+      </w:r>
+      <w:r>
+        <w:t>Shiu</w:t>
+      </w:r>
+      <w:r>
+        <w:t>-Han</w:t>
+      </w:r>
+      <w:r>
+        <w:t xml:space="preserve">, S. (2021). Predictive Models of Genetic Redundancy in Arabidopsis thaliana. </w:t>
       </w:r>
       <w:r>
         <w:rPr>
@@ -9408,7 +9916,10 @@
     </w:p>
     <w:p>
       <w:r>
-        <w:t xml:space="preserve">Daudi, A., &amp; A. O’Brien, J. (2012). Detection of Hydrogen Peroxide by DAB Staining in Arabidopsis Leaves. </w:t>
+        <w:t>Daudi, A.,</w:t>
+      </w:r>
+      <w:r>
+        <w:t xml:space="preserve"> A. O’Brien, J. (2012). Detection of Hydrogen Peroxide by DAB Staining in Arabidopsis Leaves. </w:t>
       </w:r>
       <w:r>
         <w:rPr>
@@ -9433,7 +9944,16 @@
     </w:p>
     <w:p>
       <w:r>
-        <w:t xml:space="preserve">Diesh, C., Stevens, G. J., Xie, P., Martinez, T. D. J., Hershberg, E. A., Leung, A., … Holmes, I. H. (2023). JBrowse 2 : a modular genome browser with views of synteny and structural variation. </w:t>
+        <w:t>Diesh, C., Stevens, G. J., Xie, P., Martinez, T. D. J., Hershberg, E. A., L</w:t>
+      </w:r>
+      <w:r>
+        <w:t xml:space="preserve">eung, A., </w:t>
+      </w:r>
+      <w:r>
+        <w:t>Guo, E., Dider, S., Zhang, J., Bridge, C., et al</w:t>
+      </w:r>
+      <w:r>
+        <w:t xml:space="preserve">. (2023). JBrowse 2 : a modular genome browser with views of synteny and structural variation. </w:t>
       </w:r>
       <w:r>
         <w:rPr>
@@ -9448,7 +9968,25 @@
     </w:p>
     <w:p>
       <w:r>
-        <w:t xml:space="preserve">Dobin, A., Davis, C. A., Schlesinger, F., Drenkow, J., Zaleski, C., Jha, S., … Gingeras, T. R. (2013). STAR: ultrafast universal RNA-seq aligner. </w:t>
+        <w:t>Dobin, A., Davis, C. A., Schlesinger, F., Drenkow, J., Zaleski, C., Jha,</w:t>
+      </w:r>
+      <w:r>
+        <w:t xml:space="preserve"> S., </w:t>
+      </w:r>
+      <w:r>
+        <w:t>Batut, P., Chaisson, M</w:t>
+      </w:r>
+      <w:r>
+        <w:t>.</w:t>
+      </w:r>
+      <w:r>
+        <w:t>,</w:t>
+      </w:r>
+      <w:r>
+        <w:t xml:space="preserve"> </w:t>
+      </w:r>
+      <w:r>
+        <w:t xml:space="preserve">Gingeras, T. R. (2013). STAR: ultrafast universal RNA-seq aligner. </w:t>
       </w:r>
       <w:r>
         <w:rPr>
@@ -9473,6 +10011,7 @@
     </w:p>
     <w:p>
       <w:r>
+        <w:lastRenderedPageBreak/>
         <w:t xml:space="preserve">Drost, H. (2018). Philentropy : Information Theory and Distance Quantification with R. </w:t>
       </w:r>
       <w:r>
@@ -9503,8 +10042,10 @@
         </w:rPr>
       </w:pPr>
       <w:r>
-        <w:lastRenderedPageBreak/>
-        <w:t xml:space="preserve">Ernst, J., &amp; Kellis, M. (2017). Chromatin-state discovery and genome annotation with ChromHMM. </w:t>
+        <w:t>Ernst, J.,</w:t>
+      </w:r>
+      <w:r>
+        <w:t xml:space="preserve"> Kellis, M. (2017). Chromatin-state discovery and genome annotation with ChromHMM. </w:t>
       </w:r>
       <w:r>
         <w:rPr>
@@ -9529,7 +10070,10 @@
     </w:p>
     <w:p>
       <w:r>
-        <w:t xml:space="preserve">Ewels, P., Lundin, S., &amp; Max, K. (2016). MultiQC : summarize analysis results for multiple tools and samples in a single report. </w:t>
+        <w:t>Ewels, P., Lundin, S.,</w:t>
+      </w:r>
+      <w:r>
+        <w:t xml:space="preserve"> Max, K. (2016). MultiQC : summarize analysis results for multiple tools and samples in a single report. </w:t>
       </w:r>
       <w:r>
         <w:rPr>
@@ -9554,7 +10098,13 @@
     </w:p>
     <w:p>
       <w:r>
-        <w:t xml:space="preserve">Exposito-alonso, M., Drost, H., Burbano, H. A., &amp; Weigel, D. (2020). The Earth BioGenome project : opportunities and challenges for plant genomics and conservation. </w:t>
+        <w:t xml:space="preserve">Exposito-alonso, M., Drost, H., Burbano, H. </w:t>
+      </w:r>
+      <w:r>
+        <w:t>A.,</w:t>
+      </w:r>
+      <w:r>
+        <w:t xml:space="preserve"> Weigel, D. (2020). The Earth BioGenome project : opportunities and challenges for plant genomics and conservation. </w:t>
       </w:r>
       <w:r>
         <w:rPr>
@@ -9579,7 +10129,10 @@
     </w:p>
     <w:p>
       <w:r>
-        <w:t xml:space="preserve">Ezoe, A., Shirai, K., &amp; Hanada, K. (2020). Degree of Functional Divergence in Duplicates Is Associated with Distinct Roles in Plant Evolution. </w:t>
+        <w:t>Ezoe, A., Shirai, K.,</w:t>
+      </w:r>
+      <w:r>
+        <w:t xml:space="preserve"> Hanada, K. (2020). Degree of Functional Divergence in Duplicates Is Associated with Distinct Roles in Plant Evolution. </w:t>
       </w:r>
       <w:r>
         <w:rPr>
@@ -9622,7 +10175,27 @@
         <w:rPr>
           <w:lang w:eastAsia="es-ES"/>
         </w:rPr>
-        <w:t xml:space="preserve">Feng, W., &amp; Michaels, S. D. (2015). Accessing the Inaccessible : The Organization , Transcription , Replication , and Repair of Heterochromatin in Plants. </w:t>
+        <w:t>Feng, W.,</w:t>
+      </w:r>
+      <w:r>
+        <w:rPr>
+          <w:lang w:eastAsia="es-ES"/>
+        </w:rPr>
+        <w:t xml:space="preserve"> Michaels, S. D. (2015). Accessing the Inaccessible : The </w:t>
+      </w:r>
+      <w:proofErr w:type="gramStart"/>
+      <w:r>
+        <w:rPr>
+          <w:lang w:eastAsia="es-ES"/>
+        </w:rPr>
+        <w:t>Organization ,</w:t>
+      </w:r>
+      <w:proofErr w:type="gramEnd"/>
+      <w:r>
+        <w:rPr>
+          <w:lang w:eastAsia="es-ES"/>
+        </w:rPr>
+        <w:t xml:space="preserve"> Transcription , Replication , and Repair of Heterochromatin in Plants. </w:t>
       </w:r>
       <w:r>
         <w:rPr>
@@ -9663,7 +10236,31 @@
         <w:rPr>
           <w:lang w:eastAsia="es-ES"/>
         </w:rPr>
-        <w:t xml:space="preserve">Fuchs, P., Bohle, F., Lichtenauer, S., Ugalde, M., Araujo, E. F., Mansuroglu, B., … Schwarzla, M. (2022). Reductive stress triggers ANAC017-mediated retrograde signaling to safeguard the endoplasmic reticulum by boosting mitochondrial respiratory capacity. </w:t>
+        <w:t>Fuchs, P., Bohle, F., Lichtenauer, S., Ugalde, M., Araujo, E. F., Mansuroglu, B.,</w:t>
+      </w:r>
+      <w:r>
+        <w:rPr>
+          <w:lang w:eastAsia="es-ES"/>
+        </w:rPr>
+        <w:t xml:space="preserve"> Ruberti, C., Wagner, S., </w:t>
+      </w:r>
+      <w:r>
+        <w:rPr>
+          <w:lang w:eastAsia="es-ES"/>
+        </w:rPr>
+        <w:t>Müller-Schüssele, J., Meyer, A.J.</w:t>
+      </w:r>
+      <w:r>
+        <w:rPr>
+          <w:lang w:eastAsia="es-ES"/>
+        </w:rPr>
+        <w:t>, et al</w:t>
+      </w:r>
+      <w:r>
+        <w:rPr>
+          <w:lang w:eastAsia="es-ES"/>
+        </w:rPr>
+        <w:t xml:space="preserve">. (2022). Reductive stress triggers ANAC017-mediated retrograde signaling to safeguard the endoplasmic reticulum by boosting mitochondrial respiratory capacity. </w:t>
       </w:r>
       <w:r>
         <w:rPr>
@@ -9704,7 +10301,43 @@
         <w:rPr>
           <w:lang w:eastAsia="es-ES"/>
         </w:rPr>
-        <w:t xml:space="preserve">Giraud, E., Aken, O. Van, Ho, L. H. M., &amp; Whelan, J. (2009). The Transcription Factor ABI4 Is a Regulator of Mitochondrial Retrograde Expression of. </w:t>
+        <w:t>Giraud, E., Ho, L. H. M., Clifton, R., Carroll</w:t>
+      </w:r>
+      <w:r>
+        <w:rPr>
+          <w:lang w:eastAsia="es-ES"/>
+        </w:rPr>
+        <w:t xml:space="preserve">, A., Estavillo, G., Tan, Y., </w:t>
+      </w:r>
+      <w:r>
+        <w:rPr>
+          <w:lang w:eastAsia="es-ES"/>
+        </w:rPr>
+        <w:t xml:space="preserve">Howell, K.A., Ivanova, A., </w:t>
+      </w:r>
+      <w:r>
+        <w:rPr>
+          <w:lang w:eastAsia="es-ES"/>
+        </w:rPr>
+        <w:t xml:space="preserve">Pogson, B.J., </w:t>
+      </w:r>
+      <w:r>
+        <w:rPr>
+          <w:lang w:eastAsia="es-ES"/>
+        </w:rPr>
+        <w:t>Millar, A.H.</w:t>
+      </w:r>
+      <w:r>
+        <w:rPr>
+          <w:lang w:eastAsia="es-ES"/>
+        </w:rPr>
+        <w:t>, et al</w:t>
+      </w:r>
+      <w:r>
+        <w:rPr>
+          <w:lang w:eastAsia="es-ES"/>
+        </w:rPr>
+        <w:t xml:space="preserve">. (2008). The Absence of ALTERNATIVE OXIDASE1a in Arabidopsis Results in Acute Sensitivity to Combined. </w:t>
       </w:r>
       <w:r>
         <w:rPr>
@@ -9726,6 +10359,59 @@
           <w:iCs/>
           <w:lang w:eastAsia="es-ES"/>
         </w:rPr>
+        <w:t>147</w:t>
+      </w:r>
+      <w:r>
+        <w:rPr>
+          <w:lang w:eastAsia="es-ES"/>
+        </w:rPr>
+        <w:t>(June), 595–610. https://doi.org/10.1104/pp.107.115121</w:t>
+      </w:r>
+    </w:p>
+    <w:p>
+      <w:pPr>
+        <w:rPr>
+          <w:lang w:eastAsia="es-ES"/>
+        </w:rPr>
+      </w:pPr>
+      <w:r>
+        <w:rPr>
+          <w:lang w:eastAsia="es-ES"/>
+        </w:rPr>
+        <w:t>Giraud, E., Aken,</w:t>
+      </w:r>
+      <w:r>
+        <w:rPr>
+          <w:lang w:eastAsia="es-ES"/>
+        </w:rPr>
+        <w:t xml:space="preserve"> O. Van, Ho, L. H. M.,</w:t>
+      </w:r>
+      <w:r>
+        <w:rPr>
+          <w:lang w:eastAsia="es-ES"/>
+        </w:rPr>
+        <w:t xml:space="preserve"> Whelan, J. (2009). The Transcription Factor ABI4 Is a Regulator of Mitochondrial Retrograde Expression of. </w:t>
+      </w:r>
+      <w:r>
+        <w:rPr>
+          <w:i/>
+          <w:iCs/>
+          <w:lang w:eastAsia="es-ES"/>
+        </w:rPr>
+        <w:t>Plant Physiology</w:t>
+      </w:r>
+      <w:r>
+        <w:rPr>
+          <w:lang w:eastAsia="es-ES"/>
+        </w:rPr>
+        <w:t xml:space="preserve">, </w:t>
+      </w:r>
+      <w:r>
+        <w:rPr>
+          <w:i/>
+          <w:iCs/>
+          <w:lang w:eastAsia="es-ES"/>
+        </w:rPr>
         <w:t>150</w:t>
       </w:r>
       <w:r>
@@ -9736,21 +10422,526 @@
       </w:r>
     </w:p>
     <w:p>
+      <w:r>
+        <w:t>Goodstein, D. M., Shu, S., Howson, R., Neupane, R., Hayes, R. D., Fazo, J.</w:t>
+      </w:r>
+      <w:r>
+        <w:t xml:space="preserve">, </w:t>
+      </w:r>
+      <w:r>
+        <w:t xml:space="preserve">Mitros, T., </w:t>
+      </w:r>
+      <w:r>
+        <w:t xml:space="preserve">Dirks, W., </w:t>
+      </w:r>
+      <w:r>
+        <w:t>Hellsten, U., Putnam, N.</w:t>
+      </w:r>
+      <w:r>
+        <w:t>,</w:t>
+      </w:r>
+      <w:r>
+        <w:t xml:space="preserve"> et al</w:t>
+      </w:r>
+      <w:r>
+        <w:t xml:space="preserve">. (2012). Phytozome : a comparative platform for green plant genomics. </w:t>
+      </w:r>
+      <w:r>
+        <w:rPr>
+          <w:i/>
+          <w:iCs/>
+        </w:rPr>
+        <w:t>Nucleic Acids Research</w:t>
+      </w:r>
+      <w:r>
+        <w:t xml:space="preserve">, </w:t>
+      </w:r>
+      <w:r>
+        <w:rPr>
+          <w:i/>
+          <w:iCs/>
+        </w:rPr>
+        <w:t>40</w:t>
+      </w:r>
+      <w:r>
+        <w:t>(November 2011), 1178–1186. https://doi.org/10.1093/nar/gkr944</w:t>
+      </w:r>
+    </w:p>
+    <w:p>
+      <w:r>
+        <w:lastRenderedPageBreak/>
+        <w:t>Hazarika, R. R., Serra, M., Zhang,</w:t>
+      </w:r>
+      <w:r>
+        <w:t xml:space="preserve"> Z., Zhang, Y., Schmitz, R. J.,</w:t>
+      </w:r>
+      <w:r>
+        <w:t xml:space="preserve"> Johannes, F. (2022). Molecular properties of epimutation hotspots. </w:t>
+      </w:r>
+      <w:r>
+        <w:rPr>
+          <w:i/>
+          <w:iCs/>
+        </w:rPr>
+        <w:t>Nature Plants</w:t>
+      </w:r>
+      <w:r>
+        <w:t xml:space="preserve">, </w:t>
+      </w:r>
+      <w:r>
+        <w:rPr>
+          <w:i/>
+          <w:iCs/>
+        </w:rPr>
+        <w:t>8</w:t>
+      </w:r>
+      <w:r>
+        <w:t>(February), 146–156. https://doi.org/10.1038/s41477-021-01086-7</w:t>
+      </w:r>
+    </w:p>
+    <w:p>
+      <w:r>
+        <w:t xml:space="preserve">Ho, J. W. K., Jung, Y. L., Liu, T., Alver, B. </w:t>
+      </w:r>
+      <w:r>
+        <w:t xml:space="preserve">H., Lee, S., Ikegami, K., </w:t>
+      </w:r>
+      <w:r>
+        <w:t xml:space="preserve">Sohn, K., Minoda, A., Tolstorukov, M.Y., </w:t>
+      </w:r>
+      <w:r>
+        <w:t>Appert, A.</w:t>
+      </w:r>
+      <w:r>
+        <w:t>, et al</w:t>
+      </w:r>
+      <w:r>
+        <w:t xml:space="preserve">. (2014). Comparative analysis of metazoan chromatin organization. </w:t>
+      </w:r>
+      <w:r>
+        <w:rPr>
+          <w:i/>
+          <w:iCs/>
+        </w:rPr>
+        <w:t>Nature</w:t>
+      </w:r>
+      <w:r>
+        <w:t xml:space="preserve">, </w:t>
+      </w:r>
+      <w:r>
+        <w:rPr>
+          <w:i/>
+          <w:iCs/>
+        </w:rPr>
+        <w:t>512</w:t>
+      </w:r>
+      <w:r>
+        <w:t>(7515), 449–452. https://doi.org/10.1038/nature13415</w:t>
+      </w:r>
+    </w:p>
+    <w:p>
+      <w:r>
+        <w:t>Jamge, B., Lorkovi, Z. J., Axelsson, E., Osakabe, A.</w:t>
+      </w:r>
+      <w:r>
+        <w:t xml:space="preserve">, Shukla, V., Yelagandula, R., </w:t>
+      </w:r>
+      <w:r>
+        <w:t>Akimcheva, S., Kuehn, A.L.,</w:t>
+      </w:r>
+      <w:r>
+        <w:t xml:space="preserve"> Berger, F. (2023). Histone variants shape chromatin states in Arabidopsis. </w:t>
+      </w:r>
+      <w:r>
+        <w:rPr>
+          <w:i/>
+          <w:iCs/>
+        </w:rPr>
+        <w:t>ELife</w:t>
+      </w:r>
+      <w:r>
+        <w:t xml:space="preserve">, </w:t>
+      </w:r>
+      <w:r>
+        <w:rPr>
+          <w:i/>
+          <w:iCs/>
+        </w:rPr>
+        <w:t>12</w:t>
+      </w:r>
+      <w:r>
+        <w:t>(RP87714), 1–26.</w:t>
+      </w:r>
+    </w:p>
+    <w:p>
       <w:pPr>
         <w:rPr>
-          <w:lang w:eastAsia="es-ES"/>
+          <w:rFonts w:ascii="Times New Roman" w:hAnsi="Times New Roman"/>
         </w:rPr>
       </w:pPr>
       <w:r>
-        <w:rPr>
-          <w:lang w:eastAsia="es-ES"/>
-        </w:rPr>
-        <w:t xml:space="preserve">Giraud, E., Ho, L. H. M., Clifton, R., Carroll, A., Estavillo, G., Tan, Y., … Whelan, J. (2008). The Absence of ALTERNATIVE OXIDASE1a in Arabidopsis Results in Acute Sensitivity to Combined. </w:t>
+        <w:t xml:space="preserve">Kliebenstein, D. J. (2019). Questionomics : Using Big Data to Ask and Answer. </w:t>
       </w:r>
       <w:r>
         <w:rPr>
           <w:i/>
           <w:iCs/>
+        </w:rPr>
+        <w:t>The Plant Cell</w:t>
+      </w:r>
+      <w:r>
+        <w:t xml:space="preserve">, </w:t>
+      </w:r>
+      <w:r>
+        <w:rPr>
+          <w:i/>
+          <w:iCs/>
+        </w:rPr>
+        <w:t>31</w:t>
+      </w:r>
+      <w:r>
+        <w:t>(July), 1404–1405. https://doi.org/10.1105/tpc.19.00344</w:t>
+      </w:r>
+    </w:p>
+    <w:p>
+      <w:r>
+        <w:t xml:space="preserve">Kumar, S., Suleski, M., Craig, J. M., Kasprowicz, </w:t>
+      </w:r>
+      <w:r>
+        <w:t>A. E., Sanderford, M., Li, M., Li, M., Stecher, G.,</w:t>
+      </w:r>
+      <w:r>
+        <w:t xml:space="preserve"> Hedges, S. B. (2022). TimeTree 5 : An Expanded Resource for Species Divergence Times. </w:t>
+      </w:r>
+      <w:r>
+        <w:rPr>
+          <w:i/>
+          <w:iCs/>
+        </w:rPr>
+        <w:t>Molecular Biology and Evolution</w:t>
+      </w:r>
+      <w:r>
+        <w:t xml:space="preserve">, </w:t>
+      </w:r>
+      <w:r>
+        <w:rPr>
+          <w:i/>
+          <w:iCs/>
+        </w:rPr>
+        <w:t>39</w:t>
+      </w:r>
+      <w:r>
+        <w:t>(8), 1–6. https://doi.org/10.1093/molbev/msac174</w:t>
+      </w:r>
+    </w:p>
+    <w:p>
+      <w:r>
+        <w:t>Kwon, S.</w:t>
+      </w:r>
+      <w:r>
+        <w:t xml:space="preserve"> Bin,</w:t>
+      </w:r>
+      <w:r>
+        <w:t xml:space="preserve"> Ernst, J. (2021). Learning a genome-wide score of human–mouse conservation at the functional genomics level. </w:t>
+      </w:r>
+      <w:r>
+        <w:rPr>
+          <w:i/>
+          <w:iCs/>
+        </w:rPr>
+        <w:t>Nature Communications</w:t>
+      </w:r>
+      <w:r>
+        <w:t xml:space="preserve">, </w:t>
+      </w:r>
+      <w:r>
+        <w:rPr>
+          <w:i/>
+          <w:iCs/>
+        </w:rPr>
+        <w:t>12</w:t>
+      </w:r>
+      <w:r>
+        <w:t>, 2495. https://doi.org/10.1038/s41467-021-22653-8</w:t>
+      </w:r>
+    </w:p>
+    <w:p>
+      <w:r>
+        <w:t xml:space="preserve">Liu, X., Tian, D., Li, C., </w:t>
+      </w:r>
+      <w:r>
+        <w:t>Tang, B., Wang, Z., Zhang, R., Pan, Y., Wang, Y., Zou, D., Zhang, Z., et al</w:t>
+      </w:r>
+      <w:r>
+        <w:t xml:space="preserve">. (2023). GWAS Atlas : an updated knowledgebase integrating more curated associations in plants and animals. </w:t>
+      </w:r>
+      <w:r>
+        <w:rPr>
+          <w:i/>
+          <w:iCs/>
+        </w:rPr>
+        <w:t>Nucleic Acids Research</w:t>
+      </w:r>
+      <w:r>
+        <w:t xml:space="preserve">, </w:t>
+      </w:r>
+      <w:r>
+        <w:rPr>
+          <w:i/>
+          <w:iCs/>
+        </w:rPr>
+        <w:t>51</w:t>
+      </w:r>
+      <w:r>
+        <w:t>(October 2022), 969–976.</w:t>
+      </w:r>
+    </w:p>
+    <w:p>
+      <w:r>
+        <w:t>Liu, Y., Tian, T., Zhang, K</w:t>
+      </w:r>
+      <w:r>
+        <w:t>., You, Q., Yan, H., Zhao, N., Yi, X., Xu, W., Su, Z</w:t>
+      </w:r>
+      <w:r>
+        <w:t xml:space="preserve">. (2018). PCSD : a plant chromatin state database. </w:t>
+      </w:r>
+      <w:r>
+        <w:rPr>
+          <w:i/>
+          <w:iCs/>
+        </w:rPr>
+        <w:t>Nucleic Acids Research</w:t>
+      </w:r>
+      <w:r>
+        <w:t xml:space="preserve">, </w:t>
+      </w:r>
+      <w:r>
+        <w:rPr>
+          <w:i/>
+          <w:iCs/>
+        </w:rPr>
+        <w:t>46</w:t>
+      </w:r>
+      <w:r>
+        <w:t>(October 2017), 1157–1167. https://doi.org/10.1093/nar/gkx919</w:t>
+      </w:r>
+    </w:p>
+    <w:p>
+      <w:r>
+        <w:t xml:space="preserve">Lu, Z., Marand, A. P., Ricci, W. </w:t>
+      </w:r>
+      <w:r>
+        <w:t>A., Ethridge, C. L., Zhang, X.,</w:t>
+      </w:r>
+      <w:r>
+        <w:t xml:space="preserve"> Schmitz, R. J. (2019). The prevalence, evolution and chromatin signatures of plant regulatory elements. </w:t>
+      </w:r>
+      <w:r>
+        <w:rPr>
+          <w:i/>
+          <w:iCs/>
+        </w:rPr>
+        <w:t>Nature Plants</w:t>
+      </w:r>
+      <w:r>
+        <w:t xml:space="preserve">, </w:t>
+      </w:r>
+      <w:r>
+        <w:rPr>
+          <w:i/>
+          <w:iCs/>
+        </w:rPr>
+        <w:t>5</w:t>
+      </w:r>
+      <w:r>
+        <w:t>(December), 1250–1259. https://doi.org/10.1038/s41477-019-0548-z</w:t>
+      </w:r>
+    </w:p>
+    <w:p>
+      <w:r>
+        <w:t>Maher, K. A., Bajic, M., Kajala, K., Reynoso, M., Pauluzzi, G., West, D. A.,</w:t>
+      </w:r>
+      <w:r>
+        <w:t xml:space="preserve"> </w:t>
+      </w:r>
+      <w:r>
+        <w:t xml:space="preserve">Zumstein, K., </w:t>
+      </w:r>
+      <w:r>
+        <w:t xml:space="preserve">Woodhouse, M., </w:t>
+      </w:r>
+      <w:r>
+        <w:t xml:space="preserve">Bubb, K., Dorrity, M.W., </w:t>
+      </w:r>
+      <w:r>
+        <w:t>et al</w:t>
+      </w:r>
+      <w:r>
+        <w:t xml:space="preserve">. (2018). Profiling of Accessible Chromatin Regions across Multiple Plant Species and Cell Types Reveals Common Gene Regulatory Principles and New Control Modules. </w:t>
+      </w:r>
+      <w:r>
+        <w:rPr>
+          <w:i/>
+          <w:iCs/>
+        </w:rPr>
+        <w:t>The Plant Cell</w:t>
+      </w:r>
+      <w:r>
+        <w:t xml:space="preserve">, </w:t>
+      </w:r>
+      <w:r>
+        <w:rPr>
+          <w:i/>
+          <w:iCs/>
+        </w:rPr>
+        <w:t>30</w:t>
+      </w:r>
+      <w:r>
+        <w:t>(January), 15–36. https://doi.org/10.1105/tpc.17.00581</w:t>
+      </w:r>
+    </w:p>
+    <w:p>
+      <w:r>
+        <w:lastRenderedPageBreak/>
+        <w:t>Marand, A. P.</w:t>
+      </w:r>
+      <w:r>
+        <w:t>, Eveland, A. L., Kaufmann, K.,</w:t>
+      </w:r>
+      <w:r>
+        <w:t xml:space="preserve"> Springer, N. M. (2023). </w:t>
+      </w:r>
+      <w:proofErr w:type="gramStart"/>
+      <w:r>
+        <w:t>cis</w:t>
+      </w:r>
+      <w:proofErr w:type="gramEnd"/>
+      <w:r>
+        <w:t xml:space="preserve"> -Regulatory Elements in Plant Development , Adaptation , and Evolution. </w:t>
+      </w:r>
+      <w:r>
+        <w:rPr>
+          <w:i/>
+          <w:iCs/>
+        </w:rPr>
+        <w:t>Annual Review of Plant Biology</w:t>
+      </w:r>
+      <w:r>
+        <w:t xml:space="preserve">, </w:t>
+      </w:r>
+      <w:r>
+        <w:rPr>
+          <w:i/>
+          <w:iCs/>
+        </w:rPr>
+        <w:t>74</w:t>
+      </w:r>
+      <w:r>
+        <w:t>, 111–137.</w:t>
+      </w:r>
+    </w:p>
+    <w:p>
+      <w:r>
+        <w:t xml:space="preserve">Martin, M. (2011). Cutadapt removes adapter sequences from high-throughput sequencing reads. </w:t>
+      </w:r>
+      <w:r>
+        <w:rPr>
+          <w:i/>
+          <w:iCs/>
+        </w:rPr>
+        <w:t>EMBnet.Journal</w:t>
+      </w:r>
+      <w:r>
+        <w:t xml:space="preserve">, </w:t>
+      </w:r>
+      <w:r>
+        <w:rPr>
+          <w:i/>
+          <w:iCs/>
+        </w:rPr>
+        <w:t>17</w:t>
+      </w:r>
+      <w:r>
+        <w:t>(1), 10–12.</w:t>
+      </w:r>
+    </w:p>
+    <w:p>
+      <w:r>
+        <w:t>Monroe, J. G., Srikant, T., Carbonell-bejerano, P., Becker, C., Lensink, M., Exposito-alonso, M.,</w:t>
+      </w:r>
+      <w:r>
+        <w:t xml:space="preserve"> </w:t>
+      </w:r>
+      <w:r>
+        <w:t>Klein, M., Hildebrandt, J., Neumann, M., Kliebenstein, D., et al</w:t>
+      </w:r>
+      <w:r>
+        <w:t xml:space="preserve">. (2022). Mutation bias reflects natural selection in Arabidopsis thaliana. </w:t>
+      </w:r>
+      <w:r>
+        <w:rPr>
+          <w:i/>
+          <w:iCs/>
+        </w:rPr>
+        <w:t>Nature</w:t>
+      </w:r>
+      <w:r>
+        <w:t xml:space="preserve">, </w:t>
+      </w:r>
+      <w:r>
+        <w:rPr>
+          <w:i/>
+          <w:iCs/>
+        </w:rPr>
+        <w:t>602</w:t>
+      </w:r>
+      <w:r>
+        <w:t>(3), 101–105. https://doi.org/10.1038/s41586-021-04269-6</w:t>
+      </w:r>
+    </w:p>
+    <w:p>
+      <w:pPr>
+        <w:rPr>
+          <w:lang w:eastAsia="es-ES"/>
+        </w:rPr>
+      </w:pPr>
+      <w:r>
+        <w:rPr>
+          <w:lang w:eastAsia="es-ES"/>
+        </w:rPr>
+        <w:t>Oh Khim, G. G., L</w:t>
+      </w:r>
+      <w:r>
+        <w:rPr>
+          <w:lang w:eastAsia="es-ES"/>
+        </w:rPr>
+        <w:t>eary, B. M. O., Signorelli, S.,</w:t>
+      </w:r>
+      <w:r>
+        <w:rPr>
+          <w:lang w:eastAsia="es-ES"/>
+        </w:rPr>
+        <w:t xml:space="preserve"> Millar, A. H. (2022). Alternative oxidase </w:t>
+      </w:r>
+      <w:proofErr w:type="gramStart"/>
+      <w:r>
+        <w:rPr>
+          <w:lang w:eastAsia="es-ES"/>
+        </w:rPr>
+        <w:t>( AOX</w:t>
+      </w:r>
+      <w:proofErr w:type="gramEnd"/>
+      <w:r>
+        <w:rPr>
+          <w:lang w:eastAsia="es-ES"/>
+        </w:rPr>
+        <w:t xml:space="preserve"> ) 1a and 1d limit proline- induced oxidative stress and aid salinity recovery in Arabidopsis. </w:t>
+      </w:r>
+      <w:r>
+        <w:rPr>
+          <w:i/>
+          <w:iCs/>
           <w:lang w:eastAsia="es-ES"/>
         </w:rPr>
         <w:t>Plant Physiology</w:t>
@@ -9767,23 +10958,166 @@
           <w:iCs/>
           <w:lang w:eastAsia="es-ES"/>
         </w:rPr>
-        <w:t>147</w:t>
-      </w:r>
-      <w:r>
-        <w:rPr>
-          <w:lang w:eastAsia="es-ES"/>
-        </w:rPr>
-        <w:t>(June), 595–610. https://doi.org/10.1104/pp.107.115121</w:t>
-      </w:r>
-    </w:p>
-    <w:p>
-      <w:r>
-        <w:t xml:space="preserve">Goodstein, D. M., Shu, S., Howson, R., Neupane, R., Hayes, R. D., Fazo, J., … Rokhsar, D. S. (2012). Phytozome : a comparative platform for green plant genomics. </w:t>
+        <w:t>188</w:t>
+      </w:r>
+      <w:r>
+        <w:rPr>
+          <w:lang w:eastAsia="es-ES"/>
+        </w:rPr>
+        <w:t>, 1521–1536.</w:t>
+      </w:r>
+    </w:p>
+    <w:p>
+      <w:pPr>
+        <w:rPr>
+          <w:lang w:eastAsia="es-ES"/>
+        </w:rPr>
+      </w:pPr>
+      <w:r>
+        <w:rPr>
+          <w:lang w:eastAsia="es-ES"/>
+        </w:rPr>
+        <w:t>Oh Khim, G.</w:t>
+      </w:r>
+      <w:r>
+        <w:rPr>
+          <w:lang w:eastAsia="es-ES"/>
+        </w:rPr>
+        <w:t xml:space="preserve"> G., Kumari, V., Millar, A. H.,</w:t>
+      </w:r>
+      <w:r>
+        <w:rPr>
+          <w:lang w:eastAsia="es-ES"/>
+        </w:rPr>
+        <w:t xml:space="preserve"> Leary, B. M. O. (2023). Alternative oxidase 1a and 1d enable metabolic flexibility during Ala catabolism in Arabidopsis Research Article. </w:t>
       </w:r>
       <w:r>
         <w:rPr>
           <w:i/>
           <w:iCs/>
+          <w:lang w:eastAsia="es-ES"/>
+        </w:rPr>
+        <w:t>Plant Physiology</w:t>
+      </w:r>
+      <w:r>
+        <w:rPr>
+          <w:lang w:eastAsia="es-ES"/>
+        </w:rPr>
+        <w:t xml:space="preserve">, </w:t>
+      </w:r>
+      <w:r>
+        <w:rPr>
+          <w:i/>
+          <w:iCs/>
+          <w:lang w:eastAsia="es-ES"/>
+        </w:rPr>
+        <w:t>192</w:t>
+      </w:r>
+      <w:r>
+        <w:rPr>
+          <w:lang w:eastAsia="es-ES"/>
+        </w:rPr>
+        <w:t>(4), 2958–2970. https://doi.org/10.1093/plphys/kiad233</w:t>
+      </w:r>
+    </w:p>
+    <w:p>
+      <w:r>
+        <w:t>Osipova, E., Hecker, N.,</w:t>
+      </w:r>
+      <w:r>
+        <w:t xml:space="preserve"> Hiller, M. (2019). RepeatFiller newly identifies megabases of aligning repetitive sequences and improves annotations of conserved non-exonic elements. </w:t>
+      </w:r>
+      <w:r>
+        <w:rPr>
+          <w:i/>
+          <w:iCs/>
+        </w:rPr>
+        <w:t>GigaScience</w:t>
+      </w:r>
+      <w:r>
+        <w:t xml:space="preserve">, </w:t>
+      </w:r>
+      <w:r>
+        <w:rPr>
+          <w:i/>
+          <w:iCs/>
+        </w:rPr>
+        <w:t>8</w:t>
+      </w:r>
+      <w:r>
+        <w:t>, 1–10. https://doi.org/10.1093/gigascience/giz132</w:t>
+      </w:r>
+    </w:p>
+    <w:p>
+      <w:pPr>
+        <w:rPr>
+          <w:lang w:eastAsia="es-ES"/>
+        </w:rPr>
+      </w:pPr>
+      <w:r>
+        <w:rPr>
+          <w:lang w:eastAsia="es-ES"/>
+        </w:rPr>
+        <w:t>Panchy, N., Lehti-shiu, M.,</w:t>
+      </w:r>
+      <w:r>
+        <w:rPr>
+          <w:lang w:eastAsia="es-ES"/>
+        </w:rPr>
+        <w:t xml:space="preserve"> Shiu, S. (2016). Evolution of Gene Duplication in Plants. </w:t>
+      </w:r>
+      <w:r>
+        <w:rPr>
+          <w:i/>
+          <w:iCs/>
+          <w:lang w:eastAsia="es-ES"/>
+        </w:rPr>
+        <w:t>Plant Physiology</w:t>
+      </w:r>
+      <w:r>
+        <w:rPr>
+          <w:lang w:eastAsia="es-ES"/>
+        </w:rPr>
+        <w:t xml:space="preserve">, </w:t>
+      </w:r>
+      <w:r>
+        <w:rPr>
+          <w:i/>
+          <w:iCs/>
+          <w:lang w:eastAsia="es-ES"/>
+        </w:rPr>
+        <w:t>171</w:t>
+      </w:r>
+      <w:r>
+        <w:rPr>
+          <w:lang w:eastAsia="es-ES"/>
+        </w:rPr>
+        <w:t>(August), 2294–2316. https://doi.org/10.1104/pp.16.00523</w:t>
+      </w:r>
+    </w:p>
+    <w:p>
+      <w:r>
+        <w:t>Papatheodorou, I., Moreno, P., Manning, J., George, N., Fexova, S., Fonseca, N. A.,</w:t>
+      </w:r>
+      <w:r>
+        <w:t xml:space="preserve"> </w:t>
+      </w:r>
+      <w:r>
+        <w:t xml:space="preserve">Füllgrabe, A., Green, M., </w:t>
+      </w:r>
+      <w:r>
+        <w:t xml:space="preserve">Huang, N., </w:t>
+      </w:r>
+      <w:r>
+        <w:t>Huerta, L., et al</w:t>
+      </w:r>
+      <w:r>
+        <w:t xml:space="preserve">. (2020). Expression Atlas update : from tissues to single cells Anja F ullgrabe. </w:t>
+      </w:r>
+      <w:r>
+        <w:rPr>
+          <w:i/>
+          <w:iCs/>
         </w:rPr>
         <w:t>Nucleic Acids Research</w:t>
       </w:r>
@@ -9795,22 +11129,34 @@
           <w:i/>
           <w:iCs/>
         </w:rPr>
-        <w:t>40</w:t>
-      </w:r>
-      <w:r>
-        <w:t>(November 2011), 1178–1186. https://doi.org/10.1093/nar/gkr944</w:t>
-      </w:r>
-    </w:p>
-    <w:p>
-      <w:r>
-        <w:t xml:space="preserve">Hazarika, R. R., Serra, M., Zhang, Z., Zhang, Y., Schmitz, R. J., &amp; Johannes, F. (2022). Molecular properties of epimutation hotspots. </w:t>
+        <w:t>48</w:t>
+      </w:r>
+      <w:r>
+        <w:t>(October 2019), 77–83. https://doi.org/10.1093/nar/gkz947</w:t>
+      </w:r>
+    </w:p>
+    <w:p>
+      <w:r>
+        <w:t xml:space="preserve">Ram, F., Ryan, D. P., Bhardwaj, V., Kilpert, </w:t>
+      </w:r>
+      <w:r>
+        <w:t>F., Richter, A. S., Heyne, S.,</w:t>
+      </w:r>
+      <w:r>
+        <w:t xml:space="preserve"> </w:t>
+      </w:r>
+      <w:r>
+        <w:t xml:space="preserve">Dündar, F., </w:t>
+      </w:r>
+      <w:r>
+        <w:t xml:space="preserve">Manke, T. (2016). deepTools2 : a next generation web server for deep-sequencing data analysis. </w:t>
       </w:r>
       <w:r>
         <w:rPr>
           <w:i/>
           <w:iCs/>
         </w:rPr>
-        <w:t>Nature Plants</w:t>
+        <w:t>Nucleic Acids Research</w:t>
       </w:r>
       <w:r>
         <w:t xml:space="preserve">, </w:t>
@@ -9820,23 +11166,74 @@
           <w:i/>
           <w:iCs/>
         </w:rPr>
-        <w:t>8</w:t>
-      </w:r>
-      <w:r>
-        <w:t>(February), 146–156. https://doi.org/10.1038/s41477-021-01086-7</w:t>
+        <w:t>44</w:t>
+      </w:r>
+      <w:r>
+        <w:t>(April), 160–165. https://doi.org/10.1093/nar/gkw257</w:t>
+      </w:r>
+    </w:p>
+    <w:p>
+      <w:r>
+        <w:t xml:space="preserve">Ren, R., Wang, H., Guo, C., </w:t>
+      </w:r>
+      <w:r>
+        <w:t>Zhang, N., Zeng, L., Chen, Y.,</w:t>
+      </w:r>
+      <w:r>
+        <w:t xml:space="preserve"> </w:t>
+      </w:r>
+      <w:r>
+        <w:t>Hong, M.,</w:t>
+      </w:r>
+      <w:r>
+        <w:t xml:space="preserve"> </w:t>
+      </w:r>
+      <w:r>
+        <w:t xml:space="preserve">Qi, J. (2018). Widespread Whole Genome Duplications Contribute to Genome Complexity and Species Diversity in Angiosperms. </w:t>
+      </w:r>
+      <w:r>
+        <w:rPr>
+          <w:i/>
+          <w:iCs/>
+        </w:rPr>
+        <w:t>Molecular Plant</w:t>
+      </w:r>
+      <w:r>
+        <w:t xml:space="preserve">, </w:t>
+      </w:r>
+      <w:r>
+        <w:rPr>
+          <w:i/>
+          <w:iCs/>
+        </w:rPr>
+        <w:t>11</w:t>
+      </w:r>
+      <w:r>
+        <w:t>, 414–428. https://doi.org/10.1016/j.molp.2018.01.002</w:t>
       </w:r>
     </w:p>
     <w:p>
       <w:r>
         <w:lastRenderedPageBreak/>
-        <w:t xml:space="preserve">Ho, J. W. K., Jung, Y. L., Liu, T., Alver, B. H., Lee, S., Ikegami, K., … Park, P. J. (2014). Comparative analysis of metazoan chromatin organization. </w:t>
+        <w:t>Schmitz, R. J., Grotewold, E.,</w:t>
+      </w:r>
+      <w:r>
+        <w:t xml:space="preserve"> Stam, M. (2022). Cis-regulatory sequences in plants : Their </w:t>
+      </w:r>
+      <w:proofErr w:type="gramStart"/>
+      <w:r>
+        <w:t>importance ,</w:t>
+      </w:r>
+      <w:proofErr w:type="gramEnd"/>
+      <w:r>
+        <w:t xml:space="preserve"> discovery , and future challenges. </w:t>
       </w:r>
       <w:r>
         <w:rPr>
           <w:i/>
           <w:iCs/>
         </w:rPr>
-        <w:t>Nature</w:t>
+        <w:t>The Plant Cell</w:t>
       </w:r>
       <w:r>
         <w:t xml:space="preserve">, </w:t>
@@ -9846,22 +11243,28 @@
           <w:i/>
           <w:iCs/>
         </w:rPr>
-        <w:t>512</w:t>
-      </w:r>
-      <w:r>
-        <w:t>(7515), 449–452. https://doi.org/10.1038/nature13415</w:t>
-      </w:r>
-    </w:p>
-    <w:p>
-      <w:r>
-        <w:t xml:space="preserve">Jamge, B., Lorkovi, Z. J., Axelsson, E., Osakabe, A., Shukla, V., Yelagandula, R., … Berger, F. (2023). Histone variants shape chromatin states in Arabidopsis. </w:t>
+        <w:t>34</w:t>
+      </w:r>
+      <w:r>
+        <w:t>, 718–741.</w:t>
+      </w:r>
+    </w:p>
+    <w:p>
+      <w:r>
+        <w:t>Sc</w:t>
+      </w:r>
+      <w:r>
+        <w:t>hneider, C. A., Rasband, W. S.,</w:t>
+      </w:r>
+      <w:r>
+        <w:t xml:space="preserve"> Eliceiri, K. W. (2012). NIH Image to ImageJ : 25 years of Image Analysis. </w:t>
       </w:r>
       <w:r>
         <w:rPr>
           <w:i/>
           <w:iCs/>
         </w:rPr>
-        <w:t>ELife</w:t>
+        <w:t>Nature Methods</w:t>
       </w:r>
       <w:r>
         <w:t xml:space="preserve">, </w:t>
@@ -9871,622 +11274,147 @@
           <w:i/>
           <w:iCs/>
         </w:rPr>
-        <w:t>12</w:t>
-      </w:r>
-      <w:r>
-        <w:t>(RP87714), 1–26.</w:t>
+        <w:t>9</w:t>
+      </w:r>
+      <w:r>
+        <w:t>(7), 671–675.</w:t>
+      </w:r>
+    </w:p>
+    <w:p>
+      <w:r>
+        <w:t>Sheffield, N. C.,</w:t>
+      </w:r>
+      <w:r>
+        <w:t xml:space="preserve"> Bock, C. (2016). LOLA : enrichment analysis for genomic region sets and regulatory elements in R and Bioconductor. </w:t>
+      </w:r>
+      <w:r>
+        <w:rPr>
+          <w:i/>
+          <w:iCs/>
+        </w:rPr>
+        <w:t>Bioinformatics</w:t>
+      </w:r>
+      <w:r>
+        <w:t xml:space="preserve">, </w:t>
+      </w:r>
+      <w:r>
+        <w:rPr>
+          <w:i/>
+          <w:iCs/>
+        </w:rPr>
+        <w:t>32</w:t>
+      </w:r>
+      <w:r>
+        <w:t>(October 2015), 587–589. https://doi.org/10.1093/bioinformatics/btv612</w:t>
+      </w:r>
+    </w:p>
+    <w:p>
+      <w:r>
+        <w:t>Sohn, K. A., Ho, J. W. K., Djordjevic,</w:t>
+      </w:r>
+      <w:r>
+        <w:t xml:space="preserve"> D., Jeong, H. H., Park, P. J.,</w:t>
+      </w:r>
+      <w:r>
+        <w:t xml:space="preserve"> Kim, J. H. (2015). HiHMM: Bayesian non-parametric joint inference of chromatin state maps. </w:t>
+      </w:r>
+      <w:r>
+        <w:rPr>
+          <w:i/>
+          <w:iCs/>
+        </w:rPr>
+        <w:t>Bioinformatics</w:t>
+      </w:r>
+      <w:r>
+        <w:t xml:space="preserve">, </w:t>
+      </w:r>
+      <w:r>
+        <w:rPr>
+          <w:i/>
+          <w:iCs/>
+        </w:rPr>
+        <w:t>31</w:t>
+      </w:r>
+      <w:r>
+        <w:t>(13), 2066–2074. https://doi.org/10.1093/bioinformatics/btv117</w:t>
       </w:r>
     </w:p>
     <w:p>
       <w:pPr>
         <w:rPr>
-          <w:rFonts w:ascii="Times New Roman" w:hAnsi="Times New Roman"/>
+          <w:lang w:eastAsia="es-ES"/>
         </w:rPr>
       </w:pPr>
       <w:r>
-        <w:t xml:space="preserve">Kliebenstein, D. J. (2019). Questionomics : Using Big Data to Ask and Answer. </w:t>
+        <w:rPr>
+          <w:lang w:eastAsia="es-ES"/>
+        </w:rPr>
+        <w:t xml:space="preserve">Strodtkotter, I., Padmasreea, K., Dinakara, C., Spetha, B., Niazi, P. S., Wojtera, J., </w:t>
+      </w:r>
+      <w:r>
+        <w:rPr>
+          <w:lang w:eastAsia="es-ES"/>
+        </w:rPr>
+        <w:t>Voss, I., Do, P.T., Nunes-Nesi, A., Fernie, A.R.</w:t>
+      </w:r>
+      <w:r>
+        <w:rPr>
+          <w:lang w:eastAsia="es-ES"/>
+        </w:rPr>
+        <w:t>, et al</w:t>
+      </w:r>
+      <w:r>
+        <w:rPr>
+          <w:lang w:eastAsia="es-ES"/>
+        </w:rPr>
+        <w:t xml:space="preserve">. (2009). Induction of the AOX1D Isoform of Alternative Oxidase in </w:t>
+      </w:r>
+      <w:proofErr w:type="gramStart"/>
+      <w:r>
+        <w:rPr>
+          <w:lang w:eastAsia="es-ES"/>
+        </w:rPr>
+        <w:t>A .</w:t>
+      </w:r>
+      <w:proofErr w:type="gramEnd"/>
+      <w:r>
+        <w:rPr>
+          <w:lang w:eastAsia="es-ES"/>
+        </w:rPr>
+        <w:t xml:space="preserve"> </w:t>
+      </w:r>
+      <w:proofErr w:type="gramStart"/>
+      <w:r>
+        <w:rPr>
+          <w:lang w:eastAsia="es-ES"/>
+        </w:rPr>
+        <w:t>thaliana</w:t>
+      </w:r>
+      <w:proofErr w:type="gramEnd"/>
+      <w:r>
+        <w:rPr>
+          <w:lang w:eastAsia="es-ES"/>
+        </w:rPr>
+        <w:t xml:space="preserve"> T-DNA Insertion Lines Lacking Isoform AOX1A Is Insufficient to Optimize Photosynthesis when Treated with Antimycin A. </w:t>
       </w:r>
       <w:r>
         <w:rPr>
           <w:i/>
           <w:iCs/>
-        </w:rPr>
-        <w:t>The Plant Cell</w:t>
-      </w:r>
-      <w:r>
+          <w:lang w:eastAsia="es-ES"/>
+        </w:rPr>
+        <w:t>Molecular Plant</w:t>
+      </w:r>
+      <w:r>
+        <w:rPr>
+          <w:lang w:eastAsia="es-ES"/>
+        </w:rPr>
         <w:t xml:space="preserve">, </w:t>
       </w:r>
       <w:r>
         <w:rPr>
           <w:i/>
           <w:iCs/>
-        </w:rPr>
-        <w:t>31</w:t>
-      </w:r>
-      <w:r>
-        <w:t>(July), 1404–1405. https://doi.org/10.1105/tpc.19.00344</w:t>
-      </w:r>
-    </w:p>
-    <w:p>
-      <w:r>
-        <w:t xml:space="preserve">Kumar, S., Suleski, M., Craig, J. M., Kasprowicz, A. E., Sanderford, M., Li, M., … Hedges, S. B. (2022). TimeTree 5 : An Expanded Resource for Species Divergence Times. </w:t>
-      </w:r>
-      <w:r>
-        <w:rPr>
-          <w:i/>
-          <w:iCs/>
-        </w:rPr>
-        <w:t>Molecular Biology and Evolution</w:t>
-      </w:r>
-      <w:r>
-        <w:t xml:space="preserve">, </w:t>
-      </w:r>
-      <w:r>
-        <w:rPr>
-          <w:i/>
-          <w:iCs/>
-        </w:rPr>
-        <w:t>39</w:t>
-      </w:r>
-      <w:r>
-        <w:t>(8), 1–6. https://doi.org/10.1093/molbev/msac174</w:t>
-      </w:r>
-    </w:p>
-    <w:p>
-      <w:r>
-        <w:t xml:space="preserve">Kwon, S. Bin, &amp; Ernst, J. (2021). Learning a genome-wide score of human–mouse conservation at the functional genomics level. </w:t>
-      </w:r>
-      <w:r>
-        <w:rPr>
-          <w:i/>
-          <w:iCs/>
-        </w:rPr>
-        <w:t>Nature Communications</w:t>
-      </w:r>
-      <w:r>
-        <w:t xml:space="preserve">, </w:t>
-      </w:r>
-      <w:r>
-        <w:rPr>
-          <w:i/>
-          <w:iCs/>
-        </w:rPr>
-        <w:t>12</w:t>
-      </w:r>
-      <w:r>
-        <w:t>, 2495. https://doi.org/10.1038/s41467-021-22653-8</w:t>
-      </w:r>
-    </w:p>
-    <w:p>
-      <w:r>
-        <w:t xml:space="preserve">Liu, X., Tian, D., Li, C., Tang, B., Wang, Z., Zhang, R., … Song, S. (2023). GWAS Atlas : an updated knowledgebase integrating more curated associations in plants and animals. </w:t>
-      </w:r>
-      <w:r>
-        <w:rPr>
-          <w:i/>
-          <w:iCs/>
-        </w:rPr>
-        <w:t>Nucleic Acids Research</w:t>
-      </w:r>
-      <w:r>
-        <w:t xml:space="preserve">, </w:t>
-      </w:r>
-      <w:r>
-        <w:rPr>
-          <w:i/>
-          <w:iCs/>
-        </w:rPr>
-        <w:t>51</w:t>
-      </w:r>
-      <w:r>
-        <w:t>(October 2022), 969–976.</w:t>
-      </w:r>
-    </w:p>
-    <w:p>
-      <w:r>
-        <w:t xml:space="preserve">Liu, Y., Tian, T., Zhang, K., You, Q., Yan, H., Zhao, N., … Xu, W. (2018). PCSD : a plant chromatin state database. </w:t>
-      </w:r>
-      <w:r>
-        <w:rPr>
-          <w:i/>
-          <w:iCs/>
-        </w:rPr>
-        <w:t>Nucleic Acids Research</w:t>
-      </w:r>
-      <w:r>
-        <w:t xml:space="preserve">, </w:t>
-      </w:r>
-      <w:r>
-        <w:rPr>
-          <w:i/>
-          <w:iCs/>
-        </w:rPr>
-        <w:t>46</w:t>
-      </w:r>
-      <w:r>
-        <w:t>(October 2017), 1157–1167. https://doi.org/10.1093/nar/gkx919</w:t>
-      </w:r>
-    </w:p>
-    <w:p>
-      <w:r>
-        <w:t xml:space="preserve">Lu, Z., Marand, A. P., Ricci, W. A., Ethridge, C. L., Zhang, X., &amp; Schmitz, R. J. (2019). The prevalence, evolution and chromatin signatures of plant regulatory elements. </w:t>
-      </w:r>
-      <w:r>
-        <w:rPr>
-          <w:i/>
-          <w:iCs/>
-        </w:rPr>
-        <w:t>Nature Plants</w:t>
-      </w:r>
-      <w:r>
-        <w:t xml:space="preserve">, </w:t>
-      </w:r>
-      <w:r>
-        <w:rPr>
-          <w:i/>
-          <w:iCs/>
-        </w:rPr>
-        <w:t>5</w:t>
-      </w:r>
-      <w:r>
-        <w:t>(December), 1250–1259. https://doi.org/10.1038/s41477-019-0548-z</w:t>
-      </w:r>
-    </w:p>
-    <w:p>
-      <w:r>
-        <w:t xml:space="preserve">Maher, K. A., Bajic, M., Kajala, K., Reynoso, M., Pauluzzi, G., West, D. A., … Deal, R. B. (2018). Profiling of Accessible Chromatin Regions across Multiple Plant Species and Cell Types Reveals Common Gene Regulatory Principles and New Control Modules. </w:t>
-      </w:r>
-      <w:r>
-        <w:rPr>
-          <w:i/>
-          <w:iCs/>
-        </w:rPr>
-        <w:t>The Plant Cell</w:t>
-      </w:r>
-      <w:r>
-        <w:t xml:space="preserve">, </w:t>
-      </w:r>
-      <w:r>
-        <w:rPr>
-          <w:i/>
-          <w:iCs/>
-        </w:rPr>
-        <w:t>30</w:t>
-      </w:r>
-      <w:r>
-        <w:t>(January), 15–36. https://doi.org/10.1105/tpc.17.00581</w:t>
-      </w:r>
-    </w:p>
-    <w:p>
-      <w:r>
-        <w:t xml:space="preserve">Marand, A. P., Eveland, A. L., Kaufmann, K., &amp; Springer, N. M. (2023). cis -Regulatory Elements in Plant Development , Adaptation , and Evolution. </w:t>
-      </w:r>
-      <w:r>
-        <w:rPr>
-          <w:i/>
-          <w:iCs/>
-        </w:rPr>
-        <w:t>Annual Review of Plant Biology</w:t>
-      </w:r>
-      <w:r>
-        <w:t xml:space="preserve">, </w:t>
-      </w:r>
-      <w:r>
-        <w:rPr>
-          <w:i/>
-          <w:iCs/>
-        </w:rPr>
-        <w:t>74</w:t>
-      </w:r>
-      <w:r>
-        <w:t>, 111–137.</w:t>
-      </w:r>
-    </w:p>
-    <w:p>
-      <w:r>
-        <w:t xml:space="preserve">Martin, M. (2011). Cutadapt removes adapter sequences from high-throughput sequencing reads. </w:t>
-      </w:r>
-      <w:r>
-        <w:rPr>
-          <w:i/>
-          <w:iCs/>
-        </w:rPr>
-        <w:t>EMBnet.Journal</w:t>
-      </w:r>
-      <w:r>
-        <w:t xml:space="preserve">, </w:t>
-      </w:r>
-      <w:r>
-        <w:rPr>
-          <w:i/>
-          <w:iCs/>
-        </w:rPr>
-        <w:t>17</w:t>
-      </w:r>
-      <w:r>
-        <w:t>(1), 10–12.</w:t>
-      </w:r>
-    </w:p>
-    <w:p>
-      <w:r>
-        <w:lastRenderedPageBreak/>
-        <w:t xml:space="preserve">Monroe, J. G., Srikant, T., Carbonell-bejerano, P., Becker, C., Lensink, M., Exposito-alonso, M., … Weigel, D. (2022). Mutation bias reflects natural selection in Arabidopsis thaliana. </w:t>
-      </w:r>
-      <w:r>
-        <w:rPr>
-          <w:i/>
-          <w:iCs/>
-        </w:rPr>
-        <w:t>Nature</w:t>
-      </w:r>
-      <w:r>
-        <w:t xml:space="preserve">, </w:t>
-      </w:r>
-      <w:r>
-        <w:rPr>
-          <w:i/>
-          <w:iCs/>
-        </w:rPr>
-        <w:t>602</w:t>
-      </w:r>
-      <w:r>
-        <w:t>(3), 101–105. https://doi.org/10.1038/s41586-021-04269-6</w:t>
-      </w:r>
-    </w:p>
-    <w:p>
-      <w:pPr>
-        <w:rPr>
-          <w:lang w:eastAsia="es-ES"/>
-        </w:rPr>
-      </w:pPr>
-      <w:r>
-        <w:rPr>
-          <w:lang w:eastAsia="es-ES"/>
-        </w:rPr>
-        <w:t xml:space="preserve">Oh Khim, G. G., Kumari, V., Millar, A. H., &amp; Leary, B. M. O. (2023). Alternative oxidase 1a and 1d enable metabolic flexibility during Ala catabolism in Arabidopsis Research Article. </w:t>
-      </w:r>
-      <w:r>
-        <w:rPr>
-          <w:i/>
-          <w:iCs/>
-          <w:lang w:eastAsia="es-ES"/>
-        </w:rPr>
-        <w:t>Plant Physiology</w:t>
-      </w:r>
-      <w:r>
-        <w:rPr>
-          <w:lang w:eastAsia="es-ES"/>
-        </w:rPr>
-        <w:t xml:space="preserve">, </w:t>
-      </w:r>
-      <w:r>
-        <w:rPr>
-          <w:i/>
-          <w:iCs/>
-          <w:lang w:eastAsia="es-ES"/>
-        </w:rPr>
-        <w:t>192</w:t>
-      </w:r>
-      <w:r>
-        <w:rPr>
-          <w:lang w:eastAsia="es-ES"/>
-        </w:rPr>
-        <w:t>(4), 2958–2970. https://doi.org/10.1093/plphys/kiad233</w:t>
-      </w:r>
-    </w:p>
-    <w:p>
-      <w:pPr>
-        <w:rPr>
-          <w:lang w:eastAsia="es-ES"/>
-        </w:rPr>
-      </w:pPr>
-      <w:r>
-        <w:rPr>
-          <w:lang w:eastAsia="es-ES"/>
-        </w:rPr>
-        <w:t xml:space="preserve">Oh Khim, G. G., Leary, B. M. O., Signorelli, S., &amp; Millar, A. H. (2022). Alternative oxidase ( AOX ) 1a and 1d limit proline- induced oxidative stress and aid salinity recovery in Arabidopsis. </w:t>
-      </w:r>
-      <w:r>
-        <w:rPr>
-          <w:i/>
-          <w:iCs/>
-          <w:lang w:eastAsia="es-ES"/>
-        </w:rPr>
-        <w:t>Plant Physiology</w:t>
-      </w:r>
-      <w:r>
-        <w:rPr>
-          <w:lang w:eastAsia="es-ES"/>
-        </w:rPr>
-        <w:t xml:space="preserve">, </w:t>
-      </w:r>
-      <w:r>
-        <w:rPr>
-          <w:i/>
-          <w:iCs/>
-          <w:lang w:eastAsia="es-ES"/>
-        </w:rPr>
-        <w:t>188</w:t>
-      </w:r>
-      <w:r>
-        <w:rPr>
-          <w:lang w:eastAsia="es-ES"/>
-        </w:rPr>
-        <w:t>, 1521–1536.</w:t>
-      </w:r>
-    </w:p>
-    <w:p>
-      <w:r>
-        <w:t xml:space="preserve">Osipova, E., Hecker, N., &amp; Hiller, M. (2019). RepeatFiller newly identifies megabases of aligning repetitive sequences and improves annotations of conserved non-exonic elements. </w:t>
-      </w:r>
-      <w:r>
-        <w:rPr>
-          <w:i/>
-          <w:iCs/>
-        </w:rPr>
-        <w:t>GigaScience</w:t>
-      </w:r>
-      <w:r>
-        <w:t xml:space="preserve">, </w:t>
-      </w:r>
-      <w:r>
-        <w:rPr>
-          <w:i/>
-          <w:iCs/>
-        </w:rPr>
-        <w:t>8</w:t>
-      </w:r>
-      <w:r>
-        <w:t>, 1–10. https://doi.org/10.1093/gigascience/giz132</w:t>
-      </w:r>
-    </w:p>
-    <w:p>
-      <w:pPr>
-        <w:rPr>
-          <w:lang w:eastAsia="es-ES"/>
-        </w:rPr>
-      </w:pPr>
-      <w:r>
-        <w:rPr>
-          <w:lang w:eastAsia="es-ES"/>
-        </w:rPr>
-        <w:t xml:space="preserve">Panchy, N., Lehti-shiu, M., &amp; Shiu, S. (2016). Evolution of Gene Duplication in Plants. </w:t>
-      </w:r>
-      <w:r>
-        <w:rPr>
-          <w:i/>
-          <w:iCs/>
-          <w:lang w:eastAsia="es-ES"/>
-        </w:rPr>
-        <w:t>Plant Physiology</w:t>
-      </w:r>
-      <w:r>
-        <w:rPr>
-          <w:lang w:eastAsia="es-ES"/>
-        </w:rPr>
-        <w:t xml:space="preserve">, </w:t>
-      </w:r>
-      <w:r>
-        <w:rPr>
-          <w:i/>
-          <w:iCs/>
-          <w:lang w:eastAsia="es-ES"/>
-        </w:rPr>
-        <w:t>171</w:t>
-      </w:r>
-      <w:r>
-        <w:rPr>
-          <w:lang w:eastAsia="es-ES"/>
-        </w:rPr>
-        <w:t>(August), 2294–2316. https://doi.org/10.1104/pp.16.00523</w:t>
-      </w:r>
-    </w:p>
-    <w:p>
-      <w:r>
-        <w:t xml:space="preserve">Papatheodorou, I., Moreno, P., Manning, J., George, N., Fexova, S., Fonseca, N. A., … Brazma, A. (2020). Expression Atlas update : from tissues to single cells Anja F ullgrabe. </w:t>
-      </w:r>
-      <w:r>
-        <w:rPr>
-          <w:i/>
-          <w:iCs/>
-        </w:rPr>
-        <w:t>Nucleic Acids Research</w:t>
-      </w:r>
-      <w:r>
-        <w:t xml:space="preserve">, </w:t>
-      </w:r>
-      <w:r>
-        <w:rPr>
-          <w:i/>
-          <w:iCs/>
-        </w:rPr>
-        <w:t>48</w:t>
-      </w:r>
-      <w:r>
-        <w:t>(October 2019), 77–83. https://doi.org/10.1093/nar/gkz947</w:t>
-      </w:r>
-    </w:p>
-    <w:p>
-      <w:r>
-        <w:t xml:space="preserve">Ram, F., Ryan, D. P., Bhardwaj, V., Kilpert, F., Richter, A. S., Heyne, S., … Manke, T. (2016). deepTools2 : a next generation web server for deep-sequencing data analysis. </w:t>
-      </w:r>
-      <w:r>
-        <w:rPr>
-          <w:i/>
-          <w:iCs/>
-        </w:rPr>
-        <w:t>Nucleic Acids Research</w:t>
-      </w:r>
-      <w:r>
-        <w:t xml:space="preserve">, </w:t>
-      </w:r>
-      <w:r>
-        <w:rPr>
-          <w:i/>
-          <w:iCs/>
-        </w:rPr>
-        <w:t>44</w:t>
-      </w:r>
-      <w:r>
-        <w:t>(April), 160–165. https://doi.org/10.1093/nar/gkw257</w:t>
-      </w:r>
-    </w:p>
-    <w:p>
-      <w:r>
-        <w:t xml:space="preserve">Ren, R., Wang, H., Guo, C., Zhang, N., Zeng, L., Chen, Y., … Qi, J. (2018). Widespread Whole Genome Duplications Contribute to Genome Complexity and Species Diversity in Angiosperms. </w:t>
-      </w:r>
-      <w:r>
-        <w:rPr>
-          <w:i/>
-          <w:iCs/>
-        </w:rPr>
-        <w:t>Molecular Plant</w:t>
-      </w:r>
-      <w:r>
-        <w:t xml:space="preserve">, </w:t>
-      </w:r>
-      <w:r>
-        <w:rPr>
-          <w:i/>
-          <w:iCs/>
-        </w:rPr>
-        <w:t>11</w:t>
-      </w:r>
-      <w:r>
-        <w:t>, 414–428. https://doi.org/10.1016/j.molp.2018.01.002</w:t>
-      </w:r>
-    </w:p>
-    <w:p>
-      <w:r>
-        <w:t xml:space="preserve">Schmitz, R. J., Grotewold, E., &amp; Stam, M. (2022). Cis-regulatory sequences in plants : Their importance , discovery , and future challenges. </w:t>
-      </w:r>
-      <w:r>
-        <w:rPr>
-          <w:i/>
-          <w:iCs/>
-        </w:rPr>
-        <w:t>The Plant Cell</w:t>
-      </w:r>
-      <w:r>
-        <w:t xml:space="preserve">, </w:t>
-      </w:r>
-      <w:r>
-        <w:rPr>
-          <w:i/>
-          <w:iCs/>
-        </w:rPr>
-        <w:t>34</w:t>
-      </w:r>
-      <w:r>
-        <w:t>, 718–741.</w:t>
-      </w:r>
-    </w:p>
-    <w:p>
-      <w:r>
-        <w:t xml:space="preserve">Schneider, C. A., Rasband, W. S., &amp; Eliceiri, K. W. (2012). NIH Image to ImageJ : 25 years of Image Analysis. </w:t>
-      </w:r>
-      <w:r>
-        <w:rPr>
-          <w:i/>
-          <w:iCs/>
-        </w:rPr>
-        <w:t>Nature Methods</w:t>
-      </w:r>
-      <w:r>
-        <w:t xml:space="preserve">, </w:t>
-      </w:r>
-      <w:r>
-        <w:rPr>
-          <w:i/>
-          <w:iCs/>
-        </w:rPr>
-        <w:t>9</w:t>
-      </w:r>
-      <w:r>
-        <w:t>(7), 671–675.</w:t>
-      </w:r>
-    </w:p>
-    <w:p>
-      <w:r>
-        <w:t xml:space="preserve">Sheffield, N. C., &amp; Bock, C. (2016). LOLA : enrichment analysis for genomic region sets and regulatory elements in R and Bioconductor. </w:t>
-      </w:r>
-      <w:r>
-        <w:rPr>
-          <w:i/>
-          <w:iCs/>
-        </w:rPr>
-        <w:t>Bioinformatics</w:t>
-      </w:r>
-      <w:r>
-        <w:t xml:space="preserve">, </w:t>
-      </w:r>
-      <w:r>
-        <w:rPr>
-          <w:i/>
-          <w:iCs/>
-        </w:rPr>
-        <w:t>32</w:t>
-      </w:r>
-      <w:r>
-        <w:t>(October 2015), 587–589. https://doi.org/10.1093/bioinformatics/btv612</w:t>
-      </w:r>
-    </w:p>
-    <w:p>
-      <w:r>
-        <w:lastRenderedPageBreak/>
-        <w:t xml:space="preserve">Sohn, K. A., Ho, J. W. K., Djordjevic, D., Jeong, H. H., Park, P. J., &amp; Kim, J. H. (2015). HiHMM: Bayesian non-parametric joint inference of chromatin state maps. </w:t>
-      </w:r>
-      <w:r>
-        <w:rPr>
-          <w:i/>
-          <w:iCs/>
-        </w:rPr>
-        <w:t>Bioinformatics</w:t>
-      </w:r>
-      <w:r>
-        <w:t xml:space="preserve">, </w:t>
-      </w:r>
-      <w:r>
-        <w:rPr>
-          <w:i/>
-          <w:iCs/>
-        </w:rPr>
-        <w:t>31</w:t>
-      </w:r>
-      <w:r>
-        <w:t>(13), 2066–2074. https://doi.org/10.1093/bioinformatics/btv117</w:t>
-      </w:r>
-    </w:p>
-    <w:p>
-      <w:pPr>
-        <w:rPr>
-          <w:lang w:eastAsia="es-ES"/>
-        </w:rPr>
-      </w:pPr>
-      <w:r>
-        <w:rPr>
-          <w:lang w:eastAsia="es-ES"/>
-        </w:rPr>
-        <w:t xml:space="preserve">Strodtkotter, I., Padmasreea, K., Dinakara, C., Spetha, B., Niazi, P. S., Wojtera, J., … Scheibe, R. (2009). Induction of the AOX1D Isoform of Alternative Oxidase in A . thaliana T-DNA Insertion Lines Lacking Isoform AOX1A Is Insufficient to Optimize Photosynthesis when Treated with Antimycin A. </w:t>
-      </w:r>
-      <w:r>
-        <w:rPr>
-          <w:i/>
-          <w:iCs/>
-          <w:lang w:eastAsia="es-ES"/>
-        </w:rPr>
-        <w:t>Molecular Plant</w:t>
-      </w:r>
-      <w:r>
-        <w:rPr>
-          <w:lang w:eastAsia="es-ES"/>
-        </w:rPr>
-        <w:t xml:space="preserve">, </w:t>
-      </w:r>
-      <w:r>
-        <w:rPr>
-          <w:i/>
-          <w:iCs/>
           <w:lang w:eastAsia="es-ES"/>
         </w:rPr>
         <w:t>2</w:t>
@@ -10500,7 +11428,13 @@
     </w:p>
     <w:p>
       <w:r>
-        <w:t xml:space="preserve">Suarez, H. G., Langer, B. E., Ladde, P., &amp; Hiller, M. (2017). ChainCleaner improves genome alignment specificity and sensitivity. </w:t>
+        <w:t>Suarez, H</w:t>
+      </w:r>
+      <w:r>
+        <w:t>. G., Langer, B. E., Ladde, P.,</w:t>
+      </w:r>
+      <w:r>
+        <w:t xml:space="preserve"> Hiller, M. (2017). ChainCleaner improves genome alignment specificity and sensitivity. </w:t>
       </w:r>
       <w:r>
         <w:rPr>
@@ -10543,7 +11477,13 @@
         <w:rPr>
           <w:lang w:eastAsia="es-ES"/>
         </w:rPr>
-        <w:t xml:space="preserve">Tan, G., Polychronopoulos, D., &amp; Lenhard, B. (2019). CNEr : A toolkit for exploring extreme noncoding conservation. </w:t>
+        <w:t>Tan, G., Polychronopoulos, D.,</w:t>
+      </w:r>
+      <w:r>
+        <w:rPr>
+          <w:lang w:eastAsia="es-ES"/>
+        </w:rPr>
+        <w:t xml:space="preserve"> Lenhard, B. (2019). CNEr : A toolkit for exploring extreme noncoding conservation. </w:t>
       </w:r>
       <w:r>
         <w:rPr>
@@ -10584,7 +11524,19 @@
         <w:rPr>
           <w:lang w:eastAsia="es-ES"/>
         </w:rPr>
-        <w:t xml:space="preserve">Tian, F., Yang, D., Meng, Y., Jin, J., &amp; Gao, G. (2020). PlantRegMap : charting functional regulatory maps in plants. </w:t>
+        <w:t>Tian, F</w:t>
+      </w:r>
+      <w:r>
+        <w:rPr>
+          <w:lang w:eastAsia="es-ES"/>
+        </w:rPr>
+        <w:t>., Yang, D., Meng, Y., Jin, J.,</w:t>
+      </w:r>
+      <w:r>
+        <w:rPr>
+          <w:lang w:eastAsia="es-ES"/>
+        </w:rPr>
+        <w:t xml:space="preserve"> Gao, G. (2020). PlantRegMap : charting functional regulatory maps in plants. </w:t>
       </w:r>
       <w:r>
         <w:rPr>
@@ -10625,7 +11577,55 @@
         <w:rPr>
           <w:lang w:eastAsia="es-ES"/>
         </w:rPr>
-        <w:t xml:space="preserve">Togninalli, M., Freudenthal, J. A., Monroe, J. G., Meng, D., Nordborg, M., Weigel, D., … Grimm, G. (2020). AraPheno and the AraGWAS Catalog 2020 : a major database update including RNA-Seq and knockout mutation data for Arabidopsis thaliana. </w:t>
+        <w:t xml:space="preserve">Togninalli, M., </w:t>
+      </w:r>
+      <w:r>
+        <w:rPr>
+          <w:lang w:eastAsia="es-ES"/>
+        </w:rPr>
+        <w:t xml:space="preserve">Seren, Ü., </w:t>
+      </w:r>
+      <w:r>
+        <w:rPr>
+          <w:lang w:eastAsia="es-ES"/>
+        </w:rPr>
+        <w:t xml:space="preserve">Freudenthal, J. A., Monroe, J. G., Meng, D., Nordborg, M., Weigel, D., </w:t>
+      </w:r>
+      <w:r>
+        <w:rPr>
+          <w:lang w:eastAsia="es-ES"/>
+        </w:rPr>
+        <w:t xml:space="preserve">Borgwardt, K., </w:t>
+      </w:r>
+      <w:r>
+        <w:rPr>
+          <w:lang w:eastAsia="es-ES"/>
+        </w:rPr>
+        <w:t>Korte, A.</w:t>
+      </w:r>
+      <w:r>
+        <w:rPr>
+          <w:lang w:eastAsia="es-ES"/>
+        </w:rPr>
+        <w:t xml:space="preserve">, </w:t>
+      </w:r>
+      <w:r>
+        <w:rPr>
+          <w:lang w:eastAsia="es-ES"/>
+        </w:rPr>
+        <w:t>Grimm, G.</w:t>
+      </w:r>
+      <w:r>
+        <w:rPr>
+          <w:lang w:eastAsia="es-ES"/>
+        </w:rPr>
+        <w:t>D.</w:t>
+      </w:r>
+      <w:r>
+        <w:rPr>
+          <w:lang w:eastAsia="es-ES"/>
+        </w:rPr>
+        <w:t xml:space="preserve"> (2020). AraPheno and the AraGWAS Catalog 2020 : a major database update including RNA-Seq and knockout mutation data for Arabidopsis thaliana. </w:t>
       </w:r>
       <w:r>
         <w:rPr>
@@ -10666,7 +11666,19 @@
         <w:rPr>
           <w:lang w:eastAsia="es-ES"/>
         </w:rPr>
-        <w:t xml:space="preserve">Valledor, L., Escandón, M., Meijón, M., Nukarinen, E., Cañal, M. J., &amp; Weckwerth, W. (2014). A universal protocol for the combined isolation of metabolites, DNA, long RNAs, small RNAs, and proteins from plants and microorganisms. </w:t>
+        <w:t>Valledor, L., Escandón, M., Meijón, M</w:t>
+      </w:r>
+      <w:r>
+        <w:rPr>
+          <w:lang w:eastAsia="es-ES"/>
+        </w:rPr>
+        <w:t>., Nukarinen, E., Cañal, M. J.,</w:t>
+      </w:r>
+      <w:r>
+        <w:rPr>
+          <w:lang w:eastAsia="es-ES"/>
+        </w:rPr>
+        <w:t xml:space="preserve"> Weckwerth, W. (2014). A universal protocol for the combined isolation of metabolites, DNA, long RNAs, small RNAs, and proteins from plants and microorganisms. </w:t>
       </w:r>
       <w:r>
         <w:rPr>
@@ -10727,7 +11739,14 @@
         <w:rPr>
           <w:lang w:eastAsia="es-ES"/>
         </w:rPr>
-        <w:t xml:space="preserve">Velay, F., Méteignier, L.-V., &amp; Laloi, C. (2022). You shall not pass ! A Chromatin barrier story in plants. </w:t>
+        <w:lastRenderedPageBreak/>
+        <w:t>Velay, F., Méteignier, L.-V.,</w:t>
+      </w:r>
+      <w:r>
+        <w:rPr>
+          <w:lang w:eastAsia="es-ES"/>
+        </w:rPr>
+        <w:t xml:space="preserve"> Laloi, C. (2022). You shall not pass ! A Chromatin barrier story in plants. </w:t>
       </w:r>
       <w:r>
         <w:rPr>
@@ -10779,7 +11798,13 @@
         <w:rPr>
           <w:lang w:eastAsia="es-ES"/>
         </w:rPr>
-        <w:t xml:space="preserve">Vu, H., &amp; Ernst, J. (2022). Universal annotation of the human genome through integration of over a thousand epigenomic datasets. </w:t>
+        <w:t>Vu, H.,</w:t>
+      </w:r>
+      <w:r>
+        <w:rPr>
+          <w:lang w:eastAsia="es-ES"/>
+        </w:rPr>
+        <w:t xml:space="preserve"> Ernst, J. (2022). Universal annotation of the human genome through integration of over a thousand epigenomic datasets. </w:t>
       </w:r>
       <w:r>
         <w:rPr>
@@ -10812,7 +11837,10 @@
     </w:p>
     <w:p>
       <w:r>
-        <w:t xml:space="preserve">Yocca, A. E., &amp; Edger, P. P. (2022). Current status and future perspectives on the evolution of cis -regulatory elements in plants. </w:t>
+        <w:t>Yocca, A. E.,</w:t>
+      </w:r>
+      <w:r>
+        <w:t xml:space="preserve"> Edger, P. P. (2022). Current status and future perspectives on the evolution of cis -regulatory elements in plants. </w:t>
       </w:r>
       <w:r>
         <w:rPr>
@@ -10845,8 +11873,13 @@
         <w:rPr>
           <w:lang w:eastAsia="es-ES"/>
         </w:rPr>
-        <w:lastRenderedPageBreak/>
-        <w:t xml:space="preserve">Yoshida, K., &amp; Noguchi, K. (2009). Differential Gene Expression Profiles of the Mitochondrial Respiratory Components in Illuminated Arabidopsis Leaves. </w:t>
+        <w:t>Yoshida, K.,</w:t>
+      </w:r>
+      <w:r>
+        <w:rPr>
+          <w:lang w:eastAsia="es-ES"/>
+        </w:rPr>
+        <w:t xml:space="preserve"> Noguchi, K. (2009). Differential Gene Expression Profiles of the Mitochondrial Respiratory Components in Illuminated Arabidopsis Leaves. </w:t>
       </w:r>
       <w:r>
         <w:rPr>
@@ -10898,7 +11931,57 @@
         <w:rPr>
           <w:lang w:eastAsia="es-ES"/>
         </w:rPr>
-        <w:t xml:space="preserve">Zhang, Y., Liu, T., Meyer, C. A., Eeckhoute, J., Johnson, D. S., Bernstein, B. E., … Liu, X. S. (2008). Open Access Model-based Analysis of ChIP-Seq ( MACS ). </w:t>
+        <w:t>Zhang, Y., Liu, T., Meyer, C. A., Eeckhoute, J., Johnson, D. S., Bernstein, B. E.,</w:t>
+      </w:r>
+      <w:r>
+        <w:rPr>
+          <w:lang w:eastAsia="es-ES"/>
+        </w:rPr>
+        <w:t xml:space="preserve"> </w:t>
+      </w:r>
+      <w:r>
+        <w:rPr>
+          <w:lang w:eastAsia="es-ES"/>
+        </w:rPr>
+        <w:t xml:space="preserve">Nusbaum, C., </w:t>
+      </w:r>
+      <w:r>
+        <w:rPr>
+          <w:lang w:eastAsia="es-ES"/>
+        </w:rPr>
+        <w:t xml:space="preserve">Myers, R.M., </w:t>
+      </w:r>
+      <w:r>
+        <w:rPr>
+          <w:lang w:eastAsia="es-ES"/>
+        </w:rPr>
+        <w:t xml:space="preserve">Brown, M., </w:t>
+      </w:r>
+      <w:r>
+        <w:rPr>
+          <w:lang w:eastAsia="es-ES"/>
+        </w:rPr>
+        <w:t>Li, W., et al</w:t>
+      </w:r>
+      <w:r>
+        <w:rPr>
+          <w:lang w:eastAsia="es-ES"/>
+        </w:rPr>
+        <w:t xml:space="preserve">. (2008). Open Access Model-based Analysis of ChIP-Seq </w:t>
+      </w:r>
+      <w:proofErr w:type="gramStart"/>
+      <w:r>
+        <w:rPr>
+          <w:lang w:eastAsia="es-ES"/>
+        </w:rPr>
+        <w:t>( MACS</w:t>
+      </w:r>
+      <w:proofErr w:type="gramEnd"/>
+      <w:r>
+        <w:rPr>
+          <w:lang w:eastAsia="es-ES"/>
+        </w:rPr>
+        <w:t xml:space="preserve"> ). </w:t>
       </w:r>
       <w:r>
         <w:rPr>
@@ -10914,6 +11997,7 @@
         </w:rPr>
         <w:t xml:space="preserve">, </w:t>
       </w:r>
+      <w:proofErr w:type="gramStart"/>
       <w:r>
         <w:rPr>
           <w:i/>
@@ -10926,7 +12010,14 @@
         <w:rPr>
           <w:lang w:eastAsia="es-ES"/>
         </w:rPr>
-        <w:t>(9). https://doi.org/10.1186/gb-2008-9-9-r137</w:t>
+        <w:t>(</w:t>
+      </w:r>
+      <w:proofErr w:type="gramEnd"/>
+      <w:r>
+        <w:rPr>
+          <w:lang w:eastAsia="es-ES"/>
+        </w:rPr>
+        <w:t>9). https://doi.org/10.1186/gb-2008-9-9-r137</w:t>
       </w:r>
     </w:p>
     <w:p>
@@ -10939,7 +12030,31 @@
         <w:rPr>
           <w:lang w:eastAsia="es-ES"/>
         </w:rPr>
-        <w:t xml:space="preserve">Zhao, H., Yang, M., Bishop, J., Teng, Y., Cao, Y., Beall, B. D., … Fang, C. (2022). Identification and functional validation of super-enhancers in Arabidopsis thaliana. </w:t>
+        <w:t>Zhao, H., Yang, M., Bishop, J., Teng, Y., Cao, Y., Beall, B. D.,</w:t>
+      </w:r>
+      <w:r>
+        <w:rPr>
+          <w:lang w:eastAsia="es-ES"/>
+        </w:rPr>
+        <w:t xml:space="preserve"> </w:t>
+      </w:r>
+      <w:r>
+        <w:rPr>
+          <w:lang w:eastAsia="es-ES"/>
+        </w:rPr>
+        <w:t>Li, S., Liu, T., Fang, Q., Fang, Q.</w:t>
+      </w:r>
+      <w:r>
+        <w:rPr>
+          <w:lang w:eastAsia="es-ES"/>
+        </w:rPr>
+        <w:t>, et al</w:t>
+      </w:r>
+      <w:r>
+        <w:rPr>
+          <w:lang w:eastAsia="es-ES"/>
+        </w:rPr>
+        <w:t xml:space="preserve">. (2022). Identification and functional validation of super-enhancers in Arabidopsis thaliana. </w:t>
       </w:r>
       <w:r>
         <w:rPr>
@@ -10980,7 +12095,21 @@
         <w:rPr>
           <w:lang w:eastAsia="es-ES"/>
         </w:rPr>
-        <w:t xml:space="preserve">Zhao, H., Sun, Z., Wang, J., Huang, H., Kocher, J., &amp; Wang, L. (2014). CrossMap : a versatile tool for coordinate conversion between genome assemblies. </w:t>
+        <w:t>Zhao, H., Sun, Z., W</w:t>
+      </w:r>
+      <w:r>
+        <w:rPr>
+          <w:lang w:eastAsia="es-ES"/>
+        </w:rPr>
+        <w:t>ang, J., Huang, H., Kocher, J.,</w:t>
+      </w:r>
+      <w:bookmarkStart w:id="0" w:name="_GoBack"/>
+      <w:bookmarkEnd w:id="0"/>
+      <w:r>
+        <w:rPr>
+          <w:lang w:eastAsia="es-ES"/>
+        </w:rPr>
+        <w:t xml:space="preserve"> Wang, L. (2014). CrossMap : a versatile tool for coordinate conversion between genome assemblies. </w:t>
       </w:r>
       <w:r>
         <w:rPr>
@@ -11013,7 +12142,22 @@
     </w:p>
     <w:p>
       <w:r>
-        <w:t xml:space="preserve">Zhao, L., Xie, L., Zhang, Q., Ouyang, W., Deng, L., Guan, P., … Li, X. (2020). Integrative analysis of reference epigenomes in 20 rice varieties. </w:t>
+        <w:t>Zhao, L., Xie, L., Zhang, Q., Ouyang, W., Deng, L., Guan, P.,</w:t>
+      </w:r>
+      <w:r>
+        <w:t xml:space="preserve"> </w:t>
+      </w:r>
+      <w:r>
+        <w:t xml:space="preserve">Ma, M., </w:t>
+      </w:r>
+      <w:r>
+        <w:t xml:space="preserve">Li, Y., </w:t>
+      </w:r>
+      <w:r>
+        <w:t>Zhang, Y., Xiao, Q., et al</w:t>
+      </w:r>
+      <w:r>
+        <w:t xml:space="preserve">. (2020). Integrative analysis of reference epigenomes in 20 rice varieties. </w:t>
       </w:r>
       <w:r>
         <w:rPr>
@@ -11126,6 +12270,7 @@
         <w:rPr>
           <w:b/>
         </w:rPr>
+        <w:lastRenderedPageBreak/>
         <w:t xml:space="preserve">Fig. 2. Inter-species chromatin states annotation. </w:t>
       </w:r>
       <w:r>
@@ -11135,7 +12280,13 @@
         <w:t>tes (BS) according</w:t>
       </w:r>
       <w:r>
-        <w:t xml:space="preserve"> to PlantRegMap categories, conservation covered by PhastCons elements and pairwise conserved non-coding elements (CNEs) and non-common chromatin proteins and histone marks. Chromatin states with “&gt;” indicate definitions transitioning between species. Darkblue colors in relation heatmap higlight for which species the definition is similar and rows represent </w:t>
+        <w:t xml:space="preserve"> to PlantRegMap categories, conservation covered by PhastCons elements and pairwise conserved non-coding elements (CNEs) and non-common chromatin proteins and histone marks</w:t>
+      </w:r>
+      <w:r>
+        <w:t>/variants</w:t>
+      </w:r>
+      <w:r>
+        <w:t xml:space="preserve">. Chromatin states with “&gt;” indicate definitions transitioning between species. Darkblue colors in relation heatmap higlight for which species the definition is similar and rows represent </w:t>
       </w:r>
       <w:r>
         <w:rPr>
@@ -11188,11 +12339,353 @@
         <w:rPr>
           <w:b/>
         </w:rPr>
+        <w:t xml:space="preserve">Fig. 3. Inter-species chromatin states description. </w:t>
+      </w:r>
+      <w:r>
+        <w:t>Each chromatin functional group is exemplified by a module with a single state (CS1 – bivalent; CS6 – active; CS10 – divergent; CS11 – heterochromatin). From left to right, each module is constituted by a dotplot showing significant KO enrichments for the genes covered by the CS and alluvial diagrams describing the distribution and correspondence between gene biotypes and orthologous for each species (</w:t>
+      </w:r>
+      <w:r>
+        <w:rPr>
+          <w:i/>
+        </w:rPr>
+        <w:t>A.</w:t>
+      </w:r>
+      <w:r>
+        <w:rPr>
+          <w:i/>
+        </w:rPr>
+        <w:t xml:space="preserve"> </w:t>
+      </w:r>
+      <w:r>
+        <w:rPr>
+          <w:i/>
+        </w:rPr>
+        <w:t>thaliana</w:t>
+      </w:r>
+      <w:r>
+        <w:rPr>
+          <w:i/>
+        </w:rPr>
+        <w:t xml:space="preserve"> (At)</w:t>
+      </w:r>
+      <w:r>
+        <w:t xml:space="preserve">, </w:t>
+      </w:r>
+      <w:r>
+        <w:rPr>
+          <w:i/>
+        </w:rPr>
+        <w:t xml:space="preserve">O. sativa (Os) </w:t>
+      </w:r>
+      <w:r>
+        <w:t xml:space="preserve">and </w:t>
+      </w:r>
+      <w:r>
+        <w:rPr>
+          <w:i/>
+        </w:rPr>
+        <w:t>Z. mays (Zm)</w:t>
+      </w:r>
+      <w:r>
+        <w:t>)</w:t>
+      </w:r>
+      <w:r>
+        <w:t>. Colors denote species. Dot size indicates gene ratio. Bold KO terms highlight convergent terms for all the species. Minor gene biotypes are represented by different symbols.</w:t>
+      </w:r>
+    </w:p>
+    <w:p>
+      <w:r>
+        <w:rPr>
+          <w:b/>
+        </w:rPr>
+        <w:t xml:space="preserve">Fig. 4. Predictive models of paralogs degree of functional divergence including chromatin states metrics. </w:t>
+      </w:r>
+      <w:r>
+        <w:t xml:space="preserve">Chromatin states metrics were obtained dividing promoter and genes in a fixed number of windows, calculating frequency and presence vectors and computing several distance and simmilarity coefficients between genes from the same paralog pair comparing equivalent vector types (see </w:t>
+      </w:r>
+      <w:r>
+        <w:rPr>
+          <w:b/>
+        </w:rPr>
+        <w:t>Methods</w:t>
+      </w:r>
+      <w:r>
+        <w:t xml:space="preserve">). </w:t>
+      </w:r>
+      <w:r>
+        <w:rPr>
+          <w:b/>
+        </w:rPr>
+        <w:t>(a-d)</w:t>
+      </w:r>
+      <w:r>
+        <w:t xml:space="preserve"> Results reproducing </w:t>
+      </w:r>
+      <w:r>
+        <w:t xml:space="preserve">Ezoe, Shirai, </w:t>
+      </w:r>
+      <w:r>
+        <w:t>and</w:t>
+      </w:r>
+      <w:r>
+        <w:t xml:space="preserve"> Hanada, 2021 </w:t>
+      </w:r>
+      <w:r>
+        <w:t xml:space="preserve">models including CS metrics. </w:t>
+      </w:r>
+      <w:r>
+        <w:rPr>
+          <w:b/>
+        </w:rPr>
+        <w:t>(a)</w:t>
+      </w:r>
+      <w:r>
+        <w:rPr>
+          <w:b/>
+        </w:rPr>
+        <w:t xml:space="preserve"> </w:t>
+      </w:r>
+      <w:r>
+        <w:t xml:space="preserve">Relative importance in explanatory variables. The relative importance was inferred based on the logistic regression algorithm. </w:t>
+      </w:r>
+      <w:r>
+        <w:rPr>
+          <w:b/>
+        </w:rPr>
+        <w:t>(b)</w:t>
+      </w:r>
+      <w:r>
+        <w:rPr>
+          <w:b/>
+        </w:rPr>
+        <w:t xml:space="preserve"> </w:t>
+      </w:r>
+      <w:r>
+        <w:t xml:space="preserve">Custom chromatin state metric (CCSM; see </w:t>
+      </w:r>
+      <w:r>
+        <w:rPr>
+          <w:b/>
+        </w:rPr>
+        <w:t>Methods</w:t>
+      </w:r>
+      <w:r>
+        <w:t xml:space="preserve">) distribution of high and low diversified gene pairs. P-value, two-tailed Wilcoxon rank sum test. Numbers in parenthesis represent the number of duplicate pairs. </w:t>
+      </w:r>
+      <w:r>
+        <w:rPr>
+          <w:b/>
+        </w:rPr>
+        <w:t>(c)</w:t>
+      </w:r>
+      <w:r>
+        <w:rPr>
+          <w:b/>
+        </w:rPr>
+        <w:t xml:space="preserve"> </w:t>
+      </w:r>
+      <w:r>
+        <w:t>Receiver Operating Characteristic (ROC) and Precision-Recall (PR) curves in our prediction models. Colored lines indicate different generated models in six types of formula based on logistic regression algorithms using different sets of features. The are</w:t>
+      </w:r>
+      <w:r>
+        <w:t>a</w:t>
+      </w:r>
+      <w:r>
+        <w:t xml:space="preserve"> under the curve (AUC) values were calculated by the best prediction model in each formula. A perfect classification model would have AUC-ROC and AU-PRC score of 1.0; black dotted lines represent performance of random classification model, in which AUC-ROC and AU-PRC values would be 0.5. </w:t>
+      </w:r>
+      <w:r>
+        <w:rPr>
+          <w:b/>
+        </w:rPr>
+        <w:t>(d)</w:t>
+      </w:r>
+      <w:r>
+        <w:rPr>
+          <w:b/>
+        </w:rPr>
+        <w:t xml:space="preserve"> </w:t>
+      </w:r>
+      <w:r>
+        <w:t xml:space="preserve">Histogram of the inferred degree of functional divergence (DFD) in high and low duplicates of the training data. The inferred DFD was </w:t>
+      </w:r>
+      <w:r>
         <w:lastRenderedPageBreak/>
-        <w:t xml:space="preserve">Fig. 3. Inter-species chromatin states description. </w:t>
-      </w:r>
-      <w:r>
-        <w:t>Each chromatin functional group is exemplified by a module with a single state (CS1 – bivalent; CS6 – active; CS10 – divergent; CS11 – heterochromatin). From left to right, each module is constituted by a dotplot showing significant KO enrichments for the genes covered by the CS and alluvial diagrams describing the distribution and correspondence between gene biotypes and orthologous for each species (</w:t>
+        <w:t xml:space="preserve">calculated for 463/111 high/low diversified pairs, respectively. The bottom 5% of the inferred high diversified DFD values were &lt; 0.46 (i.e low DFD at 5% FDR). The top 5% of the inferred low diversified DFD values were &gt; 0.93 (i.e high DFD at 5% FDR). </w:t>
+      </w:r>
+      <w:r>
+        <w:t xml:space="preserve">Ka/Ks = </w:t>
+      </w:r>
+      <w:r>
+        <w:t xml:space="preserve">protein divergence sequence rate, Re/Ks = gene expression simmilarity rate, FD = </w:t>
+      </w:r>
+      <w:r>
+        <w:t xml:space="preserve">number of </w:t>
+      </w:r>
+      <w:r>
+        <w:t>shared functional domains</w:t>
+      </w:r>
+      <w:r>
+        <w:t xml:space="preserve">, </w:t>
+      </w:r>
+      <w:r>
+        <w:t xml:space="preserve">GO = number of shared gene ontologies, PPI = </w:t>
+      </w:r>
+      <w:r>
+        <w:t xml:space="preserve">protein-protein interactions. </w:t>
+      </w:r>
+      <w:r>
+        <w:rPr>
+          <w:b/>
+        </w:rPr>
+        <w:t>(e-h)</w:t>
+      </w:r>
+      <w:r>
+        <w:t xml:space="preserve"> Results reproducing Cusack et al., 2021 models including CS metrics. </w:t>
+      </w:r>
+      <w:r>
+        <w:rPr>
+          <w:b/>
+        </w:rPr>
+        <w:t>(e)</w:t>
+      </w:r>
+      <w:r>
+        <w:rPr>
+          <w:b/>
+        </w:rPr>
+        <w:t xml:space="preserve"> </w:t>
+      </w:r>
+      <w:r>
+        <w:t xml:space="preserve">Top 200 final selected features distribution across groups of variables for extreme-inclusive redundancy definitions without (RD4-RD9, respectively) and with (RD4C-RD9C, respetively) CS information. Numbers in parenthesis denote the median importance ranks for all the features in that group. Feature importance was determined using SVM with a linear kernel and normalized features values. Colors represent distinct redundancy definitions and features sets. RD4 (light green): extreme redundancy definition without CS information; RD4C (dark green): extreme redundancy definition with CS information; RD9 (light purple): inclusive redundancy definition without CS information; RD9C (dark purple): inclusive redundancy definition with CS information. All gene pairs in RD4/RD4C are contained in RD9/RD9C. </w:t>
+      </w:r>
+      <w:r>
+        <w:rPr>
+          <w:b/>
+        </w:rPr>
+        <w:t>(f)</w:t>
+      </w:r>
+      <w:r>
+        <w:rPr>
+          <w:b/>
+        </w:rPr>
+        <w:t xml:space="preserve"> </w:t>
+      </w:r>
+      <w:r>
+        <w:t xml:space="preserve">ROC and PR curves of final SVM models for each redundancy definition/feature set. AUC values were calculated by the best prediction model in each formula. </w:t>
+      </w:r>
+      <w:r>
+        <w:rPr>
+          <w:b/>
+        </w:rPr>
+        <w:t>(g)</w:t>
+      </w:r>
+      <w:r>
+        <w:rPr>
+          <w:b/>
+        </w:rPr>
+        <w:t xml:space="preserve"> </w:t>
+      </w:r>
+      <w:r>
+        <w:t>AUC-ROC and AU-PRC for the heldout tests for models built with each</w:t>
+      </w:r>
+      <w:r>
+        <w:t xml:space="preserve"> </w:t>
+      </w:r>
+      <w:r>
+        <w:t xml:space="preserve">redundancy definition/feature set. </w:t>
+      </w:r>
+      <w:r>
+        <w:rPr>
+          <w:b/>
+        </w:rPr>
+        <w:t>(h)</w:t>
+      </w:r>
+      <w:r>
+        <w:rPr>
+          <w:b/>
+        </w:rPr>
+        <w:t xml:space="preserve"> </w:t>
+      </w:r>
+      <w:r>
+        <w:t>Matrix layout for all intersections between top 200 variables in redundancy definition/feature sets, sorted by decreasing order. Dark circles in the matrix indicate sets that are part of the intersection.</w:t>
+      </w:r>
+    </w:p>
+    <w:p>
+      <w:pPr>
+        <w:rPr>
+          <w:lang w:val="en-US"/>
+        </w:rPr>
+      </w:pPr>
+      <w:r>
+        <w:rPr>
+          <w:b/>
+        </w:rPr>
+        <w:t xml:space="preserve">Fig. 5. Functional genomics conservation (LECIF) score overview and downstream analyses. </w:t>
+      </w:r>
+      <w:r>
+        <w:t>This figure i</w:t>
+      </w:r>
+      <w:r>
+        <w:t>s constituted by 5 panels (topleft, topright, bottomleft, bottom</w:t>
+      </w:r>
+      <w:r>
+        <w:t xml:space="preserve">right and middle). </w:t>
+      </w:r>
+      <w:r>
+        <w:rPr>
+          <w:b/>
+        </w:rPr>
+        <w:t>Top</w:t>
+      </w:r>
+      <w:r>
+        <w:rPr>
+          <w:b/>
+        </w:rPr>
+        <w:t>left panel:</w:t>
+      </w:r>
+      <w:r>
+        <w:t xml:space="preserve"> Overview of the LECIF-score. Very briefly, LECIF algorithm was applied integrating epigenomic, chromatin states, whole genome alignments and transcriptomic information to obtain functional genomics conservation scores for all pairwise comparisons. These scores, together with previosuly generated resources, are stored in PlantFUNCO database to allow future applications and further hypothesis testing such as paral</w:t>
+      </w:r>
+      <w:r>
+        <w:t xml:space="preserve">og functional evolution. </w:t>
+      </w:r>
+      <w:r>
+        <w:rPr>
+          <w:b/>
+        </w:rPr>
+        <w:t>Bottomleft, topright and bottom</w:t>
+      </w:r>
+      <w:r>
+        <w:rPr>
+          <w:b/>
+        </w:rPr>
+        <w:t>right panels</w:t>
+      </w:r>
+      <w:r>
+        <w:t xml:space="preserve"> illustrate LECIF-score downstream analyses for </w:t>
+      </w:r>
+      <w:r>
+        <w:rPr>
+          <w:i/>
+        </w:rPr>
+        <w:t>O. sativa (Os)</w:t>
+      </w:r>
+      <w:r>
+        <w:t xml:space="preserve">, </w:t>
+      </w:r>
+      <w:r>
+        <w:rPr>
+          <w:i/>
+        </w:rPr>
+        <w:t xml:space="preserve">Z. mays (Zm) </w:t>
+      </w:r>
+      <w:r>
+        <w:t>and</w:t>
+      </w:r>
+      <w:r>
+        <w:rPr>
+          <w:i/>
+        </w:rPr>
+        <w:t xml:space="preserve"> </w:t>
       </w:r>
       <w:r>
         <w:rPr>
@@ -11219,13 +12712,53 @@
         <w:t xml:space="preserve"> (At)</w:t>
       </w:r>
       <w:r>
-        <w:t xml:space="preserve">, </w:t>
-      </w:r>
-      <w:r>
-        <w:rPr>
-          <w:i/>
-        </w:rPr>
-        <w:t xml:space="preserve">O. sativa (Os) </w:t>
+        <w:t xml:space="preserve">, respectively. Each of this panels are divided into left and right sides according to the two </w:t>
+      </w:r>
+      <w:r>
+        <w:t>remaining</w:t>
+      </w:r>
+      <w:r>
+        <w:t xml:space="preserve"> </w:t>
+      </w:r>
+      <w:r>
+        <w:t xml:space="preserve">target species and three description modules: 1) Genetic variability as genomic overlap-enrichment of GWAS significant SNPs over regions divided into five bins based on LECIF scores. Black bars indicate significance (p &lt; 0.05). 2) Comparative genomics represented by boxplots showing the distribution of LECIF scores against PhatCons elements/CNEs and correlation values for LECIF versus </w:t>
+      </w:r>
+      <w:r>
+        <w:lastRenderedPageBreak/>
+        <w:t>PhyloP scores (PCC = Pearson correlation coefficient; SCC = Spearman correlation coefficient). Gray lines in boxplots denote genome-wide median and mean. 3) Chromatin states module with genome-wide (histogram) and state-specific (violinplot) LECIF scores distribution. Additional</w:t>
+      </w:r>
+      <w:r>
+        <w:t>ly, this module is covered by chromatin state</w:t>
+      </w:r>
+      <w:r>
+        <w:t xml:space="preserve"> simmilarity between high/low (percentile rank &gt; 60 / &lt; 40; dark colors) and low/high (light colors) functional (LECIF) /comparative (PhyloP) genomics score regions, respectively (horizontal grouped barplot); and between regions with low, medium and</w:t>
+      </w:r>
+      <w:r>
+        <w:t xml:space="preserve"> high LECIF score (lineplot). Chromatin state</w:t>
+      </w:r>
+      <w:r>
+        <w:t xml:space="preserve"> simmilarity was computed using the Dice coefficient. Lastly, </w:t>
+      </w:r>
+      <w:r>
+        <w:rPr>
+          <w:b/>
+        </w:rPr>
+        <w:t>middle panel</w:t>
+      </w:r>
+      <w:r>
+        <w:t xml:space="preserve"> depicted by a circos to visualize gene density (first track), scores</w:t>
+      </w:r>
+      <w:r>
+        <w:t xml:space="preserve"> (second to fourth track) and chromatin states</w:t>
+      </w:r>
+      <w:r>
+        <w:t xml:space="preserve"> (inner track; colors indicate chromatin functional groups) across nuclear chromosomes and species. </w:t>
+      </w:r>
+      <w:r>
+        <w:rPr>
+          <w:i/>
+        </w:rPr>
+        <w:t xml:space="preserve">A. thaliana </w:t>
       </w:r>
       <w:r>
         <w:t xml:space="preserve">and </w:t>
@@ -11234,419 +12767,57 @@
         <w:rPr>
           <w:i/>
         </w:rPr>
-        <w:t>Z. mays (Zm)</w:t>
-      </w:r>
-      <w:r>
-        <w:t>)</w:t>
-      </w:r>
-      <w:r>
-        <w:t>. Colors denote species. Dot size indicates gene ratio. Bold KO terms highlight convergent terms for all the species. Minor gene biotypes are represented by different symbols.</w:t>
-      </w:r>
-    </w:p>
-    <w:p>
+        <w:t xml:space="preserve">O. sativa </w:t>
+      </w:r>
+      <w:r>
+        <w:t xml:space="preserve">chromosomes are zoomed in to reach </w:t>
+      </w:r>
+      <w:r>
+        <w:rPr>
+          <w:i/>
+        </w:rPr>
+        <w:t>Z. mays</w:t>
+      </w:r>
+      <w:r>
+        <w:t xml:space="preserve"> scale. Coverage (%) referes to the aligning regions overlap. </w:t>
+      </w:r>
+      <w:r>
+        <w:rPr>
+          <w:lang w:val="en-US"/>
+        </w:rPr>
+        <w:t xml:space="preserve">PlantFUNCO DB is available at </w:t>
+      </w:r>
+      <w:r>
+        <w:rPr>
+          <w:rStyle w:val="Hipervnculo"/>
+          <w:lang w:val="en-US"/>
+        </w:rPr>
+        <w:t>https://ro</w:t>
+      </w:r>
+      <w:r>
+        <w:rPr>
+          <w:rStyle w:val="Hipervnculo"/>
+          <w:lang w:val="en-US"/>
+        </w:rPr>
+        <w:t>cesv.github.io/PlantFUNCO</w:t>
+      </w:r>
+      <w:r>
+        <w:rPr>
+          <w:lang w:val="en-US"/>
+        </w:rPr>
+        <w:t>.</w:t>
+      </w:r>
+    </w:p>
+    <w:p>
+      <w:pPr>
+        <w:rPr>
+          <w:lang w:val="en-US"/>
+        </w:rPr>
+      </w:pPr>
       <w:r>
         <w:rPr>
           <w:b/>
         </w:rPr>
-        <w:t xml:space="preserve">Fig. 4. Predictive models of paralogs degree of functional divergence including chromatin states metrics. </w:t>
-      </w:r>
-      <w:r>
-        <w:t xml:space="preserve">Chromatin states metrics were obtained dividing promoter and genes in a fixed number of windows, calculating frequency and presence vectors and computing several distance and simmilarity coefficients between genes from the same paralog pair comparing equivalent vector types (see </w:t>
-      </w:r>
-      <w:r>
-        <w:rPr>
-          <w:b/>
-        </w:rPr>
-        <w:t>Methods</w:t>
-      </w:r>
-      <w:r>
-        <w:t xml:space="preserve">). </w:t>
-      </w:r>
-      <w:r>
-        <w:rPr>
-          <w:b/>
-        </w:rPr>
-        <w:t>(a-d)</w:t>
-      </w:r>
-      <w:r>
-        <w:t xml:space="preserve"> Results reproducing </w:t>
-      </w:r>
-      <w:r>
-        <w:t xml:space="preserve">Ezoe, Shirai, &amp; Hanada, 2021 </w:t>
-      </w:r>
-      <w:r>
-        <w:t xml:space="preserve">models including CS metrics. </w:t>
-      </w:r>
-      <w:r>
-        <w:rPr>
-          <w:b/>
-        </w:rPr>
-        <w:t>(a)</w:t>
-      </w:r>
-      <w:r>
-        <w:rPr>
-          <w:b/>
-        </w:rPr>
-        <w:t xml:space="preserve"> </w:t>
-      </w:r>
-      <w:r>
-        <w:t xml:space="preserve">Relative importance in explanatory variables. The relative importance was inferred based on the logistic regression algorithm. </w:t>
-      </w:r>
-      <w:r>
-        <w:rPr>
-          <w:b/>
-        </w:rPr>
-        <w:t>(b)</w:t>
-      </w:r>
-      <w:r>
-        <w:rPr>
-          <w:b/>
-        </w:rPr>
-        <w:t xml:space="preserve"> </w:t>
-      </w:r>
-      <w:r>
-        <w:t xml:space="preserve">Custom chromatin state metric (CCSM; see </w:t>
-      </w:r>
-      <w:r>
-        <w:rPr>
-          <w:b/>
-        </w:rPr>
-        <w:t>Methods</w:t>
-      </w:r>
-      <w:r>
-        <w:t xml:space="preserve">) distribution of high and low diversified gene pairs. P-value, two-tailed Wilcoxon rank sum test. Numbers in parenthesis represent the number of duplicate pairs. </w:t>
-      </w:r>
-      <w:r>
-        <w:rPr>
-          <w:b/>
-        </w:rPr>
-        <w:t>(c)</w:t>
-      </w:r>
-      <w:r>
-        <w:rPr>
-          <w:b/>
-        </w:rPr>
-        <w:t xml:space="preserve"> </w:t>
-      </w:r>
-      <w:r>
-        <w:t xml:space="preserve">Receiver Operating Characteristic (ROC) and Precision-Recall (PR) curves in our prediction models. Colored lines indicate different generated models in six types of formula based on logistic regression algorithms using different sets of features. The are under the curve (AUC) values were calculated by the best prediction model in each formula. A perfect classification model would have AUC-ROC and AU-PRC score of 1.0; black dotted lines represent performance of random classification model, in which AUC-ROC and AU-PRC values would be 0.5. </w:t>
-      </w:r>
-      <w:r>
-        <w:rPr>
-          <w:b/>
-        </w:rPr>
-        <w:t>(d)</w:t>
-      </w:r>
-      <w:r>
-        <w:rPr>
-          <w:b/>
-        </w:rPr>
-        <w:t xml:space="preserve"> </w:t>
-      </w:r>
-      <w:r>
-        <w:t xml:space="preserve">Histogram of the inferred degree of functional divergence (DFD) in high and low duplicates of the training data. The inferred DFD was calculated for 463/111 high/low diversified pairs, respectively. The bottom 5% of the inferred high diversified DFD values were &lt; 0.46 (i.e low DFD at 5% FDR). The top 5% of the inferred low diversified DFD values were &gt; 0.93 (i.e high DFD at 5% FDR). </w:t>
-      </w:r>
-      <w:r>
-        <w:t xml:space="preserve">Ka/Ks = </w:t>
-      </w:r>
-      <w:r>
-        <w:t xml:space="preserve">protein divergence sequence rate, Re/Ks = gene expression simmilarity rate, FD = </w:t>
-      </w:r>
-      <w:r>
-        <w:t xml:space="preserve">number of </w:t>
-      </w:r>
-      <w:r>
-        <w:t>shared functional domains</w:t>
-      </w:r>
-      <w:r>
-        <w:t xml:space="preserve">, </w:t>
-      </w:r>
-      <w:r>
-        <w:t xml:space="preserve">GO = number of shared gene ontologies, PPI = </w:t>
-      </w:r>
-      <w:r>
-        <w:t xml:space="preserve">protein-protein interactions. </w:t>
-      </w:r>
-      <w:r>
-        <w:rPr>
-          <w:b/>
-        </w:rPr>
-        <w:t>(e-h)</w:t>
-      </w:r>
-      <w:r>
-        <w:t xml:space="preserve"> Results reproducing Cusack et al., 2021 models including CS metrics. </w:t>
-      </w:r>
-      <w:r>
-        <w:rPr>
-          <w:b/>
-        </w:rPr>
-        <w:t>(e)</w:t>
-      </w:r>
-      <w:r>
-        <w:rPr>
-          <w:b/>
-        </w:rPr>
-        <w:t xml:space="preserve"> </w:t>
-      </w:r>
-      <w:r>
-        <w:t xml:space="preserve">Top 200 final selected features distribution across groups of variables for extreme-inclusive redundancy definitions without (RD4-RD9, respectively) and with (RD4C-RD9C, respetively) CS information. Numbers in parenthesis denote the median importance ranks for all the features in that group. Feature importance was determined </w:t>
-      </w:r>
-      <w:r>
-        <w:lastRenderedPageBreak/>
-        <w:t xml:space="preserve">using SVM with a linear kernel and normalized features values. Colors represent distinct redundancy definitions and features sets. RD4 (light green): extreme redundancy definition without CS information; RD4C (dark green): extreme redundancy definition with CS information; RD9 (light purple): inclusive redundancy definition without CS information; RD9C (dark purple): inclusive redundancy definition with CS information. All gene pairs in RD4/RD4C are contained in RD9/RD9C. </w:t>
-      </w:r>
-      <w:r>
-        <w:rPr>
-          <w:b/>
-        </w:rPr>
-        <w:t>(f)</w:t>
-      </w:r>
-      <w:r>
-        <w:rPr>
-          <w:b/>
-        </w:rPr>
-        <w:t xml:space="preserve"> </w:t>
-      </w:r>
-      <w:r>
-        <w:t xml:space="preserve">ROC and PR curves of final SVM models for each redundancy definition/feature set. AUC values were calculated by the best prediction model in each formula. </w:t>
-      </w:r>
-      <w:r>
-        <w:rPr>
-          <w:b/>
-        </w:rPr>
-        <w:t>(g)</w:t>
-      </w:r>
-      <w:r>
-        <w:rPr>
-          <w:b/>
-        </w:rPr>
-        <w:t xml:space="preserve"> </w:t>
-      </w:r>
-      <w:r>
-        <w:t>AUC-ROC and AU-PRC for the heldout tests for models built with each</w:t>
-      </w:r>
-      <w:r>
-        <w:t xml:space="preserve"> </w:t>
-      </w:r>
-      <w:r>
-        <w:t xml:space="preserve">redundancy definition/feature set. </w:t>
-      </w:r>
-      <w:r>
-        <w:rPr>
-          <w:b/>
-        </w:rPr>
-        <w:t>(h)</w:t>
-      </w:r>
-      <w:r>
-        <w:rPr>
-          <w:b/>
-        </w:rPr>
-        <w:t xml:space="preserve"> </w:t>
-      </w:r>
-      <w:r>
-        <w:t>Matrix layout for all intersections between top 200 variables in redundancy definition/feature sets, sorted by decreasing order. Dark circles in the matrix indicate sets that are part of the intersection.</w:t>
-      </w:r>
-    </w:p>
-    <w:p>
-      <w:pPr>
-        <w:rPr>
-          <w:lang w:val="en-US"/>
-        </w:rPr>
-      </w:pPr>
-      <w:r>
-        <w:rPr>
-          <w:b/>
-        </w:rPr>
-        <w:t xml:space="preserve">Fig. 5. Functional genomics conservation (LECIF) score overview and downstream analyses. </w:t>
-      </w:r>
-      <w:r>
-        <w:t>This figure i</w:t>
-      </w:r>
-      <w:r>
-        <w:t>s constituted by 5 panels (topleft, topright, bottomleft, bottom</w:t>
-      </w:r>
-      <w:r>
-        <w:t xml:space="preserve">right and middle). </w:t>
-      </w:r>
-      <w:r>
-        <w:rPr>
-          <w:b/>
-        </w:rPr>
-        <w:t>Top</w:t>
-      </w:r>
-      <w:r>
-        <w:rPr>
-          <w:b/>
-        </w:rPr>
-        <w:t>left panel:</w:t>
-      </w:r>
-      <w:r>
-        <w:t xml:space="preserve"> Overview of the LECIF-score. Very briefly, LECIF algorithm was applied integrating epigenomic, chromatin states, whole genome alignments and transcriptomic information to obtain functional genomics conservation scores for all pairwise comparisons. These scores, together with previosuly generated resources, are stored in PlantFUNCO database to allow future applications and further hypothesis testing such as paral</w:t>
-      </w:r>
-      <w:r>
-        <w:t xml:space="preserve">og functional evolution. </w:t>
-      </w:r>
-      <w:r>
-        <w:rPr>
-          <w:b/>
-        </w:rPr>
-        <w:t>Bottomleft, topright and bottom</w:t>
-      </w:r>
-      <w:r>
-        <w:rPr>
-          <w:b/>
-        </w:rPr>
-        <w:t>right panels</w:t>
-      </w:r>
-      <w:r>
-        <w:t xml:space="preserve"> illustrate LECIF-score downstream analyses for </w:t>
-      </w:r>
-      <w:r>
-        <w:rPr>
-          <w:i/>
-        </w:rPr>
-        <w:t>O. sativa (Os)</w:t>
-      </w:r>
-      <w:r>
-        <w:t xml:space="preserve">, </w:t>
-      </w:r>
-      <w:r>
-        <w:rPr>
-          <w:i/>
-        </w:rPr>
-        <w:t xml:space="preserve">Z. mays (Zm) </w:t>
-      </w:r>
-      <w:r>
-        <w:t>and</w:t>
-      </w:r>
-      <w:r>
-        <w:rPr>
-          <w:i/>
-        </w:rPr>
-        <w:t xml:space="preserve"> </w:t>
-      </w:r>
-      <w:r>
-        <w:rPr>
-          <w:i/>
-        </w:rPr>
-        <w:t>A.</w:t>
-      </w:r>
-      <w:r>
-        <w:rPr>
-          <w:i/>
-        </w:rPr>
-        <w:t xml:space="preserve"> </w:t>
-      </w:r>
-      <w:r>
-        <w:rPr>
-          <w:i/>
-        </w:rPr>
-        <w:t>thaliana</w:t>
-      </w:r>
-      <w:r>
-        <w:rPr>
-          <w:i/>
-        </w:rPr>
-        <w:t xml:space="preserve"> (At)</w:t>
-      </w:r>
-      <w:r>
-        <w:t>, respectively. Each of this panels are divided into left and right sides according to the two target remaining species and three description modules: 1) Genetic variability as genomic overlap-enrichment of GWAS significant SNPs over regions divided into five bins based on LECIF scores. Black bars indicate significance (p &lt; 0.05). 2) Comparative genomics represented by boxplots showing the distribution of LECIF scores against PhatCons elements/CNEs and correlation values for LECIF versus PhyloP scores (PCC = Pearson correlation coefficient; SCC = Spearman correlation coefficient). Gray lines in boxplots denote genome-wide median and mean. 3) Chromatin states module with genome-wide (histogram) and state-specific (violinplot) LECIF scores distribution. Additional</w:t>
-      </w:r>
-      <w:r>
-        <w:t>ly, this module is covered by chromatin state</w:t>
-      </w:r>
-      <w:r>
-        <w:t xml:space="preserve"> simmilarity between high/low (percentile rank &gt; 60 / &lt; 40; dark colors) and low/high (light colors) functional (LECIF) /comparative (PhyloP) genomics score regions, respectively (horizontal grouped barplot); and between regions with low, medium and</w:t>
-      </w:r>
-      <w:r>
-        <w:t xml:space="preserve"> high LECIF score (lineplot). Chromatin state</w:t>
-      </w:r>
-      <w:r>
-        <w:t xml:space="preserve"> simmilarity was computed using the Dice coefficient. Lastly, </w:t>
-      </w:r>
-      <w:r>
-        <w:rPr>
-          <w:b/>
-        </w:rPr>
-        <w:t>middle panel</w:t>
-      </w:r>
-      <w:r>
-        <w:t xml:space="preserve"> depicted by a circos to visualize gene density (first track), scores</w:t>
-      </w:r>
-      <w:r>
-        <w:t xml:space="preserve"> (second to fourth track) and chromatin states</w:t>
-      </w:r>
-      <w:r>
-        <w:t xml:space="preserve"> (inner track; colors indicate chromatin functional groups) </w:t>
-      </w:r>
-      <w:r>
-        <w:lastRenderedPageBreak/>
-        <w:t xml:space="preserve">across nuclear chromosomes and species. </w:t>
-      </w:r>
-      <w:r>
-        <w:rPr>
-          <w:i/>
-        </w:rPr>
-        <w:t xml:space="preserve">A. thaliana </w:t>
-      </w:r>
-      <w:r>
-        <w:t xml:space="preserve">and </w:t>
-      </w:r>
-      <w:r>
-        <w:rPr>
-          <w:i/>
-        </w:rPr>
-        <w:t xml:space="preserve">O. sativa </w:t>
-      </w:r>
-      <w:r>
-        <w:t xml:space="preserve">chromosomes are zoomed in to reach </w:t>
-      </w:r>
-      <w:r>
-        <w:rPr>
-          <w:i/>
-        </w:rPr>
-        <w:t>Z. mays</w:t>
-      </w:r>
-      <w:r>
-        <w:t xml:space="preserve"> scale. Coverage (%) referes to the aligning regions overlap. </w:t>
-      </w:r>
-      <w:r>
-        <w:rPr>
-          <w:lang w:val="en-US"/>
-        </w:rPr>
-        <w:t xml:space="preserve">PlantFUNCO DB is available at </w:t>
-      </w:r>
-      <w:r>
-        <w:rPr>
-          <w:rStyle w:val="Hipervnculo"/>
-          <w:lang w:val="en-US"/>
-        </w:rPr>
-        <w:t>https://ro</w:t>
-      </w:r>
-      <w:r>
-        <w:rPr>
-          <w:rStyle w:val="Hipervnculo"/>
-          <w:lang w:val="en-US"/>
-        </w:rPr>
-        <w:t>cesv.github.io/PlantFUNCO</w:t>
-      </w:r>
-      <w:r>
-        <w:rPr>
-          <w:lang w:val="en-US"/>
-        </w:rPr>
-        <w:t>.</w:t>
-      </w:r>
-    </w:p>
-    <w:p>
-      <w:pPr>
-        <w:rPr>
-          <w:lang w:val="en-US"/>
-        </w:rPr>
-      </w:pPr>
-      <w:r>
-        <w:rPr>
-          <w:b/>
-        </w:rPr>
         <w:t xml:space="preserve">Fig. 6. Experimental validation of potential high diversified AOX. </w:t>
       </w:r>
       <w:r>
@@ -11665,7 +12836,21 @@
         <w:rPr>
           <w:lang w:val="en-US"/>
         </w:rPr>
-        <w:t xml:space="preserve"> Furthermore, root phenotype boxplots of root length, hypocotyl length and root:hypocotyl length ratio are presented in the bottom panel projection of the column. After two paired conditions (Control vs PEG x Heat; Mock vs Antimycin A) an additional column is added to illustrate DAB quantification intra-genotype results. The staining intensity was quantified after 32-bit gray scale transformation as: integrated density – (area selected * mean intensity of background readings). Phenotypic differences were determined based on at least twelve biological replicates for root phenotypes and at least three biological replicates for DAB staining. A difference is considered significant with p &lt; 0.05.</w:t>
+        <w:t xml:space="preserve"> Furthermore, root phenotype boxplots of root length, hypocotyl length and root</w:t>
+      </w:r>
+      <w:proofErr w:type="gramStart"/>
+      <w:r>
+        <w:rPr>
+          <w:lang w:val="en-US"/>
+        </w:rPr>
+        <w:t>:hypocotyl</w:t>
+      </w:r>
+      <w:proofErr w:type="gramEnd"/>
+      <w:r>
+        <w:rPr>
+          <w:lang w:val="en-US"/>
+        </w:rPr>
+        <w:t xml:space="preserve"> length ratio are presented in the bottom panel projection of the column. After two paired conditions (Control vs PEG x Heat; Mock vs Antimycin A) an additional column is added to illustrate DAB quantification intra-genotype results. The staining intensity was quantified after 32-bit gray scale transformation as: integrated density – (area selected * mean intensity of background readings). Phenotypic differences were determined based on at least twelve biological replicates for root phenotypes and at least three biological replicates for DAB staining. A difference is considered significant with p &lt; 0.05.</w:t>
       </w:r>
     </w:p>
     <w:p>
@@ -11744,6 +12929,7 @@
         <w:rPr>
           <w:b/>
         </w:rPr>
+        <w:lastRenderedPageBreak/>
         <w:t>Supplementary table S2. Transcriptomic data collection.</w:t>
       </w:r>
     </w:p>
@@ -11868,7 +13054,7 @@
           <w:rPr>
             <w:noProof/>
           </w:rPr>
-          <w:t>2</w:t>
+          <w:t>19</w:t>
         </w:r>
         <w:r>
           <w:fldChar w:fldCharType="end"/>
@@ -13282,7 +14468,7 @@
 </file>
 
 <file path=customXml/itemProps1.xml><?xml version="1.0" encoding="utf-8"?>
-<ds:datastoreItem xmlns:ds="http://schemas.openxmlformats.org/officeDocument/2006/customXml" ds:itemID="{38439CCC-54BC-46C3-9A03-278483A0FB69}">
+<ds:datastoreItem xmlns:ds="http://schemas.openxmlformats.org/officeDocument/2006/customXml" ds:itemID="{C662F538-2A59-4188-9048-04A74199DCA5}">
   <ds:schemaRefs>
     <ds:schemaRef ds:uri="http://schemas.openxmlformats.org/officeDocument/2006/bibliography"/>
   </ds:schemaRefs>

</xml_diff>

<commit_message>
All revision pre Figures Change
</commit_message>
<xml_diff>
--- a/Manuscript/5.Draft/Manuscript_Draft.docx
+++ b/Manuscript/5.Draft/Manuscript_Draft.docx
@@ -186,8 +186,13 @@
         <w:t>developed</w:t>
       </w:r>
       <w:r>
-        <w:t xml:space="preserve"> PlantFUN(</w:t>
-      </w:r>
+        <w:t xml:space="preserve"> </w:t>
+      </w:r>
+      <w:proofErr w:type="gramStart"/>
+      <w:r>
+        <w:t>PlantFUN(</w:t>
+      </w:r>
+      <w:proofErr w:type="gramEnd"/>
       <w:r>
         <w:t xml:space="preserve">ctional)CO(nservation) database which is </w:t>
       </w:r>
@@ -927,7 +932,15 @@
         <w:t xml:space="preserve">in the present study </w:t>
       </w:r>
       <w:r>
-        <w:t xml:space="preserve">we introduced PlantFUN(ctional)CO(nservation) an integrative functional-genomics database constituted by several tools and two main resources, inter-species chromatin states and functional genomics conservation scores, for the well-known plant models </w:t>
+        <w:t xml:space="preserve">we introduced </w:t>
+      </w:r>
+      <w:proofErr w:type="gramStart"/>
+      <w:r>
+        <w:t>PlantFUN(</w:t>
+      </w:r>
+      <w:proofErr w:type="gramEnd"/>
+      <w:r>
+        <w:t xml:space="preserve">ctional)CO(nservation) an integrative functional-genomics database constituted by several tools and two main resources, inter-species chromatin states and functional genomics conservation scores, for the well-known plant models </w:t>
       </w:r>
       <w:r>
         <w:rPr>
@@ -1044,10 +1057,7 @@
         <w:t>from ten common epigenomic marks</w:t>
       </w:r>
       <w:r>
-        <w:t xml:space="preserve"> </w:t>
-      </w:r>
-      <w:r>
-        <w:t>(</w:t>
+        <w:t xml:space="preserve"> (</w:t>
       </w:r>
       <w:r>
         <w:rPr>
@@ -1814,10 +1824,7 @@
         <w:t xml:space="preserve">based on </w:t>
       </w:r>
       <w:r>
-        <w:t>non-common</w:t>
-      </w:r>
-      <w:r>
-        <w:t xml:space="preserve"> </w:t>
+        <w:t xml:space="preserve">non-common </w:t>
       </w:r>
       <w:r>
         <w:t>chromatin</w:t>
@@ -2085,10 +2092,7 @@
         <w:t>.</w:t>
       </w:r>
       <w:r>
-        <w:t xml:space="preserve"> </w:t>
-      </w:r>
-      <w:r>
-        <w:t xml:space="preserve">Essentially, all non-common active and repressive histone marks/variants evaluated were enriched in active/bivalent and heterochromatic states, respectively, with only two exceptions: H3K27me1 location in Bivalent Promoter CS2 in </w:t>
+        <w:t xml:space="preserve"> Essentially, all non-common active and repressive histone marks/variants evaluated were enriched in active/bivalent and heterochromatic states, respectively, with only two exceptions: H3K27me1 location in Bivalent Promoter CS2 in </w:t>
       </w:r>
       <w:r>
         <w:rPr>
@@ -2984,10 +2988,7 @@
         <w:t>fig. 4a</w:t>
       </w:r>
       <w:r>
-        <w:t xml:space="preserve">; </w:t>
-      </w:r>
-      <w:r>
-        <w:t xml:space="preserve">see </w:t>
+        <w:t xml:space="preserve">; see </w:t>
       </w:r>
       <w:r>
         <w:rPr>
@@ -3827,8 +3828,13 @@
         <w:t>onal-</w:t>
       </w:r>
       <w:r>
-        <w:t>(epi)genomics</w:t>
-      </w:r>
+        <w:t>(epi</w:t>
+      </w:r>
+      <w:proofErr w:type="gramStart"/>
+      <w:r>
+        <w:t>)genomics</w:t>
+      </w:r>
+      <w:proofErr w:type="gramEnd"/>
       <w:r>
         <w:t xml:space="preserve"> is an emerging field of study </w:t>
       </w:r>
@@ -4962,7 +4968,15 @@
         <w:t xml:space="preserve">so we developed an integrated hub </w:t>
       </w:r>
       <w:r>
-        <w:t>called PlantFUN(ctional)CO(</w:t>
+        <w:t xml:space="preserve">called </w:t>
+      </w:r>
+      <w:proofErr w:type="gramStart"/>
+      <w:r>
+        <w:t>PlantFUN(</w:t>
+      </w:r>
+      <w:proofErr w:type="gramEnd"/>
+      <w:r>
+        <w:t>ctional)CO(</w:t>
       </w:r>
       <w:r>
         <w:t>nservation)</w:t>
@@ -5229,40 +5243,20 @@
           <w:i/>
           <w:lang w:val="en-US"/>
         </w:rPr>
-        <w:t>AOX1</w:t>
-      </w:r>
-      <w:r>
-        <w:rPr>
-          <w:i/>
-          <w:lang w:val="en-US"/>
-        </w:rPr>
-        <w:t>D</w:t>
-      </w:r>
-      <w:r>
-        <w:rPr>
-          <w:lang w:val="en-US"/>
-        </w:rPr>
-        <w:t>:</w:t>
-      </w:r>
-      <w:r>
-        <w:rPr>
-          <w:lang w:val="en-US"/>
-        </w:rPr>
-        <w:t xml:space="preserve"> 0.72, </w:t>
-      </w:r>
-      <w:r>
-        <w:rPr>
-          <w:i/>
-          <w:lang w:val="en-US"/>
-        </w:rPr>
-        <w:t>AOX1</w:t>
-      </w:r>
-      <w:r>
-        <w:rPr>
-          <w:i/>
-          <w:lang w:val="en-US"/>
-        </w:rPr>
-        <w:t>C</w:t>
+        <w:t>AOX1D</w:t>
+      </w:r>
+      <w:r>
+        <w:rPr>
+          <w:lang w:val="en-US"/>
+        </w:rPr>
+        <w:t xml:space="preserve">: 0.72, </w:t>
+      </w:r>
+      <w:r>
+        <w:rPr>
+          <w:i/>
+          <w:lang w:val="en-US"/>
+        </w:rPr>
+        <w:t>AOX1C</w:t>
       </w:r>
       <w:r>
         <w:rPr>
@@ -5275,26 +5269,13 @@
           <w:i/>
           <w:lang w:val="en-US"/>
         </w:rPr>
-        <w:t>AOX1</w:t>
-      </w:r>
-      <w:r>
-        <w:rPr>
-          <w:i/>
-          <w:lang w:val="en-US"/>
-        </w:rPr>
-        <w:t>D</w:t>
-      </w:r>
-      <w:r>
-        <w:rPr>
-          <w:lang w:val="en-US"/>
-        </w:rPr>
-        <w:t>:</w:t>
-      </w:r>
-      <w:r>
-        <w:rPr>
-          <w:lang w:val="en-US"/>
-        </w:rPr>
-        <w:t xml:space="preserve"> 0.89; </w:t>
+        <w:t>AOX1D</w:t>
+      </w:r>
+      <w:r>
+        <w:rPr>
+          <w:lang w:val="en-US"/>
+        </w:rPr>
+        <w:t xml:space="preserve">: 0.89; </w:t>
       </w:r>
       <w:r>
         <w:rPr>
@@ -5615,7 +5596,15 @@
         <w:t>&gt;</w:t>
       </w:r>
       <w:r>
-        <w:t xml:space="preserve">WT) and root:hypocotyl </w:t>
+        <w:t>WT) and root</w:t>
+      </w:r>
+      <w:proofErr w:type="gramStart"/>
+      <w:r>
+        <w:t>:hypocotyl</w:t>
+      </w:r>
+      <w:proofErr w:type="gramEnd"/>
+      <w:r>
+        <w:t xml:space="preserve"> </w:t>
       </w:r>
       <w:r>
         <w:t xml:space="preserve">ratio </w:t>
@@ -5828,7 +5817,11 @@
         <w:t>for all AOX</w:t>
       </w:r>
       <w:r>
-        <w:t xml:space="preserve"> genotypes measured in root length and root:hypoc</w:t>
+        <w:t xml:space="preserve"> genotypes measured in root length and root</w:t>
+      </w:r>
+      <w:proofErr w:type="gramStart"/>
+      <w:r>
+        <w:t>:hypoc</w:t>
       </w:r>
       <w:r>
         <w:t>o</w:t>
@@ -5836,6 +5829,7 @@
       <w:r>
         <w:t>tyl</w:t>
       </w:r>
+      <w:proofErr w:type="gramEnd"/>
       <w:r>
         <w:t xml:space="preserve"> ratio</w:t>
       </w:r>
@@ -7668,7 +7662,21 @@
         <w:rPr>
           <w:lang w:val="en-US"/>
         </w:rPr>
-        <w:t xml:space="preserve">. The analysis was restricted to nuclear chromosomes. hiHMM can handle an unbounded number of hidden states so the number of states is learned from the training data instead of a pre-specified value by the user. The model inferred a total of 15 chromatin states with unmappable regions added </w:t>
+        <w:t xml:space="preserve">. The analysis was restricted to nuclear chromosomes. </w:t>
+      </w:r>
+      <w:proofErr w:type="gramStart"/>
+      <w:r>
+        <w:rPr>
+          <w:lang w:val="en-US"/>
+        </w:rPr>
+        <w:t>hiHMM</w:t>
+      </w:r>
+      <w:proofErr w:type="gramEnd"/>
+      <w:r>
+        <w:rPr>
+          <w:lang w:val="en-US"/>
+        </w:rPr>
+        <w:t xml:space="preserve"> can handle an unbounded number of hidden states so the number of states is learned from the training data instead of a pre-specified value by the user. The model inferred a total of 15 chromatin states with unmappable regions added </w:t>
       </w:r>
       <w:r>
         <w:rPr>
@@ -8555,6 +8563,7 @@
       <w:r>
         <w:t xml:space="preserve">(SM_3_24421) insertion lines as homozygous and knockout by genotyping and RT-PCR analysis, respectively. Briefly, RNA was extracted as described by Valledor et al, 2014 and quantified by a Navi UV/Vis Nano Spectrophotometer, integrity was evaluated by agarose gel electrophoresis. </w:t>
       </w:r>
+      <w:proofErr w:type="gramStart"/>
       <w:r>
         <w:rPr>
           <w:lang w:val="en-US"/>
@@ -8562,7 +8571,11 @@
         <w:t>c</w:t>
       </w:r>
       <w:r>
-        <w:t xml:space="preserve">DNA was obtained from 500 ng of RNA using </w:t>
+        <w:t>DNA</w:t>
+      </w:r>
+      <w:proofErr w:type="gramEnd"/>
+      <w:r>
+        <w:t xml:space="preserve"> was obtained from 500 ng of RNA using </w:t>
       </w:r>
       <w:r>
         <w:t>the RevertAid kit (ThermoFisher</w:t>
@@ -9782,7 +9795,15 @@
     </w:p>
     <w:p>
       <w:r>
-        <w:t xml:space="preserve">We developed PlantFUN(ctional)CO(nservation) database to provide public availability of the functional integrative tracks generated in this work and to facilitate future research in evolutionary functional genomics. PlantFUNCO contains three main tools: 1) Search section with interactive tables to retrieve gene- or superenhancer-level </w:t>
+        <w:t xml:space="preserve">We developed </w:t>
+      </w:r>
+      <w:proofErr w:type="gramStart"/>
+      <w:r>
+        <w:t>PlantFUN(</w:t>
+      </w:r>
+      <w:proofErr w:type="gramEnd"/>
+      <w:r>
+        <w:t xml:space="preserve">ctional)CO(nservation) database to provide public availability of the functional integrative tracks generated in this work and to facilitate future research in evolutionary functional genomics. PlantFUNCO contains three main tools: 1) Search section with interactive tables to retrieve gene- or superenhancer-level </w:t>
       </w:r>
       <w:r>
         <w:fldChar w:fldCharType="begin" w:fldLock="1"/>
@@ -10704,7 +10725,21 @@
         <w:rPr>
           <w:lang w:eastAsia="es-ES"/>
         </w:rPr>
-        <w:t xml:space="preserve"> Michaels, S. D. (2015). Accessing the Inaccessible : The Organization , Transcription , Replication , and Repair of Heterochromatin in Plants. </w:t>
+        <w:t xml:space="preserve"> Michaels, S. D. (2015). Accessing the Inaccessible : The </w:t>
+      </w:r>
+      <w:proofErr w:type="gramStart"/>
+      <w:r>
+        <w:rPr>
+          <w:lang w:eastAsia="es-ES"/>
+        </w:rPr>
+        <w:t>Organization ,</w:t>
+      </w:r>
+      <w:proofErr w:type="gramEnd"/>
+      <w:r>
+        <w:rPr>
+          <w:lang w:eastAsia="es-ES"/>
+        </w:rPr>
+        <w:t xml:space="preserve"> Transcription , Replication , and Repair of Heterochromatin in Plants. </w:t>
       </w:r>
       <w:r>
         <w:rPr>
@@ -11319,7 +11354,15 @@
         <w:t>, Eveland, A. L., Kaufmann, K.,</w:t>
       </w:r>
       <w:r>
-        <w:t xml:space="preserve"> Springer, N. M. (2023). cis -Regulatory Elements in Plant Development , Adaptation , and Evolution. </w:t>
+        <w:t xml:space="preserve"> Springer, N. M. (2023). </w:t>
+      </w:r>
+      <w:proofErr w:type="gramStart"/>
+      <w:r>
+        <w:t>cis</w:t>
+      </w:r>
+      <w:proofErr w:type="gramEnd"/>
+      <w:r>
+        <w:t xml:space="preserve"> -Regulatory Elements in Plant Development , Adaptation , and Evolution. </w:t>
       </w:r>
       <w:r>
         <w:rPr>
@@ -11423,7 +11466,21 @@
         <w:rPr>
           <w:lang w:eastAsia="es-ES"/>
         </w:rPr>
-        <w:t xml:space="preserve"> Millar, A. H. (2022). Alternative oxidase ( AOX ) 1a and 1d limit proline- induced oxidative stress and aid salinity recovery in Arabidopsis. </w:t>
+        <w:t xml:space="preserve"> Millar, A. H. (2022). Alternative oxidase </w:t>
+      </w:r>
+      <w:proofErr w:type="gramStart"/>
+      <w:r>
+        <w:rPr>
+          <w:lang w:eastAsia="es-ES"/>
+        </w:rPr>
+        <w:t>( AOX</w:t>
+      </w:r>
+      <w:proofErr w:type="gramEnd"/>
+      <w:r>
+        <w:rPr>
+          <w:lang w:eastAsia="es-ES"/>
+        </w:rPr>
+        <w:t xml:space="preserve"> ) 1a and 1d limit proline- induced oxidative stress and aid salinity recovery in Arabidopsis. </w:t>
       </w:r>
       <w:r>
         <w:rPr>
@@ -11705,7 +11762,15 @@
         <w:t>Schmitz, R. J., Grotewold, E.,</w:t>
       </w:r>
       <w:r>
-        <w:t xml:space="preserve"> Stam, M. (2022). Cis-regulatory sequences in plants : Their importance , discovery , and future challenges. </w:t>
+        <w:t xml:space="preserve"> Stam, M. (2022). Cis-regulatory sequences in plants : Their </w:t>
+      </w:r>
+      <w:proofErr w:type="gramStart"/>
+      <w:r>
+        <w:t>importance ,</w:t>
+      </w:r>
+      <w:proofErr w:type="gramEnd"/>
+      <w:r>
+        <w:t xml:space="preserve"> discovery , and future challenges. </w:t>
       </w:r>
       <w:r>
         <w:rPr>
@@ -11846,7 +11911,35 @@
         <w:rPr>
           <w:lang w:eastAsia="es-ES"/>
         </w:rPr>
-        <w:t xml:space="preserve">. (2009). Induction of the AOX1D Isoform of Alternative Oxidase in A . thaliana T-DNA Insertion Lines Lacking Isoform AOX1A Is Insufficient to Optimize Photosynthesis when Treated with Antimycin A. </w:t>
+        <w:t xml:space="preserve">. (2009). Induction of the AOX1D Isoform of Alternative Oxidase in </w:t>
+      </w:r>
+      <w:proofErr w:type="gramStart"/>
+      <w:r>
+        <w:rPr>
+          <w:lang w:eastAsia="es-ES"/>
+        </w:rPr>
+        <w:t>A .</w:t>
+      </w:r>
+      <w:proofErr w:type="gramEnd"/>
+      <w:r>
+        <w:rPr>
+          <w:lang w:eastAsia="es-ES"/>
+        </w:rPr>
+        <w:t xml:space="preserve"> </w:t>
+      </w:r>
+      <w:proofErr w:type="gramStart"/>
+      <w:r>
+        <w:rPr>
+          <w:lang w:eastAsia="es-ES"/>
+        </w:rPr>
+        <w:t>thaliana</w:t>
+      </w:r>
+      <w:proofErr w:type="gramEnd"/>
+      <w:r>
+        <w:rPr>
+          <w:lang w:eastAsia="es-ES"/>
+        </w:rPr>
+        <w:t xml:space="preserve"> T-DNA Insertion Lines Lacking Isoform AOX1A Is Insufficient to Optimize Photosynthesis when Treated with Antimycin A. </w:t>
       </w:r>
       <w:r>
         <w:rPr>
@@ -12418,7 +12511,21 @@
         <w:rPr>
           <w:lang w:eastAsia="es-ES"/>
         </w:rPr>
-        <w:t xml:space="preserve">. (2008). Open Access Model-based Analysis of ChIP-Seq ( MACS ). </w:t>
+        <w:t xml:space="preserve">. (2008). Open Access Model-based Analysis of ChIP-Seq </w:t>
+      </w:r>
+      <w:proofErr w:type="gramStart"/>
+      <w:r>
+        <w:rPr>
+          <w:lang w:eastAsia="es-ES"/>
+        </w:rPr>
+        <w:t>( MACS</w:t>
+      </w:r>
+      <w:proofErr w:type="gramEnd"/>
+      <w:r>
+        <w:rPr>
+          <w:lang w:eastAsia="es-ES"/>
+        </w:rPr>
+        <w:t xml:space="preserve"> ). </w:t>
       </w:r>
       <w:r>
         <w:rPr>
@@ -12434,6 +12541,7 @@
         </w:rPr>
         <w:t xml:space="preserve">, </w:t>
       </w:r>
+      <w:proofErr w:type="gramStart"/>
       <w:r>
         <w:rPr>
           <w:i/>
@@ -12446,7 +12554,14 @@
         <w:rPr>
           <w:lang w:eastAsia="es-ES"/>
         </w:rPr>
-        <w:t>(9). https://doi.org/10.1186/gb-2008-9-9-r137</w:t>
+        <w:t>(</w:t>
+      </w:r>
+      <w:proofErr w:type="gramEnd"/>
+      <w:r>
+        <w:rPr>
+          <w:lang w:eastAsia="es-ES"/>
+        </w:rPr>
+        <w:t>9). https://doi.org/10.1186/gb-2008-9-9-r137</w:t>
       </w:r>
     </w:p>
     <w:p>
@@ -12640,88 +12755,94 @@
       <w:r>
         <w:t xml:space="preserve">track </w:t>
       </w:r>
+      <w:r>
+        <w:t>composition (emission probability) and genome coverage based on 10 common epigenomic marks. Chromatin states with “&gt;” indicate definitions transitioning between species. Darkblue colors in relation heatmap hig</w:t>
+      </w:r>
+      <w:r>
+        <w:t>h</w:t>
+      </w:r>
+      <w:r>
+        <w:t xml:space="preserve">light for which species the definition is similar and columns represent </w:t>
+      </w:r>
+      <w:r>
+        <w:rPr>
+          <w:i/>
+        </w:rPr>
+        <w:t>A.</w:t>
+      </w:r>
+      <w:r>
+        <w:rPr>
+          <w:i/>
+        </w:rPr>
+        <w:t xml:space="preserve"> </w:t>
+      </w:r>
+      <w:r>
+        <w:rPr>
+          <w:i/>
+        </w:rPr>
+        <w:t>thaliana</w:t>
+      </w:r>
+      <w:r>
+        <w:rPr>
+          <w:i/>
+        </w:rPr>
+        <w:t xml:space="preserve"> (At)</w:t>
+      </w:r>
+      <w:r>
+        <w:t xml:space="preserve">, </w:t>
+      </w:r>
+      <w:r>
+        <w:rPr>
+          <w:i/>
+        </w:rPr>
+        <w:t xml:space="preserve">O. sativa (Os) </w:t>
+      </w:r>
+      <w:r>
+        <w:t xml:space="preserve">and </w:t>
+      </w:r>
+      <w:r>
+        <w:rPr>
+          <w:i/>
+        </w:rPr>
+        <w:t>Z. mays (Zm)</w:t>
+      </w:r>
+      <w:r>
+        <w:t xml:space="preserve">, respectively. </w:t>
+      </w:r>
+      <w:r>
+        <w:rPr>
+          <w:b/>
+        </w:rPr>
+        <w:t>Bottom panel:</w:t>
+      </w:r>
+      <w:r>
+        <w:t xml:space="preserve"> fold enrichments over different genomic features for each state and species.</w:t>
+      </w:r>
+    </w:p>
+    <w:p>
+      <w:r>
+        <w:rPr>
+          <w:b/>
+        </w:rPr>
+        <w:lastRenderedPageBreak/>
+        <w:t xml:space="preserve">Fig. 2. Inter-species chromatin states annotation. </w:t>
+      </w:r>
+      <w:r>
+        <w:t>Heatmaps depicting significant (p &lt; 0.05) genomic overlap-enrichment (odds ratio) of inter-species states with different annotation modules. From top to bottom: genetic variability represented by significant SNPs in GWAS, transcription factor (TF) motifs illustrated by TF binding si</w:t>
+      </w:r>
+      <w:r>
+        <w:t>tes (BS) according</w:t>
+      </w:r>
+      <w:r>
+        <w:t xml:space="preserve"> to PlantRegMap categories, conservation covered by PhastCons elements and pairwise conserved non-coding elements </w:t>
+      </w:r>
+      <w:r>
+        <w:t xml:space="preserve">(CNEs) and non-common chromatin-binding </w:t>
+      </w:r>
       <w:bookmarkStart w:id="0" w:name="_GoBack"/>
       <w:bookmarkEnd w:id="0"/>
       <w:r>
-        <w:t>composition (emission probability) and genome coverage based on 10 common epigenomic marks. Chromatin states with “&gt;” indicate definitions transitioning between species. Darkblue colors in relation heatmap hig</w:t>
-      </w:r>
-      <w:r>
-        <w:t>h</w:t>
-      </w:r>
-      <w:r>
-        <w:t xml:space="preserve">light for which species the definition is similar and columns represent </w:t>
-      </w:r>
-      <w:r>
-        <w:rPr>
-          <w:i/>
-        </w:rPr>
-        <w:t>A.</w:t>
-      </w:r>
-      <w:r>
-        <w:rPr>
-          <w:i/>
-        </w:rPr>
-        <w:t xml:space="preserve"> </w:t>
-      </w:r>
-      <w:r>
-        <w:rPr>
-          <w:i/>
-        </w:rPr>
-        <w:t>thaliana</w:t>
-      </w:r>
-      <w:r>
-        <w:rPr>
-          <w:i/>
-        </w:rPr>
-        <w:t xml:space="preserve"> (At)</w:t>
-      </w:r>
-      <w:r>
-        <w:t xml:space="preserve">, </w:t>
-      </w:r>
-      <w:r>
-        <w:rPr>
-          <w:i/>
-        </w:rPr>
-        <w:t xml:space="preserve">O. sativa (Os) </w:t>
-      </w:r>
-      <w:r>
-        <w:t xml:space="preserve">and </w:t>
-      </w:r>
-      <w:r>
-        <w:rPr>
-          <w:i/>
-        </w:rPr>
-        <w:t>Z. mays (Zm)</w:t>
-      </w:r>
-      <w:r>
-        <w:t xml:space="preserve">, respectively. </w:t>
-      </w:r>
-      <w:r>
-        <w:rPr>
-          <w:b/>
-        </w:rPr>
-        <w:t>Bottom panel:</w:t>
-      </w:r>
-      <w:r>
-        <w:t xml:space="preserve"> fold enrichments over different genomic features for each state and species.</w:t>
-      </w:r>
-    </w:p>
-    <w:p>
-      <w:r>
-        <w:rPr>
-          <w:b/>
-        </w:rPr>
-        <w:lastRenderedPageBreak/>
-        <w:t xml:space="preserve">Fig. 2. Inter-species chromatin states annotation. </w:t>
-      </w:r>
-      <w:r>
-        <w:t>Heatmaps depicting significant (p &lt; 0.05) genomic overlap-enrichment (odds ratio) of inter-species states with different annotation modules. From top to bottom: genetic variability represented by significant SNPs in GWAS, transcription factor (TF) motifs illustrated by TF binding si</w:t>
-      </w:r>
-      <w:r>
-        <w:t>tes (BS) according</w:t>
-      </w:r>
-      <w:r>
-        <w:t xml:space="preserve"> to PlantRegMap categories, conservation covered by PhastCons elements and pairwise conserved non-coding elements (CNEs) and non-common chromatin proteins and histone marks</w:t>
+        <w:t>proteins and histone marks</w:t>
       </w:r>
       <w:r>
         <w:t>/variants</w:t>
@@ -13292,7 +13413,21 @@
         <w:rPr>
           <w:lang w:val="en-US"/>
         </w:rPr>
-        <w:t xml:space="preserve"> Furthermore, root phenotype boxplots of root length, hypocotyl length and root:hypocotyl length ratio are presented in the bottom panel projection of the column. After two paired conditions (Control vs PEG x Heat; Mock vs Antimycin A) an additional column is added to illustrate DAB quantification intra-genotype results. The staining intensity was quantified after 32-bit gray scale transformation as: integrated density – (area selected * mean intensity of background readings). Phenotypic differences were determined based on at least twelve biological replicates for root phenotypes and at least three biological replicates for DAB staining. A difference is considered significant with p &lt; 0.05.</w:t>
+        <w:t xml:space="preserve"> Furthermore, root phenotype boxplots of root length, hypocotyl length and root</w:t>
+      </w:r>
+      <w:proofErr w:type="gramStart"/>
+      <w:r>
+        <w:rPr>
+          <w:lang w:val="en-US"/>
+        </w:rPr>
+        <w:t>:hypocotyl</w:t>
+      </w:r>
+      <w:proofErr w:type="gramEnd"/>
+      <w:r>
+        <w:rPr>
+          <w:lang w:val="en-US"/>
+        </w:rPr>
+        <w:t xml:space="preserve"> length ratio are presented in the bottom panel projection of the column. After two paired conditions (Control vs PEG x Heat; Mock vs Antimycin A) an additional column is added to illustrate DAB quantification intra-genotype results. The staining intensity was quantified after 32-bit gray scale transformation as: integrated density – (area selected * mean intensity of background readings). Phenotypic differences were determined based on at least twelve biological replicates for root phenotypes and at least three biological replicates for DAB staining. A difference is considered significant with p &lt; 0.05.</w:t>
       </w:r>
     </w:p>
     <w:p>
@@ -14910,7 +15045,7 @@
 </file>
 
 <file path=customXml/itemProps1.xml><?xml version="1.0" encoding="utf-8"?>
-<ds:datastoreItem xmlns:ds="http://schemas.openxmlformats.org/officeDocument/2006/customXml" ds:itemID="{DE2C4634-5265-4F9E-AE17-1D24F5E2A789}">
+<ds:datastoreItem xmlns:ds="http://schemas.openxmlformats.org/officeDocument/2006/customXml" ds:itemID="{6555E211-126C-49C2-81AC-FCEC6A42B61D}">
   <ds:schemaRefs>
     <ds:schemaRef ds:uri="http://schemas.openxmlformats.org/officeDocument/2006/bibliography"/>
   </ds:schemaRefs>

</xml_diff>

<commit_message>
Manuscript_draft figures and legends update
</commit_message>
<xml_diff>
--- a/Manuscript/5.Draft/Manuscript_Draft.docx
+++ b/Manuscript/5.Draft/Manuscript_Draft.docx
@@ -1881,7 +1881,19 @@
         <w:rPr>
           <w:b/>
         </w:rPr>
-        <w:t xml:space="preserve"> bottom panel</w:t>
+        <w:t xml:space="preserve"> </w:t>
+      </w:r>
+      <w:r>
+        <w:rPr>
+          <w:b/>
+        </w:rPr>
+        <w:t>top</w:t>
+      </w:r>
+      <w:r>
+        <w:rPr>
+          <w:b/>
+        </w:rPr>
+        <w:t xml:space="preserve"> panel</w:t>
       </w:r>
       <w:r>
         <w:t>)</w:t>
@@ -2004,14 +2016,17 @@
         <w:t xml:space="preserve">were related with flowering, organ </w:t>
       </w:r>
       <w:r>
+        <w:t>missed</w:t>
+      </w:r>
+      <w:r>
+        <w:t xml:space="preserve"> in our </w:t>
+      </w:r>
+      <w:r>
+        <w:t xml:space="preserve">collection, and </w:t>
+      </w:r>
+      <w:r>
         <w:lastRenderedPageBreak/>
-        <w:t>missed</w:t>
-      </w:r>
-      <w:r>
-        <w:t xml:space="preserve"> in our </w:t>
-      </w:r>
-      <w:r>
-        <w:t>collection, and cell-</w:t>
+        <w:t>cell-</w:t>
       </w:r>
       <w:r>
         <w:t>cycle</w:t>
@@ -2334,6 +2349,12 @@
         <w:t>2</w:t>
       </w:r>
       <w:r>
+        <w:rPr>
+          <w:b/>
+        </w:rPr>
+        <w:t>, bottom panel</w:t>
+      </w:r>
+      <w:r>
         <w:t>)</w:t>
       </w:r>
       <w:r>
@@ -2467,6 +2488,12 @@
           <w:b/>
         </w:rPr>
         <w:t>fig. 2</w:t>
+      </w:r>
+      <w:r>
+        <w:rPr>
+          <w:b/>
+        </w:rPr>
+        <w:t>, bottom panel</w:t>
       </w:r>
       <w:r>
         <w:t>)</w:t>
@@ -2791,7 +2818,7 @@
         <w:rPr>
           <w:b/>
         </w:rPr>
-        <w:t>fig. 4, top panel</w:t>
+        <w:t>fig. 4A</w:t>
       </w:r>
       <w:r>
         <w:t xml:space="preserve">; see </w:t>
@@ -2832,7 +2859,7 @@
         <w:rPr>
           <w:b/>
         </w:rPr>
-        <w:t>fig. 4a-d</w:t>
+        <w:t>fig. 4B-E</w:t>
       </w:r>
       <w:r>
         <w:t>)</w:t>
@@ -2895,7 +2922,7 @@
         <w:rPr>
           <w:b/>
         </w:rPr>
-        <w:t>b</w:t>
+        <w:t>B</w:t>
       </w:r>
       <w:r>
         <w:t>)</w:t>
@@ -2985,7 +3012,7 @@
         <w:rPr>
           <w:b/>
         </w:rPr>
-        <w:t>fig. 4a</w:t>
+        <w:t>fig. 4C</w:t>
       </w:r>
       <w:r>
         <w:t xml:space="preserve">; see </w:t>
@@ -3084,7 +3111,7 @@
         <w:rPr>
           <w:b/>
         </w:rPr>
-        <w:t>fig. 4c</w:t>
+        <w:t>fig. 4D</w:t>
       </w:r>
       <w:r>
         <w:t>)</w:t>
@@ -3265,7 +3292,7 @@
         <w:rPr>
           <w:b/>
         </w:rPr>
-        <w:t>fig. 4d</w:t>
+        <w:t>fig. 4E</w:t>
       </w:r>
       <w:r>
         <w:t>)</w:t>
@@ -3360,7 +3387,7 @@
         <w:rPr>
           <w:b/>
         </w:rPr>
-        <w:t>fig. 4e-h</w:t>
+        <w:t>fig. 4F-I</w:t>
       </w:r>
       <w:r>
         <w:t>)</w:t>
@@ -3489,7 +3516,7 @@
         <w:rPr>
           <w:b/>
         </w:rPr>
-        <w:t>fig. 4e</w:t>
+        <w:t>fig. 4F</w:t>
       </w:r>
       <w:r>
         <w:t>)</w:t>
@@ -3699,7 +3726,7 @@
         <w:rPr>
           <w:b/>
         </w:rPr>
-        <w:t>fig. 4f-g</w:t>
+        <w:t>fig. 4G-H</w:t>
       </w:r>
       <w:r>
         <w:t>)</w:t>
@@ -3759,7 +3786,7 @@
         <w:rPr>
           <w:b/>
         </w:rPr>
-        <w:t>fig. 4h</w:t>
+        <w:t>fig. 4I</w:t>
       </w:r>
       <w:r>
         <w:t>)</w:t>
@@ -3866,6 +3893,7 @@
         <w:t xml:space="preserve">the </w:t>
       </w:r>
       <w:r>
+        <w:lastRenderedPageBreak/>
         <w:t xml:space="preserve">determinants underlying </w:t>
       </w:r>
       <w:r>
@@ -3881,11 +3909,7 @@
         <w:t xml:space="preserve"> are still not well understood for a l</w:t>
       </w:r>
       <w:r>
-        <w:t xml:space="preserve">ack of a </w:t>
-      </w:r>
-      <w:r>
-        <w:lastRenderedPageBreak/>
-        <w:t>holistic point of view</w:t>
+        <w:t>ack of a holistic point of view</w:t>
       </w:r>
       <w:r>
         <w:t xml:space="preserve">. </w:t>
@@ -3975,19 +3999,7 @@
         <w:rPr>
           <w:b/>
         </w:rPr>
-        <w:t xml:space="preserve">fig. 5, </w:t>
-      </w:r>
-      <w:r>
-        <w:rPr>
-          <w:b/>
-        </w:rPr>
-        <w:t>top</w:t>
-      </w:r>
-      <w:r>
-        <w:rPr>
-          <w:b/>
-        </w:rPr>
-        <w:t>left panel</w:t>
+        <w:t>fig. 5A</w:t>
       </w:r>
       <w:r>
         <w:t>)</w:t>
@@ -4052,13 +4064,13 @@
         <w:rPr>
           <w:b/>
         </w:rPr>
-        <w:t xml:space="preserve">fig. 5, middle </w:t>
-      </w:r>
-      <w:r>
-        <w:rPr>
-          <w:b/>
-        </w:rPr>
-        <w:t>panel</w:t>
+        <w:t>fig. 5</w:t>
+      </w:r>
+      <w:r>
+        <w:rPr>
+          <w:b/>
+        </w:rPr>
+        <w:t>B</w:t>
       </w:r>
       <w:r>
         <w:t>)</w:t>
@@ -4097,7 +4109,97 @@
         <w:t xml:space="preserve">Z. mays </w:t>
       </w:r>
       <w:r>
-        <w:t xml:space="preserve">contrasts </w:t>
+        <w:t>contrasts</w:t>
+      </w:r>
+      <w:r>
+        <w:t xml:space="preserve"> </w:t>
+      </w:r>
+      <w:r>
+        <w:t xml:space="preserve">and </w:t>
+      </w:r>
+      <w:r>
+        <w:rPr>
+          <w:i/>
+        </w:rPr>
+        <w:t xml:space="preserve">O. sativa </w:t>
+      </w:r>
+      <w:r>
+        <w:t xml:space="preserve">vs </w:t>
+      </w:r>
+      <w:r>
+        <w:rPr>
+          <w:i/>
+        </w:rPr>
+        <w:t xml:space="preserve">Z. mays </w:t>
+      </w:r>
+      <w:r>
+        <w:t>GWAS</w:t>
+      </w:r>
+      <w:r>
+        <w:t xml:space="preserve"> significant SNPs are </w:t>
+      </w:r>
+      <w:r>
+        <w:t>enriched in regions with high</w:t>
+      </w:r>
+      <w:r>
+        <w:t xml:space="preserve"> functional conservation, </w:t>
+      </w:r>
+      <w:r>
+        <w:t xml:space="preserve">both </w:t>
+      </w:r>
+      <w:r>
+        <w:rPr>
+          <w:i/>
+        </w:rPr>
+        <w:t xml:space="preserve">A. thaliana </w:t>
+      </w:r>
+      <w:r>
+        <w:t>contra</w:t>
+      </w:r>
+      <w:r>
+        <w:t>sts</w:t>
+      </w:r>
+      <w:r>
+        <w:t xml:space="preserve"> </w:t>
+      </w:r>
+      <w:r>
+        <w:t>did not reflec</w:t>
+      </w:r>
+      <w:r>
+        <w:t>t</w:t>
+      </w:r>
+      <w:r>
+        <w:t xml:space="preserve"> any enrichment and </w:t>
+      </w:r>
+      <w:r>
+        <w:rPr>
+          <w:i/>
+        </w:rPr>
+        <w:t xml:space="preserve">O. sativa </w:t>
+      </w:r>
+      <w:r>
+        <w:t xml:space="preserve">vs </w:t>
+      </w:r>
+      <w:r>
+        <w:rPr>
+          <w:i/>
+        </w:rPr>
+        <w:t xml:space="preserve">A. thaliana </w:t>
+      </w:r>
+      <w:r>
+        <w:t>was eve</w:t>
+      </w:r>
+      <w:r>
+        <w:t>n enriched in regions with low</w:t>
+      </w:r>
+      <w:r>
+        <w:t xml:space="preserve"> LECIF</w:t>
+      </w:r>
+      <w:r>
+        <w:t>-scores</w:t>
+      </w:r>
+      <w:r>
+        <w:t xml:space="preserve"> </w:t>
       </w:r>
       <w:r>
         <w:t>(</w:t>
@@ -4106,16 +4208,127 @@
         <w:rPr>
           <w:b/>
         </w:rPr>
-        <w:t>fig. 5, topright panel</w:t>
+        <w:t>fig. 5</w:t>
+      </w:r>
+      <w:r>
+        <w:rPr>
+          <w:b/>
+        </w:rPr>
+        <w:t>C,</w:t>
+      </w:r>
+      <w:r>
+        <w:rPr>
+          <w:b/>
+        </w:rPr>
+        <w:t xml:space="preserve"> </w:t>
+      </w:r>
+      <w:r>
+        <w:rPr>
+          <w:b/>
+        </w:rPr>
+        <w:t>F</w:t>
+      </w:r>
+      <w:r>
+        <w:rPr>
+          <w:b/>
+        </w:rPr>
+        <w:t xml:space="preserve"> and</w:t>
+      </w:r>
+      <w:r>
+        <w:rPr>
+          <w:b/>
+        </w:rPr>
+        <w:t xml:space="preserve"> </w:t>
+      </w:r>
+      <w:r>
+        <w:rPr>
+          <w:b/>
+        </w:rPr>
+        <w:t>I</w:t>
+      </w:r>
+      <w:r>
+        <w:rPr>
+          <w:b/>
+        </w:rPr>
+        <w:t>; barplots</w:t>
       </w:r>
       <w:r>
         <w:t>)</w:t>
       </w:r>
       <w:r>
-        <w:t xml:space="preserve"> </w:t>
-      </w:r>
-      <w:r>
-        <w:t xml:space="preserve">and </w:t>
+        <w:t xml:space="preserve">. </w:t>
+      </w:r>
+      <w:r>
+        <w:t>This could be explained</w:t>
+      </w:r>
+      <w:r>
+        <w:t xml:space="preserve"> </w:t>
+      </w:r>
+      <w:r>
+        <w:t>by</w:t>
+      </w:r>
+      <w:r>
+        <w:t xml:space="preserve"> </w:t>
+      </w:r>
+      <w:r>
+        <w:t xml:space="preserve">balanced </w:t>
+      </w:r>
+      <w:r>
+        <w:t>s</w:t>
+      </w:r>
+      <w:r>
+        <w:t>ignificant-</w:t>
+      </w:r>
+      <w:r>
+        <w:t xml:space="preserve">SNPs distribution through </w:t>
+      </w:r>
+      <w:r>
+        <w:rPr>
+          <w:i/>
+        </w:rPr>
+        <w:t>A. thaliana</w:t>
+      </w:r>
+      <w:r>
+        <w:t xml:space="preserve"> genome due to </w:t>
+      </w:r>
+      <w:r>
+        <w:t>its</w:t>
+      </w:r>
+      <w:r>
+        <w:t xml:space="preserve"> </w:t>
+      </w:r>
+      <w:r>
+        <w:t xml:space="preserve">architecture and </w:t>
+      </w:r>
+      <w:r>
+        <w:t xml:space="preserve">higher number of </w:t>
+      </w:r>
+      <w:r>
+        <w:t>GWA</w:t>
+      </w:r>
+      <w:r>
+        <w:t xml:space="preserve"> studies, </w:t>
+      </w:r>
+      <w:r>
+        <w:t>more sim</w:t>
+      </w:r>
+      <w:r>
+        <w:t>ilarity in the trait</w:t>
+      </w:r>
+      <w:r>
+        <w:t xml:space="preserve">s </w:t>
+      </w:r>
+      <w:r>
+        <w:t xml:space="preserve">studied </w:t>
+      </w:r>
+      <w:r>
+        <w:t>between the monocots</w:t>
+      </w:r>
+      <w:r>
+        <w:t xml:space="preserve"> </w:t>
+      </w:r>
+      <w:r>
+        <w:t xml:space="preserve">and/or </w:t>
       </w:r>
       <w:r>
         <w:rPr>
@@ -4124,189 +4337,6 @@
         <w:t xml:space="preserve">O. sativa </w:t>
       </w:r>
       <w:r>
-        <w:t xml:space="preserve">vs </w:t>
-      </w:r>
-      <w:r>
-        <w:rPr>
-          <w:i/>
-        </w:rPr>
-        <w:t xml:space="preserve">Z. mays </w:t>
-      </w:r>
-      <w:r>
-        <w:t>(</w:t>
-      </w:r>
-      <w:r>
-        <w:rPr>
-          <w:b/>
-        </w:rPr>
-        <w:t xml:space="preserve">fig. 5 bottomleft </w:t>
-      </w:r>
-      <w:r>
-        <w:rPr>
-          <w:b/>
-        </w:rPr>
-        <w:t>panel</w:t>
-      </w:r>
-      <w:r>
-        <w:t xml:space="preserve">) </w:t>
-      </w:r>
-      <w:r>
-        <w:t>GWAS</w:t>
-      </w:r>
-      <w:r>
-        <w:t xml:space="preserve"> significant SNPs are </w:t>
-      </w:r>
-      <w:r>
-        <w:t>enriched in regions with high</w:t>
-      </w:r>
-      <w:r>
-        <w:t xml:space="preserve"> functional conservation, </w:t>
-      </w:r>
-      <w:r>
-        <w:t xml:space="preserve">both </w:t>
-      </w:r>
-      <w:r>
-        <w:rPr>
-          <w:i/>
-        </w:rPr>
-        <w:t xml:space="preserve">A. thaliana </w:t>
-      </w:r>
-      <w:r>
-        <w:t>contra</w:t>
-      </w:r>
-      <w:r>
-        <w:t>sts</w:t>
-      </w:r>
-      <w:r>
-        <w:t xml:space="preserve"> (</w:t>
-      </w:r>
-      <w:r>
-        <w:rPr>
-          <w:b/>
-        </w:rPr>
-        <w:t>fig. 5, bottomright panel</w:t>
-      </w:r>
-      <w:r>
-        <w:t>)</w:t>
-      </w:r>
-      <w:r>
-        <w:t xml:space="preserve"> </w:t>
-      </w:r>
-      <w:r>
-        <w:t>did not reflec</w:t>
-      </w:r>
-      <w:r>
-        <w:t>t</w:t>
-      </w:r>
-      <w:r>
-        <w:t xml:space="preserve"> any enrichment and </w:t>
-      </w:r>
-      <w:r>
-        <w:rPr>
-          <w:i/>
-        </w:rPr>
-        <w:t xml:space="preserve">O. sativa </w:t>
-      </w:r>
-      <w:r>
-        <w:t xml:space="preserve">vs </w:t>
-      </w:r>
-      <w:r>
-        <w:rPr>
-          <w:i/>
-        </w:rPr>
-        <w:t xml:space="preserve">A. thaliana </w:t>
-      </w:r>
-      <w:r>
-        <w:t>was eve</w:t>
-      </w:r>
-      <w:r>
-        <w:t>n enriched in regions with low</w:t>
-      </w:r>
-      <w:r>
-        <w:t xml:space="preserve"> LECIF</w:t>
-      </w:r>
-      <w:r>
-        <w:t xml:space="preserve">-scores. </w:t>
-      </w:r>
-      <w:r>
-        <w:t>This could be explained</w:t>
-      </w:r>
-      <w:r>
-        <w:t xml:space="preserve"> </w:t>
-      </w:r>
-      <w:r>
-        <w:t>by</w:t>
-      </w:r>
-      <w:r>
-        <w:t xml:space="preserve"> </w:t>
-      </w:r>
-      <w:r>
-        <w:t xml:space="preserve">balanced </w:t>
-      </w:r>
-      <w:r>
-        <w:t>s</w:t>
-      </w:r>
-      <w:r>
-        <w:t>ignificant-</w:t>
-      </w:r>
-      <w:r>
-        <w:t xml:space="preserve">SNPs distribution through </w:t>
-      </w:r>
-      <w:r>
-        <w:rPr>
-          <w:i/>
-        </w:rPr>
-        <w:t>A. thaliana</w:t>
-      </w:r>
-      <w:r>
-        <w:t xml:space="preserve"> genome due to </w:t>
-      </w:r>
-      <w:r>
-        <w:t>its</w:t>
-      </w:r>
-      <w:r>
-        <w:t xml:space="preserve"> </w:t>
-      </w:r>
-      <w:r>
-        <w:t xml:space="preserve">architecture and </w:t>
-      </w:r>
-      <w:r>
-        <w:t xml:space="preserve">higher number of </w:t>
-      </w:r>
-      <w:r>
-        <w:t>GWA</w:t>
-      </w:r>
-      <w:r>
-        <w:t xml:space="preserve"> studies, </w:t>
-      </w:r>
-      <w:r>
-        <w:t>more sim</w:t>
-      </w:r>
-      <w:r>
-        <w:t>ilarity in the trait</w:t>
-      </w:r>
-      <w:r>
-        <w:t xml:space="preserve">s </w:t>
-      </w:r>
-      <w:r>
-        <w:t xml:space="preserve">studied </w:t>
-      </w:r>
-      <w:r>
-        <w:t>between the monocots</w:t>
-      </w:r>
-      <w:r>
-        <w:t xml:space="preserve"> </w:t>
-      </w:r>
-      <w:r>
-        <w:t xml:space="preserve">and/or </w:t>
-      </w:r>
-      <w:r>
-        <w:rPr>
-          <w:i/>
-        </w:rPr>
-        <w:t xml:space="preserve">O. sativa </w:t>
-      </w:r>
-      <w:r>
         <w:t xml:space="preserve">only </w:t>
       </w:r>
       <w:r>
@@ -4335,9 +4365,6 @@
       </w:r>
       <w:r>
         <w:t xml:space="preserve"> species.</w:t>
-      </w:r>
-      <w:r>
-        <w:t xml:space="preserve"> </w:t>
       </w:r>
     </w:p>
     <w:p>
@@ -4414,13 +4441,25 @@
         <w:rPr>
           <w:b/>
         </w:rPr>
-        <w:t xml:space="preserve">fig. 5, bottomright-bottomleft-topright </w:t>
-      </w:r>
-      <w:r>
-        <w:rPr>
-          <w:b/>
-        </w:rPr>
-        <w:t>panel</w:t>
+        <w:t>fig. 5</w:t>
+      </w:r>
+      <w:r>
+        <w:rPr>
+          <w:b/>
+        </w:rPr>
+        <w:t>D, G</w:t>
+      </w:r>
+      <w:r>
+        <w:rPr>
+          <w:b/>
+        </w:rPr>
+        <w:t xml:space="preserve"> and</w:t>
+      </w:r>
+      <w:r>
+        <w:rPr>
+          <w:b/>
+        </w:rPr>
+        <w:t xml:space="preserve"> J</w:t>
       </w:r>
       <w:r>
         <w:rPr>
@@ -4483,13 +4522,25 @@
         <w:rPr>
           <w:b/>
         </w:rPr>
-        <w:t xml:space="preserve">fig. 5, bottomright-bottomleft-topright </w:t>
-      </w:r>
-      <w:r>
-        <w:rPr>
-          <w:b/>
-        </w:rPr>
-        <w:t>panel</w:t>
+        <w:t>fig. 5</w:t>
+      </w:r>
+      <w:r>
+        <w:rPr>
+          <w:b/>
+        </w:rPr>
+        <w:t>D, G</w:t>
+      </w:r>
+      <w:r>
+        <w:rPr>
+          <w:b/>
+        </w:rPr>
+        <w:t xml:space="preserve"> and</w:t>
+      </w:r>
+      <w:r>
+        <w:rPr>
+          <w:b/>
+        </w:rPr>
+        <w:t xml:space="preserve"> J</w:t>
       </w:r>
       <w:r>
         <w:rPr>
@@ -4540,13 +4591,19 @@
         <w:rPr>
           <w:b/>
         </w:rPr>
-        <w:t xml:space="preserve">fig. 5, bottomright-bottomleft-topright </w:t>
-      </w:r>
-      <w:r>
-        <w:rPr>
-          <w:b/>
-        </w:rPr>
-        <w:t>panel</w:t>
+        <w:t>fig. 5D, G</w:t>
+      </w:r>
+      <w:r>
+        <w:rPr>
+          <w:b/>
+        </w:rPr>
+        <w:t xml:space="preserve"> and</w:t>
+      </w:r>
+      <w:r>
+        <w:rPr>
+          <w:b/>
+        </w:rPr>
+        <w:t xml:space="preserve"> J</w:t>
       </w:r>
       <w:r>
         <w:rPr>
@@ -4660,13 +4717,25 @@
         <w:rPr>
           <w:b/>
         </w:rPr>
-        <w:t xml:space="preserve">fig. 5, bottomright-bottomleft-topright </w:t>
-      </w:r>
-      <w:r>
-        <w:rPr>
-          <w:b/>
-        </w:rPr>
-        <w:t>panel</w:t>
+        <w:t>fig. 5</w:t>
+      </w:r>
+      <w:r>
+        <w:rPr>
+          <w:b/>
+        </w:rPr>
+        <w:t>D, G</w:t>
+      </w:r>
+      <w:r>
+        <w:rPr>
+          <w:b/>
+        </w:rPr>
+        <w:t xml:space="preserve"> and</w:t>
+      </w:r>
+      <w:r>
+        <w:rPr>
+          <w:b/>
+        </w:rPr>
+        <w:t xml:space="preserve"> J</w:t>
       </w:r>
       <w:r>
         <w:rPr>
@@ -4678,6 +4747,14 @@
         <w:rPr>
           <w:b/>
         </w:rPr>
+        <w:t xml:space="preserve">horizontal </w:t>
+      </w:r>
+      <w:bookmarkStart w:id="0" w:name="_GoBack"/>
+      <w:bookmarkEnd w:id="0"/>
+      <w:r>
+        <w:rPr>
+          <w:b/>
+        </w:rPr>
         <w:t xml:space="preserve">grouped </w:t>
       </w:r>
       <w:r>
@@ -4690,20 +4767,20 @@
         <w:t>).</w:t>
       </w:r>
       <w:r>
-        <w:t xml:space="preserve"> </w:t>
+        <w:t xml:space="preserve"> Specifically, </w:t>
+      </w:r>
+      <w:r>
+        <w:t>for pairs of regions where the LECIF-</w:t>
+      </w:r>
+      <w:r>
+        <w:t>score was high (percentile-rank&gt;</w:t>
+      </w:r>
+      <w:r>
+        <w:t xml:space="preserve">60) </w:t>
       </w:r>
       <w:r>
         <w:lastRenderedPageBreak/>
-        <w:t xml:space="preserve">Specifically, </w:t>
-      </w:r>
-      <w:r>
-        <w:t>for pairs of regions where the LECIF-</w:t>
-      </w:r>
-      <w:r>
-        <w:t>score was high (percentile-rank&gt;</w:t>
-      </w:r>
-      <w:r>
-        <w:t xml:space="preserve">60) and </w:t>
+        <w:t xml:space="preserve">and </w:t>
       </w:r>
       <w:r>
         <w:t>P</w:t>
@@ -4759,13 +4836,25 @@
         <w:rPr>
           <w:b/>
         </w:rPr>
-        <w:t xml:space="preserve">fig. 5, bottomright-bottomleft-topright </w:t>
-      </w:r>
-      <w:r>
-        <w:rPr>
-          <w:b/>
-        </w:rPr>
-        <w:t>panel</w:t>
+        <w:t>fig. 5</w:t>
+      </w:r>
+      <w:r>
+        <w:rPr>
+          <w:b/>
+        </w:rPr>
+        <w:t>E, H</w:t>
+      </w:r>
+      <w:r>
+        <w:rPr>
+          <w:b/>
+        </w:rPr>
+        <w:t xml:space="preserve"> and</w:t>
+      </w:r>
+      <w:r>
+        <w:rPr>
+          <w:b/>
+        </w:rPr>
+        <w:t xml:space="preserve"> K</w:t>
       </w:r>
       <w:r>
         <w:rPr>
@@ -5000,7 +5089,13 @@
         <w:rPr>
           <w:b/>
         </w:rPr>
-        <w:t>fig. 5, topleft panel</w:t>
+        <w:t>fig. 5</w:t>
+      </w:r>
+      <w:r>
+        <w:rPr>
+          <w:b/>
+        </w:rPr>
+        <w:t>A</w:t>
       </w:r>
       <w:r>
         <w:t>;</w:t>
@@ -5179,7 +5274,7 @@
           <w:b/>
           <w:lang w:val="en-US"/>
         </w:rPr>
-        <w:t>fig. 4d</w:t>
+        <w:t>fig. 4E</w:t>
       </w:r>
       <w:r>
         <w:rPr>
@@ -5410,44 +5505,44 @@
         <w:rPr>
           <w:lang w:val="en-US"/>
         </w:rPr>
-        <w:t xml:space="preserve">The DFD of duplicates can be inferred based on the phenotypes of </w:t>
+        <w:t xml:space="preserve">The DFD of duplicates can be inferred based on the phenotypes of knockout plants. </w:t>
+      </w:r>
+      <w:r>
+        <w:rPr>
+          <w:lang w:val="en-US"/>
+        </w:rPr>
+        <w:t xml:space="preserve">When single knockout exhibit abnormal phenotypes </w:t>
+      </w:r>
+      <w:r>
+        <w:rPr>
+          <w:lang w:val="en-US"/>
+        </w:rPr>
+        <w:t>related to the wild-type</w:t>
+      </w:r>
+      <w:r>
+        <w:rPr>
+          <w:lang w:val="en-US"/>
+        </w:rPr>
+        <w:t xml:space="preserve"> (WT, Col-0)</w:t>
+      </w:r>
+      <w:r>
+        <w:rPr>
+          <w:lang w:val="en-US"/>
+        </w:rPr>
+        <w:t xml:space="preserve"> </w:t>
+      </w:r>
+      <w:r>
+        <w:rPr>
+          <w:lang w:val="en-US"/>
+        </w:rPr>
+        <w:t xml:space="preserve">under a specific condition, the duplicates are not compensated by the </w:t>
       </w:r>
       <w:r>
         <w:rPr>
           <w:lang w:val="en-US"/>
         </w:rPr>
         <w:lastRenderedPageBreak/>
-        <w:t xml:space="preserve">knockout plants. </w:t>
-      </w:r>
-      <w:r>
-        <w:rPr>
-          <w:lang w:val="en-US"/>
-        </w:rPr>
-        <w:t xml:space="preserve">When single knockout exhibit abnormal phenotypes </w:t>
-      </w:r>
-      <w:r>
-        <w:rPr>
-          <w:lang w:val="en-US"/>
-        </w:rPr>
-        <w:t>related to the wild-type</w:t>
-      </w:r>
-      <w:r>
-        <w:rPr>
-          <w:lang w:val="en-US"/>
-        </w:rPr>
-        <w:t xml:space="preserve"> (WT, Col-0)</w:t>
-      </w:r>
-      <w:r>
-        <w:rPr>
-          <w:lang w:val="en-US"/>
-        </w:rPr>
-        <w:t xml:space="preserve"> </w:t>
-      </w:r>
-      <w:r>
-        <w:rPr>
-          <w:lang w:val="en-US"/>
-        </w:rPr>
-        <w:t xml:space="preserve">under a specific condition, the duplicates are not compensated by the other gene copies </w:t>
+        <w:t xml:space="preserve">other gene copies </w:t>
       </w:r>
       <w:r>
         <w:rPr>
@@ -6128,65 +6223,65 @@
         <w:rPr>
           <w:lang w:val="en-US"/>
         </w:rPr>
-        <w:t xml:space="preserve">While this flexible framework provides a consistent definition of CS across multiple genomes, making easier direct comparison between them, the stack approach allows the understanding of the potential epigenomic regulation over </w:t>
+        <w:t xml:space="preserve">While this flexible framework provides a consistent definition of CS across multiple genomes, making easier direct comparison between them, the stack approach allows the understanding of the potential epigenomic regulation over several tissues/conditions such as differentiating constitutively active/repressive regions </w:t>
+      </w:r>
+      <w:r>
+        <w:rPr>
+          <w:lang w:val="en-US"/>
+        </w:rPr>
+        <w:fldChar w:fldCharType="begin" w:fldLock="1"/>
+      </w:r>
+      <w:r>
+        <w:rPr>
+          <w:lang w:val="en-US"/>
+        </w:rPr>
+        <w:instrText>ADDIN CSL_CITATION {"citationItems":[{"id":"ITEM-1","itemData":{"author":[{"dropping-particle":"","family":"Vu","given":"Ha","non-dropping-particle":"","parse-names":false,"suffix":""},{"dropping-particle":"","family":"Ernst","given":"Jason","non-dropping-particle":"","parse-names":false,"suffix":""}],"container-title":"Genome Biology","id":"ITEM-1","issue":"9","issued":{"date-parts":[["2022"]]},"page":"1-37","title":"Universal annotation of the human genome through integration of over a thousand epigenomic datasets","type":"article-journal","volume":"23"},"uris":["http://www.mendeley.com/documents/?uuid=aee2afad-a2a6-4d4e-a2b8-d8862793fb9d"]}],"mendeley":{"formattedCitation":"(Vu &amp; Ernst, 2022)","plainTextFormattedCitation":"(Vu &amp; Ernst, 2022)","previouslyFormattedCitation":"(Vu &amp; Ernst, 2022)"},"properties":{"noteIndex":0},"schema":"https://github.com/citation-style-language/schema/raw/master/csl-citation.json"}</w:instrText>
+      </w:r>
+      <w:r>
+        <w:rPr>
+          <w:lang w:val="en-US"/>
+        </w:rPr>
+        <w:fldChar w:fldCharType="separate"/>
+      </w:r>
+      <w:r>
+        <w:rPr>
+          <w:noProof/>
+          <w:lang w:val="en-US"/>
+        </w:rPr>
+        <w:t xml:space="preserve">(Vu </w:t>
+      </w:r>
+      <w:r>
+        <w:rPr>
+          <w:noProof/>
+          <w:lang w:val="en-US"/>
+        </w:rPr>
+        <w:t>and</w:t>
+      </w:r>
+      <w:r>
+        <w:rPr>
+          <w:noProof/>
+          <w:lang w:val="en-US"/>
+        </w:rPr>
+        <w:t xml:space="preserve"> Ernst, 2022)</w:t>
+      </w:r>
+      <w:r>
+        <w:rPr>
+          <w:lang w:val="en-US"/>
+        </w:rPr>
+        <w:fldChar w:fldCharType="end"/>
+      </w:r>
+      <w:r>
+        <w:rPr>
+          <w:lang w:val="en-US"/>
+        </w:rPr>
+        <w:t xml:space="preserve">. CS link with different types of evolutionary information setted a </w:t>
       </w:r>
       <w:r>
         <w:rPr>
           <w:lang w:val="en-US"/>
         </w:rPr>
         <w:lastRenderedPageBreak/>
-        <w:t xml:space="preserve">several tissues/conditions such as differentiating constitutively active/repressive regions </w:t>
-      </w:r>
-      <w:r>
-        <w:rPr>
-          <w:lang w:val="en-US"/>
-        </w:rPr>
-        <w:fldChar w:fldCharType="begin" w:fldLock="1"/>
-      </w:r>
-      <w:r>
-        <w:rPr>
-          <w:lang w:val="en-US"/>
-        </w:rPr>
-        <w:instrText>ADDIN CSL_CITATION {"citationItems":[{"id":"ITEM-1","itemData":{"author":[{"dropping-particle":"","family":"Vu","given":"Ha","non-dropping-particle":"","parse-names":false,"suffix":""},{"dropping-particle":"","family":"Ernst","given":"Jason","non-dropping-particle":"","parse-names":false,"suffix":""}],"container-title":"Genome Biology","id":"ITEM-1","issue":"9","issued":{"date-parts":[["2022"]]},"page":"1-37","title":"Universal annotation of the human genome through integration of over a thousand epigenomic datasets","type":"article-journal","volume":"23"},"uris":["http://www.mendeley.com/documents/?uuid=aee2afad-a2a6-4d4e-a2b8-d8862793fb9d"]}],"mendeley":{"formattedCitation":"(Vu &amp; Ernst, 2022)","plainTextFormattedCitation":"(Vu &amp; Ernst, 2022)","previouslyFormattedCitation":"(Vu &amp; Ernst, 2022)"},"properties":{"noteIndex":0},"schema":"https://github.com/citation-style-language/schema/raw/master/csl-citation.json"}</w:instrText>
-      </w:r>
-      <w:r>
-        <w:rPr>
-          <w:lang w:val="en-US"/>
-        </w:rPr>
-        <w:fldChar w:fldCharType="separate"/>
-      </w:r>
-      <w:r>
-        <w:rPr>
-          <w:noProof/>
-          <w:lang w:val="en-US"/>
-        </w:rPr>
-        <w:t xml:space="preserve">(Vu </w:t>
-      </w:r>
-      <w:r>
-        <w:rPr>
-          <w:noProof/>
-          <w:lang w:val="en-US"/>
-        </w:rPr>
-        <w:t>and</w:t>
-      </w:r>
-      <w:r>
-        <w:rPr>
-          <w:noProof/>
-          <w:lang w:val="en-US"/>
-        </w:rPr>
-        <w:t xml:space="preserve"> Ernst, 2022)</w:t>
-      </w:r>
-      <w:r>
-        <w:rPr>
-          <w:lang w:val="en-US"/>
-        </w:rPr>
-        <w:fldChar w:fldCharType="end"/>
-      </w:r>
-      <w:r>
-        <w:rPr>
-          <w:lang w:val="en-US"/>
-        </w:rPr>
-        <w:t>. CS link with different types of evolutionary information setted a foundation for the epigenomics inter-species perspective (</w:t>
+        <w:t>foundation for the epigenomics inter-species perspective (</w:t>
       </w:r>
       <w:r>
         <w:rPr>
@@ -6531,20 +6626,20 @@
         <w:fldChar w:fldCharType="end"/>
       </w:r>
       <w:r>
-        <w:t xml:space="preserve">. Additionally, </w:t>
+        <w:t xml:space="preserve">. Additionally, more AOX isoforms exists but their relationships were still not addressed. The abnormal seedling growth observed </w:t>
+      </w:r>
+      <w:r>
+        <w:t xml:space="preserve">in control and mock conditions </w:t>
+      </w:r>
+      <w:r>
+        <w:t xml:space="preserve">for all the single mutants </w:t>
+      </w:r>
+      <w:r>
+        <w:t xml:space="preserve">tested </w:t>
       </w:r>
       <w:r>
         <w:lastRenderedPageBreak/>
-        <w:t xml:space="preserve">more AOX isoforms exists but their relationships were still not addressed. The abnormal seedling growth observed </w:t>
-      </w:r>
-      <w:r>
-        <w:t xml:space="preserve">in control and mock conditions </w:t>
-      </w:r>
-      <w:r>
-        <w:t xml:space="preserve">for all the single mutants </w:t>
-      </w:r>
-      <w:r>
-        <w:t>tested (</w:t>
+        <w:t>(</w:t>
       </w:r>
       <w:r>
         <w:rPr>
@@ -6873,23 +6968,29 @@
     </w:p>
     <w:p>
       <w:r>
-        <w:t xml:space="preserve">While we expect PlantFUNCO to be useful, we do note a few limitations. There could be states/regions that are functionally conserved, but have low scores/agreement in the database, since the evidence was not present in our collection. While the interpretation of the resources generated is less ambiguous due to the broad-shallow perspective adopted, we also perceived that PlantFUNCO is limited by the input functional genomics resolution and does not provide the direct information about which particular tracks/conditions supported the evidence. The results promoted the potential application of PlantFUNCO to further test new hypothesis in the context of duplicates evolution and </w:t>
+        <w:t xml:space="preserve">While we expect PlantFUNCO to be useful, we do note a few limitations. There could be states/regions that are functionally conserved, but have low scores/agreement in the database, since the evidence was not present in our collection. While the interpretation of the resources generated is less ambiguous due to the broad-shallow perspective adopted, we also perceived that PlantFUNCO is limited by the input functional genomics resolution and does not provide the direct information about which particular tracks/conditions supported the evidence. The results promoted the potential application of PlantFUNCO to further test new hypothesis in the context of duplicates evolution and other genomic elements prediction. For example, as CS are determinants of paralog functional divergence and LECIF-scores highlight </w:t>
+      </w:r>
+      <w:r>
+        <w:t>regions with high phenotypic si</w:t>
+      </w:r>
+      <w:r>
+        <w:t xml:space="preserve">milarity </w:t>
       </w:r>
       <w:r>
         <w:lastRenderedPageBreak/>
-        <w:t xml:space="preserve">other genomic elements prediction. For example, as CS are determinants of paralog functional divergence and LECIF-scores highlight </w:t>
-      </w:r>
-      <w:r>
-        <w:t>regions with high phenotypic si</w:t>
-      </w:r>
-      <w:r>
-        <w:t>milarity it could be possible to identify genes that are more likely to retain ancestral functions if high scores are found between orthologous in distant-related species (</w:t>
-      </w:r>
-      <w:r>
-        <w:rPr>
-          <w:b/>
-        </w:rPr>
-        <w:t>fig. 5; topleft panel</w:t>
+        <w:t>it could be possible to identify genes that are more likely to retain ancestral functions if high scores are found between orthologous in distant-related species (</w:t>
+      </w:r>
+      <w:r>
+        <w:rPr>
+          <w:b/>
+        </w:rPr>
+        <w:t>fig. 5</w:t>
+      </w:r>
+      <w:r>
+        <w:rPr>
+          <w:b/>
+        </w:rPr>
+        <w:t>A</w:t>
       </w:r>
       <w:r>
         <w:t xml:space="preserve">). Here we focused on </w:t>
@@ -7386,14 +7487,7 @@
         <w:rPr>
           <w:lang w:val="en-US"/>
         </w:rPr>
-        <w:t xml:space="preserve">. Mapped reads with MAPQ &gt; 30 were used to secure optimal quality of the data. Aligned reads were sorted using SAMtools v.1.9 and duplicate reads were removed using Picard v.2.26 </w:t>
-      </w:r>
-      <w:r>
-        <w:rPr>
-          <w:lang w:val="en-US"/>
-        </w:rPr>
-        <w:lastRenderedPageBreak/>
-        <w:t>(</w:t>
+        <w:t>. Mapped reads with MAPQ &gt; 30 were used to secure optimal quality of the data. Aligned reads were sorted using SAMtools v.1.9 and duplicate reads were removed using Picard v.2.26 (</w:t>
       </w:r>
       <w:hyperlink r:id="rId11" w:history="1">
         <w:r>
@@ -7408,7 +7502,14 @@
         <w:rPr>
           <w:lang w:val="en-US"/>
         </w:rPr>
-        <w:t xml:space="preserve">). For all the subsequent analysis we performed peak calling (narrow and broad), signal tracks building, correlation and formatting with MACS2 and deepTools </w:t>
+        <w:t xml:space="preserve">). For all the subsequent analysis we performed peak calling (narrow and broad), signal tracks building, correlation and formatting with </w:t>
+      </w:r>
+      <w:r>
+        <w:rPr>
+          <w:lang w:val="en-US"/>
+        </w:rPr>
+        <w:lastRenderedPageBreak/>
+        <w:t xml:space="preserve">MACS2 and deepTools </w:t>
       </w:r>
       <w:r>
         <w:rPr>
@@ -7804,7 +7905,61 @@
         <w:rPr>
           <w:lang w:val="en-US"/>
         </w:rPr>
-        <w:t xml:space="preserve"> and was divided in: 1) Genetic variability represented by significant SNPs compiled in GWAS-ATLAS and AraGWAS </w:t>
+        <w:t xml:space="preserve"> and was divided in: </w:t>
+      </w:r>
+      <w:r>
+        <w:rPr>
+          <w:lang w:val="en-US"/>
+        </w:rPr>
+        <w:t>1</w:t>
+      </w:r>
+      <w:r>
+        <w:rPr>
+          <w:lang w:val="en-US"/>
+        </w:rPr>
+        <w:t>) Assesment of the presence of other epigenomic features employing non-common liftovered inf</w:t>
+      </w:r>
+      <w:r>
+        <w:rPr>
+          <w:lang w:val="en-US"/>
+        </w:rPr>
+        <w:t>ormation in PCSD</w:t>
+      </w:r>
+      <w:r>
+        <w:rPr>
+          <w:lang w:val="en-US"/>
+        </w:rPr>
+        <w:t xml:space="preserve">. </w:t>
+      </w:r>
+      <w:r>
+        <w:rPr>
+          <w:lang w:val="en-US"/>
+        </w:rPr>
+        <w:t>2</w:t>
+      </w:r>
+      <w:r>
+        <w:rPr>
+          <w:lang w:val="en-US"/>
+        </w:rPr>
+        <w:t>) Conservation covered by PhastCons elements in PlantRegMap and pairwise CNEs.</w:t>
+      </w:r>
+      <w:r>
+        <w:rPr>
+          <w:lang w:val="en-US"/>
+        </w:rPr>
+        <w:t xml:space="preserve"> </w:t>
+      </w:r>
+      <w:r>
+        <w:rPr>
+          <w:lang w:val="en-US"/>
+        </w:rPr>
+        <w:t>3</w:t>
+      </w:r>
+      <w:r>
+        <w:rPr>
+          <w:lang w:val="en-US"/>
+        </w:rPr>
+        <w:t xml:space="preserve">) Transcription factor binding motifs collected in PlantRegMap </w:t>
       </w:r>
       <w:r>
         <w:rPr>
@@ -7816,6 +7971,61 @@
         <w:rPr>
           <w:lang w:val="en-US"/>
         </w:rPr>
+        <w:instrText>ADDIN CSL_CITATION {"citationItems":[{"id":"ITEM-1","itemData":{"DOI":"10.1093/nar/gkz1020","author":[{"dropping-particle":"","family":"Tian","given":"Feng","non-dropping-particle":"","parse-names":false,"suffix":""},{"dropping-particle":"","family":"Yang","given":"De-chang","non-dropping-particle":"","parse-names":false,"suffix":""},{"dropping-particle":"","family":"Meng","given":"Yu-qi","non-dropping-particle":"","parse-names":false,"suffix":""},{"dropping-particle":"","family":"Jin","given":"Jinpu","non-dropping-particle":"","parse-names":false,"suffix":""},{"dropping-particle":"","family":"Gao","given":"Ge","non-dropping-particle":"","parse-names":false,"suffix":""}],"container-title":"Nucleic Acids Research","id":"ITEM-1","issue":"November 2019","issued":{"date-parts":[["2020"]]},"page":"1104-1113","publisher":"Oxford University Press","title":"PlantRegMap : charting functional regulatory maps in plants","type":"article-journal","volume":"48"},"uris":["http://www.mendeley.com/documents/?uuid=170fa324-740b-4220-add3-83f320fbcae7"]}],"mendeley":{"formattedCitation":"(Tian et al., 2020)","plainTextFormattedCitation":"(Tian et al., 2020)","previouslyFormattedCitation":"(Tian, Yang, Meng, Jin, &amp; Gao, 2020)"},"properties":{"noteIndex":0},"schema":"https://github.com/citation-style-language/schema/raw/master/csl-citation.json"}</w:instrText>
+      </w:r>
+      <w:r>
+        <w:rPr>
+          <w:lang w:val="en-US"/>
+        </w:rPr>
+        <w:fldChar w:fldCharType="separate"/>
+      </w:r>
+      <w:r>
+        <w:rPr>
+          <w:noProof/>
+          <w:lang w:val="en-US"/>
+        </w:rPr>
+        <w:t>(Tian et al., 2020)</w:t>
+      </w:r>
+      <w:r>
+        <w:rPr>
+          <w:lang w:val="en-US"/>
+        </w:rPr>
+        <w:fldChar w:fldCharType="end"/>
+      </w:r>
+      <w:r>
+        <w:rPr>
+          <w:lang w:val="en-US"/>
+        </w:rPr>
+        <w:t>.</w:t>
+      </w:r>
+      <w:r>
+        <w:rPr>
+          <w:lang w:val="en-US"/>
+        </w:rPr>
+        <w:t xml:space="preserve"> </w:t>
+      </w:r>
+      <w:r>
+        <w:rPr>
+          <w:lang w:val="en-US"/>
+        </w:rPr>
+        <w:t>4</w:t>
+      </w:r>
+      <w:r>
+        <w:rPr>
+          <w:lang w:val="en-US"/>
+        </w:rPr>
+        <w:t xml:space="preserve">) Genetic variability represented by significant SNPs compiled in GWAS-ATLAS and AraGWAS </w:t>
+      </w:r>
+      <w:r>
+        <w:rPr>
+          <w:lang w:val="en-US"/>
+        </w:rPr>
+        <w:fldChar w:fldCharType="begin" w:fldLock="1"/>
+      </w:r>
+      <w:r>
+        <w:rPr>
+          <w:lang w:val="en-US"/>
+        </w:rPr>
         <w:instrText>ADDIN CSL_CITATION {"citationItems":[{"id":"ITEM-1","itemData":{"DOI":"10.1093/nar/gkz925","author":[{"dropping-particle":"","family":"Togninalli","given":"Matteo","non-dropping-particle":"","parse-names":false,"suffix":""},{"dropping-particle":"","family":"Freudenthal","given":"Jan A","non-dropping-particle":"","parse-names":false,"suffix":""},{"dropping-particle":"","family":"Monroe","given":"J Grey","non-dropping-particle":"","parse-names":false,"suffix":""},{"dropping-particle":"","family":"Meng","given":"Dazhe","non-dropping-particle":"","parse-names":false,"suffix":""},{"dropping-particle":"","family":"Nordborg","given":"Magnus","non-dropping-particle":"","parse-names":false,"suffix":""},{"dropping-particle":"","family":"Weigel","given":"Detlef","non-dropping-particle":"","parse-names":false,"suffix":""},{"dropping-particle":"","family":"Borgwardt","given":"Karsten","non-dropping-particle":"","parse-names":false,"suffix":""},{"dropping-particle":"","family":"Korte","given":"Arthur","non-dropping-particle":"","parse-names":false,"suffix":""},{"dropping-particle":"","family":"Grimm","given":"G","non-dropping-particle":"","parse-names":false,"suffix":""}],"container-title":"Nucleic Acids Research","id":"ITEM-1","issue":"October 2019","issued":{"date-parts":[["2020"]]},"page":"1063-1068","title":"AraPheno and the AraGWAS Catalog 2020 : a major database update including RNA-Seq and knockout mutation data for Arabidopsis thaliana","type":"article-journal","volume":"48"},"uris":["http://www.mendeley.com/documents/?uuid=42d12cc5-e4d6-4873-8fc7-09b06f2d1834"]},{"id":"ITEM-2","itemData":{"author":[{"dropping-particle":"","family":"Liu","given":"Xiaonan","non-dropping-particle":"","parse-names":false,"suffix":""},{"dropping-particle":"","family":"Tian","given":"Dongmei","non-dropping-particle":"","parse-names":false,"suffix":""},{"dropping-particle":"","family":"Li","given":"Cuiping","non-dropping-particle":"","parse-names":false,"suffix":""},{"dropping-particle":"","family":"Tang","given":"Bixia","non-dropping-particle":"","parse-names":false,"suffix":""},{"dropping-particle":"","family":"Wang","given":"Zhonghuang","non-dropping-particle":"","parse-names":false,"suffix":""},{"dropping-particle":"","family":"Zhang","given":"Rongqin","non-dropping-particle":"","parse-names":false,"suffix":""},{"dropping-particle":"","family":"Pan","given":"Yitong","non-dropping-particle":"","parse-names":false,"suffix":""},{"dropping-particle":"","family":"Wang","given":"Yi","non-dropping-particle":"","parse-names":false,"suffix":""},{"dropping-particle":"","family":"Zou","given":"Dong","non-dropping-particle":"","parse-names":false,"suffix":""},{"dropping-particle":"","family":"Zhang","given":"Zhang","non-dropping-particle":"","parse-names":false,"suffix":""},{"dropping-particle":"","family":"Song","given":"Shuhui","non-dropping-particle":"","parse-names":false,"suffix":""}],"container-title":"Nucleic Acids Research","id":"ITEM-2","issue":"October 2022","issued":{"date-parts":[["2023"]]},"page":"969-976","publisher":"Oxford University Press","title":"GWAS Atlas : an updated knowledgebase integrating more curated associations in plants and animals","type":"article-journal","volume":"51"},"uris":["http://www.mendeley.com/documents/?uuid=9c5d6b7c-d73f-4d48-a1bf-a9675b044a0b"]}],"mendeley":{"formattedCitation":"(X. Liu et al., 2023; Togninalli et al., 2020)","plainTextFormattedCitation":"(X. Liu et al., 2023; Togninalli et al., 2020)","previouslyFormattedCitation":"(X. Liu et al., 2023; Togninalli et al., 2020)"},"properties":{"noteIndex":0},"schema":"https://github.com/citation-style-language/schema/raw/master/csl-citation.json"}</w:instrText>
       </w:r>
       <w:r>
@@ -7848,104 +8058,19 @@
         <w:rPr>
           <w:lang w:val="en-US"/>
         </w:rPr>
-        <w:t xml:space="preserve">. 2) Transcription factor binding motifs collected in PlantRegMap </w:t>
-      </w:r>
-      <w:r>
-        <w:rPr>
-          <w:lang w:val="en-US"/>
-        </w:rPr>
-        <w:fldChar w:fldCharType="begin" w:fldLock="1"/>
-      </w:r>
-      <w:r>
-        <w:rPr>
-          <w:lang w:val="en-US"/>
-        </w:rPr>
-        <w:instrText>ADDIN CSL_CITATION {"citationItems":[{"id":"ITEM-1","itemData":{"DOI":"10.1093/nar/gkz1020","author":[{"dropping-particle":"","family":"Tian","given":"Feng","non-dropping-particle":"","parse-names":false,"suffix":""},{"dropping-particle":"","family":"Yang","given":"De-chang","non-dropping-particle":"","parse-names":false,"suffix":""},{"dropping-particle":"","family":"Meng","given":"Yu-qi","non-dropping-particle":"","parse-names":false,"suffix":""},{"dropping-particle":"","family":"Jin","given":"Jinpu","non-dropping-particle":"","parse-names":false,"suffix":""},{"dropping-particle":"","family":"Gao","given":"Ge","non-dropping-particle":"","parse-names":false,"suffix":""}],"container-title":"Nucleic Acids Research","id":"ITEM-1","issue":"November 2019","issued":{"date-parts":[["2020"]]},"page":"1104-1113","publisher":"Oxford University Press","title":"PlantRegMap : charting functional regulatory maps in plants","type":"article-journal","volume":"48"},"uris":["http://www.mendeley.com/documents/?uuid=170fa324-740b-4220-add3-83f320fbcae7"]}],"mendeley":{"formattedCitation":"(Tian et al., 2020)","plainTextFormattedCitation":"(Tian et al., 2020)","previouslyFormattedCitation":"(Tian, Yang, Meng, Jin, &amp; Gao, 2020)"},"properties":{"noteIndex":0},"schema":"https://github.com/citation-style-language/schema/raw/master/csl-citation.json"}</w:instrText>
-      </w:r>
-      <w:r>
-        <w:rPr>
-          <w:lang w:val="en-US"/>
-        </w:rPr>
-        <w:fldChar w:fldCharType="separate"/>
-      </w:r>
-      <w:r>
-        <w:rPr>
-          <w:noProof/>
-          <w:lang w:val="en-US"/>
-        </w:rPr>
-        <w:t>(Tian et al., 2020)</w:t>
-      </w:r>
-      <w:r>
-        <w:rPr>
-          <w:lang w:val="en-US"/>
-        </w:rPr>
-        <w:fldChar w:fldCharType="end"/>
-      </w:r>
-      <w:r>
-        <w:rPr>
-          <w:lang w:val="en-US"/>
-        </w:rPr>
-        <w:t xml:space="preserve">. 3) Conservation covered by PhastCons elements in PlantRegMap and pairwise CNEs. 4) </w:t>
-      </w:r>
-      <w:r>
-        <w:rPr>
-          <w:lang w:val="en-US"/>
-        </w:rPr>
-        <w:t>Assesment of the presence of o</w:t>
-      </w:r>
-      <w:r>
-        <w:rPr>
-          <w:lang w:val="en-US"/>
-        </w:rPr>
-        <w:t>ther epigenomic features employing non-common liftovered information in PCSD. The description involved K</w:t>
-      </w:r>
-      <w:r>
-        <w:rPr>
-          <w:lang w:val="en-US"/>
-        </w:rPr>
-        <w:t>EGG-</w:t>
-      </w:r>
-      <w:r>
-        <w:rPr>
-          <w:lang w:val="en-US"/>
-        </w:rPr>
-        <w:t>Orthology</w:t>
-      </w:r>
-      <w:r>
-        <w:rPr>
-          <w:lang w:val="en-US"/>
-        </w:rPr>
-        <w:t>(KO)</w:t>
-      </w:r>
-      <w:r>
-        <w:rPr>
-          <w:lang w:val="en-US"/>
-        </w:rPr>
-        <w:t>/G</w:t>
-      </w:r>
-      <w:r>
-        <w:rPr>
-          <w:lang w:val="en-US"/>
-        </w:rPr>
-        <w:t>ene-</w:t>
-      </w:r>
-      <w:r>
-        <w:rPr>
-          <w:lang w:val="en-US"/>
-        </w:rPr>
-        <w:t>Ontology</w:t>
-      </w:r>
-      <w:r>
-        <w:rPr>
-          <w:lang w:val="en-US"/>
-        </w:rPr>
-        <w:t>(GO)</w:t>
-      </w:r>
-      <w:r>
-        <w:rPr>
-          <w:lang w:val="en-US"/>
-        </w:rPr>
-        <w:t xml:space="preserve"> enrichments using clusterProfiler/REVIGO, respectively, and gene biotype-orthology correspondence using inParanoid information stored in Phytozome </w:t>
+        <w:t>.</w:t>
+      </w:r>
+      <w:r>
+        <w:rPr>
+          <w:lang w:val="en-US"/>
+        </w:rPr>
+        <w:t xml:space="preserve"> </w:t>
+      </w:r>
+      <w:r>
+        <w:rPr>
+          <w:lang w:val="en-US"/>
+        </w:rPr>
+        <w:t xml:space="preserve">The description involved KEGG-Orthology(KO)/Gene-Ontology(GO) enrichments using clusterProfiler/REVIGO, respectively, and gene biotype-orthology correspondence using inParanoid information stored in Phytozome </w:t>
       </w:r>
       <w:r>
         <w:rPr>
@@ -8065,14 +8190,14 @@
         <w:rPr>
           <w:lang w:val="en-US"/>
         </w:rPr>
-        <w:t xml:space="preserve"> including our inter-species chromatin states distance metrics. To define state distance metrics, we first binned different genomic features (promoters and genes) into a fixed number of windows and computed </w:t>
+        <w:t xml:space="preserve"> including our inter-species chromatin states distance metrics. To define state distance metrics, we first binned different genomic features (promoters and genes) into a fixed number of windows and computed both, presence (1 = present; 0 = absent) and frequency (% of bp covered in a window) vectors for each state and gene. Additionally, we also included a third type of vector </w:t>
       </w:r>
       <w:r>
         <w:rPr>
           <w:lang w:val="en-US"/>
         </w:rPr>
         <w:lastRenderedPageBreak/>
-        <w:t xml:space="preserve">both, presence (1 = present; 0 = absent) and frequency (% of bp covered in a window) vectors for each state and gene. Additionally, we also included a third type of vector being each element the frequency of a particular state over a non-binned genomic feature. Lastly, distinct distance metrics were calculated between genes of the same paralog pair comparing equivalent vectors using philentropy package </w:t>
+        <w:t xml:space="preserve">being each element the frequency of a particular state over a non-binned genomic feature. Lastly, distinct distance metrics were calculated between genes of the same paralog pair comparing equivalent vectors using philentropy package </w:t>
       </w:r>
       <w:r>
         <w:rPr>
@@ -8286,70 +8411,64 @@
         <w:rPr>
           <w:lang w:val="en-US"/>
         </w:rPr>
-        <w:t xml:space="preserve">degree of functional divergence) was defined by 100 cross-validation test where the FDR was under 5 %. As a result, high/low divergent pairs have &gt;0.5/&lt;0.5 and &gt;0.93/&lt;0.46 DFD values with relaxed and stringent </w:t>
-      </w:r>
-      <w:r>
-        <w:rPr>
+        <w:t xml:space="preserve">degree of functional divergence) was defined by 100 cross-validation test where the FDR was under 5 %. As a result, high/low divergent pairs have &gt;0.5/&lt;0.5 and &gt;0.93/&lt;0.46 DFD values with relaxed and stringent thresholds, respectively. </w:t>
+      </w:r>
+      <w:r>
+        <w:rPr>
+          <w:i/>
+          <w:lang w:val="en-US"/>
+        </w:rPr>
+        <w:t xml:space="preserve">A. thaliana </w:t>
+      </w:r>
+      <w:r>
+        <w:rPr>
+          <w:lang w:val="en-US"/>
+        </w:rPr>
+        <w:t>genes (longest sequence) were used as queries to search for self-match homo</w:t>
+      </w:r>
+      <w:r>
+        <w:rPr>
+          <w:lang w:val="en-US"/>
+        </w:rPr>
+        <w:t>logous with DIAMOND v2 (E-value=</w:t>
+      </w:r>
+      <w:r>
+        <w:rPr>
+          <w:lang w:val="en-US"/>
+        </w:rPr>
+        <w:t xml:space="preserve">1e-04) </w:t>
+      </w:r>
+      <w:r>
+        <w:rPr>
+          <w:lang w:val="en-US"/>
+        </w:rPr>
+        <w:fldChar w:fldCharType="begin" w:fldLock="1"/>
+      </w:r>
+      <w:r>
+        <w:rPr>
+          <w:lang w:val="en-US"/>
+        </w:rPr>
+        <w:instrText>ADDIN CSL_CITATION {"citationItems":[{"id":"ITEM-1","itemData":{"DOI":"10.1038/s41592-021-01101-x","ISBN":"4159202101","ISSN":"1548-7105","author":[{"dropping-particle":"","family":"Buchfink","given":"Benjamin","non-dropping-particle":"","parse-names":false,"suffix":""},{"dropping-particle":"","family":"Reuter","given":"Klaus","non-dropping-particle":"","parse-names":false,"suffix":""},{"dropping-particle":"","family":"Drost","given":"Hajk-georg","non-dropping-particle":"","parse-names":false,"suffix":""}],"container-title":"Nature Methods","id":"ITEM-1","issue":"April","issued":{"date-parts":[["2021"]]},"publisher":"Springer US","title":"Sensitive protein alignments at tree-of-life scale using DIAMOND","type":"article-journal","volume":"18"},"uris":["http://www.mendeley.com/documents/?uuid=179fc3f4-28e0-409f-b811-f728a2478457"]}],"mendeley":{"formattedCitation":"(Buchfink, Reuter, &amp; Drost, 2021)","plainTextFormattedCitation":"(Buchfink, Reuter, &amp; Drost, 2021)","previouslyFormattedCitation":"(Buchfink, Reuter, &amp; Drost, 2021)"},"properties":{"noteIndex":0},"schema":"https://github.com/citation-style-language/schema/raw/master/csl-citation.json"}</w:instrText>
+      </w:r>
+      <w:r>
+        <w:rPr>
+          <w:lang w:val="en-US"/>
+        </w:rPr>
+        <w:fldChar w:fldCharType="separate"/>
+      </w:r>
+      <w:r>
+        <w:rPr>
+          <w:noProof/>
+          <w:lang w:val="en-US"/>
+        </w:rPr>
+        <w:t xml:space="preserve">(Buchfink, Reuter, </w:t>
+      </w:r>
+      <w:r>
+        <w:rPr>
+          <w:noProof/>
           <w:lang w:val="en-US"/>
         </w:rPr>
         <w:lastRenderedPageBreak/>
-        <w:t xml:space="preserve">thresholds, respectively. </w:t>
-      </w:r>
-      <w:r>
-        <w:rPr>
-          <w:i/>
-          <w:lang w:val="en-US"/>
-        </w:rPr>
-        <w:t xml:space="preserve">A. thaliana </w:t>
-      </w:r>
-      <w:r>
-        <w:rPr>
-          <w:lang w:val="en-US"/>
-        </w:rPr>
-        <w:t>genes (longest sequence) were used as queries to search for self-match homo</w:t>
-      </w:r>
-      <w:r>
-        <w:rPr>
-          <w:lang w:val="en-US"/>
-        </w:rPr>
-        <w:t>logous with DIAMOND v2 (E-value=</w:t>
-      </w:r>
-      <w:r>
-        <w:rPr>
-          <w:lang w:val="en-US"/>
-        </w:rPr>
-        <w:t xml:space="preserve">1e-04) </w:t>
-      </w:r>
-      <w:r>
-        <w:rPr>
-          <w:lang w:val="en-US"/>
-        </w:rPr>
-        <w:fldChar w:fldCharType="begin" w:fldLock="1"/>
-      </w:r>
-      <w:r>
-        <w:rPr>
-          <w:lang w:val="en-US"/>
-        </w:rPr>
-        <w:instrText>ADDIN CSL_CITATION {"citationItems":[{"id":"ITEM-1","itemData":{"DOI":"10.1038/s41592-021-01101-x","ISBN":"4159202101","ISSN":"1548-7105","author":[{"dropping-particle":"","family":"Buchfink","given":"Benjamin","non-dropping-particle":"","parse-names":false,"suffix":""},{"dropping-particle":"","family":"Reuter","given":"Klaus","non-dropping-particle":"","parse-names":false,"suffix":""},{"dropping-particle":"","family":"Drost","given":"Hajk-georg","non-dropping-particle":"","parse-names":false,"suffix":""}],"container-title":"Nature Methods","id":"ITEM-1","issue":"April","issued":{"date-parts":[["2021"]]},"publisher":"Springer US","title":"Sensitive protein alignments at tree-of-life scale using DIAMOND","type":"article-journal","volume":"18"},"uris":["http://www.mendeley.com/documents/?uuid=179fc3f4-28e0-409f-b811-f728a2478457"]}],"mendeley":{"formattedCitation":"(Buchfink, Reuter, &amp; Drost, 2021)","plainTextFormattedCitation":"(Buchfink, Reuter, &amp; Drost, 2021)","previouslyFormattedCitation":"(Buchfink, Reuter, &amp; Drost, 2021)"},"properties":{"noteIndex":0},"schema":"https://github.com/citation-style-language/schema/raw/master/csl-citation.json"}</w:instrText>
-      </w:r>
-      <w:r>
-        <w:rPr>
-          <w:lang w:val="en-US"/>
-        </w:rPr>
-        <w:fldChar w:fldCharType="separate"/>
-      </w:r>
-      <w:r>
-        <w:rPr>
-          <w:noProof/>
-          <w:lang w:val="en-US"/>
-        </w:rPr>
-        <w:t xml:space="preserve">(Buchfink, Reuter, </w:t>
-      </w:r>
-      <w:r>
-        <w:rPr>
-          <w:noProof/>
-          <w:lang w:val="en-US"/>
-        </w:rPr>
         <w:t>and</w:t>
       </w:r>
       <w:r>
@@ -8842,92 +8961,92 @@
         <w:rPr>
           <w:lang w:val="en-US"/>
         </w:rPr>
-        <w:t xml:space="preserve">; hypocotyl and root </w:t>
+        <w:t>; hypocotyl and root lengths were measured</w:t>
+      </w:r>
+      <w:r>
+        <w:rPr>
+          <w:lang w:val="en-US"/>
+        </w:rPr>
+        <w:t xml:space="preserve"> </w:t>
+      </w:r>
+      <w:r>
+        <w:rPr>
+          <w:lang w:val="en-US"/>
+        </w:rPr>
+        <w:t xml:space="preserve">with ImageJ software </w:t>
+      </w:r>
+      <w:r>
+        <w:rPr>
+          <w:lang w:val="en-US"/>
+        </w:rPr>
+        <w:fldChar w:fldCharType="begin" w:fldLock="1"/>
+      </w:r>
+      <w:r>
+        <w:rPr>
+          <w:lang w:val="en-US"/>
+        </w:rPr>
+        <w:instrText>ADDIN CSL_CITATION {"citationItems":[{"id":"ITEM-1","itemData":{"author":[{"dropping-particle":"","family":"Schneider","given":"Caroline A","non-dropping-particle":"","parse-names":false,"suffix":""},{"dropping-particle":"","family":"Rasband","given":"Wayne S","non-dropping-particle":"","parse-names":false,"suffix":""},{"dropping-particle":"","family":"Eliceiri","given":"Kevin W","non-dropping-particle":"","parse-names":false,"suffix":""}],"container-title":"Nature Methods","id":"ITEM-1","issue":"7","issued":{"date-parts":[["2012"]]},"page":"671-675","title":"NIH Image to ImageJ : 25 years of Image Analysis","type":"article-journal","volume":"9"},"uris":["http://www.mendeley.com/documents/?uuid=567e6393-8145-4685-bae6-388bf48771b1"]}],"mendeley":{"formattedCitation":"(Schneider, Rasband, &amp; Eliceiri, 2012)","plainTextFormattedCitation":"(Schneider, Rasband, &amp; Eliceiri, 2012)","previouslyFormattedCitation":"(Schneider, Rasband, &amp; Eliceiri, 2012)"},"properties":{"noteIndex":0},"schema":"https://github.com/citation-style-language/schema/raw/master/csl-citation.json"}</w:instrText>
+      </w:r>
+      <w:r>
+        <w:rPr>
+          <w:lang w:val="en-US"/>
+        </w:rPr>
+        <w:fldChar w:fldCharType="separate"/>
+      </w:r>
+      <w:r>
+        <w:rPr>
+          <w:noProof/>
+          <w:lang w:val="en-US"/>
+        </w:rPr>
+        <w:t xml:space="preserve">(Schneider, Rasband, </w:t>
+      </w:r>
+      <w:r>
+        <w:rPr>
+          <w:noProof/>
+          <w:lang w:val="en-US"/>
+        </w:rPr>
+        <w:t>and</w:t>
+      </w:r>
+      <w:r>
+        <w:rPr>
+          <w:noProof/>
+          <w:lang w:val="en-US"/>
+        </w:rPr>
+        <w:t xml:space="preserve"> Eliceiri, 2012)</w:t>
+      </w:r>
+      <w:r>
+        <w:rPr>
+          <w:lang w:val="en-US"/>
+        </w:rPr>
+        <w:fldChar w:fldCharType="end"/>
+      </w:r>
+      <w:r>
+        <w:rPr>
+          <w:lang w:val="en-US"/>
+        </w:rPr>
+        <w:t xml:space="preserve"> </w:t>
+      </w:r>
+      <w:r>
+        <w:rPr>
+          <w:lang w:val="en-US"/>
+        </w:rPr>
+        <w:t xml:space="preserve">for at least twelve biological replicates. Furthermore </w:t>
+      </w:r>
+      <w:r>
+        <w:t>3,3-Diaminobenzidine</w:t>
+      </w:r>
+      <w:r>
+        <w:rPr>
+          <w:lang w:val="en-US"/>
+        </w:rPr>
+        <w:t xml:space="preserve"> (DAB) </w:t>
       </w:r>
       <w:r>
         <w:rPr>
           <w:lang w:val="en-US"/>
         </w:rPr>
         <w:lastRenderedPageBreak/>
-        <w:t>lengths were measured</w:t>
-      </w:r>
-      <w:r>
-        <w:rPr>
-          <w:lang w:val="en-US"/>
-        </w:rPr>
-        <w:t xml:space="preserve"> </w:t>
-      </w:r>
-      <w:r>
-        <w:rPr>
-          <w:lang w:val="en-US"/>
-        </w:rPr>
-        <w:t xml:space="preserve">with ImageJ software </w:t>
-      </w:r>
-      <w:r>
-        <w:rPr>
-          <w:lang w:val="en-US"/>
-        </w:rPr>
-        <w:fldChar w:fldCharType="begin" w:fldLock="1"/>
-      </w:r>
-      <w:r>
-        <w:rPr>
-          <w:lang w:val="en-US"/>
-        </w:rPr>
-        <w:instrText>ADDIN CSL_CITATION {"citationItems":[{"id":"ITEM-1","itemData":{"author":[{"dropping-particle":"","family":"Schneider","given":"Caroline A","non-dropping-particle":"","parse-names":false,"suffix":""},{"dropping-particle":"","family":"Rasband","given":"Wayne S","non-dropping-particle":"","parse-names":false,"suffix":""},{"dropping-particle":"","family":"Eliceiri","given":"Kevin W","non-dropping-particle":"","parse-names":false,"suffix":""}],"container-title":"Nature Methods","id":"ITEM-1","issue":"7","issued":{"date-parts":[["2012"]]},"page":"671-675","title":"NIH Image to ImageJ : 25 years of Image Analysis","type":"article-journal","volume":"9"},"uris":["http://www.mendeley.com/documents/?uuid=567e6393-8145-4685-bae6-388bf48771b1"]}],"mendeley":{"formattedCitation":"(Schneider, Rasband, &amp; Eliceiri, 2012)","plainTextFormattedCitation":"(Schneider, Rasband, &amp; Eliceiri, 2012)","previouslyFormattedCitation":"(Schneider, Rasband, &amp; Eliceiri, 2012)"},"properties":{"noteIndex":0},"schema":"https://github.com/citation-style-language/schema/raw/master/csl-citation.json"}</w:instrText>
-      </w:r>
-      <w:r>
-        <w:rPr>
-          <w:lang w:val="en-US"/>
-        </w:rPr>
-        <w:fldChar w:fldCharType="separate"/>
-      </w:r>
-      <w:r>
-        <w:rPr>
-          <w:noProof/>
-          <w:lang w:val="en-US"/>
-        </w:rPr>
-        <w:t xml:space="preserve">(Schneider, Rasband, </w:t>
-      </w:r>
-      <w:r>
-        <w:rPr>
-          <w:noProof/>
-          <w:lang w:val="en-US"/>
-        </w:rPr>
-        <w:t>and</w:t>
-      </w:r>
-      <w:r>
-        <w:rPr>
-          <w:noProof/>
-          <w:lang w:val="en-US"/>
-        </w:rPr>
-        <w:t xml:space="preserve"> Eliceiri, 2012)</w:t>
-      </w:r>
-      <w:r>
-        <w:rPr>
-          <w:lang w:val="en-US"/>
-        </w:rPr>
-        <w:fldChar w:fldCharType="end"/>
-      </w:r>
-      <w:r>
-        <w:rPr>
-          <w:lang w:val="en-US"/>
-        </w:rPr>
-        <w:t xml:space="preserve"> </w:t>
-      </w:r>
-      <w:r>
-        <w:rPr>
-          <w:lang w:val="en-US"/>
-        </w:rPr>
-        <w:t xml:space="preserve">for at least twelve biological replicates. Furthermore </w:t>
-      </w:r>
-      <w:r>
-        <w:t>3,3-Diaminobenzidine</w:t>
-      </w:r>
-      <w:r>
-        <w:rPr>
-          <w:lang w:val="en-US"/>
-        </w:rPr>
-        <w:t xml:space="preserve"> (DAB) staining (Sigma-Aldrich) was performed 5 days after germination for at least 3 biological replicates per treatment, following the protocol described by </w:t>
+        <w:t xml:space="preserve">staining (Sigma-Aldrich) was performed 5 days after germination for at least 3 biological replicates per treatment, following the protocol described by </w:t>
       </w:r>
       <w:r>
         <w:rPr>
@@ -12828,27 +12947,34 @@
         <w:t xml:space="preserve">Fig. 2. Inter-species chromatin states annotation. </w:t>
       </w:r>
       <w:r>
-        <w:t>Heatmaps depicting significant (p &lt; 0.05) genomic overlap-enrichment (odds ratio) of inter-species states with different annotation modules. From top to bottom: genetic variability represented by significant SNPs in GWAS, transcription factor (TF) motifs illustrated by TF binding si</w:t>
-      </w:r>
-      <w:r>
-        <w:t>tes (BS) according</w:t>
-      </w:r>
-      <w:r>
-        <w:t xml:space="preserve"> to PlantRegMap categories, conservation covered by PhastCons elements and pairwise conserved non-coding elements </w:t>
-      </w:r>
-      <w:r>
-        <w:t xml:space="preserve">(CNEs) and non-common chromatin-binding </w:t>
-      </w:r>
-      <w:bookmarkStart w:id="0" w:name="_GoBack"/>
-      <w:bookmarkEnd w:id="0"/>
-      <w:r>
-        <w:t>proteins and histone marks</w:t>
-      </w:r>
-      <w:r>
-        <w:t>/variants</w:t>
-      </w:r>
-      <w:r>
-        <w:t xml:space="preserve">. Chromatin states with “&gt;” indicate definitions transitioning between species. Darkblue colors in relation heatmap higlight for which species the definition is similar and rows represent </w:t>
+        <w:t xml:space="preserve">Heatmaps depicting significant (p &lt; 0.05) genomic overlap-enrichment (odds ratio) of inter-species states with different annotation modules. From top to bottom: </w:t>
+      </w:r>
+      <w:r>
+        <w:t>non-common chromatin-binding proteins and histone marks/variants</w:t>
+      </w:r>
+      <w:r>
+        <w:t xml:space="preserve">, </w:t>
+      </w:r>
+      <w:r>
+        <w:t>conservation covered by PhastCons elements and pairwise conserved non-coding elements (CNEs)</w:t>
+      </w:r>
+      <w:r>
+        <w:t xml:space="preserve">, </w:t>
+      </w:r>
+      <w:r>
+        <w:t>transcription factor (TF) motifs illustrated by TF binding sites (BS) according to PlantRegMap categories</w:t>
+      </w:r>
+      <w:r>
+        <w:t xml:space="preserve"> and </w:t>
+      </w:r>
+      <w:r>
+        <w:t>genetic variability represented by significant SNPs in GWAS</w:t>
+      </w:r>
+      <w:r>
+        <w:t xml:space="preserve">. </w:t>
+      </w:r>
+      <w:r>
+        <w:t xml:space="preserve">Chromatin states with “&gt;” indicate definitions transitioning between species. Darkblue colors in relation heatmap higlight for which species the definition is similar and rows represent </w:t>
       </w:r>
       <w:r>
         <w:rPr>
@@ -12963,6 +13089,12 @@
         <w:t xml:space="preserve">Fig. 4. Predictive models of paralogs degree of functional divergence including chromatin states metrics. </w:t>
       </w:r>
       <w:r>
+        <w:rPr>
+          <w:b/>
+        </w:rPr>
+        <w:t xml:space="preserve">A) </w:t>
+      </w:r>
+      <w:r>
         <w:t>Chromatin states metrics were obtained dividing promoter and genes in a fixed number of windows, calculating frequency and presence vectors and comput</w:t>
       </w:r>
       <w:r>
@@ -12984,7 +13116,13 @@
         <w:rPr>
           <w:b/>
         </w:rPr>
-        <w:t>(a-d)</w:t>
+        <w:t>B-E</w:t>
+      </w:r>
+      <w:r>
+        <w:rPr>
+          <w:b/>
+        </w:rPr>
+        <w:t>)</w:t>
       </w:r>
       <w:r>
         <w:t xml:space="preserve"> Results reproducing </w:t>
@@ -13005,7 +13143,43 @@
         <w:rPr>
           <w:b/>
         </w:rPr>
-        <w:t>(a)</w:t>
+        <w:t>B</w:t>
+      </w:r>
+      <w:r>
+        <w:rPr>
+          <w:b/>
+        </w:rPr>
+        <w:t>)</w:t>
+      </w:r>
+      <w:r>
+        <w:rPr>
+          <w:b/>
+        </w:rPr>
+        <w:t xml:space="preserve"> </w:t>
+      </w:r>
+      <w:r>
+        <w:t xml:space="preserve">Custom chromatin state metric (CCSM; see </w:t>
+      </w:r>
+      <w:r>
+        <w:rPr>
+          <w:b/>
+        </w:rPr>
+        <w:t>Methods</w:t>
+      </w:r>
+      <w:r>
+        <w:t xml:space="preserve">) distribution of high and low diversified gene pairs. P-value, two-tailed Wilcoxon rank sum test. Numbers in parenthesis represent the number of duplicate pairs. </w:t>
+      </w:r>
+      <w:r>
+        <w:rPr>
+          <w:b/>
+        </w:rPr>
+        <w:t>C</w:t>
+      </w:r>
+      <w:r>
+        <w:rPr>
+          <w:b/>
+        </w:rPr>
+        <w:t>)</w:t>
       </w:r>
       <w:r>
         <w:rPr>
@@ -13020,31 +13194,13 @@
         <w:rPr>
           <w:b/>
         </w:rPr>
-        <w:t>(b)</w:t>
-      </w:r>
-      <w:r>
-        <w:rPr>
-          <w:b/>
-        </w:rPr>
-        <w:t xml:space="preserve"> </w:t>
-      </w:r>
-      <w:r>
-        <w:t xml:space="preserve">Custom chromatin state metric (CCSM; see </w:t>
-      </w:r>
-      <w:r>
-        <w:rPr>
-          <w:b/>
-        </w:rPr>
-        <w:t>Methods</w:t>
-      </w:r>
-      <w:r>
-        <w:t xml:space="preserve">) distribution of high and low diversified gene pairs. P-value, two-tailed Wilcoxon rank sum test. Numbers in parenthesis represent the number of duplicate pairs. </w:t>
-      </w:r>
-      <w:r>
-        <w:rPr>
-          <w:b/>
-        </w:rPr>
-        <w:t>(c)</w:t>
+        <w:t>D</w:t>
+      </w:r>
+      <w:r>
+        <w:rPr>
+          <w:b/>
+        </w:rPr>
+        <w:t>)</w:t>
       </w:r>
       <w:r>
         <w:rPr>
@@ -13065,7 +13221,13 @@
         <w:rPr>
           <w:b/>
         </w:rPr>
-        <w:t>(d)</w:t>
+        <w:t>E</w:t>
+      </w:r>
+      <w:r>
+        <w:rPr>
+          <w:b/>
+        </w:rPr>
+        <w:t>)</w:t>
       </w:r>
       <w:r>
         <w:rPr>
@@ -13111,7 +13273,13 @@
         <w:rPr>
           <w:b/>
         </w:rPr>
-        <w:t>(e-h)</w:t>
+        <w:t>F-I</w:t>
+      </w:r>
+      <w:r>
+        <w:rPr>
+          <w:b/>
+        </w:rPr>
+        <w:t>)</w:t>
       </w:r>
       <w:r>
         <w:t xml:space="preserve"> Results reproducing Cusack et al., 2021 models including CS metrics. </w:t>
@@ -13120,7 +13288,13 @@
         <w:rPr>
           <w:b/>
         </w:rPr>
-        <w:t>(e)</w:t>
+        <w:t>F</w:t>
+      </w:r>
+      <w:r>
+        <w:rPr>
+          <w:b/>
+        </w:rPr>
+        <w:t>)</w:t>
       </w:r>
       <w:r>
         <w:rPr>
@@ -13135,7 +13309,13 @@
         <w:rPr>
           <w:b/>
         </w:rPr>
-        <w:t>(f)</w:t>
+        <w:t>G</w:t>
+      </w:r>
+      <w:r>
+        <w:rPr>
+          <w:b/>
+        </w:rPr>
+        <w:t>)</w:t>
       </w:r>
       <w:r>
         <w:rPr>
@@ -13150,7 +13330,13 @@
         <w:rPr>
           <w:b/>
         </w:rPr>
-        <w:t>(g)</w:t>
+        <w:t>H</w:t>
+      </w:r>
+      <w:r>
+        <w:rPr>
+          <w:b/>
+        </w:rPr>
+        <w:t>)</w:t>
       </w:r>
       <w:r>
         <w:rPr>
@@ -13171,7 +13357,13 @@
         <w:rPr>
           <w:b/>
         </w:rPr>
-        <w:t>(h)</w:t>
+        <w:t>I</w:t>
+      </w:r>
+      <w:r>
+        <w:rPr>
+          <w:b/>
+        </w:rPr>
+        <w:t>)</w:t>
       </w:r>
       <w:r>
         <w:rPr>
@@ -13184,11 +13376,6 @@
       </w:r>
     </w:p>
     <w:p>
-      <w:pPr>
-        <w:rPr>
-          <w:lang w:val="en-US"/>
-        </w:rPr>
-      </w:pPr>
       <w:r>
         <w:rPr>
           <w:b/>
@@ -13199,22 +13386,100 @@
         <w:t>This figure i</w:t>
       </w:r>
       <w:r>
-        <w:t>s constituted by 5 panels (topleft, topright, bottomleft, bottom</w:t>
-      </w:r>
-      <w:r>
-        <w:t xml:space="preserve">right and middle). </w:t>
-      </w:r>
-      <w:r>
-        <w:rPr>
-          <w:b/>
-        </w:rPr>
-        <w:t>Top</w:t>
-      </w:r>
-      <w:r>
-        <w:rPr>
-          <w:b/>
-        </w:rPr>
-        <w:t>left panel:</w:t>
+        <w:t>s constituted by 5 panels (</w:t>
+      </w:r>
+      <w:r>
+        <w:rPr>
+          <w:b/>
+        </w:rPr>
+        <w:t>topleft</w:t>
+      </w:r>
+      <w:r>
+        <w:rPr>
+          <w:b/>
+        </w:rPr>
+        <w:t xml:space="preserve"> (A)</w:t>
+      </w:r>
+      <w:r>
+        <w:rPr>
+          <w:b/>
+        </w:rPr>
+        <w:t xml:space="preserve">, </w:t>
+      </w:r>
+      <w:r>
+        <w:rPr>
+          <w:b/>
+        </w:rPr>
+        <w:t>middle (B)</w:t>
+      </w:r>
+      <w:r>
+        <w:rPr>
+          <w:b/>
+        </w:rPr>
+        <w:t>, bottomleft</w:t>
+      </w:r>
+      <w:r>
+        <w:rPr>
+          <w:b/>
+        </w:rPr>
+        <w:t xml:space="preserve"> (C-E)</w:t>
+      </w:r>
+      <w:r>
+        <w:rPr>
+          <w:b/>
+        </w:rPr>
+        <w:t>, bottom</w:t>
+      </w:r>
+      <w:r>
+        <w:rPr>
+          <w:b/>
+        </w:rPr>
+        <w:t>right</w:t>
+      </w:r>
+      <w:r>
+        <w:rPr>
+          <w:b/>
+        </w:rPr>
+        <w:t xml:space="preserve"> (F-H)</w:t>
+      </w:r>
+      <w:r>
+        <w:rPr>
+          <w:b/>
+        </w:rPr>
+        <w:t xml:space="preserve"> </w:t>
+      </w:r>
+      <w:r>
+        <w:t>and</w:t>
+      </w:r>
+      <w:r>
+        <w:rPr>
+          <w:b/>
+        </w:rPr>
+        <w:t xml:space="preserve"> </w:t>
+      </w:r>
+      <w:r>
+        <w:rPr>
+          <w:b/>
+        </w:rPr>
+        <w:t>topright (I-K</w:t>
+      </w:r>
+      <w:r>
+        <w:rPr>
+          <w:b/>
+        </w:rPr>
+        <w:t>)</w:t>
+      </w:r>
+      <w:r>
+        <w:t>)</w:t>
+      </w:r>
+      <w:r>
+        <w:t xml:space="preserve">. </w:t>
+      </w:r>
+      <w:r>
+        <w:rPr>
+          <w:b/>
+        </w:rPr>
+        <w:t>A)</w:t>
       </w:r>
       <w:r>
         <w:t xml:space="preserve"> Overview of the LECIF-score. Very briefly, LECIF algorithm was applied integrating epigenomic, chromatin states, whole genome alignments and transcriptomic information to obtain functional genomics conservation scores for all pairwise comparisons. These scores, together with previosuly generated resources, are stored in PlantFUNCO database to allow future applications and further hypothesis testing such as paral</w:t>
@@ -13226,13 +13491,91 @@
         <w:rPr>
           <w:b/>
         </w:rPr>
-        <w:t>Bottomleft, topright and bottom</w:t>
-      </w:r>
-      <w:r>
-        <w:rPr>
-          <w:b/>
-        </w:rPr>
-        <w:t>right panels</w:t>
+        <w:t>B)</w:t>
+      </w:r>
+      <w:r>
+        <w:rPr>
+          <w:b/>
+        </w:rPr>
+        <w:t xml:space="preserve"> </w:t>
+      </w:r>
+      <w:r>
+        <w:t>C</w:t>
+      </w:r>
+      <w:r>
+        <w:t xml:space="preserve">ircos to visualize gene density (first track), scores (second to fourth track) and chromatin states (inner track; colors indicate chromatin functional groups) across nuclear chromosomes and species. </w:t>
+      </w:r>
+      <w:r>
+        <w:rPr>
+          <w:i/>
+        </w:rPr>
+        <w:t xml:space="preserve">A. thaliana </w:t>
+      </w:r>
+      <w:r>
+        <w:t xml:space="preserve">and </w:t>
+      </w:r>
+      <w:r>
+        <w:rPr>
+          <w:i/>
+        </w:rPr>
+        <w:t xml:space="preserve">O. sativa </w:t>
+      </w:r>
+      <w:r>
+        <w:t xml:space="preserve">chromosomes are zoomed in to reach </w:t>
+      </w:r>
+      <w:r>
+        <w:rPr>
+          <w:i/>
+        </w:rPr>
+        <w:t>Z. mays</w:t>
+      </w:r>
+      <w:r>
+        <w:t xml:space="preserve"> scale.</w:t>
+      </w:r>
+      <w:r>
+        <w:t xml:space="preserve"> </w:t>
+      </w:r>
+      <w:r>
+        <w:rPr>
+          <w:b/>
+        </w:rPr>
+        <w:t>Bottomleft</w:t>
+      </w:r>
+      <w:r>
+        <w:rPr>
+          <w:b/>
+        </w:rPr>
+        <w:t xml:space="preserve"> (C-E)</w:t>
+      </w:r>
+      <w:r>
+        <w:rPr>
+          <w:b/>
+        </w:rPr>
+        <w:t xml:space="preserve">, </w:t>
+      </w:r>
+      <w:r>
+        <w:rPr>
+          <w:b/>
+        </w:rPr>
+        <w:t>bottomright (F-H) and top</w:t>
+      </w:r>
+      <w:r>
+        <w:rPr>
+          <w:b/>
+        </w:rPr>
+        <w:t xml:space="preserve">right </w:t>
+      </w:r>
+      <w:r>
+        <w:rPr>
+          <w:b/>
+        </w:rPr>
+        <w:t xml:space="preserve">(I-K) </w:t>
+      </w:r>
+      <w:r>
+        <w:rPr>
+          <w:b/>
+        </w:rPr>
+        <w:t>panels</w:t>
       </w:r>
       <w:r>
         <w:t xml:space="preserve"> illustrate LECIF-score downstream analyses for </w:t>
@@ -13250,7 +13593,13 @@
         <w:rPr>
           <w:i/>
         </w:rPr>
-        <w:t xml:space="preserve">Z. mays (Zm) </w:t>
+        <w:t>A. thaliana (At</w:t>
+      </w:r>
+      <w:r>
+        <w:rPr>
+          <w:i/>
+        </w:rPr>
+        <w:t xml:space="preserve">) </w:t>
       </w:r>
       <w:r>
         <w:t>and</w:t>
@@ -13265,25 +13614,31 @@
         <w:rPr>
           <w:i/>
         </w:rPr>
-        <w:t>A.</w:t>
-      </w:r>
-      <w:r>
-        <w:rPr>
-          <w:i/>
-        </w:rPr>
-        <w:t xml:space="preserve"> </w:t>
-      </w:r>
-      <w:r>
-        <w:rPr>
-          <w:i/>
-        </w:rPr>
-        <w:t>thaliana</w:t>
-      </w:r>
-      <w:r>
-        <w:rPr>
-          <w:i/>
-        </w:rPr>
-        <w:t xml:space="preserve"> (At)</w:t>
+        <w:t>Z</w:t>
+      </w:r>
+      <w:r>
+        <w:rPr>
+          <w:i/>
+        </w:rPr>
+        <w:t>.</w:t>
+      </w:r>
+      <w:r>
+        <w:rPr>
+          <w:i/>
+        </w:rPr>
+        <w:t xml:space="preserve"> </w:t>
+      </w:r>
+      <w:r>
+        <w:rPr>
+          <w:i/>
+        </w:rPr>
+        <w:t>mays (Zm</w:t>
+      </w:r>
+      <w:r>
+        <w:rPr>
+          <w:i/>
+        </w:rPr>
+        <w:t>)</w:t>
       </w:r>
       <w:r>
         <w:t xml:space="preserve">, respectively. Each of this panels are divided into left and right sides according to the two </w:t>
@@ -13292,71 +13647,74 @@
         <w:t xml:space="preserve">remaining </w:t>
       </w:r>
       <w:r>
-        <w:t xml:space="preserve">target species and three description modules: 1) Genetic variability as genomic overlap-enrichment of GWAS significant SNPs over regions divided into five bins based on LECIF scores. Black bars indicate significance (p &lt; 0.05). 2) Comparative genomics represented by boxplots showing the distribution of LECIF scores against PhatCons elements/CNEs and correlation values for LECIF versus </w:t>
+        <w:t xml:space="preserve">target species </w:t>
+      </w:r>
+      <w:r>
+        <w:t xml:space="preserve">and three description modules: </w:t>
+      </w:r>
+      <w:r>
+        <w:rPr>
+          <w:b/>
+        </w:rPr>
+        <w:t>C, F</w:t>
+      </w:r>
+      <w:r>
+        <w:rPr>
+          <w:b/>
+        </w:rPr>
+        <w:t xml:space="preserve"> and</w:t>
+      </w:r>
+      <w:r>
+        <w:rPr>
+          <w:b/>
+        </w:rPr>
+        <w:t xml:space="preserve"> I</w:t>
+      </w:r>
+      <w:r>
+        <w:rPr>
+          <w:b/>
+        </w:rPr>
+        <w:t>)</w:t>
+      </w:r>
+      <w:r>
+        <w:t xml:space="preserve"> Genetic variability as genomic </w:t>
       </w:r>
       <w:r>
         <w:lastRenderedPageBreak/>
-        <w:t>PhyloP scores (PCC = Pearson correlation coefficient; SCC = Spearman correlation coefficient). Gray lines in boxplots denote genome-wide median and mean. 3) Chromatin states module with genome-wide (histogram) and state-specific (violinplot) LECIF scores distribution. Additional</w:t>
-      </w:r>
-      <w:r>
-        <w:t>ly, this module is covered by chromatin state</w:t>
-      </w:r>
-      <w:r>
-        <w:t xml:space="preserve"> sim</w:t>
-      </w:r>
-      <w:r>
-        <w:t>ilarity between high/low (percentile rank &gt; 60 / &lt; 40; dark colors) and low/high (light colors) functional (LECIF) /comparative (PhyloP) genomics score regions, respectively (horizontal grouped barplot); and between regions with low, medium and</w:t>
-      </w:r>
-      <w:r>
-        <w:t xml:space="preserve"> high LECIF score (lineplot). Chromatin state</w:t>
-      </w:r>
-      <w:r>
-        <w:t xml:space="preserve"> sim</w:t>
-      </w:r>
-      <w:r>
-        <w:t xml:space="preserve">ilarity was computed using the Dice coefficient. Lastly, </w:t>
-      </w:r>
-      <w:r>
-        <w:rPr>
-          <w:b/>
-        </w:rPr>
-        <w:t>middle panel</w:t>
-      </w:r>
-      <w:r>
-        <w:t xml:space="preserve"> depicted by a circos to visualize gene density (first track), scores</w:t>
-      </w:r>
-      <w:r>
-        <w:t xml:space="preserve"> (second to fourth track) and chromatin states</w:t>
-      </w:r>
-      <w:r>
-        <w:t xml:space="preserve"> (inner track; colors indicate chromatin functional groups) across nuclear chromosomes and species. </w:t>
-      </w:r>
-      <w:r>
-        <w:rPr>
-          <w:i/>
-        </w:rPr>
-        <w:t xml:space="preserve">A. thaliana </w:t>
-      </w:r>
-      <w:r>
-        <w:t xml:space="preserve">and </w:t>
-      </w:r>
-      <w:r>
-        <w:rPr>
-          <w:i/>
-        </w:rPr>
-        <w:t xml:space="preserve">O. sativa </w:t>
-      </w:r>
-      <w:r>
-        <w:t xml:space="preserve">chromosomes are zoomed in to reach </w:t>
-      </w:r>
-      <w:r>
-        <w:rPr>
-          <w:i/>
-        </w:rPr>
-        <w:t>Z. mays</w:t>
-      </w:r>
-      <w:r>
-        <w:t xml:space="preserve"> scale. Coverage (%) referes to the aligning regions overlap. </w:t>
+        <w:t xml:space="preserve">overlap-enrichment of GWAS significant SNPs over regions divided into five bins based on LECIF scores. Black bars indicate significance (p &lt; 0.05). </w:t>
+      </w:r>
+      <w:r>
+        <w:rPr>
+          <w:b/>
+        </w:rPr>
+        <w:t>D, G and J</w:t>
+      </w:r>
+      <w:r>
+        <w:rPr>
+          <w:b/>
+        </w:rPr>
+        <w:t>)</w:t>
+      </w:r>
+      <w:r>
+        <w:t xml:space="preserve"> Chromatin states module with genome-wide (histogram) and state-specific (violinplot) LECIF scores distribution. Additionally, this module is covered by chromatin state similarity between high/low (percentile rank &gt; 60 / &lt; 40; dark colors) and low/high (light colors) functional (LECIF) /comparative (PhyloP) genomics score regions, respectively (horizontal grouped barplot); and between regions with low, medium and high LECIF score (lineplot). Chromatin state similarity was computed using the Dice coefficient.</w:t>
+      </w:r>
+      <w:r>
+        <w:t xml:space="preserve"> </w:t>
+      </w:r>
+      <w:r>
+        <w:rPr>
+          <w:b/>
+        </w:rPr>
+        <w:t>E, H and K</w:t>
+      </w:r>
+      <w:r>
+        <w:rPr>
+          <w:b/>
+        </w:rPr>
+        <w:t>)</w:t>
+      </w:r>
+      <w:r>
+        <w:t xml:space="preserve"> Comparative genomics represented by boxplots showing the distribution of LECIF scores against PhatCons elements/CNEs and correlation values for LECIF versus PhyloP scores (PCC = Pearson correlation coefficient; SCC = Spearman correlation coefficient). Gray lines in boxplots denote genome-wide median and mean. Coverage (%) referes to the aligning regions overlap. </w:t>
       </w:r>
       <w:r>
         <w:rPr>
@@ -13493,6 +13851,7 @@
         <w:rPr>
           <w:b/>
         </w:rPr>
+        <w:lastRenderedPageBreak/>
         <w:t>Supplementary table S1. Epigenomic data collection.</w:t>
       </w:r>
     </w:p>
@@ -13506,7 +13865,6 @@
         <w:rPr>
           <w:b/>
         </w:rPr>
-        <w:lastRenderedPageBreak/>
         <w:t>Supplementary table S2. Transcriptomic data collection.</w:t>
       </w:r>
     </w:p>
@@ -13631,7 +13989,7 @@
           <w:rPr>
             <w:noProof/>
           </w:rPr>
-          <w:t>25</w:t>
+          <w:t>9</w:t>
         </w:r>
         <w:r>
           <w:fldChar w:fldCharType="end"/>
@@ -15045,7 +15403,7 @@
 </file>
 
 <file path=customXml/itemProps1.xml><?xml version="1.0" encoding="utf-8"?>
-<ds:datastoreItem xmlns:ds="http://schemas.openxmlformats.org/officeDocument/2006/customXml" ds:itemID="{6555E211-126C-49C2-81AC-FCEC6A42B61D}">
+<ds:datastoreItem xmlns:ds="http://schemas.openxmlformats.org/officeDocument/2006/customXml" ds:itemID="{FA4C4BC5-4D55-4EC7-990C-47BE8E58EB29}">
   <ds:schemaRefs>
     <ds:schemaRef ds:uri="http://schemas.openxmlformats.org/officeDocument/2006/bibliography"/>
   </ds:schemaRefs>

</xml_diff>